<commit_message>
Edit report using lintr to make sure Travis runs correctly
</commit_message>
<xml_diff>
--- a/Bioinformatics_Report.docx
+++ b/Bioinformatics_Report.docx
@@ -31,7 +31,7 @@
         <w:t xml:space="preserve"> </w:t>
       </w:r>
       <w:r>
-        <w:t xml:space="preserve">types</w:t>
+        <w:t xml:space="preserve">morphotypes</w:t>
       </w:r>
       <w:r>
         <w:t xml:space="preserve"> </w:t>
@@ -127,6 +127,48 @@
         <w:t xml:space="preserve"> </w:t>
       </w:r>
       <w:r>
+        <w:t xml:space="preserve">despite</w:t>
+      </w:r>
+      <w:r>
+        <w:t xml:space="preserve"> </w:t>
+      </w:r>
+      <w:r>
+        <w:t xml:space="preserve">contagious</w:t>
+      </w:r>
+      <w:r>
+        <w:t xml:space="preserve"> </w:t>
+      </w:r>
+      <w:r>
+        <w:t xml:space="preserve">bacteria</w:t>
+      </w:r>
+      <w:r>
+        <w:t xml:space="preserve"> </w:t>
+      </w:r>
+      <w:r>
+        <w:t xml:space="preserve">found</w:t>
+      </w:r>
+      <w:r>
+        <w:t xml:space="preserve"> </w:t>
+      </w:r>
+      <w:r>
+        <w:t xml:space="preserve">in</w:t>
+      </w:r>
+      <w:r>
+        <w:t xml:space="preserve"> </w:t>
+      </w:r>
+      <w:r>
+        <w:t xml:space="preserve">both</w:t>
+      </w:r>
+      <w:r>
+        <w:t xml:space="preserve"> </w:t>
+      </w:r>
+      <w:r>
+        <w:t xml:space="preserve">groups</w:t>
+      </w:r>
+      <w:r>
+        <w:t xml:space="preserve"> </w:t>
+      </w:r>
+      <w:r>
         <w:t xml:space="preserve">confirms</w:t>
       </w:r>
       <w:r>
@@ -542,7 +584,7 @@
         <w:t xml:space="preserve">(Ross and Neufeld, 2015)</w:t>
       </w:r>
       <w:r>
-        <w:t xml:space="preserve">. Thus, I sampled random students at the University of San Francisco but limited my study to focus on students who carry their phones everywhere (even when working in clinical sites such as Saint Mary’s Hospital). After collecting my samples, I prepared my collected swabs to be either cultured or un-cultured and analyzed them for bacterial growth based on number of colonies and different morphotypes. Further analysis involved PCR protocol, DNA sequencing and editing into phylogenetic trees, and BLASTing to identify the bacteria found in these cell phones.</w:t>
+        <w:t xml:space="preserve">. Thus, I sampled random students at the University of San Francisco but limited my study to focus on students who carry their phones everywhere (even when working in clinical sites such as Saint Mary’s Hospital. After collecting my samples, I prepared my collected swabs to be either cultured or un-cultured and analyzed them for bacterial growth based on number of colonies and different morphotypes. Further analysis involved PCR protocol, DNA sequencing and editing into phylogenetic trees, and BLASTing to identify the bacteria found in these cell phones.</w:t>
       </w:r>
     </w:p>
     <w:p>
@@ -550,7 +592,7 @@
         <w:pStyle w:val="BodyText"/>
       </w:pPr>
       <w:r>
-        <w:t xml:space="preserve">My results confirmed that bacterial growth is evident in all cell phones, however, the amount of bacteria types found in the cell phones of regular students was statistically more than the amount found in the cell phones of nursing students. This result can be attributed to the phone-sanitizing protocols within hospitals which was specifically implemented at the St. Mary’s where the sampled nursing students have their clinicals. However, I also identified the bacteria found in the phones of the regular students (2B and 3B) as</w:t>
+        <w:t xml:space="preserve">My results confirmed that bacterial growth is evident in all cell phones, however, the amount of bacteria morphotypes found in the cell phones of regular students was statistically more than the amount found in the cell phones of nursing students. This result can be attributed to the phone-sanitizing protocols within hospitals which had been notably implemented at Saint Mary’s Hospital where the sampled nursing students have their clinicals. However, I also identified the bacteria found in the phones of the regular students (2B and 3B) as</w:t>
       </w:r>
       <w:r>
         <w:t xml:space="preserve"> </w:t>
@@ -703,7 +745,7 @@
         <w:pStyle w:val="BodyText"/>
       </w:pPr>
       <w:r>
-        <w:t xml:space="preserve">Each phone from every student (6 total) required two swabs (n = 2, 12 samples total) and for each, the swab was broken off and placed into the labeled test tube.</w:t>
+        <w:t xml:space="preserve">Each phone from every student (6 total) required two swabs (n = 2, 12 samples total) which were broken off and placed into the labeled test tube.</w:t>
       </w:r>
     </w:p>
     <w:p>
@@ -745,7 +787,7 @@
         <w:pStyle w:val="BodyText"/>
       </w:pPr>
       <w:r>
-        <w:t xml:space="preserve">From this sample, two more tubes were prepped and labeled for a 10x dilution and 100x dilution. For the 10x dilution, the test tube was given 180 ul of PBS plus 20 ul of the original sample and then vortexed for 5 seconds. The 100x dilution was given 180 ul of PBS and 20 ul from the 10x dilution and then was also vortexed for 5 seconds.</w:t>
+        <w:t xml:space="preserve">From this sample, two more tubes were prepped and labeled for a 10x dilution and 100x dilution (n = 3 per student, 18 total). For the 10x dilution, the test tube was given 180 ul of PBS plus 20 ul of the original sample and vortexed for 5 seconds. The 100x dilution was given 180 ul of PBS and 20 ul from the 10x dilution and also vortexed for 5 seconds.</w:t>
       </w:r>
     </w:p>
     <w:p>
@@ -753,23 +795,7 @@
         <w:pStyle w:val="BodyText"/>
       </w:pPr>
       <w:r>
-        <w:t xml:space="preserve">At this point, each student (6 total) had one original sample, one 10x dilution, and a 100x dilution which resulted in 18 samples total (n = 3 per student, 18 total),</w:t>
-      </w:r>
-    </w:p>
-    <w:p>
-      <w:pPr>
-        <w:pStyle w:val="BodyText"/>
-      </w:pPr>
-      <w:r>
-        <w:t xml:space="preserve">After preparing these diluted samples (total of 18), each sample was given one 100mm Petri dish culture plate (with TSA, tryptic soy agar, as growth media) to set up bacterial culturing.</w:t>
-      </w:r>
-    </w:p>
-    <w:p>
-      <w:pPr>
-        <w:pStyle w:val="BodyText"/>
-      </w:pPr>
-      <w:r>
-        <w:t xml:space="preserve">Once each dish was labeled (for either 1x, 10x, or 100x), 100 ul was taken from each sample, vortexed, and spread evenly with 8-10 Rattler beads (Spreader beads) around the bottom of the plate for about 10-20 seconds.</w:t>
+        <w:t xml:space="preserve">I labeled and used 18 100mm Petri dish culture plates (with TSA, tryptic soy agar, as growth media) to set up bacterial culturing (n = 3 per group, 6 total). 100 ul was then taken from each sample, vortexed, and spread evenly with 8-10 Rattler beads (Spreader beads) around the bottom of the plate for about 10-20 seconds.</w:t>
       </w:r>
     </w:p>
     <w:p>
@@ -882,7 +908,7 @@
         <w:pStyle w:val="BodyText"/>
       </w:pPr>
       <w:r>
-        <w:t xml:space="preserve">In each 1.5 ml tube, 100 ul of Extraction Solution was added and each tube was then vortexed for 60 seconds. Afterward, each tube was then incubated for 10 minutes at 95 degrees Celsius and then vortexed for another 60 seconds. Afterwards, 100 ul of Dilution Solution was added to each tube, vortexed for 5 seconds, and then placed into a centrifuge for 5 minutes at full speed.</w:t>
+        <w:t xml:space="preserve">In each 1.5 ml tube, 100 ul of Extraction Solution was added and vortexed for 60 seconds. Afterward, each tube was then incubated for 10 minutes at 95 degrees Celsius and then vortexed for another 60 seconds. 100 ul of Dilution Solution was added to each tube, vortexed for 5 seconds, and centrifuged for 5 minutes at full speed.</w:t>
       </w:r>
     </w:p>
     <w:p>
@@ -890,7 +916,7 @@
         <w:pStyle w:val="BodyText"/>
       </w:pPr>
       <w:r>
-        <w:t xml:space="preserve">Once each sample was done (6 total), they were then set up for Quibit protocol. This involved adding 198 ul of Qubit solution into a Qubit tube (6 total). 2 ul of the DNA was also added and then vortexed for 5 seconds. After vortexing, the sample was then incubated in the dark by placing it into the cabinet of my lab bench for 5 minutes. I used a Qubit Fluorometric Quantification to quantitate the amount of DNA was present in each prepped tube (ng/ul). Each cultured sample was recorded for their amount of Quibit data (1A: 5.13 ng/ul, 2A: 8.09 ng/ ul, 3A: 9.75 ng/ul, 1B: 7.08 ng/ul, 2B: 7.4 ng/ul, 3B: 10.8 ng/ul).</w:t>
+        <w:t xml:space="preserve">Once each sample was done (6 total), they were then set up for Quibit protocol. I used a Qubit Fluorometric Quantification to quantitate the amount of DNA was present in each prepped tube (ng/ul). Each cultured sample was recorded for their amount of Quibit data (1A: 5.13 ng/ul, 2A: 8.09 ng/ ul, 3A: 9.75 ng/ul, 1B: 7.08 ng/ul, 2B: 7.4 ng/ul, 3B: 10.8 ng/ul).</w:t>
       </w:r>
     </w:p>
     <w:p>
@@ -916,7 +942,28 @@
         <w:pStyle w:val="BodyText"/>
       </w:pPr>
       <w:r>
-        <w:t xml:space="preserve">This protocol also used the Sigma Plant RED Extract-N-AMP PCR Kit.</w:t>
+        <w:t xml:space="preserve">This protocol also used the Sigma Plant RED Extract-N-AMP PCR Kit</w:t>
+      </w:r>
+      <w:r>
+        <w:t xml:space="preserve"> </w:t>
+      </w:r>
+      <w:r>
+        <w:t xml:space="preserve">(Amplicon</w:t>
+      </w:r>
+      <w:r>
+        <w:t xml:space="preserve"> </w:t>
+      </w:r>
+      <w:r>
+        <w:rPr>
+          <w:i/>
+        </w:rPr>
+        <w:t xml:space="preserve">et al.</w:t>
+      </w:r>
+      <w:r>
+        <w:t xml:space="preserve">, 2013)</w:t>
+      </w:r>
+      <w:r>
+        <w:t xml:space="preserve">.</w:t>
       </w:r>
     </w:p>
     <w:p>
@@ -924,7 +971,7 @@
         <w:pStyle w:val="BodyText"/>
       </w:pPr>
       <w:r>
-        <w:t xml:space="preserve">Each sample was thawed completely by being covered by a gloved hand. Once thawed, 100 ul of Extraction was added and then vortexed for 60 seconds. The samples were then incubated for 10 minutes at 95 degrees Celsius and then vortexed for another 60 seconds. Again, 100 ul of Dilution Solution was added and vortex for 5 seconds and centrifuged for 5 minutes.</w:t>
+        <w:t xml:space="preserve">Each sample was thawed and 100 ul of Extraction was added and vortexed for 60 seconds. The samples were then incubated for 10 minutes at 95 degrees Celsius and then vortexed for another 60 seconds. After, 100 ul of Dilution Solution was added and vortex for 5 seconds and centrifuged for 5 minutes.</w:t>
       </w:r>
     </w:p>
     <w:p>
@@ -932,7 +979,7 @@
         <w:pStyle w:val="BodyText"/>
       </w:pPr>
       <w:r>
-        <w:t xml:space="preserve">Once finished, these samples followed the Qubit extraction of adding 198 ul of Qubit solution into a Qubit tube (6 total). I added 2 ul of the DNA and then vortexed for 5 seconds and then incubted in the dark for 5 minutes. Again, I used a Qubit Fluorometric Quantification to quantitate the amount of DNA was present in each prepped tube (ng/ul). Each cultured sample was recorded for their amount of Qubit data (1A: 6.05 ng/ul, 2A: 5.52 ng/ ul, 3A: 4.83 ng/ul, 1B: 5.91 ng/ul, 2B: 5.23 ng/ul, 3B: 4.34 ng/ul).</w:t>
+        <w:t xml:space="preserve">Once finished, these samples followed the Qubit extraction (6 total). I used a Qubit Fluorometric Quantification and each cultured sample was recorded for their amount of Qubit data (1A: 6.05 ng/ul, 2A: 5.52 ng/ ul, 3A: 4.83 ng/ul, 1B: 5.91 ng/ul, 2B: 5.23 ng/ul, 3B: 4.34 ng/ul).</w:t>
       </w:r>
     </w:p>
     <w:p>
@@ -990,7 +1037,7 @@
         <w:pStyle w:val="BodyText"/>
       </w:pPr>
       <w:r>
-        <w:t xml:space="preserve">I labeled a tube for the master mix to begin the PCR Protocol. For my master mix, I calculated the volume I needed for each reagent which followed the equation: (n+1) + 10% (+ 1 accounting for control, and 10% accounting for any mess-ups). This gave me a total of 7 samples for PCR, including the control The given PCR recipe called for 10 ul of AMP (glycerol, dye, polymerase, Taw, dNTPs, Mg), 0.8 ul of 27 F Primer, 0.8 ul of 1492 R Primer, 1 ul of BSA, 1 ul of template DNA, and 6.4 ul of H2O. This resulted in calculated volumes (for n = 6 samples) of 77 ul of AMP, 6.2 ul of 27 F primer, 6.2 of 1492 R primer, 7.7 ul of BSA, 49.5 ul of H2O and 1 ul of Template DNA or 1 ul of water for the control.</w:t>
+        <w:t xml:space="preserve">For my master mix, each reagent followed the equation: (n+1) + 10% (+ 1 accounting for control, and 10% accounting for any mess-ups). Including my control, I had a total of 7 samples for PCR. This resulted in calculated volumes (for n = 7 samples) of 77 ul of AMP, 6.2 ul of 27 F primer, 6.2 of 1492 R primer, 7.7 ul of BSA, 49.5 ul of H2O and 1 ul of Template DNA or 1 ul of water for the control.</w:t>
       </w:r>
     </w:p>
     <w:p>
@@ -998,7 +1045,7 @@
         <w:pStyle w:val="BodyText"/>
       </w:pPr>
       <w:r>
-        <w:t xml:space="preserve">From my master mix, I then obtained a row of PCR tubes which were then properly labeled. I added 17 ul of my master mix to each tube (although the original protocol called for 19 ul, I ended up not having enough mix).</w:t>
+        <w:t xml:space="preserve">17 ul of my master mix was added to each PCR tube (7 total) (although the original protocol called for 19 ul, I ended up not having enough mix.</w:t>
       </w:r>
     </w:p>
     <w:p>
@@ -1006,7 +1053,7 @@
         <w:pStyle w:val="BodyText"/>
       </w:pPr>
       <w:r>
-        <w:t xml:space="preserve">The PCR Cycle started with the denaturing at a high temperature with PCR Conditioning starting from step one of 95 degrees Celsius for 5 minutes, then 94 degrees Celsius for 30 seconds, 65 degrees Celsius for 30 seconds, and finally 72 degrees Celsius for 1 minute. This went on for 10 cycles and each step going down 1 degree per cycle to ensure copies.</w:t>
+        <w:t xml:space="preserve">The PCR Cycle started with the denaturing at a high temperature with PCR Conditioning starting from step one of 95 degrees C for 5 minutes, then 94 degrees C for 30 seconds, 65 degrees C for 30 seconds, and finally 72 degrees C for 1 minute. This went on for 10 cycles and each step going down 1 degree per cycle to ensure copies.</w:t>
       </w:r>
     </w:p>
     <w:p>
@@ -1014,7 +1061,7 @@
         <w:pStyle w:val="BodyText"/>
       </w:pPr>
       <w:r>
-        <w:t xml:space="preserve">PCR followed 25 more cycles of 94 degrees Celsius for 30 seconds, 55 degrees Celsius for 30 seconds, 72 degrees Celsius for 1 minute. Finally, 72 degrees Celsius for 10 minutes, and 4 degrees Celsius of holding.</w:t>
+        <w:t xml:space="preserve">PCR followed 25 more cycles of 94 degrees C for 30 seconds, 55 degrees C for 30 seconds, 72 degrees C for 1 minute. Finally, 72 degrees C for 10 minutes, and 4 degrees C of holding.</w:t>
       </w:r>
     </w:p>
     <w:p>
@@ -1040,7 +1087,7 @@
         <w:pStyle w:val="FirstParagraph"/>
       </w:pPr>
       <w:r>
-        <w:t xml:space="preserve">Following PCR, I used gel electrophoresis to separate mixtures of DNA by molecular size. Gel Electrophoresis involved 2 percent Agarose gel with SYBR Safe Dye added to it. I pipetted about 4 ul of my sample into the gel which then ran using 140V for 30 minutes.</w:t>
+        <w:t xml:space="preserve">Following PCR, gel electrophoresis was used running on 2 percent Agarose gel with SYBR Safe Dye added to it. 4 ul of each sample was pipetted onto the gel and ran under 140V for 30 minutes.</w:t>
       </w:r>
     </w:p>
     <w:p>
@@ -1048,7 +1095,7 @@
         <w:pStyle w:val="BodyText"/>
       </w:pPr>
       <w:r>
-        <w:t xml:space="preserve">After, I photographed the final product of gel electrophoresis and noted band intensity and successful amplification.</w:t>
+        <w:t xml:space="preserve">I photographed the final product of gel electrophoresis and noted band intensity and successful amplification.</w:t>
       </w:r>
     </w:p>
     <w:p>
@@ -1084,7 +1131,7 @@
         <w:pStyle w:val="FirstParagraph"/>
       </w:pPr>
       <w:r>
-        <w:t xml:space="preserve">I then began the PCR protocol for the Uncultured Sample (September 23, 2019). Using the uncultured sample, I created a tube for the master mix and calculated the volume of the reagents following the same equation for the cultured sample (n+1) + 10% (+ 1 accounting for control, and 10% accounting for any mess-ups). PCR Ingredients for the uncultured samples called for 10 ul of AMP, 0.8 ul of 10 uM Iseq 165 F, 0.8 ul of 10 uM Iseq 165 R, 1ul of BSA, 1 ul of the template of water for the control, and 6.4 ul of H2O.</w:t>
+        <w:t xml:space="preserve">Following gel electrophoresis, PCR products were purified using AmpureXP magnetic beads (Beckman-Coulter) and quantitated using a PicoGreen fluorescent assay (Invitrogen) on a Tecan Infinite M Plex plate reader (September 23, 2019).</w:t>
       </w:r>
     </w:p>
     <w:p>
@@ -1092,7 +1139,7 @@
         <w:pStyle w:val="BodyText"/>
       </w:pPr>
       <w:r>
-        <w:t xml:space="preserve">In total, I had 77 ul of AMP,6.2 ul of 10 uM Iseq 165 F, 6.2 ul of 10 uM Iseq 165 R, 7.7 ul of BSA, 1 ul of the template of water for the control, and 49.5 ul of H2O (for 7 samples total, including control).</w:t>
+        <w:t xml:space="preserve">My master mix followed the equation (n+1) + 10% (+ 1 accounting for control, and 10% accounting for any mess-ups). In total, I had 77 ul of AMP,6.2 ul of 10 uM Iseq 165 F, 6.2 ul of 10 uM Iseq 165 R, 7.7 ul of BSA, 1 ul of the template of water for the control, and 49.5 ul of H2O (for 7 samples total, including control).</w:t>
       </w:r>
     </w:p>
     <w:p>
@@ -1100,6 +1147,14 @@
         <w:pStyle w:val="BodyText"/>
       </w:pPr>
       <w:r>
+        <w:t xml:space="preserve">Purified PCR products were used as the template for a second round of PCR, which served to attach unique pairs of forward and reverse Illumina barcodes (Nextera XT Index 2 kit). All other components of the PCR mixtures were as for the first-round PCR. These reactions were cycled at 95 degrees C for 3 minutes, then 8 cycles of: 95 degrees C for 30 s, 55 degrees C for 30s, and 72 degrees C for 30s, followed by a 5 minute elongation cycle at 72 degrees C.</w:t>
+      </w:r>
+    </w:p>
+    <w:p>
+      <w:pPr>
+        <w:pStyle w:val="BodyText"/>
+      </w:pPr>
+      <w:r>
         <w:t xml:space="preserve">The PCR Cycle started with the PCR Conditioning starting from step one of 95 degrees Celsius for 3 minutes, then 95 degrees Celsius for 30 seconds, 55 degrees Celsius for 30 seconds, 72 degrees Celsius for 30 seconds, 72 degrees for 5 minutes, and finally a 4 degrees Celsius hold. This went on for 25 cycles, resulting in PCR products 1,024 times smaller than the previous PCR.</w:t>
       </w:r>
     </w:p>
@@ -1115,9 +1170,9 @@
       <w:pPr>
         <w:pStyle w:val="Heading4"/>
       </w:pPr>
-      <w:bookmarkStart w:id="39" w:name="gel-electrophoresis-1"/>
-      <w:r>
-        <w:t xml:space="preserve">Gel Electrophoresis</w:t>
+      <w:bookmarkStart w:id="39" w:name="qubit"/>
+      <w:r>
+        <w:t xml:space="preserve">Qubit</w:t>
       </w:r>
       <w:bookmarkEnd w:id="39"/>
     </w:p>
@@ -1126,7 +1181,43 @@
         <w:pStyle w:val="FirstParagraph"/>
       </w:pPr>
       <w:r>
-        <w:t xml:space="preserve">I used gel electrophoresis to analyze the sample DNA by its molecular size (September 25, 2019). Gel Electrophoresis was made using 2 percent Agarose gel with SYBR Safe Dye added to it. I pipetted about 4 ul of my sample into the gel which then ran again using 140V for 30 minutes.</w:t>
+        <w:t xml:space="preserve">PCR products were then purified and normalized with a SequelPrep normalization plate (Invitrogen), pooled, and then quantified once again with a Qubit 4 fluorometer (Invitrogen) and a TapeStation 4200 (Agilent) to verify library size and concentration.</w:t>
+      </w:r>
+    </w:p>
+    <w:p>
+      <w:pPr>
+        <w:pStyle w:val="Heading4"/>
+      </w:pPr>
+      <w:bookmarkStart w:id="40" w:name="illumina-library"/>
+      <w:r>
+        <w:t xml:space="preserve">Illumina Library</w:t>
+      </w:r>
+      <w:bookmarkEnd w:id="40"/>
+    </w:p>
+    <w:p>
+      <w:pPr>
+        <w:pStyle w:val="FirstParagraph"/>
+      </w:pPr>
+      <w:r>
+        <w:t xml:space="preserve">This library was then diluted to the loading concentration (50 pM) and combined with an Illumina PhiX spike-in library (5% spike in) and sequenced on an Illumina iSeq using a 2 x 150 bp consumable cartridge.</w:t>
+      </w:r>
+    </w:p>
+    <w:p>
+      <w:pPr>
+        <w:pStyle w:val="Heading2"/>
+      </w:pPr>
+      <w:bookmarkStart w:id="41" w:name="sequencing-and-editing"/>
+      <w:r>
+        <w:t xml:space="preserve">Sequencing and Editing</w:t>
+      </w:r>
+      <w:bookmarkEnd w:id="41"/>
+    </w:p>
+    <w:p>
+      <w:pPr>
+        <w:pStyle w:val="FirstParagraph"/>
+      </w:pPr>
+      <w:r>
+        <w:t xml:space="preserve">After being sent out from the lab, my sequences were uploaded onto Geneious Prime for editing and IUPAC Coding (7 total, including water).</w:t>
       </w:r>
     </w:p>
     <w:p>
@@ -1134,106 +1225,44 @@
         <w:pStyle w:val="BodyText"/>
       </w:pPr>
       <w:r>
-        <w:t xml:space="preserve">After, I photographed the final product of gel electrophoresis and noted band intensity and successful amplification.</w:t>
-      </w:r>
-    </w:p>
-    <w:p>
-      <w:pPr>
-        <w:pStyle w:val="Heading5"/>
-      </w:pPr>
-      <w:bookmarkStart w:id="40" w:name="quibit"/>
-      <w:r>
-        <w:t xml:space="preserve">Quibit</w:t>
-      </w:r>
-      <w:bookmarkEnd w:id="40"/>
+        <w:t xml:space="preserve">First, I made sure to check that my sequences had fully run. Here, only my samples 3a, 2b, and 3b ran all the way three and were ready to be edited. Editing involved trimming both the beginning and end of each sequence to make sure there was not too much noise. This also involved looking at any areas where the DNA seemed ambiguous and using my best judgment to fill in the data using IUPAC Ambiguity codes.</w:t>
+      </w:r>
+    </w:p>
+    <w:p>
+      <w:pPr>
+        <w:pStyle w:val="BodyText"/>
+      </w:pPr>
+      <w:r>
+        <w:t xml:space="preserve">Once I reached a high enough HQ% we used alignment to realign the working sequences with a sequence of DNA from my outgroup of Thermus Aquaticus Strain YT-1 16 S (downloaded from the NCBI genebank), this was aligned using MAFFT (Multiple Alignment using Fast Fourier Transform). Again, this realignment was trimmed at the beginning and end for each sequence to align perfectly with the outgroup. Once aligned, I used Geneious to create a PhyML Tree and Mr. Bayes to create phylogenies comparing my DNA sequences to the outgroup. The PhyML Tree followed a substitution model of GTR with a Branch Support of Boostrap (100 Bootstraps). Mr. Bayes ran also under GTR, a rate variation of invgamma, a chain length of 1,100,000, a subsampling freq of 200, and a burn-in length of 100,000.</w:t>
+      </w:r>
+    </w:p>
+    <w:p>
+      <w:pPr>
+        <w:pStyle w:val="Heading1"/>
+      </w:pPr>
+      <w:bookmarkStart w:id="42" w:name="results"/>
+      <w:r>
+        <w:t xml:space="preserve">Results</w:t>
+      </w:r>
+      <w:bookmarkEnd w:id="42"/>
     </w:p>
     <w:p>
       <w:pPr>
         <w:pStyle w:val="FirstParagraph"/>
       </w:pPr>
       <w:r>
-        <w:t xml:space="preserve">As an extra step to prepare for being sent out to the lab, my samples were Quibit again and recorded using 1 ul of sample and 199 ul of Solution.</w:t>
-      </w:r>
-    </w:p>
-    <w:p>
-      <w:pPr>
-        <w:pStyle w:val="Heading4"/>
-      </w:pPr>
-      <w:bookmarkStart w:id="41" w:name="exo-sap-1"/>
-      <w:r>
-        <w:t xml:space="preserve">Exo-SAP</w:t>
-      </w:r>
-      <w:bookmarkEnd w:id="41"/>
-    </w:p>
-    <w:p>
-      <w:pPr>
-        <w:pStyle w:val="FirstParagraph"/>
-      </w:pPr>
-      <w:r>
-        <w:t xml:space="preserve">Again, for the culture-free samples, PCR products were cleaned with ExoSAP (Invitrogen) and sent for unidirectional Sanger sequencing at MCLAB (South San Francisco, CA). This was meant to digest the samples for a better Sanger Sequencing template.</w:t>
+        <w:t xml:space="preserve">Following PCR Protocol, Gel Electrophoresis was done to analyze DNA molecular size and compare it alongside other samples. Each gel ran on 2 percent Agarose gel with SYBR Safe Dye added to it. These samples ran overnight alongside a ladder for comparison.</w:t>
       </w:r>
     </w:p>
     <w:p>
       <w:pPr>
         <w:pStyle w:val="Heading2"/>
       </w:pPr>
-      <w:bookmarkStart w:id="42" w:name="sequencing-and-editing"/>
-      <w:r>
-        <w:t xml:space="preserve">Sequencing and Editing</w:t>
-      </w:r>
-      <w:bookmarkEnd w:id="42"/>
-    </w:p>
-    <w:p>
-      <w:pPr>
-        <w:pStyle w:val="FirstParagraph"/>
-      </w:pPr>
-      <w:r>
-        <w:t xml:space="preserve">After being sent out from the lab, my sequences were uploaded onto Geneious Prime for editing and IUPAC Coding (7 total, including water).</w:t>
-      </w:r>
-    </w:p>
-    <w:p>
-      <w:pPr>
-        <w:pStyle w:val="BodyText"/>
-      </w:pPr>
-      <w:r>
-        <w:t xml:space="preserve">First, I made sure to check that my sequences had fully run. Here, only my samples 3a, 2b, and 3b ran all the way three and were ready to be edited. Editing involved trimming both the beginning and end of each sequence to make sure there was not too much noise. This also involved looking at any areas where the DNA seemed ambiguous and using my best judgment to fill in the data using IUPAC Ambiguity codes.</w:t>
-      </w:r>
-    </w:p>
-    <w:p>
-      <w:pPr>
-        <w:pStyle w:val="BodyText"/>
-      </w:pPr>
-      <w:r>
-        <w:t xml:space="preserve">Once I reached a high enough HQ% we used alignment to realign the working sequences with a sequence of DNA from my outgroup of Thermus Aquaticus Strain YT-1 16 S (downloaded from the NCBI genebank), this was aligned using MAFFT (Multiple Alignment using Fast Fourier Transform). Again, this realignment was trimmed at the beginning and end for each sequence to align perfectly with the outgroup. Once aligned, I used Geneious to create a PhyML Tree and Mr. Bayes to create phylogenies comparing my DNA sequences to the outgroup. The PhyML Tree followed a substitution model of GTR with a Branch Support of Boostrap (100 Bootstraps). Mr. Bayes ran also under GTR, a rate variation of invgamma, a chain length of 1,100,000, a subsampling freq of 200, and a burn-in length of 100,000.</w:t>
-      </w:r>
-    </w:p>
-    <w:p>
-      <w:pPr>
-        <w:pStyle w:val="Heading1"/>
-      </w:pPr>
-      <w:bookmarkStart w:id="43" w:name="results"/>
-      <w:r>
-        <w:t xml:space="preserve">Results</w:t>
+      <w:bookmarkStart w:id="43" w:name="gel-electrophoresis-image---culture"/>
+      <w:r>
+        <w:t xml:space="preserve">Gel Electrophoresis Image - Culture</w:t>
       </w:r>
       <w:bookmarkEnd w:id="43"/>
-    </w:p>
-    <w:p>
-      <w:pPr>
-        <w:pStyle w:val="FirstParagraph"/>
-      </w:pPr>
-      <w:r>
-        <w:t xml:space="preserve">Following PCR Protocol, Gel Electrophoresis was done to analyze DNA molecular size and compare it alongside other samples.</w:t>
-      </w:r>
-    </w:p>
-    <w:p>
-      <w:pPr>
-        <w:pStyle w:val="Heading2"/>
-      </w:pPr>
-      <w:bookmarkStart w:id="44" w:name="gel-electrophoresis-image---culture"/>
-      <w:r>
-        <w:t xml:space="preserve">Gel Electrophoresis Image - Culture</w:t>
-      </w:r>
-      <w:bookmarkEnd w:id="44"/>
     </w:p>
     <w:p>
       <w:pPr>
@@ -1255,7 +1284,7 @@
                     </pic:cNvPicPr>
                   </pic:nvPicPr>
                   <pic:blipFill>
-                    <a:blip r:embed="rId45"/>
+                    <a:blip r:embed="rId44"/>
                     <a:stretch>
                       <a:fillRect/>
                     </a:stretch>
@@ -1317,23 +1346,31 @@
     </w:p>
     <w:p>
       <w:pPr>
+        <w:pStyle w:val="BodyText"/>
+      </w:pPr>
+      <w:r>
+        <w:t xml:space="preserve">After ensuring that my samples had run to completion, I also wanted to quantify my culture data for any statistically significant results between my two sample groups by using my previously collected data for counting colony abundances. This data was taken after analyzing my Petria TSA plate samples, using the sample dilutions with the most amount of data.</w:t>
+      </w:r>
+    </w:p>
+    <w:p>
+      <w:pPr>
         <w:pStyle w:val="Heading2"/>
       </w:pPr>
-      <w:bookmarkStart w:id="46" w:name="culture-data"/>
+      <w:bookmarkStart w:id="45" w:name="culture-data"/>
       <w:r>
         <w:t xml:space="preserve">Culture Data</w:t>
       </w:r>
+      <w:bookmarkEnd w:id="45"/>
+    </w:p>
+    <w:p>
+      <w:pPr>
+        <w:pStyle w:val="Heading3"/>
+      </w:pPr>
+      <w:bookmarkStart w:id="46" w:name="culture-data-colony-100x-box-plot"/>
+      <w:r>
+        <w:t xml:space="preserve">Culture Data Colony 100x Box Plot</w:t>
+      </w:r>
       <w:bookmarkEnd w:id="46"/>
-    </w:p>
-    <w:p>
-      <w:pPr>
-        <w:pStyle w:val="Heading3"/>
-      </w:pPr>
-      <w:bookmarkStart w:id="47" w:name="culture-data-colony-100x-box-plot"/>
-      <w:r>
-        <w:t xml:space="preserve">Culture Data Colony 100x Box Plot</w:t>
-      </w:r>
-      <w:bookmarkEnd w:id="47"/>
     </w:p>
     <w:p>
       <w:pPr>
@@ -1355,7 +1392,7 @@
                     </pic:cNvPicPr>
                   </pic:nvPicPr>
                   <pic:blipFill>
-                    <a:blip r:embed="rId48"/>
+                    <a:blip r:embed="rId47"/>
                     <a:stretch>
                       <a:fillRect/>
                     </a:stretch>
@@ -1399,6 +1436,14 @@
         <w:t xml:space="preserve">Boxplot of colony abundances at different sites, 100x dilution. Despite a higher median number of colonies from Nursing Students versus Regular Students, the mean numbers of colonies were not significantly different between the two sites (Wilcox p = 0.1908, fail to reject the null hypothesis)</w:t>
       </w:r>
     </w:p>
+    <w:p>
+      <w:pPr>
+        <w:pStyle w:val="BodyText"/>
+      </w:pPr>
+      <w:r>
+        <w:t xml:space="preserve">From this collected data, I used a box plot to see the average and any outliers within my data. I also used a statistical test in order to determine how statistically significant my results were. This would allow me to make a confident conclusion as to how to interpret my data.</w:t>
+      </w:r>
+    </w:p>
     <w:tbl>
       <w:tblPr>
         <w:tblStyle w:val="Table"/>
@@ -1528,13 +1573,63 @@
     </w:tbl>
     <w:p>
       <w:pPr>
+        <w:pStyle w:val="BodyText"/>
+      </w:pPr>
+      <w:r>
+        <w:t xml:space="preserve">I also wanted to look at the different types of morphotypes that appeared from each sample. Using a different variable other than colony abundances was important as colony morphotypes is a common measurement for diversity and/or isolation of the dominant species within bacterial communities</w:t>
+      </w:r>
+      <w:r>
+        <w:t xml:space="preserve"> </w:t>
+      </w:r>
+      <w:r>
+        <w:t xml:space="preserve">(Lebaron</w:t>
+      </w:r>
+      <w:r>
+        <w:t xml:space="preserve"> </w:t>
+      </w:r>
+      <w:r>
+        <w:rPr>
+          <w:i/>
+        </w:rPr>
+        <w:t xml:space="preserve">et al.</w:t>
+      </w:r>
+      <w:r>
+        <w:t xml:space="preserve">, 1998)</w:t>
+      </w:r>
+      <w:r>
+        <w:t xml:space="preserve">. Colony morphotypes can also be used to identify different species for physiological and genetic purposes</w:t>
+      </w:r>
+      <w:r>
+        <w:t xml:space="preserve"> </w:t>
+      </w:r>
+      <w:r>
+        <w:t xml:space="preserve">(Lebaron</w:t>
+      </w:r>
+      <w:r>
+        <w:t xml:space="preserve"> </w:t>
+      </w:r>
+      <w:r>
+        <w:rPr>
+          <w:i/>
+        </w:rPr>
+        <w:t xml:space="preserve">et al.</w:t>
+      </w:r>
+      <w:r>
+        <w:t xml:space="preserve">, 1998)</w:t>
+      </w:r>
+      <w:r>
+        <w:t xml:space="preserve">.</w:t>
+      </w:r>
+    </w:p>
+    <w:p>
+      <w:pPr>
         <w:pStyle w:val="Heading2"/>
       </w:pPr>
-      <w:bookmarkStart w:id="49" w:name="culture-data-morphotype-100x-box-plot"/>
+      <w:bookmarkStart w:id="48" w:name="culture-data-morphotype-100x-box-plot"/>
       <w:r>
         <w:t xml:space="preserve">Culture Data Morphotype 100x Box Plot</w:t>
       </w:r>
-      <w:bookmarkEnd w:id="49"/>
+      <w:bookmarkEnd w:id="48"/>
     </w:p>
     <w:p>
       <w:pPr>
@@ -1556,7 +1651,7 @@
                     </pic:cNvPicPr>
                   </pic:nvPicPr>
                   <pic:blipFill>
-                    <a:blip r:embed="rId50"/>
+                    <a:blip r:embed="rId49"/>
                     <a:stretch>
                       <a:fillRect/>
                     </a:stretch>
@@ -1739,9 +1834,27 @@
       <w:pPr>
         <w:pStyle w:val="Heading2"/>
       </w:pPr>
-      <w:bookmarkStart w:id="51" w:name="sequencing"/>
+      <w:bookmarkStart w:id="50" w:name="sequencing"/>
       <w:r>
         <w:t xml:space="preserve">Sequencing</w:t>
+      </w:r>
+      <w:bookmarkEnd w:id="50"/>
+    </w:p>
+    <w:p>
+      <w:pPr>
+        <w:pStyle w:val="FirstParagraph"/>
+      </w:pPr>
+      <w:r>
+        <w:t xml:space="preserve">As my samples werent sent to a lab and returned as sequenced DNA files, each DNA file was analyzed as whether they had failed or ran completely. Files that ran completely were cleaned and trimmed to be adjusted. I organized my data into a table in order to properly categorize and document the edits that were made to each successful sequence.</w:t>
+      </w:r>
+    </w:p>
+    <w:p>
+      <w:pPr>
+        <w:pStyle w:val="Heading2"/>
+      </w:pPr>
+      <w:bookmarkStart w:id="51" w:name="table-for-each-of-my-sequences"/>
+      <w:r>
+        <w:t xml:space="preserve">Table for each of my sequences</w:t>
       </w:r>
       <w:bookmarkEnd w:id="51"/>
     </w:p>
@@ -2329,6 +2442,16 @@
         <w:t xml:space="preserve">.</w:t>
       </w:r>
     </w:p>
+    <w:p>
+      <w:pPr>
+        <w:pStyle w:val="Heading2"/>
+      </w:pPr>
+      <w:bookmarkStart w:id="53" w:name="table-for-each-of-my-successful-sanger-sequences-after-blast"/>
+      <w:r>
+        <w:t xml:space="preserve">Table for each of my successful Sanger Sequences after BLAST</w:t>
+      </w:r>
+      <w:bookmarkEnd w:id="53"/>
+    </w:p>
     <w:tbl>
       <w:tblPr>
         <w:tblStyle w:val="Table"/>
@@ -2818,7 +2941,7 @@
         <w:t xml:space="preserve"> </w:t>
       </w:r>
       <w:r>
-        <w:t xml:space="preserve">Table of successful Sanger Sequences after NCBI Blast Results. This table indiccates the BLAST result metricts which include description, percent identiy, query cover, ascension and E value.</w:t>
+        <w:t xml:space="preserve">Table of successful Sanger Sequences after NCBI BLAST Results. This table indiccates the BLAST result metricts which include description, percent identiy, query cover, ascension and E value.</w:t>
       </w:r>
     </w:p>
     <w:p>
@@ -2863,11 +2986,41 @@
       <w:pPr>
         <w:pStyle w:val="Heading2"/>
       </w:pPr>
-      <w:bookmarkStart w:id="53" w:name="phylogenies"/>
+      <w:bookmarkStart w:id="54" w:name="phylogenies"/>
       <w:r>
         <w:t xml:space="preserve">Phylogenies</w:t>
       </w:r>
-      <w:bookmarkEnd w:id="53"/>
+      <w:bookmarkEnd w:id="54"/>
+    </w:p>
+    <w:p>
+      <w:pPr>
+        <w:pStyle w:val="FirstParagraph"/>
+      </w:pPr>
+      <w:r>
+        <w:t xml:space="preserve">Following successful sequencing, my sequences were then aligned for proper phylogenetic analysis using Geneious Prime. My phylogenetic trees represent the relatedness between my sequences and the outgroup,</w:t>
+      </w:r>
+      <w:r>
+        <w:t xml:space="preserve"> </w:t>
+      </w:r>
+      <w:r>
+        <w:rPr>
+          <w:i/>
+        </w:rPr>
+        <w:t xml:space="preserve">Thermus aquaticus</w:t>
+      </w:r>
+      <w:r>
+        <w:t xml:space="preserve">. Phylogenies allow for easier identification of the bacteria found on my samples. Two phylogenetic trees were created using different methods of construction, PhyML and Mr. Bayes.</w:t>
+      </w:r>
+    </w:p>
+    <w:p>
+      <w:pPr>
+        <w:pStyle w:val="Heading3"/>
+      </w:pPr>
+      <w:bookmarkStart w:id="55" w:name="phyml-phylogenetic-tree"/>
+      <w:r>
+        <w:t xml:space="preserve">PhyML Phylogenetic Tree</w:t>
+      </w:r>
+      <w:bookmarkEnd w:id="55"/>
     </w:p>
     <w:p>
       <w:pPr>
@@ -2889,7 +3042,7 @@
                     </pic:cNvPicPr>
                   </pic:nvPicPr>
                   <pic:blipFill>
-                    <a:blip r:embed="rId54"/>
+                    <a:blip r:embed="rId56"/>
                     <a:stretch>
                       <a:fillRect/>
                     </a:stretch>
@@ -2948,7 +3101,17 @@
     </w:p>
     <w:p>
       <w:pPr>
-        <w:pStyle w:val="BodyText"/>
+        <w:pStyle w:val="Heading3"/>
+      </w:pPr>
+      <w:bookmarkStart w:id="57" w:name="mr.bayes-phylogenetic-tree"/>
+      <w:r>
+        <w:t xml:space="preserve">Mr. Bayes Phylogenetic tree</w:t>
+      </w:r>
+      <w:bookmarkEnd w:id="57"/>
+    </w:p>
+    <w:p>
+      <w:pPr>
+        <w:pStyle w:val="FirstParagraph"/>
       </w:pPr>
       <w:r>
         <w:drawing>
@@ -2966,7 +3129,7 @@
                     </pic:cNvPicPr>
                   </pic:nvPicPr>
                   <pic:blipFill>
-                    <a:blip r:embed="rId55"/>
+                    <a:blip r:embed="rId58"/>
                     <a:stretch>
                       <a:fillRect/>
                     </a:stretch>
@@ -3033,23 +3196,43 @@
     </w:p>
     <w:p>
       <w:pPr>
+        <w:pStyle w:val="Heading2"/>
+      </w:pPr>
+      <w:bookmarkStart w:id="59" w:name="trimmmomatic"/>
+      <w:r>
+        <w:t xml:space="preserve">Trimmmomatic</w:t>
+      </w:r>
+      <w:bookmarkEnd w:id="59"/>
+    </w:p>
+    <w:p>
+      <w:pPr>
+        <w:pStyle w:val="Heading2"/>
+      </w:pPr>
+      <w:bookmarkStart w:id="60" w:name="blast-analysis"/>
+      <w:r>
+        <w:t xml:space="preserve">BLAST analysis</w:t>
+      </w:r>
+      <w:bookmarkEnd w:id="60"/>
+    </w:p>
+    <w:p>
+      <w:pPr>
         <w:pStyle w:val="Heading1"/>
       </w:pPr>
-      <w:bookmarkStart w:id="56" w:name="discussion"/>
+      <w:bookmarkStart w:id="61" w:name="discussion"/>
       <w:r>
         <w:t xml:space="preserve">Discussion</w:t>
       </w:r>
-      <w:bookmarkEnd w:id="56"/>
+      <w:bookmarkEnd w:id="61"/>
     </w:p>
     <w:p>
       <w:pPr>
         <w:pStyle w:val="Heading2"/>
       </w:pPr>
-      <w:bookmarkStart w:id="57" w:name="summary"/>
+      <w:bookmarkStart w:id="62" w:name="summary"/>
       <w:r>
         <w:t xml:space="preserve">Summary</w:t>
       </w:r>
-      <w:bookmarkEnd w:id="57"/>
+      <w:bookmarkEnd w:id="62"/>
     </w:p>
     <w:p>
       <w:pPr>
@@ -3165,11 +3348,11 @@
       <w:pPr>
         <w:pStyle w:val="Heading2"/>
       </w:pPr>
-      <w:bookmarkStart w:id="58" w:name="interpretation-and-taxa"/>
+      <w:bookmarkStart w:id="63" w:name="interpretation-and-taxa"/>
       <w:r>
         <w:t xml:space="preserve">Interpretation and Taxa</w:t>
       </w:r>
-      <w:bookmarkEnd w:id="58"/>
+      <w:bookmarkEnd w:id="63"/>
     </w:p>
     <w:p>
       <w:pPr>
@@ -3531,11 +3714,11 @@
       <w:pPr>
         <w:pStyle w:val="Heading2"/>
       </w:pPr>
-      <w:bookmarkStart w:id="59" w:name="error-analysis"/>
+      <w:bookmarkStart w:id="64" w:name="error-analysis"/>
       <w:r>
         <w:t xml:space="preserve">Error Analysis</w:t>
       </w:r>
-      <w:bookmarkEnd w:id="59"/>
+      <w:bookmarkEnd w:id="64"/>
     </w:p>
     <w:p>
       <w:pPr>
@@ -3571,14 +3754,14 @@
       <w:pPr>
         <w:pStyle w:val="Heading1"/>
       </w:pPr>
-      <w:bookmarkStart w:id="60" w:name="sources-cited"/>
+      <w:bookmarkStart w:id="65" w:name="sources-cited"/>
       <w:r>
         <w:t xml:space="preserve">Sources Cited</w:t>
       </w:r>
-      <w:bookmarkEnd w:id="60"/>
-    </w:p>
-    <w:bookmarkStart w:id="76" w:name="refs"/>
-    <w:bookmarkStart w:id="61" w:name="ref-amplicon201316s"/>
+      <w:bookmarkEnd w:id="65"/>
+    </w:p>
+    <w:bookmarkStart w:id="82" w:name="refs"/>
+    <w:bookmarkStart w:id="66" w:name="ref-amplicon201316s"/>
     <w:p>
       <w:pPr>
         <w:pStyle w:val="Bibliography"/>
@@ -3602,8 +3785,8 @@
         <w:t xml:space="preserve">(2013) 16s metagenomic sequencing library preparation.</w:t>
       </w:r>
     </w:p>
-    <w:bookmarkEnd w:id="61"/>
-    <w:bookmarkStart w:id="62" w:name="ref-campoccia2010characterization"/>
+    <w:bookmarkEnd w:id="66"/>
+    <w:bookmarkStart w:id="67" w:name="ref-campoccia2010characterization"/>
     <w:p>
       <w:pPr>
         <w:pStyle w:val="Bibliography"/>
@@ -3651,8 +3834,8 @@
         <w:t xml:space="preserve">, 575–581.</w:t>
       </w:r>
     </w:p>
-    <w:bookmarkEnd w:id="62"/>
-    <w:bookmarkStart w:id="63" w:name="ref-delarue1990attempt"/>
+    <w:bookmarkEnd w:id="67"/>
+    <w:bookmarkStart w:id="68" w:name="ref-delarue1990attempt"/>
     <w:p>
       <w:pPr>
         <w:pStyle w:val="Bibliography"/>
@@ -3700,8 +3883,8 @@
         <w:t xml:space="preserve">, 461–467.</w:t>
       </w:r>
     </w:p>
-    <w:bookmarkEnd w:id="63"/>
-    <w:bookmarkStart w:id="64" w:name="ref-dillon"/>
+    <w:bookmarkEnd w:id="68"/>
+    <w:bookmarkStart w:id="69" w:name="ref-dillon"/>
     <w:p>
       <w:pPr>
         <w:pStyle w:val="Bibliography"/>
@@ -3722,8 +3905,8 @@
         <w:t xml:space="preserve">.</w:t>
       </w:r>
     </w:p>
-    <w:bookmarkEnd w:id="64"/>
-    <w:bookmarkStart w:id="65" w:name="ref-karabay2007role"/>
+    <w:bookmarkEnd w:id="69"/>
+    <w:bookmarkStart w:id="70" w:name="ref-karabay2007role"/>
     <w:p>
       <w:pPr>
         <w:pStyle w:val="Bibliography"/>
@@ -3771,8 +3954,8 @@
         <w:t xml:space="preserve">, 72–3.</w:t>
       </w:r>
     </w:p>
-    <w:bookmarkEnd w:id="65"/>
-    <w:bookmarkStart w:id="66" w:name="ref-koljalg2017high"/>
+    <w:bookmarkEnd w:id="70"/>
+    <w:bookmarkStart w:id="71" w:name="ref-koljalg2017high"/>
     <w:p>
       <w:pPr>
         <w:pStyle w:val="Bibliography"/>
@@ -3820,8 +4003,8 @@
         <w:t xml:space="preserve">, 73.</w:t>
       </w:r>
     </w:p>
-    <w:bookmarkEnd w:id="66"/>
-    <w:bookmarkStart w:id="67" w:name="ref-kuo"/>
+    <w:bookmarkEnd w:id="71"/>
+    <w:bookmarkStart w:id="72" w:name="ref-kuo"/>
     <w:p>
       <w:pPr>
         <w:pStyle w:val="Bibliography"/>
@@ -3842,13 +4025,62 @@
         <w:t xml:space="preserve">.</w:t>
       </w:r>
     </w:p>
-    <w:bookmarkEnd w:id="67"/>
-    <w:bookmarkStart w:id="68" w:name="ref-lim2018complete"/>
+    <w:bookmarkEnd w:id="72"/>
+    <w:bookmarkStart w:id="73" w:name="ref-10.1111/j.1574-6968.1998.tb12903.x"/>
     <w:p>
       <w:pPr>
         <w:pStyle w:val="Bibliography"/>
       </w:pPr>
       <w:r>
+        <w:t xml:space="preserve">Lebaron,P.</w:t>
+      </w:r>
+      <w:r>
+        <w:t xml:space="preserve"> </w:t>
+      </w:r>
+      <w:r>
+        <w:rPr>
+          <w:i/>
+        </w:rPr>
+        <w:t xml:space="preserve">et al.</w:t>
+      </w:r>
+      <w:r>
+        <w:t xml:space="preserve"> </w:t>
+      </w:r>
+      <w:r>
+        <w:t xml:space="preserve">(1998) Phenotypic and genetic diversity within a colony morphotype.</w:t>
+      </w:r>
+      <w:r>
+        <w:t xml:space="preserve"> </w:t>
+      </w:r>
+      <w:r>
+        <w:rPr>
+          <w:i/>
+        </w:rPr>
+        <w:t xml:space="preserve">FEMS Microbiology Letters</w:t>
+      </w:r>
+      <w:r>
+        <w:t xml:space="preserve">,</w:t>
+      </w:r>
+      <w:r>
+        <w:t xml:space="preserve"> </w:t>
+      </w:r>
+      <w:r>
+        <w:rPr>
+          <w:b/>
+        </w:rPr>
+        <w:t xml:space="preserve">160</w:t>
+      </w:r>
+      <w:r>
+        <w:t xml:space="preserve">, 137–143.</w:t>
+      </w:r>
+    </w:p>
+    <w:bookmarkEnd w:id="73"/>
+    <w:bookmarkStart w:id="74" w:name="ref-lim2018complete"/>
+    <w:p>
+      <w:pPr>
+        <w:pStyle w:val="Bibliography"/>
+      </w:pPr>
+      <w:r>
         <w:t xml:space="preserve">Lim,J.Y.</w:t>
       </w:r>
       <w:r>
@@ -3891,8 +4123,8 @@
         <w:t xml:space="preserve">.</w:t>
       </w:r>
     </w:p>
-    <w:bookmarkEnd w:id="68"/>
-    <w:bookmarkStart w:id="69" w:name="ref-meadow2014mobile"/>
+    <w:bookmarkEnd w:id="74"/>
+    <w:bookmarkStart w:id="75" w:name="ref-meadow2014mobile"/>
     <w:p>
       <w:pPr>
         <w:pStyle w:val="Bibliography"/>
@@ -3940,8 +4172,8 @@
         <w:t xml:space="preserve">, e447.</w:t>
       </w:r>
     </w:p>
-    <w:bookmarkEnd w:id="69"/>
-    <w:bookmarkStart w:id="70" w:name="ref-nwankwo2014nosocomial"/>
+    <w:bookmarkEnd w:id="75"/>
+    <w:bookmarkStart w:id="76" w:name="ref-nwankwo2014nosocomial"/>
     <w:p>
       <w:pPr>
         <w:pStyle w:val="Bibliography"/>
@@ -3989,8 +4221,8 @@
         <w:t xml:space="preserve">, 135–140.</w:t>
       </w:r>
     </w:p>
-    <w:bookmarkEnd w:id="70"/>
-    <w:bookmarkStart w:id="71" w:name="ref-ross2015microbial"/>
+    <w:bookmarkEnd w:id="76"/>
+    <w:bookmarkStart w:id="77" w:name="ref-ross2015microbial"/>
     <w:p>
       <w:pPr>
         <w:pStyle w:val="Bibliography"/>
@@ -4023,8 +4255,8 @@
         <w:t xml:space="preserve">, 66.</w:t>
       </w:r>
     </w:p>
-    <w:bookmarkEnd w:id="71"/>
-    <w:bookmarkStart w:id="72" w:name="ref-sepehri2009bacterial"/>
+    <w:bookmarkEnd w:id="77"/>
+    <w:bookmarkStart w:id="78" w:name="ref-sepehri2009bacterial"/>
     <w:p>
       <w:pPr>
         <w:pStyle w:val="Bibliography"/>
@@ -4072,8 +4304,8 @@
         <w:t xml:space="preserve">, 806.</w:t>
       </w:r>
     </w:p>
-    <w:bookmarkEnd w:id="72"/>
-    <w:bookmarkStart w:id="73" w:name="ref-taher2019pathogenic"/>
+    <w:bookmarkEnd w:id="78"/>
+    <w:bookmarkStart w:id="79" w:name="ref-taher2019pathogenic"/>
     <w:p>
       <w:pPr>
         <w:pStyle w:val="Bibliography"/>
@@ -4106,8 +4338,8 @@
         <w:t xml:space="preserve">, 1145–1150.</w:t>
       </w:r>
     </w:p>
-    <w:bookmarkEnd w:id="73"/>
-    <w:bookmarkStart w:id="74" w:name="ref-tajeddin2016role"/>
+    <w:bookmarkEnd w:id="79"/>
+    <w:bookmarkStart w:id="80" w:name="ref-tajeddin2016role"/>
     <w:p>
       <w:pPr>
         <w:pStyle w:val="Bibliography"/>
@@ -4155,8 +4387,8 @@
         <w:t xml:space="preserve">, 13–23.</w:t>
       </w:r>
     </w:p>
-    <w:bookmarkEnd w:id="74"/>
-    <w:bookmarkStart w:id="75" w:name="ref-ulger2009we"/>
+    <w:bookmarkEnd w:id="80"/>
+    <w:bookmarkStart w:id="81" w:name="ref-ulger2009we"/>
     <w:p>
       <w:pPr>
         <w:pStyle w:val="Bibliography"/>
@@ -4204,8 +4436,8 @@
         <w:t xml:space="preserve">, 7.</w:t>
       </w:r>
     </w:p>
-    <w:bookmarkEnd w:id="75"/>
-    <w:bookmarkEnd w:id="76"/>
+    <w:bookmarkEnd w:id="81"/>
+    <w:bookmarkEnd w:id="82"/>
     <w:sectPr/>
   </w:body>
 </w:document>

</xml_diff>

<commit_message>
Edit date and introduction to add proper citations
</commit_message>
<xml_diff>
--- a/Bioinformatics_Report.docx
+++ b/Bioinformatics_Report.docx
@@ -239,7 +239,7 @@
         <w:pStyle w:val="Date"/>
       </w:pPr>
       <w:r>
-        <w:t xml:space="preserve">October</w:t>
+        <w:t xml:space="preserve">Novemeber</w:t>
       </w:r>
       <w:r>
         <w:t xml:space="preserve"> </w:t>
@@ -592,7 +592,7 @@
         <w:pStyle w:val="BodyText"/>
       </w:pPr>
       <w:r>
-        <w:t xml:space="preserve">My results confirmed that bacterial growth is evident in all cell phones, however, the amount of bacteria morphotypes found in the cell phones of regular students was statistically more than the amount found in the cell phones of nursing students. This result can be attributed to the phone-sanitizing protocols within hospitals which had been notably implemented at Saint Mary’s Hospital where the sampled nursing students have their clinicals. However, I also identified the bacteria found in the phones of the regular students (2B and 3B) as</w:t>
+        <w:t xml:space="preserve">My results confirmed that bacterial growth is evident in all cell phones, however, the amount of bacteria morphotypes and colonies found in the cell phones of regular students was statistically more than the amount found in the cell phones of nursing students. This result can be attributed to the phone-sanitizing protocols within hospitals which had been notably implemented at Saint Mary’s Hospital where the sampled nursing students have their clinicals. However, I also identified the bacteria found in the phones of the regular students (2B and 3B) as</w:t>
       </w:r>
       <w:r>
         <w:t xml:space="preserve"> </w:t>
@@ -843,7 +843,7 @@
         <w:pStyle w:val="BodyText"/>
       </w:pPr>
       <w:r>
-        <w:t xml:space="preserve">I incubated each of the samples at 37 degrees Celsius and recounted 5 days after on September 9, 2019. For group A: 1A (1 colony, 1 morphotype), 2A (5 colonies, 4 morphotypes), and 3A (2 colonies, 2 morphotypes) all had the highest growth in their 100x dilution while group B: 1B (1 colony, 1 morphotype), 2B (21 colonies, 9 morphotypes), 3B all exhibited most growth at their 1x dilution (70 colonies, 4 morphotypes).</w:t>
+        <w:t xml:space="preserve">Each sample was incubated at 37 degrees Celsius and recounted 5 days after on September 9, 2019. For group A: 1A (1 colony, 1 morphotype), 2A (5 colonies, 4 morphotypes), and 3A (2 colonies, 2 morphotypes) all had the highest growth in their 100x dilution while group B: 1B (1 colony, 1 morphotype), 2B (21 colonies, 9 morphotypes), 3B all exhibited most growth at their 1x dilution (70 colonies, 4 morphotypes).</w:t>
       </w:r>
     </w:p>
     <w:p>
@@ -934,7 +934,7 @@
         <w:pStyle w:val="FirstParagraph"/>
       </w:pPr>
       <w:r>
-        <w:t xml:space="preserve">The original frozen sample that was set aside during sample collection (September 3, 2019) was then redistributed and prepped for DNA Extraction (September 11, 2019, 6 samples total)</w:t>
+        <w:t xml:space="preserve">The original frozen sample that was set aside during sample collection (September 3, 2019) was redistributed and prepped for DNA Extraction (September 11, 2019, 6 samples total)</w:t>
       </w:r>
     </w:p>
     <w:p>
@@ -1225,7 +1225,7 @@
         <w:pStyle w:val="BodyText"/>
       </w:pPr>
       <w:r>
-        <w:t xml:space="preserve">First, I made sure to check that my sequences had fully run. Here, only my samples 3a, 2b, and 3b ran all the way three and were ready to be edited. Editing involved trimming both the beginning and end of each sequence to make sure there was not too much noise. This also involved looking at any areas where the DNA seemed ambiguous and using my best judgment to fill in the data using IUPAC Ambiguity codes.</w:t>
+        <w:t xml:space="preserve">Here, only my samples 3a, 2b, and 3b ran all the way three and were ready to be edited. Editing involved trimming both the beginning and end of each sequence to make sure there was not too much noise. This also involved looking at any areas where the DNA seemed ambiguous and using my best judgment to fill in the data using IUPAC Ambiguity codes.</w:t>
       </w:r>
     </w:p>
     <w:p>
@@ -1233,7 +1233,7 @@
         <w:pStyle w:val="BodyText"/>
       </w:pPr>
       <w:r>
-        <w:t xml:space="preserve">Once I reached a high enough HQ% we used alignment to realign the working sequences with a sequence of DNA from my outgroup of Thermus Aquaticus Strain YT-1 16 S (downloaded from the NCBI genebank), this was aligned using MAFFT (Multiple Alignment using Fast Fourier Transform). Again, this realignment was trimmed at the beginning and end for each sequence to align perfectly with the outgroup. Once aligned, I used Geneious to create a PhyML Tree and Mr. Bayes to create phylogenies comparing my DNA sequences to the outgroup. The PhyML Tree followed a substitution model of GTR with a Branch Support of Boostrap (100 Bootstraps). Mr. Bayes ran also under GTR, a rate variation of invgamma, a chain length of 1,100,000, a subsampling freq of 200, and a burn-in length of 100,000.</w:t>
+        <w:t xml:space="preserve">Once I reached a high enough HQ% we used alignment to realign the working sequences with a sequence of DNA from my outgroup of Thermus Aquaticus Strain YT-1 16 S (downloaded from the NCBI genebank), this was aligned using MAFFT (Multiple Alignment using Fast Fourier Transform). The realignment was trimmed at the beginning and end for each sequence to align perfectly with the outgroup. Once aligned, I used Geneious to create a PhyML Tree and Mr. Bayes to create phylogenies comparing my DNA sequences to the outgroup. The PhyML Tree followed a substitution model of GTR with a Branch Support of Boostrap (100 Bootstraps). Mr. Bayes ran also under GTR, a rate variation of invgamma, a chain length of 1,100,000, a subsampling freq of 200, and a burn-in length of 100,000.</w:t>
       </w:r>
     </w:p>
     <w:p>
@@ -1248,21 +1248,829 @@
     </w:p>
     <w:p>
       <w:pPr>
+        <w:pStyle w:val="Heading2"/>
+      </w:pPr>
+      <w:bookmarkStart w:id="43" w:name="qubit-data"/>
+      <w:r>
+        <w:t xml:space="preserve">Qubit Data</w:t>
+      </w:r>
+      <w:bookmarkEnd w:id="43"/>
+    </w:p>
+    <w:p>
+      <w:pPr>
         <w:pStyle w:val="FirstParagraph"/>
       </w:pPr>
       <w:r>
+        <w:t xml:space="preserve">Following protocol, I had collected Qubit data from all my samples to ensure DNA content. The Qubit fluorometer 4 (Invitrogen) uses fluorescent dyes to determine the concentration of the nucleic acids in the samples. This provided a more accurate measurement of how much DNA was successfully extracted in my samples.</w:t>
+      </w:r>
+    </w:p>
+    <w:tbl>
+      <w:tblPr>
+        <w:tblStyle w:val="Table"/>
+        <w:tblW w:type="pct" w:w="0.0"/>
+        <w:tblLook w:firstRow="1"/>
+      </w:tblPr>
+      <w:tblGrid/>
+      <w:tr>
+        <w:trPr>
+          <w:cnfStyle w:firstRow="1"/>
+        </w:trPr>
+        <w:tc>
+          <w:tcPr>
+            <w:tcBorders>
+              <w:bottom w:val="single"/>
+            </w:tcBorders>
+            <w:vAlign w:val="bottom"/>
+          </w:tcPr>
+          <w:p>
+            <w:pPr>
+              <w:pStyle w:val="Compact"/>
+              <w:jc w:val="left"/>
+            </w:pPr>
+            <w:r>
+              <w:t xml:space="preserve">Sample Group</w:t>
+            </w:r>
+          </w:p>
+        </w:tc>
+        <w:tc>
+          <w:tcPr>
+            <w:tcBorders>
+              <w:bottom w:val="single"/>
+            </w:tcBorders>
+            <w:vAlign w:val="bottom"/>
+          </w:tcPr>
+          <w:p>
+            <w:pPr>
+              <w:pStyle w:val="Compact"/>
+              <w:jc w:val="left"/>
+            </w:pPr>
+            <w:r>
+              <w:t xml:space="preserve">Sample ID</w:t>
+            </w:r>
+          </w:p>
+        </w:tc>
+        <w:tc>
+          <w:tcPr>
+            <w:tcBorders>
+              <w:bottom w:val="single"/>
+            </w:tcBorders>
+            <w:vAlign w:val="bottom"/>
+          </w:tcPr>
+          <w:p>
+            <w:pPr>
+              <w:pStyle w:val="Compact"/>
+              <w:jc w:val="left"/>
+            </w:pPr>
+            <w:r>
+              <w:t xml:space="preserve">Dilution</w:t>
+            </w:r>
+          </w:p>
+        </w:tc>
+        <w:tc>
+          <w:tcPr>
+            <w:tcBorders>
+              <w:bottom w:val="single"/>
+            </w:tcBorders>
+            <w:vAlign w:val="bottom"/>
+          </w:tcPr>
+          <w:p>
+            <w:pPr>
+              <w:pStyle w:val="Compact"/>
+              <w:jc w:val="left"/>
+            </w:pPr>
+            <w:r>
+              <w:t xml:space="preserve">Qubit Concentration (ng/ml)</w:t>
+            </w:r>
+          </w:p>
+        </w:tc>
+        <w:tc>
+          <w:tcPr>
+            <w:tcBorders>
+              <w:bottom w:val="single"/>
+            </w:tcBorders>
+            <w:vAlign w:val="bottom"/>
+          </w:tcPr>
+          <w:p>
+            <w:pPr>
+              <w:pStyle w:val="Compact"/>
+              <w:jc w:val="left"/>
+            </w:pPr>
+            <w:r>
+              <w:t xml:space="preserve">Sample Type</w:t>
+            </w:r>
+          </w:p>
+        </w:tc>
+      </w:tr>
+      <w:tr>
+        <w:tc>
+          <w:p>
+            <w:pPr>
+              <w:pStyle w:val="Compact"/>
+              <w:jc w:val="left"/>
+            </w:pPr>
+            <w:r>
+              <w:t xml:space="preserve">Nursing Student</w:t>
+            </w:r>
+          </w:p>
+        </w:tc>
+        <w:tc>
+          <w:p>
+            <w:pPr>
+              <w:pStyle w:val="Compact"/>
+              <w:jc w:val="left"/>
+            </w:pPr>
+            <w:r>
+              <w:t xml:space="preserve">1a</w:t>
+            </w:r>
+          </w:p>
+        </w:tc>
+        <w:tc>
+          <w:p>
+            <w:pPr>
+              <w:pStyle w:val="Compact"/>
+              <w:jc w:val="left"/>
+            </w:pPr>
+            <w:r>
+              <w:t xml:space="preserve">100</w:t>
+            </w:r>
+          </w:p>
+        </w:tc>
+        <w:tc>
+          <w:p>
+            <w:pPr>
+              <w:pStyle w:val="Compact"/>
+              <w:jc w:val="left"/>
+            </w:pPr>
+            <w:r>
+              <w:t xml:space="preserve">5.13</w:t>
+            </w:r>
+          </w:p>
+        </w:tc>
+        <w:tc>
+          <w:p>
+            <w:pPr>
+              <w:pStyle w:val="Compact"/>
+              <w:jc w:val="left"/>
+            </w:pPr>
+            <w:r>
+              <w:t xml:space="preserve">Culture</w:t>
+            </w:r>
+          </w:p>
+        </w:tc>
+      </w:tr>
+      <w:tr>
+        <w:tc>
+          <w:p>
+            <w:pPr>
+              <w:pStyle w:val="Compact"/>
+              <w:jc w:val="left"/>
+            </w:pPr>
+            <w:r>
+              <w:t xml:space="preserve">Nursing Student</w:t>
+            </w:r>
+          </w:p>
+        </w:tc>
+        <w:tc>
+          <w:p>
+            <w:pPr>
+              <w:pStyle w:val="Compact"/>
+              <w:jc w:val="left"/>
+            </w:pPr>
+            <w:r>
+              <w:t xml:space="preserve">2a</w:t>
+            </w:r>
+          </w:p>
+        </w:tc>
+        <w:tc>
+          <w:p>
+            <w:pPr>
+              <w:pStyle w:val="Compact"/>
+              <w:jc w:val="left"/>
+            </w:pPr>
+            <w:r>
+              <w:t xml:space="preserve">100</w:t>
+            </w:r>
+          </w:p>
+        </w:tc>
+        <w:tc>
+          <w:p>
+            <w:pPr>
+              <w:pStyle w:val="Compact"/>
+              <w:jc w:val="left"/>
+            </w:pPr>
+            <w:r>
+              <w:t xml:space="preserve">8.09</w:t>
+            </w:r>
+          </w:p>
+        </w:tc>
+        <w:tc>
+          <w:p>
+            <w:pPr>
+              <w:pStyle w:val="Compact"/>
+              <w:jc w:val="left"/>
+            </w:pPr>
+            <w:r>
+              <w:t xml:space="preserve">Culture</w:t>
+            </w:r>
+          </w:p>
+        </w:tc>
+      </w:tr>
+      <w:tr>
+        <w:tc>
+          <w:p>
+            <w:pPr>
+              <w:pStyle w:val="Compact"/>
+              <w:jc w:val="left"/>
+            </w:pPr>
+            <w:r>
+              <w:t xml:space="preserve">Nursing Student</w:t>
+            </w:r>
+          </w:p>
+        </w:tc>
+        <w:tc>
+          <w:p>
+            <w:pPr>
+              <w:pStyle w:val="Compact"/>
+              <w:jc w:val="left"/>
+            </w:pPr>
+            <w:r>
+              <w:t xml:space="preserve">3a</w:t>
+            </w:r>
+          </w:p>
+        </w:tc>
+        <w:tc>
+          <w:p>
+            <w:pPr>
+              <w:pStyle w:val="Compact"/>
+              <w:jc w:val="left"/>
+            </w:pPr>
+            <w:r>
+              <w:t xml:space="preserve">100</w:t>
+            </w:r>
+          </w:p>
+        </w:tc>
+        <w:tc>
+          <w:p>
+            <w:pPr>
+              <w:pStyle w:val="Compact"/>
+              <w:jc w:val="left"/>
+            </w:pPr>
+            <w:r>
+              <w:t xml:space="preserve">9.75</w:t>
+            </w:r>
+          </w:p>
+        </w:tc>
+        <w:tc>
+          <w:p>
+            <w:pPr>
+              <w:pStyle w:val="Compact"/>
+              <w:jc w:val="left"/>
+            </w:pPr>
+            <w:r>
+              <w:t xml:space="preserve">Culture</w:t>
+            </w:r>
+          </w:p>
+        </w:tc>
+      </w:tr>
+      <w:tr>
+        <w:tc>
+          <w:p>
+            <w:pPr>
+              <w:pStyle w:val="Compact"/>
+              <w:jc w:val="left"/>
+            </w:pPr>
+            <w:r>
+              <w:t xml:space="preserve">Regular Student</w:t>
+            </w:r>
+          </w:p>
+        </w:tc>
+        <w:tc>
+          <w:p>
+            <w:pPr>
+              <w:pStyle w:val="Compact"/>
+              <w:jc w:val="left"/>
+            </w:pPr>
+            <w:r>
+              <w:t xml:space="preserve">1b</w:t>
+            </w:r>
+          </w:p>
+        </w:tc>
+        <w:tc>
+          <w:p>
+            <w:pPr>
+              <w:pStyle w:val="Compact"/>
+              <w:jc w:val="left"/>
+            </w:pPr>
+            <w:r>
+              <w:t xml:space="preserve">1</w:t>
+            </w:r>
+          </w:p>
+        </w:tc>
+        <w:tc>
+          <w:p>
+            <w:pPr>
+              <w:pStyle w:val="Compact"/>
+              <w:jc w:val="left"/>
+            </w:pPr>
+            <w:r>
+              <w:t xml:space="preserve">7.08</w:t>
+            </w:r>
+          </w:p>
+        </w:tc>
+        <w:tc>
+          <w:p>
+            <w:pPr>
+              <w:pStyle w:val="Compact"/>
+              <w:jc w:val="left"/>
+            </w:pPr>
+            <w:r>
+              <w:t xml:space="preserve">Culture</w:t>
+            </w:r>
+          </w:p>
+        </w:tc>
+      </w:tr>
+      <w:tr>
+        <w:tc>
+          <w:p>
+            <w:pPr>
+              <w:pStyle w:val="Compact"/>
+              <w:jc w:val="left"/>
+            </w:pPr>
+            <w:r>
+              <w:t xml:space="preserve">Regular Student</w:t>
+            </w:r>
+          </w:p>
+        </w:tc>
+        <w:tc>
+          <w:p>
+            <w:pPr>
+              <w:pStyle w:val="Compact"/>
+              <w:jc w:val="left"/>
+            </w:pPr>
+            <w:r>
+              <w:t xml:space="preserve">2b</w:t>
+            </w:r>
+          </w:p>
+        </w:tc>
+        <w:tc>
+          <w:p>
+            <w:pPr>
+              <w:pStyle w:val="Compact"/>
+              <w:jc w:val="left"/>
+            </w:pPr>
+            <w:r>
+              <w:t xml:space="preserve">1</w:t>
+            </w:r>
+          </w:p>
+        </w:tc>
+        <w:tc>
+          <w:p>
+            <w:pPr>
+              <w:pStyle w:val="Compact"/>
+              <w:jc w:val="left"/>
+            </w:pPr>
+            <w:r>
+              <w:t xml:space="preserve">7.4</w:t>
+            </w:r>
+          </w:p>
+        </w:tc>
+        <w:tc>
+          <w:p>
+            <w:pPr>
+              <w:pStyle w:val="Compact"/>
+              <w:jc w:val="left"/>
+            </w:pPr>
+            <w:r>
+              <w:t xml:space="preserve">Culture</w:t>
+            </w:r>
+          </w:p>
+        </w:tc>
+      </w:tr>
+      <w:tr>
+        <w:tc>
+          <w:p>
+            <w:pPr>
+              <w:pStyle w:val="Compact"/>
+              <w:jc w:val="left"/>
+            </w:pPr>
+            <w:r>
+              <w:t xml:space="preserve">Regular Student</w:t>
+            </w:r>
+          </w:p>
+        </w:tc>
+        <w:tc>
+          <w:p>
+            <w:pPr>
+              <w:pStyle w:val="Compact"/>
+              <w:jc w:val="left"/>
+            </w:pPr>
+            <w:r>
+              <w:t xml:space="preserve">3b</w:t>
+            </w:r>
+          </w:p>
+        </w:tc>
+        <w:tc>
+          <w:p>
+            <w:pPr>
+              <w:pStyle w:val="Compact"/>
+              <w:jc w:val="left"/>
+            </w:pPr>
+            <w:r>
+              <w:t xml:space="preserve">1</w:t>
+            </w:r>
+          </w:p>
+        </w:tc>
+        <w:tc>
+          <w:p>
+            <w:pPr>
+              <w:pStyle w:val="Compact"/>
+              <w:jc w:val="left"/>
+            </w:pPr>
+            <w:r>
+              <w:t xml:space="preserve">10.8</w:t>
+            </w:r>
+          </w:p>
+        </w:tc>
+        <w:tc>
+          <w:p>
+            <w:pPr>
+              <w:pStyle w:val="Compact"/>
+              <w:jc w:val="left"/>
+            </w:pPr>
+            <w:r>
+              <w:t xml:space="preserve">Culture</w:t>
+            </w:r>
+          </w:p>
+        </w:tc>
+      </w:tr>
+      <w:tr>
+        <w:tc>
+          <w:p>
+            <w:pPr>
+              <w:pStyle w:val="Compact"/>
+              <w:jc w:val="left"/>
+            </w:pPr>
+            <w:r>
+              <w:t xml:space="preserve">Nursing Student</w:t>
+            </w:r>
+          </w:p>
+        </w:tc>
+        <w:tc>
+          <w:p>
+            <w:pPr>
+              <w:pStyle w:val="Compact"/>
+              <w:jc w:val="left"/>
+            </w:pPr>
+            <w:r>
+              <w:t xml:space="preserve">1a</w:t>
+            </w:r>
+          </w:p>
+        </w:tc>
+        <w:tc>
+          <w:p>
+            <w:pPr>
+              <w:pStyle w:val="Compact"/>
+              <w:jc w:val="left"/>
+            </w:pPr>
+            <w:r>
+              <w:t xml:space="preserve">1</w:t>
+            </w:r>
+          </w:p>
+        </w:tc>
+        <w:tc>
+          <w:p>
+            <w:pPr>
+              <w:pStyle w:val="Compact"/>
+              <w:jc w:val="left"/>
+            </w:pPr>
+            <w:r>
+              <w:t xml:space="preserve">6.05</w:t>
+            </w:r>
+          </w:p>
+        </w:tc>
+        <w:tc>
+          <w:p>
+            <w:pPr>
+              <w:pStyle w:val="Compact"/>
+              <w:jc w:val="left"/>
+            </w:pPr>
+            <w:r>
+              <w:t xml:space="preserve">Culture Free</w:t>
+            </w:r>
+          </w:p>
+        </w:tc>
+      </w:tr>
+      <w:tr>
+        <w:tc>
+          <w:p>
+            <w:pPr>
+              <w:pStyle w:val="Compact"/>
+              <w:jc w:val="left"/>
+            </w:pPr>
+            <w:r>
+              <w:t xml:space="preserve">Nursing Student</w:t>
+            </w:r>
+          </w:p>
+        </w:tc>
+        <w:tc>
+          <w:p>
+            <w:pPr>
+              <w:pStyle w:val="Compact"/>
+              <w:jc w:val="left"/>
+            </w:pPr>
+            <w:r>
+              <w:t xml:space="preserve">2a</w:t>
+            </w:r>
+          </w:p>
+        </w:tc>
+        <w:tc>
+          <w:p>
+            <w:pPr>
+              <w:pStyle w:val="Compact"/>
+              <w:jc w:val="left"/>
+            </w:pPr>
+            <w:r>
+              <w:t xml:space="preserve">1</w:t>
+            </w:r>
+          </w:p>
+        </w:tc>
+        <w:tc>
+          <w:p>
+            <w:pPr>
+              <w:pStyle w:val="Compact"/>
+              <w:jc w:val="left"/>
+            </w:pPr>
+            <w:r>
+              <w:t xml:space="preserve">5.52</w:t>
+            </w:r>
+          </w:p>
+        </w:tc>
+        <w:tc>
+          <w:p>
+            <w:pPr>
+              <w:pStyle w:val="Compact"/>
+              <w:jc w:val="left"/>
+            </w:pPr>
+            <w:r>
+              <w:t xml:space="preserve">Culture Free</w:t>
+            </w:r>
+          </w:p>
+        </w:tc>
+      </w:tr>
+      <w:tr>
+        <w:tc>
+          <w:p>
+            <w:pPr>
+              <w:pStyle w:val="Compact"/>
+              <w:jc w:val="left"/>
+            </w:pPr>
+            <w:r>
+              <w:t xml:space="preserve">Nursing Student</w:t>
+            </w:r>
+          </w:p>
+        </w:tc>
+        <w:tc>
+          <w:p>
+            <w:pPr>
+              <w:pStyle w:val="Compact"/>
+              <w:jc w:val="left"/>
+            </w:pPr>
+            <w:r>
+              <w:t xml:space="preserve">3a</w:t>
+            </w:r>
+          </w:p>
+        </w:tc>
+        <w:tc>
+          <w:p>
+            <w:pPr>
+              <w:pStyle w:val="Compact"/>
+              <w:jc w:val="left"/>
+            </w:pPr>
+            <w:r>
+              <w:t xml:space="preserve">1</w:t>
+            </w:r>
+          </w:p>
+        </w:tc>
+        <w:tc>
+          <w:p>
+            <w:pPr>
+              <w:pStyle w:val="Compact"/>
+              <w:jc w:val="left"/>
+            </w:pPr>
+            <w:r>
+              <w:t xml:space="preserve">4.82</w:t>
+            </w:r>
+          </w:p>
+        </w:tc>
+        <w:tc>
+          <w:p>
+            <w:pPr>
+              <w:pStyle w:val="Compact"/>
+              <w:jc w:val="left"/>
+            </w:pPr>
+            <w:r>
+              <w:t xml:space="preserve">Culture Free</w:t>
+            </w:r>
+          </w:p>
+        </w:tc>
+      </w:tr>
+      <w:tr>
+        <w:tc>
+          <w:p>
+            <w:pPr>
+              <w:pStyle w:val="Compact"/>
+              <w:jc w:val="left"/>
+            </w:pPr>
+            <w:r>
+              <w:t xml:space="preserve">Regular Student</w:t>
+            </w:r>
+          </w:p>
+        </w:tc>
+        <w:tc>
+          <w:p>
+            <w:pPr>
+              <w:pStyle w:val="Compact"/>
+              <w:jc w:val="left"/>
+            </w:pPr>
+            <w:r>
+              <w:t xml:space="preserve">1b</w:t>
+            </w:r>
+          </w:p>
+        </w:tc>
+        <w:tc>
+          <w:p>
+            <w:pPr>
+              <w:pStyle w:val="Compact"/>
+              <w:jc w:val="left"/>
+            </w:pPr>
+            <w:r>
+              <w:t xml:space="preserve">1</w:t>
+            </w:r>
+          </w:p>
+        </w:tc>
+        <w:tc>
+          <w:p>
+            <w:pPr>
+              <w:pStyle w:val="Compact"/>
+              <w:jc w:val="left"/>
+            </w:pPr>
+            <w:r>
+              <w:t xml:space="preserve">5.91</w:t>
+            </w:r>
+          </w:p>
+        </w:tc>
+        <w:tc>
+          <w:p>
+            <w:pPr>
+              <w:pStyle w:val="Compact"/>
+              <w:jc w:val="left"/>
+            </w:pPr>
+            <w:r>
+              <w:t xml:space="preserve">Culture Free</w:t>
+            </w:r>
+          </w:p>
+        </w:tc>
+      </w:tr>
+      <w:tr>
+        <w:tc>
+          <w:p>
+            <w:pPr>
+              <w:pStyle w:val="Compact"/>
+              <w:jc w:val="left"/>
+            </w:pPr>
+            <w:r>
+              <w:t xml:space="preserve">Regular Student</w:t>
+            </w:r>
+          </w:p>
+        </w:tc>
+        <w:tc>
+          <w:p>
+            <w:pPr>
+              <w:pStyle w:val="Compact"/>
+              <w:jc w:val="left"/>
+            </w:pPr>
+            <w:r>
+              <w:t xml:space="preserve">2b</w:t>
+            </w:r>
+          </w:p>
+        </w:tc>
+        <w:tc>
+          <w:p>
+            <w:pPr>
+              <w:pStyle w:val="Compact"/>
+              <w:jc w:val="left"/>
+            </w:pPr>
+            <w:r>
+              <w:t xml:space="preserve">1</w:t>
+            </w:r>
+          </w:p>
+        </w:tc>
+        <w:tc>
+          <w:p>
+            <w:pPr>
+              <w:pStyle w:val="Compact"/>
+              <w:jc w:val="left"/>
+            </w:pPr>
+            <w:r>
+              <w:t xml:space="preserve">5.23</w:t>
+            </w:r>
+          </w:p>
+        </w:tc>
+        <w:tc>
+          <w:p>
+            <w:pPr>
+              <w:pStyle w:val="Compact"/>
+              <w:jc w:val="left"/>
+            </w:pPr>
+            <w:r>
+              <w:t xml:space="preserve">Culture Free</w:t>
+            </w:r>
+          </w:p>
+        </w:tc>
+      </w:tr>
+      <w:tr>
+        <w:tc>
+          <w:p>
+            <w:pPr>
+              <w:pStyle w:val="Compact"/>
+              <w:jc w:val="left"/>
+            </w:pPr>
+            <w:r>
+              <w:t xml:space="preserve">Regular Student</w:t>
+            </w:r>
+          </w:p>
+        </w:tc>
+        <w:tc>
+          <w:p>
+            <w:pPr>
+              <w:pStyle w:val="Compact"/>
+              <w:jc w:val="left"/>
+            </w:pPr>
+            <w:r>
+              <w:t xml:space="preserve">3b</w:t>
+            </w:r>
+          </w:p>
+        </w:tc>
+        <w:tc>
+          <w:p>
+            <w:pPr>
+              <w:pStyle w:val="Compact"/>
+              <w:jc w:val="left"/>
+            </w:pPr>
+            <w:r>
+              <w:t xml:space="preserve">1</w:t>
+            </w:r>
+          </w:p>
+        </w:tc>
+        <w:tc>
+          <w:p>
+            <w:pPr>
+              <w:pStyle w:val="Compact"/>
+              <w:jc w:val="left"/>
+            </w:pPr>
+            <w:r>
+              <w:t xml:space="preserve">4.34</w:t>
+            </w:r>
+          </w:p>
+        </w:tc>
+        <w:tc>
+          <w:p>
+            <w:pPr>
+              <w:pStyle w:val="Compact"/>
+              <w:jc w:val="left"/>
+            </w:pPr>
+            <w:r>
+              <w:t xml:space="preserve">Culture Free</w:t>
+            </w:r>
+          </w:p>
+        </w:tc>
+      </w:tr>
+    </w:tbl>
+    <w:p>
+      <w:pPr>
+        <w:pStyle w:val="BodyText"/>
+      </w:pPr>
+      <w:r>
+        <w:t xml:space="preserve">All samples ran with a good a good Qubit value (~3-30 ng/ml), thus indicating a good amount of DNA present in my samples to be confident in preparation for DNA sequencing.</w:t>
+      </w:r>
+    </w:p>
+    <w:p>
+      <w:pPr>
+        <w:pStyle w:val="Heading2"/>
+      </w:pPr>
+      <w:bookmarkStart w:id="44" w:name="gel-electrophoresis-image---culture"/>
+      <w:r>
+        <w:t xml:space="preserve">Gel Electrophoresis Image - Culture</w:t>
+      </w:r>
+      <w:bookmarkEnd w:id="44"/>
+    </w:p>
+    <w:p>
+      <w:pPr>
+        <w:pStyle w:val="FirstParagraph"/>
+      </w:pPr>
+      <w:r>
         <w:t xml:space="preserve">Following PCR Protocol, Gel Electrophoresis was done to analyze DNA molecular size and compare it alongside other samples. Each gel ran on 2 percent Agarose gel with SYBR Safe Dye added to it. These samples ran overnight alongside a ladder for comparison.</w:t>
       </w:r>
-    </w:p>
-    <w:p>
-      <w:pPr>
-        <w:pStyle w:val="Heading2"/>
-      </w:pPr>
-      <w:bookmarkStart w:id="43" w:name="gel-electrophoresis-image---culture"/>
-      <w:r>
-        <w:t xml:space="preserve">Gel Electrophoresis Image - Culture</w:t>
-      </w:r>
-      <w:bookmarkEnd w:id="43"/>
     </w:p>
     <w:p>
       <w:pPr>
@@ -1284,7 +2092,7 @@
                     </pic:cNvPicPr>
                   </pic:nvPicPr>
                   <pic:blipFill>
-                    <a:blip r:embed="rId44"/>
+                    <a:blip r:embed="rId45"/>
                     <a:stretch>
                       <a:fillRect/>
                     </a:stretch>
@@ -1346,31 +2154,39 @@
     </w:p>
     <w:p>
       <w:pPr>
+        <w:pStyle w:val="Heading2"/>
+      </w:pPr>
+      <w:bookmarkStart w:id="46" w:name="culture-data"/>
+      <w:r>
+        <w:t xml:space="preserve">Culture Data</w:t>
+      </w:r>
+      <w:bookmarkEnd w:id="46"/>
+    </w:p>
+    <w:p>
+      <w:pPr>
+        <w:pStyle w:val="FirstParagraph"/>
+      </w:pPr>
+      <w:r>
+        <w:t xml:space="preserve">After ensuring that my samples had run to completion, I also wanted to quantify my culture data for any statistically significant results between my two sample groups by using my previously collected data for counting colony abundances. This data was taken after analyzing my Petri TSA plate samples, using the sample dilutions with the most amount of data.</w:t>
+      </w:r>
+    </w:p>
+    <w:p>
+      <w:pPr>
         <w:pStyle w:val="BodyText"/>
       </w:pPr>
       <w:r>
-        <w:t xml:space="preserve">After ensuring that my samples had run to completion, I also wanted to quantify my culture data for any statistically significant results between my two sample groups by using my previously collected data for counting colony abundances. This data was taken after analyzing my Petria TSA plate samples, using the sample dilutions with the most amount of data.</w:t>
-      </w:r>
-    </w:p>
-    <w:p>
-      <w:pPr>
-        <w:pStyle w:val="Heading2"/>
-      </w:pPr>
-      <w:bookmarkStart w:id="45" w:name="culture-data"/>
-      <w:r>
-        <w:t xml:space="preserve">Culture Data</w:t>
-      </w:r>
-      <w:bookmarkEnd w:id="45"/>
+        <w:t xml:space="preserve">From this collected data, I used a box plot to see the average and any outliers within my data. I also used a statistical test in order to determine how statistically significant my results were. This would allow me to make a confident conclusion as to how to interpret my data.</w:t>
+      </w:r>
     </w:p>
     <w:p>
       <w:pPr>
         <w:pStyle w:val="Heading3"/>
       </w:pPr>
-      <w:bookmarkStart w:id="46" w:name="culture-data-colony-100x-box-plot"/>
+      <w:bookmarkStart w:id="47" w:name="culture-data-colony-100x-box-plot"/>
       <w:r>
         <w:t xml:space="preserve">Culture Data Colony 100x Box Plot</w:t>
       </w:r>
-      <w:bookmarkEnd w:id="46"/>
+      <w:bookmarkEnd w:id="47"/>
     </w:p>
     <w:p>
       <w:pPr>
@@ -1392,7 +2208,7 @@
                     </pic:cNvPicPr>
                   </pic:nvPicPr>
                   <pic:blipFill>
-                    <a:blip r:embed="rId47"/>
+                    <a:blip r:embed="rId48"/>
                     <a:stretch>
                       <a:fillRect/>
                     </a:stretch>
@@ -1433,15 +2249,7 @@
         <w:t xml:space="preserve"> </w:t>
       </w:r>
       <w:r>
-        <w:t xml:space="preserve">Boxplot of colony abundances at different sites, 100x dilution. Despite a higher median number of colonies from Nursing Students versus Regular Students, the mean numbers of colonies were not significantly different between the two sites (Wilcox p = 0.1908, fail to reject the null hypothesis)</w:t>
-      </w:r>
-    </w:p>
-    <w:p>
-      <w:pPr>
-        <w:pStyle w:val="BodyText"/>
-      </w:pPr>
-      <w:r>
-        <w:t xml:space="preserve">From this collected data, I used a box plot to see the average and any outliers within my data. I also used a statistical test in order to determine how statistically significant my results were. This would allow me to make a confident conclusion as to how to interpret my data.</w:t>
+        <w:t xml:space="preserve">Boxplot of colony abundances at different sites, 1x dilution. The higher median number, and total number, of colonies from Regular Students versus Nursing Students was statistically significantly between the two sites (Wilcox p = 0.03650, rejec the null hypothesis).</w:t>
       </w:r>
     </w:p>
     <w:tbl>
@@ -1532,7 +2340,7 @@
               <w:jc w:val="right"/>
             </w:pPr>
             <w:r>
-              <w:t xml:space="preserve">26</w:t>
+              <w:t xml:space="preserve">5</w:t>
             </w:r>
           </w:p>
         </w:tc>
@@ -1543,7 +2351,7 @@
               <w:jc w:val="right"/>
             </w:pPr>
             <w:r>
-              <w:t xml:space="preserve">0.1907755</w:t>
+              <w:t xml:space="preserve">0.0365039</w:t>
             </w:r>
           </w:p>
         </w:tc>
@@ -1625,11 +2433,11 @@
       <w:pPr>
         <w:pStyle w:val="Heading2"/>
       </w:pPr>
-      <w:bookmarkStart w:id="48" w:name="culture-data-morphotype-100x-box-plot"/>
+      <w:bookmarkStart w:id="49" w:name="culture-data-morphotype-100x-box-plot"/>
       <w:r>
         <w:t xml:space="preserve">Culture Data Morphotype 100x Box Plot</w:t>
       </w:r>
-      <w:bookmarkEnd w:id="48"/>
+      <w:bookmarkEnd w:id="49"/>
     </w:p>
     <w:p>
       <w:pPr>
@@ -1651,7 +2459,7 @@
                     </pic:cNvPicPr>
                   </pic:nvPicPr>
                   <pic:blipFill>
-                    <a:blip r:embed="rId49"/>
+                    <a:blip r:embed="rId50"/>
                     <a:stretch>
                       <a:fillRect/>
                     </a:stretch>
@@ -1692,7 +2500,7 @@
         <w:t xml:space="preserve"> </w:t>
       </w:r>
       <w:r>
-        <w:t xml:space="preserve">Boxplot showing the number of morphotypes from the two different sites. There was a difference in the mean number of morphotypes (Wilcox p = 0.05, reject the null hypothesis)</w:t>
+        <w:t xml:space="preserve">Boxplot showing the number of morphotypes from the two different sites. Nusing students morphotypes averaged &gt;5, while regulat students had an average of ~7 morphotypes. There was a difference in the mean number of morphotypes (Wilcox p = 0.05, reject the null hypothesis).</w:t>
       </w:r>
     </w:p>
     <w:tbl>
@@ -1827,18 +2635,18 @@
         <w:pStyle w:val="BodyText"/>
       </w:pPr>
       <w:r>
-        <w:t xml:space="preserve">Boxplots from culture data show that while the number of colonies between the two groups (Group A - Nursing, Group B - Regular) were not significantly (p = 0.1908, Figure 2), the difference of the number of morphotypes suggest evidence of rejecting the null hypothesis due to p = 0.05 (Figure 3). This provides evidence that there the higher number of morphotypes within Group B (regular college students) in comparison to Group A (nursing students) is statistically significant.</w:t>
+        <w:t xml:space="preserve">Boxplots from culture data show that the number of colonies between the two groups (Group A - Nursing, Group B - Regular) were statistically different (p = 0.0365, Figure 2). Also seen in the number of morphotypes, their was also a statistically significant that suggests evidence of rejecting the null hypothesis due to p = 0.05 (Figure 3). This data confirms that there the higher number ofcolonies and different morphotypes within Group B (regular college students) in comparison to Group A (nursing students) is statistically significant.</w:t>
       </w:r>
     </w:p>
     <w:p>
       <w:pPr>
         <w:pStyle w:val="Heading2"/>
       </w:pPr>
-      <w:bookmarkStart w:id="50" w:name="sequencing"/>
+      <w:bookmarkStart w:id="51" w:name="sequencing"/>
       <w:r>
         <w:t xml:space="preserve">Sequencing</w:t>
       </w:r>
-      <w:bookmarkEnd w:id="50"/>
+      <w:bookmarkEnd w:id="51"/>
     </w:p>
     <w:p>
       <w:pPr>
@@ -1852,11 +2660,11 @@
       <w:pPr>
         <w:pStyle w:val="Heading2"/>
       </w:pPr>
-      <w:bookmarkStart w:id="51" w:name="table-for-each-of-my-sequences"/>
+      <w:bookmarkStart w:id="52" w:name="table-for-each-of-my-sequences"/>
       <w:r>
         <w:t xml:space="preserve">Table for each of my sequences</w:t>
       </w:r>
-      <w:bookmarkEnd w:id="51"/>
+      <w:bookmarkEnd w:id="52"/>
     </w:p>
     <w:tbl>
       <w:tblPr>
@@ -2430,7 +3238,7 @@
       <w:r>
         <w:t xml:space="preserve"> </w:t>
       </w:r>
-      <w:hyperlink r:id="rId52">
+      <w:hyperlink r:id="rId53">
         <w:r>
           <w:rPr>
             <w:rStyle w:val="Hyperlink"/>
@@ -2446,11 +3254,11 @@
       <w:pPr>
         <w:pStyle w:val="Heading2"/>
       </w:pPr>
-      <w:bookmarkStart w:id="53" w:name="table-for-each-of-my-successful-sanger-sequences-after-blast"/>
+      <w:bookmarkStart w:id="54" w:name="table-for-each-of-my-successful-sanger-sequences-after-blast"/>
       <w:r>
         <w:t xml:space="preserve">Table for each of my successful Sanger Sequences after BLAST</w:t>
       </w:r>
-      <w:bookmarkEnd w:id="53"/>
+      <w:bookmarkEnd w:id="54"/>
     </w:p>
     <w:tbl>
       <w:tblPr>
@@ -2949,7 +3757,22 @@
         <w:pStyle w:val="BodyText"/>
       </w:pPr>
       <w:r>
-        <w:t xml:space="preserve">All results from the Table were taken from NCBI Gene Bank. Each successful sequence had a high percent identity with its match found. 3A was matched with the Moraxella osloensis Strain, 2B with the</w:t>
+        <w:t xml:space="preserve">All results from the Table were taken from NCBI Gene Bank. Each successful sequence had a high percent identity with its match found. 3A was matched with the</w:t>
+      </w:r>
+      <w:r>
+        <w:t xml:space="preserve"> </w:t>
+      </w:r>
+      <w:r>
+        <w:rPr>
+          <w:i/>
+        </w:rPr>
+        <w:t xml:space="preserve">Moraxella osloensis</w:t>
+      </w:r>
+      <w:r>
+        <w:t xml:space="preserve"> </w:t>
+      </w:r>
+      <w:r>
+        <w:t xml:space="preserve">strain, 2B with the</w:t>
       </w:r>
       <w:r>
         <w:t xml:space="preserve"> </w:t>
@@ -2986,11 +3809,11 @@
       <w:pPr>
         <w:pStyle w:val="Heading2"/>
       </w:pPr>
-      <w:bookmarkStart w:id="54" w:name="phylogenies"/>
+      <w:bookmarkStart w:id="55" w:name="phylogenies"/>
       <w:r>
         <w:t xml:space="preserve">Phylogenies</w:t>
       </w:r>
-      <w:bookmarkEnd w:id="54"/>
+      <w:bookmarkEnd w:id="55"/>
     </w:p>
     <w:p>
       <w:pPr>
@@ -3016,11 +3839,11 @@
       <w:pPr>
         <w:pStyle w:val="Heading3"/>
       </w:pPr>
-      <w:bookmarkStart w:id="55" w:name="phyml-phylogenetic-tree"/>
+      <w:bookmarkStart w:id="56" w:name="phyml-phylogenetic-tree"/>
       <w:r>
         <w:t xml:space="preserve">PhyML Phylogenetic Tree</w:t>
       </w:r>
-      <w:bookmarkEnd w:id="55"/>
+      <w:bookmarkEnd w:id="56"/>
     </w:p>
     <w:p>
       <w:pPr>
@@ -3042,7 +3865,7 @@
                     </pic:cNvPicPr>
                   </pic:nvPicPr>
                   <pic:blipFill>
-                    <a:blip r:embed="rId56"/>
+                    <a:blip r:embed="rId57"/>
                     <a:stretch>
                       <a:fillRect/>
                     </a:stretch>
@@ -3103,11 +3926,11 @@
       <w:pPr>
         <w:pStyle w:val="Heading3"/>
       </w:pPr>
-      <w:bookmarkStart w:id="57" w:name="mr.bayes-phylogenetic-tree"/>
+      <w:bookmarkStart w:id="58" w:name="mr.bayes-phylogenetic-tree"/>
       <w:r>
         <w:t xml:space="preserve">Mr. Bayes Phylogenetic tree</w:t>
       </w:r>
-      <w:bookmarkEnd w:id="57"/>
+      <w:bookmarkEnd w:id="58"/>
     </w:p>
     <w:p>
       <w:pPr>
@@ -3129,7 +3952,7 @@
                     </pic:cNvPicPr>
                   </pic:nvPicPr>
                   <pic:blipFill>
-                    <a:blip r:embed="rId58"/>
+                    <a:blip r:embed="rId59"/>
                     <a:stretch>
                       <a:fillRect/>
                     </a:stretch>
@@ -3198,41 +4021,41 @@
       <w:pPr>
         <w:pStyle w:val="Heading2"/>
       </w:pPr>
-      <w:bookmarkStart w:id="59" w:name="trimmmomatic"/>
+      <w:bookmarkStart w:id="60" w:name="trimmmomatic"/>
       <w:r>
         <w:t xml:space="preserve">Trimmmomatic</w:t>
       </w:r>
-      <w:bookmarkEnd w:id="59"/>
+      <w:bookmarkEnd w:id="60"/>
     </w:p>
     <w:p>
       <w:pPr>
         <w:pStyle w:val="Heading2"/>
       </w:pPr>
-      <w:bookmarkStart w:id="60" w:name="blast-analysis"/>
+      <w:bookmarkStart w:id="61" w:name="blast-analysis"/>
       <w:r>
         <w:t xml:space="preserve">BLAST analysis</w:t>
       </w:r>
-      <w:bookmarkEnd w:id="60"/>
+      <w:bookmarkEnd w:id="61"/>
     </w:p>
     <w:p>
       <w:pPr>
         <w:pStyle w:val="Heading1"/>
       </w:pPr>
-      <w:bookmarkStart w:id="61" w:name="discussion"/>
+      <w:bookmarkStart w:id="62" w:name="discussion"/>
       <w:r>
         <w:t xml:space="preserve">Discussion</w:t>
       </w:r>
-      <w:bookmarkEnd w:id="61"/>
+      <w:bookmarkEnd w:id="62"/>
     </w:p>
     <w:p>
       <w:pPr>
         <w:pStyle w:val="Heading2"/>
       </w:pPr>
-      <w:bookmarkStart w:id="62" w:name="summary"/>
+      <w:bookmarkStart w:id="63" w:name="summary"/>
       <w:r>
         <w:t xml:space="preserve">Summary</w:t>
       </w:r>
-      <w:bookmarkEnd w:id="62"/>
+      <w:bookmarkEnd w:id="63"/>
     </w:p>
     <w:p>
       <w:pPr>
@@ -3290,7 +4113,7 @@
         <w:t xml:space="preserve">(Ross and Neufeld, 2015)</w:t>
       </w:r>
       <w:r>
-        <w:t xml:space="preserve">. Thus, my study attempted to analyze whether college students who do enter hospitals (such as Nursing students) have the potential at being bacterial carriers for infections due to their cell phone use. Specifically, I had sampled the phones of 6 total college students at the University of San Francisco, 3 of which were Nursing students working at the clinical site at St. Mary’s Hospital while the other 3 were just regular non-health related students. I had wanted to see whether Nursing students did sanitize their phones and take extra precautions in limiting their bacterial contact in comparison to regular college students. I hypothesized that Nursing students were required to clean their phones, thus showing less bacterial growth. However, my data suggested that there was no difference in the number of colonies found between the two groups (Figure 2), but there was statistical evidence indicating that there was a difference in the number of morphotypes with the colonies (Figure 3). Interestingly, I also found that the bacteria found in the phones of the regular students (2B and 3B) indicated bacteria that were just as likely to be infectious than the bacteria found from the nursing student (3A). 2B showed up as the</w:t>
+        <w:t xml:space="preserve">. Thus, my study attempted to analyze whether college students who do enter hospitals (such as Nursing students) have the potential at being bacterial carriers for infections due to their cell phone use. Specifically, I had sampled the phones of 6 total college students at the University of San Francisco, 3 of which were Nursing students working at the clinical site at Saint Mary’s Hospital while the other 3 were just regular non-health related students. I had wanted to see whether Nursing students did sanitize their phones and take extra precautions in limiting their bacterial contact in comparison to regular college students. I hypothesized that Nursing students were required to clean their phones, thus showing less bacterial growth. My data confirmed my hypothesis statistically as ther was a reported difference in the number of colonies found between the two groups (Figure 2), and in the number of morphotypes with the colonies (Figure 3). However, insterestingly I found that the bacteria found in the phones of the regular students (2B and 3B) indicated bacteria that were just as likely to be infectious than the bacteria found from the nursing student (3A). 2B showed up as the</w:t>
       </w:r>
       <w:r>
         <w:t xml:space="preserve"> </w:t>
@@ -3348,18 +4171,18 @@
       <w:pPr>
         <w:pStyle w:val="Heading2"/>
       </w:pPr>
-      <w:bookmarkStart w:id="63" w:name="interpretation-and-taxa"/>
+      <w:bookmarkStart w:id="64" w:name="interpretation-and-taxa"/>
       <w:r>
         <w:t xml:space="preserve">Interpretation and Taxa</w:t>
       </w:r>
-      <w:bookmarkEnd w:id="63"/>
+      <w:bookmarkEnd w:id="64"/>
     </w:p>
     <w:p>
       <w:pPr>
         <w:pStyle w:val="FirstParagraph"/>
       </w:pPr>
       <w:r>
-        <w:t xml:space="preserve">From my evidence found in Figure 3, it can be interpreted that there are many more types of bacteria growing on regular students’ cell phones in comparison to the Nursing students. This could be due to the fact that Nursing students are found in the sterile environment, and as pointed from the data that they do clean their phones, they are more likely to come across the same type of bacteria rather than regular college students who can go around anywhere without worrying about sanitizing. There is also the interpretation that the number of colonies may not be as indicative when comparing the</w:t>
+        <w:t xml:space="preserve">From my evidence found in Figure 3, it can be interpreted that there are many more types of bacteria and amount of colonies growing on regular students’ cell phones in comparison to the Nursing students. This could be due to the fact that Nursing students are found in the sterile environment, and as pointed from the data that they do clean their phones, they are more likely to come across the same type of bacteria rather than regular college students who can go around anywhere without worrying about sanitizing. There is also the interpretation that the number of colonies may not be as indicative when comparing the</w:t>
       </w:r>
       <w:r>
         <w:t xml:space="preserve"> </w:t>
@@ -3423,7 +4246,7 @@
         <w:t xml:space="preserve"> </w:t>
       </w:r>
       <w:r>
-        <w:t xml:space="preserve">Strain. As previously mentioned, each bacteria was found to be just as probable for infection if spread and contaminated.</w:t>
+        <w:t xml:space="preserve">strain. As previously mentioned, each bacteria was found to be just as probable for infection if spread and contaminated.</w:t>
       </w:r>
     </w:p>
     <w:p>
@@ -3650,7 +4473,7 @@
         <w:t xml:space="preserve"> </w:t>
       </w:r>
       <w:r>
-        <w:t xml:space="preserve">To determine how much closer related 2B was to the outgroup, a study done by Delarue et. al stuck out in which they looked at the polymerase sequence from bacteriophage SPO2 and found that to be homologous to the polymerase domain of polymerase I from Escherichia coli, which is also closely related to those from</w:t>
+        <w:t xml:space="preserve">To determine how much closer related 2B was to the outgroup, a study done by Delarue et. al stuck out in which they looked at the polymerase sequence from bacteriophage and found that to be homologous to the polymerase domain of polymerase I from Escherichia coli, which is also closely related to those from</w:t>
       </w:r>
       <w:r>
         <w:t xml:space="preserve"> </w:t>
@@ -3674,9 +4497,6 @@
         <w:t xml:space="preserve">Thermus aquaticus</w:t>
       </w:r>
       <w:r>
-        <w:t xml:space="preserve">, and bacteriophages T7 and T5</w:t>
-      </w:r>
-      <w:r>
         <w:t xml:space="preserve"> </w:t>
       </w:r>
       <w:r>
@@ -3695,7 +4515,7 @@
         <w:t xml:space="preserve">, 1990)</w:t>
       </w:r>
       <w:r>
-        <w:t xml:space="preserve">. Thus, this shared homology with this bacteriophage that Delarue et. al looked at, also indicated a link between Staphyloccocus and</w:t>
+        <w:t xml:space="preserve">. Thus, the shared homology with this bacteriophage that Delarue et. al looked at also indicates a link between Staphyloccocus and</w:t>
       </w:r>
       <w:r>
         <w:t xml:space="preserve"> </w:t>
@@ -3714,11 +4534,11 @@
       <w:pPr>
         <w:pStyle w:val="Heading2"/>
       </w:pPr>
-      <w:bookmarkStart w:id="64" w:name="error-analysis"/>
+      <w:bookmarkStart w:id="65" w:name="error-analysis"/>
       <w:r>
         <w:t xml:space="preserve">Error Analysis</w:t>
       </w:r>
-      <w:bookmarkEnd w:id="64"/>
+      <w:bookmarkEnd w:id="65"/>
     </w:p>
     <w:p>
       <w:pPr>
@@ -3754,14 +4574,14 @@
       <w:pPr>
         <w:pStyle w:val="Heading1"/>
       </w:pPr>
-      <w:bookmarkStart w:id="65" w:name="sources-cited"/>
+      <w:bookmarkStart w:id="66" w:name="sources-cited"/>
       <w:r>
         <w:t xml:space="preserve">Sources Cited</w:t>
       </w:r>
-      <w:bookmarkEnd w:id="65"/>
-    </w:p>
-    <w:bookmarkStart w:id="82" w:name="refs"/>
-    <w:bookmarkStart w:id="66" w:name="ref-amplicon201316s"/>
+      <w:bookmarkEnd w:id="66"/>
+    </w:p>
+    <w:bookmarkStart w:id="83" w:name="refs"/>
+    <w:bookmarkStart w:id="67" w:name="ref-amplicon201316s"/>
     <w:p>
       <w:pPr>
         <w:pStyle w:val="Bibliography"/>
@@ -3785,8 +4605,8 @@
         <w:t xml:space="preserve">(2013) 16s metagenomic sequencing library preparation.</w:t>
       </w:r>
     </w:p>
-    <w:bookmarkEnd w:id="66"/>
-    <w:bookmarkStart w:id="67" w:name="ref-campoccia2010characterization"/>
+    <w:bookmarkEnd w:id="67"/>
+    <w:bookmarkStart w:id="68" w:name="ref-campoccia2010characterization"/>
     <w:p>
       <w:pPr>
         <w:pStyle w:val="Bibliography"/>
@@ -3834,8 +4654,8 @@
         <w:t xml:space="preserve">, 575–581.</w:t>
       </w:r>
     </w:p>
-    <w:bookmarkEnd w:id="67"/>
-    <w:bookmarkStart w:id="68" w:name="ref-delarue1990attempt"/>
+    <w:bookmarkEnd w:id="68"/>
+    <w:bookmarkStart w:id="69" w:name="ref-delarue1990attempt"/>
     <w:p>
       <w:pPr>
         <w:pStyle w:val="Bibliography"/>
@@ -3883,8 +4703,8 @@
         <w:t xml:space="preserve">, 461–467.</w:t>
       </w:r>
     </w:p>
-    <w:bookmarkEnd w:id="68"/>
-    <w:bookmarkStart w:id="69" w:name="ref-dillon"/>
+    <w:bookmarkEnd w:id="69"/>
+    <w:bookmarkStart w:id="70" w:name="ref-dillon"/>
     <w:p>
       <w:pPr>
         <w:pStyle w:val="Bibliography"/>
@@ -3905,8 +4725,8 @@
         <w:t xml:space="preserve">.</w:t>
       </w:r>
     </w:p>
-    <w:bookmarkEnd w:id="69"/>
-    <w:bookmarkStart w:id="70" w:name="ref-karabay2007role"/>
+    <w:bookmarkEnd w:id="70"/>
+    <w:bookmarkStart w:id="71" w:name="ref-karabay2007role"/>
     <w:p>
       <w:pPr>
         <w:pStyle w:val="Bibliography"/>
@@ -3954,8 +4774,8 @@
         <w:t xml:space="preserve">, 72–3.</w:t>
       </w:r>
     </w:p>
-    <w:bookmarkEnd w:id="70"/>
-    <w:bookmarkStart w:id="71" w:name="ref-koljalg2017high"/>
+    <w:bookmarkEnd w:id="71"/>
+    <w:bookmarkStart w:id="72" w:name="ref-koljalg2017high"/>
     <w:p>
       <w:pPr>
         <w:pStyle w:val="Bibliography"/>
@@ -4003,8 +4823,8 @@
         <w:t xml:space="preserve">, 73.</w:t>
       </w:r>
     </w:p>
-    <w:bookmarkEnd w:id="71"/>
-    <w:bookmarkStart w:id="72" w:name="ref-kuo"/>
+    <w:bookmarkEnd w:id="72"/>
+    <w:bookmarkStart w:id="73" w:name="ref-kuo"/>
     <w:p>
       <w:pPr>
         <w:pStyle w:val="Bibliography"/>
@@ -4025,8 +4845,8 @@
         <w:t xml:space="preserve">.</w:t>
       </w:r>
     </w:p>
-    <w:bookmarkEnd w:id="72"/>
-    <w:bookmarkStart w:id="73" w:name="ref-10.1111/j.1574-6968.1998.tb12903.x"/>
+    <w:bookmarkEnd w:id="73"/>
+    <w:bookmarkStart w:id="74" w:name="ref-10.1111/j.1574-6968.1998.tb12903.x"/>
     <w:p>
       <w:pPr>
         <w:pStyle w:val="Bibliography"/>
@@ -4074,8 +4894,8 @@
         <w:t xml:space="preserve">, 137–143.</w:t>
       </w:r>
     </w:p>
-    <w:bookmarkEnd w:id="73"/>
-    <w:bookmarkStart w:id="74" w:name="ref-lim2018complete"/>
+    <w:bookmarkEnd w:id="74"/>
+    <w:bookmarkStart w:id="75" w:name="ref-lim2018complete"/>
     <w:p>
       <w:pPr>
         <w:pStyle w:val="Bibliography"/>
@@ -4123,8 +4943,8 @@
         <w:t xml:space="preserve">.</w:t>
       </w:r>
     </w:p>
-    <w:bookmarkEnd w:id="74"/>
-    <w:bookmarkStart w:id="75" w:name="ref-meadow2014mobile"/>
+    <w:bookmarkEnd w:id="75"/>
+    <w:bookmarkStart w:id="76" w:name="ref-meadow2014mobile"/>
     <w:p>
       <w:pPr>
         <w:pStyle w:val="Bibliography"/>
@@ -4172,8 +4992,8 @@
         <w:t xml:space="preserve">, e447.</w:t>
       </w:r>
     </w:p>
-    <w:bookmarkEnd w:id="75"/>
-    <w:bookmarkStart w:id="76" w:name="ref-nwankwo2014nosocomial"/>
+    <w:bookmarkEnd w:id="76"/>
+    <w:bookmarkStart w:id="77" w:name="ref-nwankwo2014nosocomial"/>
     <w:p>
       <w:pPr>
         <w:pStyle w:val="Bibliography"/>
@@ -4221,8 +5041,8 @@
         <w:t xml:space="preserve">, 135–140.</w:t>
       </w:r>
     </w:p>
-    <w:bookmarkEnd w:id="76"/>
-    <w:bookmarkStart w:id="77" w:name="ref-ross2015microbial"/>
+    <w:bookmarkEnd w:id="77"/>
+    <w:bookmarkStart w:id="78" w:name="ref-ross2015microbial"/>
     <w:p>
       <w:pPr>
         <w:pStyle w:val="Bibliography"/>
@@ -4255,8 +5075,8 @@
         <w:t xml:space="preserve">, 66.</w:t>
       </w:r>
     </w:p>
-    <w:bookmarkEnd w:id="77"/>
-    <w:bookmarkStart w:id="78" w:name="ref-sepehri2009bacterial"/>
+    <w:bookmarkEnd w:id="78"/>
+    <w:bookmarkStart w:id="79" w:name="ref-sepehri2009bacterial"/>
     <w:p>
       <w:pPr>
         <w:pStyle w:val="Bibliography"/>
@@ -4304,8 +5124,8 @@
         <w:t xml:space="preserve">, 806.</w:t>
       </w:r>
     </w:p>
-    <w:bookmarkEnd w:id="78"/>
-    <w:bookmarkStart w:id="79" w:name="ref-taher2019pathogenic"/>
+    <w:bookmarkEnd w:id="79"/>
+    <w:bookmarkStart w:id="80" w:name="ref-taher2019pathogenic"/>
     <w:p>
       <w:pPr>
         <w:pStyle w:val="Bibliography"/>
@@ -4338,8 +5158,8 @@
         <w:t xml:space="preserve">, 1145–1150.</w:t>
       </w:r>
     </w:p>
-    <w:bookmarkEnd w:id="79"/>
-    <w:bookmarkStart w:id="80" w:name="ref-tajeddin2016role"/>
+    <w:bookmarkEnd w:id="80"/>
+    <w:bookmarkStart w:id="81" w:name="ref-tajeddin2016role"/>
     <w:p>
       <w:pPr>
         <w:pStyle w:val="Bibliography"/>
@@ -4387,8 +5207,8 @@
         <w:t xml:space="preserve">, 13–23.</w:t>
       </w:r>
     </w:p>
-    <w:bookmarkEnd w:id="80"/>
-    <w:bookmarkStart w:id="81" w:name="ref-ulger2009we"/>
+    <w:bookmarkEnd w:id="81"/>
+    <w:bookmarkStart w:id="82" w:name="ref-ulger2009we"/>
     <w:p>
       <w:pPr>
         <w:pStyle w:val="Bibliography"/>
@@ -4436,8 +5256,8 @@
         <w:t xml:space="preserve">, 7.</w:t>
       </w:r>
     </w:p>
-    <w:bookmarkEnd w:id="81"/>
     <w:bookmarkEnd w:id="82"/>
+    <w:bookmarkEnd w:id="83"/>
     <w:sectPr/>
   </w:body>
 </w:document>

</xml_diff>

<commit_message>
Edit output doc from Knitr
</commit_message>
<xml_diff>
--- a/Bioinformatics_Report.docx
+++ b/Bioinformatics_Report.docx
@@ -155,7 +155,7 @@
         <w:pStyle w:val="Date"/>
       </w:pPr>
       <w:r>
-        <w:t xml:space="preserve">Novemeber</w:t>
+        <w:t xml:space="preserve">November</w:t>
       </w:r>
       <w:r>
         <w:t xml:space="preserve"> </w:t>
@@ -342,7 +342,7 @@
         <w:t xml:space="preserve">, 2009)</w:t>
       </w:r>
       <w:r>
-        <w:t xml:space="preserve">. These results indicated that both the workers’ hands and phones were similarily contaminated with various types of microorganisms</w:t>
+        <w:t xml:space="preserve">. These results indicated that both the workers’ hands and phones were similarly contaminated with various types of microorganisms</w:t>
       </w:r>
       <w:r>
         <w:t xml:space="preserve"> </w:t>
@@ -351,7 +351,7 @@
         <w:t xml:space="preserve">(2009)</w:t>
       </w:r>
       <w:r>
-        <w:t xml:space="preserve">. This further justifies that cell phones used in daily practice for health care works may be a source of nosocomial infections in hospitals. However, the risk of unsafe hospital practices are not isolated in only hospitals in Turkey but are seen across the globe. Currently, hospital-acquired infections (HAI) have become a huge concern in all the hospitals around the world due to the increased morbidity and mortalities. About 5% and 10% of patients admitted to hospitals end up catching an HAI [sadat2010bacterial]. In the United States, the reported cost of HAI in 2002 was around 100,000 deaths and costs $20 billion yearly [sadat2010bacterial].</w:t>
+        <w:t xml:space="preserve">. This further justifies that cell phones used in daily practice for health care works may be a source of nonsocial infections in hospitals. However, the risk of unsafe hospital practices are not isolated in only hospitals in Turkey but are seen across the globe. Currently, hospital-acquired infections (HAI) have become a huge concern in all the hospitals around the world due to the increased morbidity and mortality. About 5% and 10% of patients admitted to hospitals end up catching an HAI [sadat2010bacterial]. In the United States, the reported cost of HAI in 2002 was around 100,000 deaths and costs $20 billion yearly [sadat2010bacterial].</w:t>
       </w:r>
     </w:p>
     <w:p>
@@ -474,7 +474,7 @@
         <w:t xml:space="preserve">, 2009)</w:t>
       </w:r>
       <w:r>
-        <w:t xml:space="preserve">. From a study done by Shakir et. al (2010), they found that from fifty-three cell phones belonging to orthopadeic surgeons, 83% had pathogenic bacteria at initial testing and 8% had pathogenic bacteria after disinfection</w:t>
+        <w:t xml:space="preserve">. From a study done by Shakir et. al (2010), they found that from fifty-three cell phones belonging to orthopedic surgeons, 83% had pathogenic bacteria at initial testing and 8% had pathogenic bacteria after disinfection</w:t>
       </w:r>
       <w:r>
         <w:t xml:space="preserve"> </w:t>
@@ -495,7 +495,7 @@
         <w:t xml:space="preserve">, 2010)</w:t>
       </w:r>
       <w:r>
-        <w:t xml:space="preserve">. Furthermore, of the cell phones who did have a high rate of pathogenic bacteria and organic material contamination had a decrease in pathogens/contimination after a single disinfecting process</w:t>
+        <w:t xml:space="preserve">. Furthermore, of the cell phones who did have a high rate of pathogenic bacteria and organic material contamination had a decrease in pathogens/contamination after a single disinfecting process</w:t>
       </w:r>
       <w:r>
         <w:t xml:space="preserve"> </w:t>
@@ -504,7 +504,7 @@
         <w:t xml:space="preserve">(2010)</w:t>
       </w:r>
       <w:r>
-        <w:t xml:space="preserve">. Similarily, in 2014, Gashaw et. al found that even a simple decontamination with 70% alcohol was effective in minimizing bacterial contamination on the mobile phones of health care workers [gashaw2014prevalence]. Both studies insist that appropriate infection prevention measures on mobile phones should be taken to minimize any potential risks due to such high rates of contamination [gashaw2014prevalence]. These studies are key in stressing the benefits of implementing cell-phone sanitizing protocols within hospitals. This also brings into question as to whether hospitals actually implement these vital protocols, despite its importance.</w:t>
+        <w:t xml:space="preserve">. Similarly, in 2014, Gashaw et. al found that even a simple decontamination with 70% alcohol was effective in minimizing bacterial contamination on the mobile phones of health care workers [gashaw2014prevalence]. Both studies insist that appropriate infection prevention measures on mobile phones should be taken to minimize any potential risks due to such high rates of contamination [gashaw2014prevalence]. These studies are key in stressing the benefits of implementing cell-phone sanitizing protocols within hospitals. This also brings into question as to whether hospitals actually implement these vital protocols, despite its importance.</w:t>
       </w:r>
     </w:p>
     <w:p>
@@ -550,7 +550,7 @@
         <w:t xml:space="preserve">(Ross and Neufeld, 2015)</w:t>
       </w:r>
       <w:r>
-        <w:t xml:space="preserve">. Thus, I sampled random students at the University of San Francisco but limited my study to focus on students who carry their phones everywhere (even when working in clinical sites such as Saint Mary’s Hospital. After collecting my samples, I prepared my collected swabs to be either cultured or un-cultured and analyzed them for bacterial growth based on number of colonies and different morphotypes. Further analysis involved PCR protocol, DNA sequencing and editing into phylogenetic trees, and BLASTing to identify the bacteria found in these cell phones.</w:t>
+        <w:t xml:space="preserve">. Thus, I sampled random students at the University of San Francisco but limited my study to focus on students who carry their phones everywhere (even when working in clinical sites such as Saint Mary’s Hospital. After collecting my samples, I prepared my collected swabs to be either cultured or culture free and analyzed them for bacterial growth based on number of colonies and different morphotypes. Further analysis involved PCR protocol, DNA sequencing and editing into phylogenetic trees, and BLASTing to identify the bacteria found in these cell phones.</w:t>
       </w:r>
     </w:p>
     <w:p>
@@ -753,7 +753,7 @@
         <w:pStyle w:val="BodyText"/>
       </w:pPr>
       <w:r>
-        <w:t xml:space="preserve">From this sample, two more tubes were prepped and labeled for a 10x dilution and 100x dilution (n = 3 per student, 18 total). For the 10x dilution, the test tube was given 180 ul of PBS plus 20 ul of the original sample and vortexed for 5 seconds. The 100x dilution was given 180 ul of PBS and 20 ul from the 10x dilution and also vortexed for 5 seconds.</w:t>
+        <w:t xml:space="preserve">From this sample, two more tubes were prepped and labeled for a 10x dilution and 100x dilution (n = 3 per student, 18 total). For the 10x dilution, the test tube was given 180 ul of PBS plus 20 ul of the original sample. The 100x dilution was given 180 ul of PBS and 20 ul from the 10x dilution.</w:t>
       </w:r>
     </w:p>
     <w:p>
@@ -874,7 +874,7 @@
         <w:pStyle w:val="BodyText"/>
       </w:pPr>
       <w:r>
-        <w:t xml:space="preserve">In each 1.5 ml tube, 100 ul of Extraction Solution was added and vortexed for 60 seconds. Afterward, each tube was then incubated for 10 minutes at 95 degrees Celsius and then vortexed for another 60 seconds. 100 ul of Dilution Solution was added to each tube, vortexed for 5 seconds, and centrifuged for 5 minutes at full speed.</w:t>
+        <w:t xml:space="preserve">In each 1.5 ml tube, 100 ul of Extraction Solution was added. Afterward, each tube was then incubated for 10 minutes at 95 degrees Celsius. 100 ul of Dilution Solution was added to each tube, vortexed, and centrifuged for 5 minutes at full speed.</w:t>
       </w:r>
     </w:p>
     <w:p>
@@ -937,7 +937,7 @@
         <w:pStyle w:val="BodyText"/>
       </w:pPr>
       <w:r>
-        <w:t xml:space="preserve">Each sample was thawed and 100 ul of Extraction was added and vortexed for 60 seconds. The samples were then incubated for 10 minutes at 95 degrees Celsius and then vortexed for another 60 seconds. After, 100 ul of Dilution Solution was added and vortex for 5 seconds and centrifuged for 5 minutes.</w:t>
+        <w:t xml:space="preserve">Each sample was thawed and 100 ul of Extraction was added and vortexed. The samples were then incubated for 10 minutes at 95 degrees Celsius. After, 100 ul of Dilution Solution was added and centrifuged for 5 minutes.</w:t>
       </w:r>
     </w:p>
     <w:p>
@@ -995,7 +995,7 @@
         <w:pStyle w:val="FirstParagraph"/>
       </w:pPr>
       <w:r>
-        <w:t xml:space="preserve">On September 17, 2019, I set up a PCR protocol for the cultured samples (6 total).</w:t>
+        <w:t xml:space="preserve">On September 17, 2019, I set up a Touchdown PCR protocol for the cultured samples (6 total).</w:t>
       </w:r>
     </w:p>
     <w:p>
@@ -1003,7 +1003,7 @@
         <w:pStyle w:val="BodyText"/>
       </w:pPr>
       <w:r>
-        <w:t xml:space="preserve">For my master mix, each reagent followed the equation: (n+1) + 10% (+ 1 accounting for control, and 10% accounting for any mess-ups). Including my control, I had a total of 7 samples for PCR. This resulted in calculated volumes (for n = 7 samples) of 77 ul of AMP, 6.2 ul of 27 F primer, 6.2 of 1492 R primer, 7.7 ul of BSA, 49.5 ul of H2O and 1 ul of Template DNA or 1 ul of water for the control.</w:t>
+        <w:t xml:space="preserve">Including my control, I had a total of 7 samples for PCR. This calculated volumes for my PCR mix followed (per one sample, n = 7 samples) 10 ul of AMP, 0.8 ul of 27 F primer, 0.8 of 1492 R primer, 1 ul of BSA, 6.4 ul of H2O and 1 ul of Template DNA or 1 ul of water for the control.</w:t>
       </w:r>
     </w:p>
     <w:p>
@@ -1105,7 +1105,7 @@
         <w:pStyle w:val="BodyText"/>
       </w:pPr>
       <w:r>
-        <w:t xml:space="preserve">My master mix followed the equation (n+1) + 10% (+ 1 accounting for control, and 10% accounting for any mess-ups). In total, I had 77 ul of AMP,6.2 ul of 10 uM Iseq 165 F, 6.2 ul of 10 uM Iseq 165 R, 7.7 ul of BSA, 1 ul of the template of water for the control, and 49.5 ul of H2O (for 7 samples total, including control).</w:t>
+        <w:t xml:space="preserve">My master mix followed contained 10 ul of AMP, 0.8 ul of 10 uM Iseq 165 F, 0.8 ul of 10 uM Iseq 165 R, 10 ul of BSA, 1 ul of the template of water for the control, and 49.5 ul of H2O (per sample + control, 7 samples total).</w:t>
       </w:r>
     </w:p>
     <w:p>
@@ -1183,7 +1183,7 @@
         <w:pStyle w:val="FirstParagraph"/>
       </w:pPr>
       <w:r>
-        <w:t xml:space="preserve">After being sent out from the lab, my sequences were uploaded onto Geneious Prime for editing and IUPAC Coding (7 total, including water).</w:t>
+        <w:t xml:space="preserve">After being sent out from the lab, my sequences were uploaded onto Geneious Prime V.4 2019.2.3 for editing and IUPAC Coding (7 total, including water).</w:t>
       </w:r>
     </w:p>
     <w:p>
@@ -1282,7 +1282,7 @@
         <w:t xml:space="preserve"> </w:t>
       </w:r>
       <w:r>
-        <w:t xml:space="preserve">Strain YT-1 16 S (downloaded from the NCBI genebank), this was aligned using MAFFT (Multiple Alignment using Fast Fourier Transform)</w:t>
+        <w:t xml:space="preserve">strain YT-1 16 S (downloaded from the NCBI GenBank), this was aligned using MAFFT (Multiple Alignment using Fast Fourier Transform)</w:t>
       </w:r>
       <w:r>
         <w:t xml:space="preserve"> </w:t>
@@ -1299,7 +1299,7 @@
         <w:pStyle w:val="BodyText"/>
       </w:pPr>
       <w:r>
-        <w:t xml:space="preserve">Once aligned, I used Geneious to create a PhyML Tree and Mr. Bayes to create phylogenies comparing my DNA sequences to the outgroup. PhyML was done by taking the newly realigned sequence and running it through the PhyML program. The PhyML Tree followed a substitution model of GTR with a Branch Support of Boostrap (100 Bootstraps)</w:t>
+        <w:t xml:space="preserve">Once aligned, I used Geneious V.4 2019.2.3 to create a PhyML Tree and Mr. Bayes to create phylogenies comparing my DNA sequences to the outgroup. PhyML was done by taking the newly realigned sequence and running it through the PhyML program. The PhyML Tree followed a substitution model of GTR with a Branch Support of Boostrap (100 Bootstraps)</w:t>
       </w:r>
       <w:r>
         <w:t xml:space="preserve"> </w:t>
@@ -1368,7 +1368,7 @@
         <w:pStyle w:val="BodyText"/>
       </w:pPr>
       <w:r>
-        <w:t xml:space="preserve">BLAST was done using NCBI BLAST rather than from the Geneious program. Each freshly cleaned sequence was copied into NCBI BLAST query sequence from Geneious. For each, 16S Ribosomal RNA sequences was selected from the database and ran for results.</w:t>
+        <w:t xml:space="preserve">BLAST was done using NCBI BLAST rather than from the Geneious program. Each freshly cleaned sequence was copied into NCBI BLAST query sequence from Geneious Prime V.4 2019.2.3 . For each, 16S Ribosomal RNA sequences was selected from the database and ran for results.</w:t>
       </w:r>
     </w:p>
     <w:p>
@@ -2288,7 +2288,7 @@
         <w:pStyle w:val="FirstParagraph"/>
       </w:pPr>
       <w:r>
-        <w:t xml:space="preserve">Following PCR Protocol, Gel Electrophoresis was done to analyze DNA molecular size and compare it alongside other samples. Each gel ran on 2 percent Agarose gel with SYBR Safe Dye added to it. These samples ran overnight alongside a ladder for comparison.</w:t>
+        <w:t xml:space="preserve">Following PCR Protocol, Gel Electrophoresis was done to analyze DNA molecular size and compare it alongside other samples. Each gel ran on 2 percent Agarose gel with SYBR Safe Dye added to it. These samples ran overnight alongside a ladder (Ez load 1 kb Molecular Ruler) for comparison.</w:t>
       </w:r>
     </w:p>
     <w:p>
@@ -2368,7 +2368,7 @@
         <w:pStyle w:val="BodyText"/>
       </w:pPr>
       <w:r>
-        <w:t xml:space="preserve">The final gel electrophoresis showcased strong bands are seen in samples 1A, 2B,and 3B. 2A and 3A were described as light bands but are still prominently shown. However, 1b and the control failed to run at all, producing no bands.</w:t>
+        <w:t xml:space="preserve">The final gel electrophoresis showcased strong bands are seen in samples 1A, 2B, and 3B. 2A and 3A were described as light bands but are still prominently shown. However, 1b and the control failed to run at all, producing no bands.</w:t>
       </w:r>
     </w:p>
     <w:p>
@@ -2383,7 +2383,7 @@
     </w:p>
     <w:p>
       <w:pPr>
-        <w:pStyle w:val="FirstParagraph"/>
+        <w:pStyle w:val="CaptionedFigure"/>
       </w:pPr>
       <w:r>
         <w:drawing>
@@ -2427,9 +2427,19 @@
           </wp:inline>
         </w:drawing>
       </w:r>
-      <w:r>
-        <w:t xml:space="preserve"> </w:t>
-      </w:r>
+    </w:p>
+    <w:p>
+      <w:pPr>
+        <w:pStyle w:val="ImageCaption"/>
+      </w:pPr>
+      <w:r>
+        <w:t xml:space="preserve">Gel Electrophoresis for Culture Free Data taken on September 25, 2019</w:t>
+      </w:r>
+    </w:p>
+    <w:p>
+      <w:pPr>
+        <w:pStyle w:val="BodyText"/>
+      </w:pPr>
       <w:r>
         <w:rPr>
           <w:b/>
@@ -3804,7 +3814,16 @@
               <w:jc w:val="left"/>
             </w:pPr>
             <w:r>
-              <w:t xml:space="preserve">Moraxella Osloensis Strain PK2-16.2</w:t>
+              <w:rPr>
+                <w:i/>
+              </w:rPr>
+              <w:t xml:space="preserve">Moraxella osloensis</w:t>
+            </w:r>
+            <w:r>
+              <w:t xml:space="preserve"> </w:t>
+            </w:r>
+            <w:r>
+              <w:t xml:space="preserve">strain PK2-16.2</w:t>
             </w:r>
           </w:p>
         </w:tc>
@@ -3924,7 +3943,16 @@
               <w:jc w:val="left"/>
             </w:pPr>
             <w:r>
-              <w:t xml:space="preserve">Straphylococcus warneri strain SR5-28</w:t>
+              <w:rPr>
+                <w:i/>
+              </w:rPr>
+              <w:t xml:space="preserve">Straphylococcus warneri</w:t>
+            </w:r>
+            <w:r>
+              <w:t xml:space="preserve"> </w:t>
+            </w:r>
+            <w:r>
+              <w:t xml:space="preserve">strain SR5-28</w:t>
             </w:r>
           </w:p>
         </w:tc>
@@ -3992,7 +4020,16 @@
               <w:jc w:val="left"/>
             </w:pPr>
             <w:r>
-              <w:t xml:space="preserve">Acinetobacter sp. strain GR14 16S</w:t>
+              <w:rPr>
+                <w:i/>
+              </w:rPr>
+              <w:t xml:space="preserve">Acinetobacter sp.</w:t>
+            </w:r>
+            <w:r>
+              <w:t xml:space="preserve"> </w:t>
+            </w:r>
+            <w:r>
+              <w:t xml:space="preserve">strain GR14 16S</w:t>
             </w:r>
           </w:p>
         </w:tc>
@@ -4064,7 +4101,7 @@
         <w:pStyle w:val="BodyText"/>
       </w:pPr>
       <w:r>
-        <w:t xml:space="preserve">All results from the Table were taken from NCBI Gene Bank. Each successful sequence had a high percent identity with its match found. 3A was matched with the</w:t>
+        <w:t xml:space="preserve">All results from the table were taken from running BLAST through NCBI GenBank (Table 3). Each successful sequence had a high percent identity with its match found. 3A was matched with the</w:t>
       </w:r>
       <w:r>
         <w:t xml:space="preserve"> </w:t>
@@ -4154,7 +4191,7 @@
     </w:p>
     <w:p>
       <w:pPr>
-        <w:pStyle w:val="FirstParagraph"/>
+        <w:pStyle w:val="CaptionedFigure"/>
       </w:pPr>
       <w:r>
         <w:drawing>
@@ -4198,9 +4235,19 @@
           </wp:inline>
         </w:drawing>
       </w:r>
-      <w:r>
-        <w:t xml:space="preserve"> </w:t>
-      </w:r>
+    </w:p>
+    <w:p>
+      <w:pPr>
+        <w:pStyle w:val="ImageCaption"/>
+      </w:pPr>
+      <w:r>
+        <w:t xml:space="preserve">PhyML Phylogenetic tree run on Geneious Prime from Sanger Sequences.</w:t>
+      </w:r>
+    </w:p>
+    <w:p>
+      <w:pPr>
+        <w:pStyle w:val="BodyText"/>
+      </w:pPr>
       <w:r>
         <w:rPr>
           <w:b/>
@@ -4241,7 +4288,7 @@
     </w:p>
     <w:p>
       <w:pPr>
-        <w:pStyle w:val="FirstParagraph"/>
+        <w:pStyle w:val="CaptionedFigure"/>
       </w:pPr>
       <w:r>
         <w:drawing>
@@ -4285,9 +4332,19 @@
           </wp:inline>
         </w:drawing>
       </w:r>
-      <w:r>
-        <w:t xml:space="preserve"> </w:t>
-      </w:r>
+    </w:p>
+    <w:p>
+      <w:pPr>
+        <w:pStyle w:val="ImageCaption"/>
+      </w:pPr>
+      <w:r>
+        <w:t xml:space="preserve">Mr. Bayes Phylogenetic tree run on Geneious Prime from Sanger Sequences.</w:t>
+      </w:r>
+    </w:p>
+    <w:p>
+      <w:pPr>
+        <w:pStyle w:val="BodyText"/>
+      </w:pPr>
       <w:r>
         <w:rPr>
           <w:b/>
@@ -4321,7 +4378,7 @@
         <w:pStyle w:val="BodyText"/>
       </w:pPr>
       <w:r>
-        <w:t xml:space="preserve">The PhyML Tree used the parammeters of substitution model of GTR with a value of 100 Bootstraps. Mr. Bayes ran also under GTR, a rate variation of invgamma, a chain length of 1,100,000, a subsampling freq of 200, and a burn-in length of 100,000. Phylogenetic differences between the two trees are based on the placement of 2b in relation to the related 3A and 3B and the outgroup. I found that both trees strongly associate 3A and 3B together with PhyML tree’s bootstrap value of 100 and Mr. Bayes is about 0.999 (Figure 5, 5, ML bootstrap 100 ~= Bayes 0.999). While PhyML associates 2B more closely related to 3A and 3B, Mr. Bayes places 2B alongside the outgroup.</w:t>
+        <w:t xml:space="preserve">The PhyML Tree used the parameters of substitution model of GTR with a value of 100 Bootstraps. Mr. Bayes ran also under GTR, a rate variation of invgamma, a chain length of 1,100,000, a subsampling freq of 200, and a burn-in length of 100,000. Phylogenetic differences between the two trees are based on the placement of 2b in relation to the related 3A and 3B and the outgroup. I found that both trees strongly associate 3A and 3B together with PhyML tree’s bootstrap value of 100 and Mr. Bayes is about 0.999 (Figure 5, 5, ML bootstrap 100 ~= Bayes 0.999). While PhyML associates 2B more closely related to 3A and 3B, Mr. Bayes places 2B alongside the outgroup.</w:t>
       </w:r>
     </w:p>
     <w:p>
@@ -4713,7 +4770,7 @@
         <w:pStyle w:val="BodyText"/>
       </w:pPr>
       <w:r>
-        <w:t xml:space="preserve">When looking at FastQC Reports, it is important to look at the Quality Control of the file, also known as the level of quality of the Illumina Sequences ran. Each of my sequences were not flagged for poor quality and was regarded as a successful run. I lalso ooked at Sequence Length as an indicator of the length of the shortest and longest sequence within the set. AJ-1a_S61_L001_R1_001 and AJ-1b_S64_L001_R1_001 both had the same Sequence Length of 147-151 while AJ-2a_S62_L001_R1_001 and AJ-3b_S66_L001_R1_001 also had the same length of 41-151. AJ-2b_S65_L001_R1_001 and AJ-3a_S63_L001_R1_001 had sequence lengths that were one off from the first two groups respectively. I also looked at %GC which indicates the overall %GC of all bases in all sequences. This is reported as all counted G and C base pairs over total count of all possible base pairs (Count(G + C)/Count(A + T + G + C) * 100%.).Sequences AJ-1a_S61_L001_R1_001, AJ-1b_S64_L001_R1_001, and AJ-2b_S65_L001_R1_001 had a %GC of 52% while the rest of the sequences had 53%. All %GC were within the range to have all the sequences be regarded as quality sequences.</w:t>
+        <w:t xml:space="preserve">When looking at FastQC Reports, it is important to look at the Quality Control of the file, also known as the level of quality of the Illumina Sequences ran. Each of my sequences were not flagged for poor quality and was regarded as a successful run. I also looked at Sequence Length as an indicator of the length of the shortest and longest sequence within the set. AJ-1a_S61_L001_R1_001 and AJ-1b_S64_L001_R1_001 both had the same Sequence Length of 147-151 while AJ-2a_S62_L001_R1_001 and AJ-3b_S66_L001_R1_001 also had the same length of 41-151. AJ-2b_S65_L001_R1_001 and AJ-3a_S63_L001_R1_001 had sequence lengths that were one off from the first two groups respectively. I also looked at %GC which indicates the overall %GC of all bases in all sequences. This is reported as all counted G and C base pairs over total count of all possible base pairs (Count(G + C)/Count(A + T + G + C) * 100%.).Sequences AJ-1a_S61_L001_R1_001, AJ-1b_S64_L001_R1_001, and AJ-2b_S65_L001_R1_001 had a %GC of 52% while the rest of the sequences had 53%. All %GC were within the range to have all the sequences be regarded as quality sequences.</w:t>
       </w:r>
     </w:p>
     <w:p>
@@ -5407,22 +5464,26 @@
       <w:r>
         <w:t xml:space="preserve">.</w:t>
       </w:r>
-      <w:r>
-        <w:t xml:space="preserve"> </w:t>
-      </w:r>
-      <w:r>
-        <w:t xml:space="preserve"># Discussion</w:t>
-      </w:r>
+    </w:p>
+    <w:p>
+      <w:pPr>
+        <w:pStyle w:val="Heading1"/>
+      </w:pPr>
+      <w:bookmarkStart w:id="68" w:name="discussion"/>
+      <w:r>
+        <w:t xml:space="preserve">Discussion</w:t>
+      </w:r>
+      <w:bookmarkEnd w:id="68"/>
     </w:p>
     <w:p>
       <w:pPr>
         <w:pStyle w:val="Heading2"/>
       </w:pPr>
-      <w:bookmarkStart w:id="68" w:name="summary"/>
+      <w:bookmarkStart w:id="69" w:name="summary"/>
       <w:r>
         <w:t xml:space="preserve">Summary</w:t>
       </w:r>
-      <w:bookmarkEnd w:id="68"/>
+      <w:bookmarkEnd w:id="69"/>
     </w:p>
     <w:p>
       <w:pPr>
@@ -5488,7 +5549,7 @@
         <w:pStyle w:val="BodyText"/>
       </w:pPr>
       <w:r>
-        <w:t xml:space="preserve">My Culture data confirmed my hypothesis statistically as there was a reported difference in the number of colonies found between the two groups (Figure 3), and in the number of morphotypes with the colonies (Figure 4). However, insterestingly I found that the bacteria found in the phones of the regular students (2B and 3B) indicated bacteria that were just as likely to be infectious than the bacteria found from the nursing student (3A). 2B showed up as the</w:t>
+        <w:t xml:space="preserve">My Culture data confirmed my hypothesis statistically as there was a reported difference in the number of colonies found between the two groups (Figure 3), and in the number of morphotypes with the colonies (Figure 4). However, interestingly I found that the bacteria found in the phones of the regular students (2B and 3B) indicated bacteria that were just as likely to be infectious than the bacteria found from the nursing student (3A). 2B showed up as the</w:t>
       </w:r>
       <w:r>
         <w:t xml:space="preserve"> </w:t>
@@ -5643,7 +5704,150 @@
         <w:t xml:space="preserve"> </w:t>
       </w:r>
       <w:r>
-        <w:t xml:space="preserve">(Weber</w:t>
+        <w:t xml:space="preserve">(</w:t>
+      </w:r>
+      <w:r>
+        <w:rPr>
+          <w:b/>
+        </w:rPr>
+        <w:t xml:space="preserve">???</w:t>
+      </w:r>
+      <w:r>
+        <w:t xml:space="preserve">)</w:t>
+      </w:r>
+      <w:r>
+        <w:t xml:space="preserve">. Thus, a majority of my Culture Free data contradicted my original idea that Regular Students would have more harmful bacteria due to their lack of sanitation, but instead shows that regardless of group type (A: Nursing students, B: Regular students) all samples tested for similar bacterial types.</w:t>
+      </w:r>
+    </w:p>
+    <w:p>
+      <w:pPr>
+        <w:pStyle w:val="BodyText"/>
+      </w:pPr>
+      <w:r>
+        <w:t xml:space="preserve">The end result of my report showed that while Regular Students had statistically shown a significant amount of bacterial colonies and morphotypes compared to Nursing Students, the level of how harmful/ infectious the bacteria (or bacteria type) did not differ between the two groups. While Nursing Students had less bacteria due to their sanitizing protocols, there is still the potential for the student to bring in an HAI into a hospital setting. Thus, further study on different sanitizing methods to properly kill off a majority of these infectious strains is required to come up with a better way of protecting hospital patients and workers.</w:t>
+      </w:r>
+    </w:p>
+    <w:p>
+      <w:pPr>
+        <w:pStyle w:val="Heading2"/>
+      </w:pPr>
+      <w:bookmarkStart w:id="70" w:name="interpretation-of-sanger-sequencing-and-taxa"/>
+      <w:r>
+        <w:t xml:space="preserve">Interpretation of Sanger Sequencing and Taxa</w:t>
+      </w:r>
+      <w:bookmarkEnd w:id="70"/>
+    </w:p>
+    <w:p>
+      <w:pPr>
+        <w:pStyle w:val="FirstParagraph"/>
+      </w:pPr>
+      <w:r>
+        <w:t xml:space="preserve">From my evidence found in Figure 4, it can be interpreted that there are many more types of bacteria and amount of colonies growing on regular students’ cell phones in comparison to the Nursing students. This could be due to the fact that Nursing students are found in the sterile environment, and as pointed from the data that they do clean their phones, they are more likely to come across the same type of bacteria rather than regular college students who can go around anywhere without worrying about sanitizing. There is also the interpretation that the number of colonies may not be as indicative when comparing the</w:t>
+      </w:r>
+      <w:r>
+        <w:t xml:space="preserve"> </w:t>
+      </w:r>
+      <w:r>
+        <w:t xml:space="preserve">“</w:t>
+      </w:r>
+      <w:r>
+        <w:t xml:space="preserve">cleaner</w:t>
+      </w:r>
+      <w:r>
+        <w:t xml:space="preserve">”</w:t>
+      </w:r>
+      <w:r>
+        <w:t xml:space="preserve"> </w:t>
+      </w:r>
+      <w:r>
+        <w:t xml:space="preserve">phone (fewer bacteria), as colony growth can vary between types of bacteria whether it be based on environment, growth rate, conditions, temperature. Thus, I found the number of morphotypes to be more indicative of the difference between nursing students and regular students.</w:t>
+      </w:r>
+    </w:p>
+    <w:p>
+      <w:pPr>
+        <w:pStyle w:val="BodyText"/>
+      </w:pPr>
+      <w:r>
+        <w:t xml:space="preserve">However, the difference between the two groups could easily be manipulated based on uncontrollable variances in each student’s life. For example, one student could use their phones much more carelessly by placing it on dirty surfaces, letting it stay on the floor, while another student could keep their phones in their backpacks for the day. There could also be differences in lifestyles as nursing students, like someone being on their phone during clinical site, while the other keeps it in their pocket most of the time. There was also a difference in livelihood like someone living in the dorms or a crowded house, visiting the gym more often, or even general body hygiene (such as washing hands). While I do think my data is statistically significant, it is also important to consider all possibilities when considering the two groups.</w:t>
+      </w:r>
+    </w:p>
+    <w:p>
+      <w:pPr>
+        <w:pStyle w:val="BodyText"/>
+      </w:pPr>
+      <w:r>
+        <w:t xml:space="preserve">It was also interesting to see the data from Table 3 that indicates the BLAST matches of each successfully ran sequence (3A, 2B, 3B). From these sequences and the bacteria associated, it is also easier to interpret the phylogenetic trees (Figures 4, 5). I agreed that both trees had correctly placed 3A and 3B together due to the high bootstrap values of PhyML tree’s being 100 and Mr. Bayes is about 0.999 (Figure 5, 6, PhyML bootstrap ~100, Bayes = 0.999). While PhyML associates 2B more closely related to 3A and 3B, Mr. Bayes places 2B alongside the outgroup. This can be better interpreted through understanding the epidemiology of exactly the bacteria that most matched my data from the NCBI GenBank BLAST tool was. I found that the</w:t>
+      </w:r>
+      <w:r>
+        <w:t xml:space="preserve"> </w:t>
+      </w:r>
+      <w:r>
+        <w:rPr>
+          <w:i/>
+        </w:rPr>
+        <w:t xml:space="preserve">Staphylococcus warneri</w:t>
+      </w:r>
+      <w:r>
+        <w:t xml:space="preserve"> </w:t>
+      </w:r>
+      <w:r>
+        <w:t xml:space="preserve">strain most matched my sample 2B, 3B as the Acinetobacter sp. strain, and 3A was most matched to the</w:t>
+      </w:r>
+      <w:r>
+        <w:t xml:space="preserve"> </w:t>
+      </w:r>
+      <w:r>
+        <w:rPr>
+          <w:i/>
+        </w:rPr>
+        <w:t xml:space="preserve">Moraxella osloensis</w:t>
+      </w:r>
+      <w:r>
+        <w:t xml:space="preserve"> </w:t>
+      </w:r>
+      <w:r>
+        <w:t xml:space="preserve">strain. As previously mentioned, each bacteria was found to be just as probable for infection if spread and contaminated.</w:t>
+      </w:r>
+    </w:p>
+    <w:p>
+      <w:pPr>
+        <w:pStyle w:val="BodyText"/>
+      </w:pPr>
+      <w:r>
+        <w:t xml:space="preserve">While I agree with the bootstrap values of my phylogenetic tree, it was hard to actually pinpoint what made 3A and 3B much more closely related in comparison to 2B. I did mention that each of the bacteria strands was just as probable for infection, there were differences in the severity of each infection. For sample 2B,</w:t>
+      </w:r>
+      <w:r>
+        <w:t xml:space="preserve"> </w:t>
+      </w:r>
+      <w:r>
+        <w:rPr>
+          <w:i/>
+        </w:rPr>
+        <w:t xml:space="preserve">Staphylococcus warneri</w:t>
+      </w:r>
+      <w:r>
+        <w:t xml:space="preserve">, it is a member of the bacterial genus</w:t>
+      </w:r>
+      <w:r>
+        <w:t xml:space="preserve"> </w:t>
+      </w:r>
+      <w:r>
+        <w:rPr>
+          <w:i/>
+        </w:rPr>
+        <w:t xml:space="preserve">Staphylococcus</w:t>
+      </w:r>
+      <w:r>
+        <w:t xml:space="preserve"> </w:t>
+      </w:r>
+      <w:r>
+        <w:t xml:space="preserve">which can cause infection in patients whose immune system is compromised</w:t>
+      </w:r>
+      <w:r>
+        <w:t xml:space="preserve"> </w:t>
+      </w:r>
+      <w:r>
+        <w:t xml:space="preserve">(Campoccia</w:t>
       </w:r>
       <w:r>
         <w:t xml:space="preserve"> </w:t>
@@ -5655,10 +5859,268 @@
         <w:t xml:space="preserve">et al.</w:t>
       </w:r>
       <w:r>
-        <w:t xml:space="preserve">, 1988)</w:t>
-      </w:r>
-      <w:r>
-        <w:t xml:space="preserve">. Thus, a majority of my Culture Free data contradicted my original idea that Regular Students would have more harmful bacteria due to their lack of sanitization, but instead shows that regardless of group type (A: Nursing students, B: Regular students) all samples tested for similar bacterial types.</w:t>
+        <w:t xml:space="preserve">, 2010)</w:t>
+      </w:r>
+      <w:r>
+        <w:t xml:space="preserve">.</w:t>
+      </w:r>
+      <w:r>
+        <w:t xml:space="preserve"> </w:t>
+      </w:r>
+      <w:r>
+        <w:rPr>
+          <w:i/>
+        </w:rPr>
+        <w:t xml:space="preserve">S. warneri</w:t>
+      </w:r>
+      <w:r>
+        <w:t xml:space="preserve"> </w:t>
+      </w:r>
+      <w:r>
+        <w:t xml:space="preserve">causes infectious usually in association due to implant materials, orthopedic infections, or the absence of a foreign body</w:t>
+      </w:r>
+      <w:r>
+        <w:t xml:space="preserve"> </w:t>
+      </w:r>
+      <w:r>
+        <w:t xml:space="preserve">(2010)</w:t>
+      </w:r>
+      <w:r>
+        <w:t xml:space="preserve"> </w:t>
+      </w:r>
+      <w:r>
+        <w:t xml:space="preserve">orthopedic infections. Also dealing with skin and epithelium, the</w:t>
+      </w:r>
+      <w:r>
+        <w:t xml:space="preserve"> </w:t>
+      </w:r>
+      <w:r>
+        <w:rPr>
+          <w:i/>
+        </w:rPr>
+        <w:t xml:space="preserve">Moraxella osloensis</w:t>
+      </w:r>
+      <w:r>
+        <w:t xml:space="preserve">, found as 3A, is also a gram-negative bacterium that is saprophytic on skin and mucosa</w:t>
+      </w:r>
+      <w:r>
+        <w:t xml:space="preserve"> </w:t>
+      </w:r>
+      <w:r>
+        <w:t xml:space="preserve">(Lim</w:t>
+      </w:r>
+      <w:r>
+        <w:t xml:space="preserve"> </w:t>
+      </w:r>
+      <w:r>
+        <w:rPr>
+          <w:i/>
+        </w:rPr>
+        <w:t xml:space="preserve">et al.</w:t>
+      </w:r>
+      <w:r>
+        <w:t xml:space="preserve">, 2018)</w:t>
+      </w:r>
+      <w:r>
+        <w:t xml:space="preserve">. This strain, like the</w:t>
+      </w:r>
+      <w:r>
+        <w:t xml:space="preserve"> </w:t>
+      </w:r>
+      <w:r>
+        <w:rPr>
+          <w:i/>
+        </w:rPr>
+        <w:t xml:space="preserve">Staphylococcus</w:t>
+      </w:r>
+      <w:r>
+        <w:t xml:space="preserve">, is frequently involved in human infectious diseases</w:t>
+      </w:r>
+      <w:r>
+        <w:t xml:space="preserve"> </w:t>
+      </w:r>
+      <w:r>
+        <w:t xml:space="preserve">(2018)</w:t>
+      </w:r>
+      <w:r>
+        <w:t xml:space="preserve">. Found in 3B,</w:t>
+      </w:r>
+      <w:r>
+        <w:t xml:space="preserve"> </w:t>
+      </w:r>
+      <w:r>
+        <w:rPr>
+          <w:i/>
+        </w:rPr>
+        <w:t xml:space="preserve">Acinetobacter</w:t>
+      </w:r>
+      <w:r>
+        <w:t xml:space="preserve"> </w:t>
+      </w:r>
+      <w:r>
+        <w:t xml:space="preserve">is also the genus of Gram-negative bacteria belonging to the wider class of</w:t>
+      </w:r>
+      <w:r>
+        <w:t xml:space="preserve"> </w:t>
+      </w:r>
+      <w:r>
+        <w:rPr>
+          <w:i/>
+        </w:rPr>
+        <w:t xml:space="preserve">Gammaproteobacteria</w:t>
+      </w:r>
+      <w:r>
+        <w:t xml:space="preserve"> </w:t>
+      </w:r>
+      <w:r>
+        <w:t xml:space="preserve">which are known to cause high mortality infections like its strand</w:t>
+      </w:r>
+      <w:r>
+        <w:t xml:space="preserve"> </w:t>
+      </w:r>
+      <w:r>
+        <w:rPr>
+          <w:i/>
+        </w:rPr>
+        <w:t xml:space="preserve">A. baumannii</w:t>
+      </w:r>
+      <w:r>
+        <w:t xml:space="preserve"> </w:t>
+      </w:r>
+      <w:r>
+        <w:t xml:space="preserve">with high virulence and antimicrobial resistance</w:t>
+      </w:r>
+      <w:r>
+        <w:t xml:space="preserve"> </w:t>
+      </w:r>
+      <w:r>
+        <w:t xml:space="preserve">(Kuo)</w:t>
+      </w:r>
+      <w:r>
+        <w:t xml:space="preserve">.</w:t>
+      </w:r>
+      <w:r>
+        <w:t xml:space="preserve"> </w:t>
+      </w:r>
+      <w:r>
+        <w:rPr>
+          <w:i/>
+        </w:rPr>
+        <w:t xml:space="preserve">Acinetobacter spp.</w:t>
+      </w:r>
+      <w:r>
+        <w:t xml:space="preserve"> </w:t>
+      </w:r>
+      <w:r>
+        <w:t xml:space="preserve">first began to be recognized as significant healthcare-associated pathogens during the 1970s and many of these infections involve multi drug-resistant strains and occur in intensive care or high-dependency units in which severely-ill or debilitated patients are treated extensively with broad-spectrum antibiotics</w:t>
+      </w:r>
+      <w:r>
+        <w:t xml:space="preserve"> </w:t>
+      </w:r>
+      <w:r>
+        <w:t xml:space="preserve">. Thus, based on where the bacteria attacks, it would be more considerable that 2B and 3A were more closely related than 3A and 3B based on the level of virulence. However, after more research,</w:t>
+      </w:r>
+      <w:r>
+        <w:t xml:space="preserve"> </w:t>
+      </w:r>
+      <w:r>
+        <w:rPr>
+          <w:i/>
+        </w:rPr>
+        <w:t xml:space="preserve">Staphylococcus</w:t>
+      </w:r>
+      <w:r>
+        <w:t xml:space="preserve"> </w:t>
+      </w:r>
+      <w:r>
+        <w:t xml:space="preserve">was less likely to be as deadly as 3A and 3B when it comes to being infectious. Thus, from my data, it can be interpreted that 3A and 3B are more closely related as seen in Figures 4 and 5, while 2B is more closely related to the outgroup the</w:t>
+      </w:r>
+      <w:r>
+        <w:t xml:space="preserve"> </w:t>
+      </w:r>
+      <w:r>
+        <w:rPr>
+          <w:i/>
+        </w:rPr>
+        <w:t xml:space="preserve">Thermus aquaticus.</w:t>
+      </w:r>
+      <w:r>
+        <w:t xml:space="preserve"> </w:t>
+      </w:r>
+      <w:r>
+        <w:t xml:space="preserve">To determine how much closer related 2B was to the outgroup, a study done by Delarue et. al stuck out in which they looked at the polymerase sequence from bacteriophage and found that to be homologous to the polymerase domain of polymerase I from Escherichia coli, which is also closely related to those from</w:t>
+      </w:r>
+      <w:r>
+        <w:t xml:space="preserve"> </w:t>
+      </w:r>
+      <w:r>
+        <w:rPr>
+          <w:i/>
+        </w:rPr>
+        <w:t xml:space="preserve">Staphylococcus pneumoniae</w:t>
+      </w:r>
+      <w:r>
+        <w:t xml:space="preserve">,</w:t>
+      </w:r>
+      <w:r>
+        <w:t xml:space="preserve"> </w:t>
+      </w:r>
+      <w:r>
+        <w:rPr>
+          <w:i/>
+        </w:rPr>
+        <w:t xml:space="preserve">Thermus aquaticus</w:t>
+      </w:r>
+      <w:r>
+        <w:t xml:space="preserve"> </w:t>
+      </w:r>
+      <w:r>
+        <w:t xml:space="preserve">(Delarue</w:t>
+      </w:r>
+      <w:r>
+        <w:t xml:space="preserve"> </w:t>
+      </w:r>
+      <w:r>
+        <w:rPr>
+          <w:i/>
+        </w:rPr>
+        <w:t xml:space="preserve">et al.</w:t>
+      </w:r>
+      <w:r>
+        <w:t xml:space="preserve">, 1990)</w:t>
+      </w:r>
+      <w:r>
+        <w:t xml:space="preserve">. Thus, the shared homology with this bacteriophage that Delarue et. al looked at also indicates a link between Staphyloccocus and</w:t>
+      </w:r>
+      <w:r>
+        <w:t xml:space="preserve"> </w:t>
+      </w:r>
+      <w:r>
+        <w:rPr>
+          <w:i/>
+        </w:rPr>
+        <w:t xml:space="preserve">Thermus aquaticus</w:t>
+      </w:r>
+      <w:r>
+        <w:t xml:space="preserve">. From this study, the correct taxa from my data are seen within my Mr. Bayes phylogenetic tree (Figure 6).</w:t>
+      </w:r>
+    </w:p>
+    <w:p>
+      <w:pPr>
+        <w:pStyle w:val="Heading2"/>
+      </w:pPr>
+      <w:bookmarkStart w:id="71" w:name="interpretation-of-illumina-sequencing-and-taxa"/>
+      <w:r>
+        <w:t xml:space="preserve">Interpretation of Illumina Sequencing and Taxa</w:t>
+      </w:r>
+      <w:bookmarkEnd w:id="71"/>
+    </w:p>
+    <w:p>
+      <w:pPr>
+        <w:pStyle w:val="FirstParagraph"/>
+      </w:pPr>
+      <w:r>
+        <w:t xml:space="preserve">Each of my Culture Free samples were able to properly sequence and run through BLAST with high quality reads (Table 4, 5). Each of the samples also listed for 10 different bacterium with equivalent presence in each sample (Figure 7).</w:t>
       </w:r>
     </w:p>
     <w:p>
@@ -5666,43 +6128,275 @@
         <w:pStyle w:val="BodyText"/>
       </w:pPr>
       <w:r>
-        <w:t xml:space="preserve">The end result of my report showed that while Regular Students had statistically shown a significant amount of bacterial colonies and morphotypes compared to Nursing Students, the level of how harmful/ infectious the bacteria (or bacteria type) did not differ between the two groups. While Nursing Students had less bacteria due to their sanitizing protocols, there is still the potential for the student to bring in an HAI into a hospital setting. Thus, further study on different sanitizing methods to properly kill off a majority of these infectious strains is required to come up with a better way of protecting hospital patients and workers.</w:t>
+        <w:t xml:space="preserve">In contrast with my Culture data, 2B did not show up as the</w:t>
+      </w:r>
+      <w:r>
+        <w:t xml:space="preserve"> </w:t>
+      </w:r>
+      <w:r>
+        <w:rPr>
+          <w:i/>
+        </w:rPr>
+        <w:t xml:space="preserve">Staphyloccus warneri</w:t>
+      </w:r>
+      <w:r>
+        <w:t xml:space="preserve"> </w:t>
+      </w:r>
+      <w:r>
+        <w:t xml:space="preserve">strand, but instead had a BLASTed for</w:t>
+      </w:r>
+      <w:r>
+        <w:t xml:space="preserve"> </w:t>
+      </w:r>
+      <w:r>
+        <w:rPr>
+          <w:i/>
+        </w:rPr>
+        <w:t xml:space="preserve">actinmyocete BAL6</w:t>
+      </w:r>
+      <w:r>
+        <w:t xml:space="preserve"> </w:t>
+      </w:r>
+      <w:r>
+        <w:t xml:space="preserve">and other types of</w:t>
+      </w:r>
+      <w:r>
+        <w:t xml:space="preserve"> </w:t>
+      </w:r>
+      <w:r>
+        <w:rPr>
+          <w:i/>
+        </w:rPr>
+        <w:t xml:space="preserve">Bacillus</w:t>
+      </w:r>
+      <w:r>
+        <w:t xml:space="preserve"> </w:t>
+      </w:r>
+      <w:r>
+        <w:t xml:space="preserve">bacterium (Figure 7). 3B did test for an</w:t>
+      </w:r>
+      <w:r>
+        <w:t xml:space="preserve"> </w:t>
+      </w:r>
+      <w:r>
+        <w:rPr>
+          <w:i/>
+        </w:rPr>
+        <w:t xml:space="preserve">Acinetobacter sp. strain</w:t>
+      </w:r>
+      <w:r>
+        <w:t xml:space="preserve">, but this result singled out</w:t>
+      </w:r>
+      <w:r>
+        <w:t xml:space="preserve"> </w:t>
+      </w:r>
+      <w:r>
+        <w:rPr>
+          <w:i/>
+        </w:rPr>
+        <w:t xml:space="preserve">Acinetobacter sp. IIL-Asp31</w:t>
+      </w:r>
+      <w:r>
+        <w:t xml:space="preserve">. 3A did not sequence for any</w:t>
+      </w:r>
+      <w:r>
+        <w:t xml:space="preserve"> </w:t>
+      </w:r>
+      <w:r>
+        <w:rPr>
+          <w:i/>
+        </w:rPr>
+        <w:t xml:space="preserve">Moraxella osloensis</w:t>
+      </w:r>
+      <w:r>
+        <w:t xml:space="preserve"> </w:t>
+      </w:r>
+      <w:r>
+        <w:t xml:space="preserve">strain, but instead tested for</w:t>
+      </w:r>
+      <w:r>
+        <w:t xml:space="preserve"> </w:t>
+      </w:r>
+      <w:r>
+        <w:rPr>
+          <w:i/>
+        </w:rPr>
+        <w:t xml:space="preserve">Acinetobacter</w:t>
+      </w:r>
+      <w:r>
+        <w:t xml:space="preserve">,</w:t>
+      </w:r>
+      <w:r>
+        <w:t xml:space="preserve"> </w:t>
+      </w:r>
+      <w:r>
+        <w:rPr>
+          <w:i/>
+        </w:rPr>
+        <w:t xml:space="preserve">Actinmyces</w:t>
+      </w:r>
+      <w:r>
+        <w:t xml:space="preserve">,</w:t>
+      </w:r>
+      <w:r>
+        <w:t xml:space="preserve"> </w:t>
+      </w:r>
+      <w:r>
+        <w:rPr>
+          <w:i/>
+        </w:rPr>
+        <w:t xml:space="preserve">Anaerobic Bacterium EtOH8</w:t>
+      </w:r>
+      <w:r>
+        <w:t xml:space="preserve">, and other</w:t>
+      </w:r>
+      <w:r>
+        <w:t xml:space="preserve"> </w:t>
+      </w:r>
+      <w:r>
+        <w:rPr>
+          <w:i/>
+        </w:rPr>
+        <w:t xml:space="preserve">Bacillus</w:t>
+      </w:r>
+      <w:r>
+        <w:t xml:space="preserve"> </w:t>
+      </w:r>
+      <w:r>
+        <w:t xml:space="preserve">(Figure 7). The main difference between the newly BLASTed bacterium from my Illumina Sequences in comparison to my BLASTed Sanger Sequences is that 2B, 3B, and 3A all also had similar genera for their identified bacterium (either</w:t>
+      </w:r>
+      <w:r>
+        <w:t xml:space="preserve"> </w:t>
+      </w:r>
+      <w:r>
+        <w:rPr>
+          <w:i/>
+        </w:rPr>
+        <w:t xml:space="preserve">Acinetobacter</w:t>
+      </w:r>
+      <w:r>
+        <w:t xml:space="preserve"> </w:t>
+      </w:r>
+      <w:r>
+        <w:t xml:space="preserve">and</w:t>
+      </w:r>
+      <w:r>
+        <w:t xml:space="preserve"> </w:t>
+      </w:r>
+      <w:r>
+        <w:rPr>
+          <w:i/>
+        </w:rPr>
+        <w:t xml:space="preserve">Bacillus</w:t>
+      </w:r>
+      <w:r>
+        <w:t xml:space="preserve">). This contradicts previous studies that Nursing Students had less infectious pathogens within their cell phones, as the common genera amongst all samples were all potentially infectious.</w:t>
+      </w:r>
+    </w:p>
+    <w:p>
+      <w:pPr>
+        <w:pStyle w:val="BodyText"/>
+      </w:pPr>
+      <w:r>
+        <w:t xml:space="preserve">I am much more confident in these newly resulting identified bacterium due to the fact that the Culture Free data relied on Illumina Sequencing rather than Sanger Sequencing. This is important because Sanger sequencing only allows for a single DNA fragment at a time, while Illumina Sequencing, a type of Next Generation Sequencing, can sequence millions of fragments simultaneously per run. Illumina Sequencing is considered a high-throughput process which results in a more with deep sequencing, which gives me much more confidence in the bacteria identified from my Culture Free data rather than my Cultured.</w:t>
+      </w:r>
+    </w:p>
+    <w:p>
+      <w:pPr>
+        <w:pStyle w:val="BodyText"/>
+      </w:pPr>
+      <w:r>
+        <w:t xml:space="preserve">What was most interesting from Figure 7 was that all sequences for the Regular Students (1B, 2B, 3B) had tested for a type of</w:t>
+      </w:r>
+      <w:r>
+        <w:t xml:space="preserve"> </w:t>
+      </w:r>
+      <w:r>
+        <w:rPr>
+          <w:i/>
+        </w:rPr>
+        <w:t xml:space="preserve">Actinomyces</w:t>
+      </w:r>
+      <w:r>
+        <w:t xml:space="preserve"> </w:t>
+      </w:r>
+      <w:r>
+        <w:t xml:space="preserve">or</w:t>
+      </w:r>
+      <w:r>
+        <w:t xml:space="preserve"> </w:t>
+      </w:r>
+      <w:r>
+        <w:rPr>
+          <w:i/>
+        </w:rPr>
+        <w:t xml:space="preserve">actinomycete</w:t>
+      </w:r>
+      <w:r>
+        <w:t xml:space="preserve">. This was important as actinomycosis is a rare chronic disease caused by the</w:t>
+      </w:r>
+      <w:r>
+        <w:t xml:space="preserve"> </w:t>
+      </w:r>
+      <w:r>
+        <w:rPr>
+          <w:i/>
+        </w:rPr>
+        <w:t xml:space="preserve">Actinomyces</w:t>
+      </w:r>
+      <w:r>
+        <w:t xml:space="preserve">, an anaerobic Gram-positive bacteria that normally colonize the human mouth and digestive and genital tracts</w:t>
+      </w:r>
+      <w:r>
+        <w:t xml:space="preserve"> </w:t>
+      </w:r>
+      <w:r>
+        <w:t xml:space="preserve">(Kim</w:t>
+      </w:r>
+      <w:r>
+        <w:t xml:space="preserve"> </w:t>
+      </w:r>
+      <w:r>
+        <w:rPr>
+          <w:i/>
+        </w:rPr>
+        <w:t xml:space="preserve">et al.</w:t>
+      </w:r>
+      <w:r>
+        <w:t xml:space="preserve">, 2014)</w:t>
+      </w:r>
+      <w:r>
+        <w:t xml:space="preserve">. While 3A also tested for</w:t>
+      </w:r>
+      <w:r>
+        <w:t xml:space="preserve"> </w:t>
+      </w:r>
+      <w:r>
+        <w:rPr>
+          <w:i/>
+        </w:rPr>
+        <w:t xml:space="preserve">Actinomyces sp.</w:t>
+      </w:r>
+      <w:r>
+        <w:t xml:space="preserve">, the majority trend of Regular Students all containing the pathogen provided potential evidence that could have supported my hypothesis that Regular Students would have a greater number of harmful pathogens. However, from the other similar types of genera present in all samples, I came to the conclusion that all types of bacterium can occur on any type of phone, regardless of profession or the frequency of cell phone sanitation.</w:t>
       </w:r>
     </w:p>
     <w:p>
       <w:pPr>
         <w:pStyle w:val="Heading2"/>
       </w:pPr>
-      <w:bookmarkStart w:id="69" w:name="interpretation-of-sanger-sequencing-and-taxa"/>
-      <w:r>
-        <w:t xml:space="preserve">Interpretation of Sanger Sequencing and Taxa</w:t>
-      </w:r>
-      <w:bookmarkEnd w:id="69"/>
+      <w:bookmarkStart w:id="72" w:name="error-analysis"/>
+      <w:r>
+        <w:t xml:space="preserve">Error Analysis</w:t>
+      </w:r>
+      <w:bookmarkEnd w:id="72"/>
     </w:p>
     <w:p>
       <w:pPr>
         <w:pStyle w:val="FirstParagraph"/>
       </w:pPr>
       <w:r>
-        <w:t xml:space="preserve">From my evidence found in Figure 4, it can be interpreted that there are many more types of bacteria and amount of colonies growing on regular students’ cell phones in comparison to the Nursing students. This could be due to the fact that Nursing students are found in the sterile environment, and as pointed from the data that they do clean their phones, they are more likely to come across the same type of bacteria rather than regular college students who can go around anywhere without worrying about sanitizing. There is also the interpretation that the number of colonies may not be as indicative when comparing the</w:t>
-      </w:r>
-      <w:r>
-        <w:t xml:space="preserve"> </w:t>
-      </w:r>
-      <w:r>
-        <w:t xml:space="preserve">“</w:t>
-      </w:r>
-      <w:r>
-        <w:t xml:space="preserve">cleaner</w:t>
-      </w:r>
-      <w:r>
-        <w:t xml:space="preserve">”</w:t>
-      </w:r>
-      <w:r>
-        <w:t xml:space="preserve"> </w:t>
-      </w:r>
-      <w:r>
-        <w:t xml:space="preserve">phone (fewer bacteria), as colony growth can vary between types of bacteria whether it be based on environment, growth rate, conditions, temperature. Thus, I found the number of morphotypes to be more indicative of the difference between nursing students and regular students.</w:t>
+        <w:t xml:space="preserve">Due to the low number of actual sequencing DNA, it can be interpreted that there may have been something wrong during collection, extraction, PCR protocol, or even sequencing and everything in between (Table 2).</w:t>
       </w:r>
     </w:p>
     <w:p>
@@ -5710,7 +6404,13 @@
         <w:pStyle w:val="BodyText"/>
       </w:pPr>
       <w:r>
-        <w:t xml:space="preserve">However, the difference between the two groups could easily be manipulated based on uncontrollable variances in each student’s life. For example, one student could use their phones much more carelessly by placing it on dirty surfaces, letting it stay on the floor, while another student could keep their phones in their backpacks for the day. There could also be differences in lifestyles as nursing students, like someone being on their phone during clinical site, while the other keeps it in their pocket most of the time. There was also a difference in livelihood like someone living in the dorms or a crowded house, visiting the gym more often, or even general body hygiene (such as washing hands). While I do think my data is statistically significant, it is also important to consider all possibilities when considering the two groups.</w:t>
+        <w:t xml:space="preserve">Key data points that may have resulted in a lack of successful sequencing could be due to experimental error. During PCR Protocol, my master mix had actually run out before the 19 ul could be delivered to each sample. Instead, I had decided to modify the procedure and use 17 ul. Thus, there could be an indication that there was not enough template for the sequence to amplify. My data also showed a lot of compression among sequences indicating DNA fragments of different sizes with the same electrophoretic mobility (</w:t>
+      </w:r>
+      <w:r>
+        <w:t xml:space="preserve">Dillon</w:t>
+      </w:r>
+      <w:r>
+        <w:t xml:space="preserve">). This phenomenon is thought to be caused by regions of secondary structure within the template DNA which could be due to PCR not having high enough temperature for denaturing. Also notable, my gel electrophoresis already indicated a failure in 1B (Figure 1), which coincides with the idea that my sequences failed to run. There were also issues with editing my sequences as a lot of them were judgment calls. This could have caused change base pairs that were manipulated to better fit one bacteria more as opposed to another. This could also have skewed the placement of my phylogenetic tree.</w:t>
       </w:r>
     </w:p>
     <w:p>
@@ -5718,37 +6418,7 @@
         <w:pStyle w:val="BodyText"/>
       </w:pPr>
       <w:r>
-        <w:t xml:space="preserve">It was also interesting to see the data from Table 3 that indicates the BLAST matches of each successfully ran sequence (3A, 2B, 3B). From these sequences and the bacteria associated, it is also easier to interpret the phylogenetic trees (Figures 4, 5). I agreed that both trees had correctly placed 3A and 3B together due to the high bootstrap values of PhyML tree’s being 100 and Mr. Bayes is about 0.999 (Figure 5, 5, ML bootstrap 100 ~= Bayes 0.999). While PhyML associates 2B more closely related to 3A and 3B, Mr. Bayes places 2B alongside the outgroup. This can be better interpreted through understanding the epidemiology of exactly the bacteria that most matched my data from the NCBI genebank BLAST tool was. I found that the</w:t>
-      </w:r>
-      <w:r>
-        <w:t xml:space="preserve"> </w:t>
-      </w:r>
-      <w:r>
-        <w:rPr>
-          <w:i/>
-        </w:rPr>
-        <w:t xml:space="preserve">Staphylococcus warneri</w:t>
-      </w:r>
-      <w:r>
-        <w:t xml:space="preserve"> </w:t>
-      </w:r>
-      <w:r>
-        <w:t xml:space="preserve">strain most matched my sample 2B, 3B as the Acinetobacter sp. strain, and 3A was most matched to the</w:t>
-      </w:r>
-      <w:r>
-        <w:t xml:space="preserve"> </w:t>
-      </w:r>
-      <w:r>
-        <w:rPr>
-          <w:i/>
-        </w:rPr>
-        <w:t xml:space="preserve">Moraxella osloensis</w:t>
-      </w:r>
-      <w:r>
-        <w:t xml:space="preserve"> </w:t>
-      </w:r>
-      <w:r>
-        <w:t xml:space="preserve">strain. As previously mentioned, each bacteria was found to be just as probable for infection if spread and contaminated.</w:t>
+        <w:t xml:space="preserve">Other evidence of experimental failure could be due to cross-contamination, whether it be from extracting too much TSA when scraping the culture from the culture plates or by not being extra cautious when using pipette tips and handling other tools. As my Qubit data showed high numbers in the correct range, there is also the possibility that the bacteria that are found on the phones are resistant to PCR, air, water– indicating that there is a lot of versatility in bacteria that my protocol could not account for. If that is the case, PCR could be redone at high temperatures to ensure complete denaturing of the DNA strands and longer cycles for higher amplification.</w:t>
       </w:r>
     </w:p>
     <w:p>
@@ -5756,40 +6426,27 @@
         <w:pStyle w:val="BodyText"/>
       </w:pPr>
       <w:r>
-        <w:t xml:space="preserve">While I agree with the bootstrap values of my phylogenetic tree, it was hard to actually pinpoint what made 3A and 3B much more closely related in comparison to 2B. I did mention that each of the bacteria strands was just as probable for infection, there were differences in the severity of each infection. For sample 2B,</w:t>
-      </w:r>
-      <w:r>
-        <w:t xml:space="preserve"> </w:t>
-      </w:r>
-      <w:r>
-        <w:rPr>
-          <w:i/>
-        </w:rPr>
-        <w:t xml:space="preserve">Staphylococcus warneri</w:t>
-      </w:r>
-      <w:r>
-        <w:t xml:space="preserve">, it is a member of the bacterial genus</w:t>
-      </w:r>
-      <w:r>
-        <w:t xml:space="preserve"> </w:t>
-      </w:r>
-      <w:r>
-        <w:rPr>
-          <w:i/>
-        </w:rPr>
-        <w:t xml:space="preserve">Staphylococcus</w:t>
-      </w:r>
-      <w:r>
-        <w:t xml:space="preserve"> </w:t>
-      </w:r>
-      <w:r>
-        <w:t xml:space="preserve">which can cause infection in patients whose immune system is compromised</w:t>
-      </w:r>
-      <w:r>
-        <w:t xml:space="preserve"> </w:t>
-      </w:r>
-      <w:r>
-        <w:t xml:space="preserve">(Campoccia</w:t>
+        <w:t xml:space="preserve">Any other error in data from my Culture Free samples would be due to machine error. This can be attributed to any errors within command line (such as improper git pushes and cloning) or simple program errors from R Markdown or any other terminal commands. Other issues can be due to poor server connection when attempting to access the Tule sever within the University of San Francisco Network.</w:t>
+      </w:r>
+    </w:p>
+    <w:p>
+      <w:pPr>
+        <w:pStyle w:val="Heading1"/>
+      </w:pPr>
+      <w:bookmarkStart w:id="73" w:name="sources-cited"/>
+      <w:r>
+        <w:t xml:space="preserve">Sources Cited</w:t>
+      </w:r>
+      <w:bookmarkEnd w:id="73"/>
+    </w:p>
+    <w:bookmarkStart w:id="96" w:name="refs"/>
+    <w:bookmarkStart w:id="74" w:name="ref-amplicon201316s"/>
+    <w:p>
+      <w:pPr>
+        <w:pStyle w:val="Bibliography"/>
+      </w:pPr>
+      <w:r>
+        <w:t xml:space="preserve">Amplicon,P.</w:t>
       </w:r>
       <w:r>
         <w:t xml:space="preserve"> </w:t>
@@ -5801,55 +6458,189 @@
         <w:t xml:space="preserve">et al.</w:t>
       </w:r>
       <w:r>
-        <w:t xml:space="preserve">, 2010)</w:t>
+        <w:t xml:space="preserve"> </w:t>
+      </w:r>
+      <w:r>
+        <w:t xml:space="preserve">(2013) 16s metagenomic sequencing library preparation.</w:t>
+      </w:r>
+    </w:p>
+    <w:bookmarkEnd w:id="74"/>
+    <w:bookmarkStart w:id="75" w:name="ref-bolger2014trimmomatic"/>
+    <w:p>
+      <w:pPr>
+        <w:pStyle w:val="Bibliography"/>
+      </w:pPr>
+      <w:r>
+        <w:t xml:space="preserve">Bolger,A.M.</w:t>
+      </w:r>
+      <w:r>
+        <w:t xml:space="preserve"> </w:t>
+      </w:r>
+      <w:r>
+        <w:rPr>
+          <w:i/>
+        </w:rPr>
+        <w:t xml:space="preserve">et al.</w:t>
+      </w:r>
+      <w:r>
+        <w:t xml:space="preserve"> </w:t>
+      </w:r>
+      <w:r>
+        <w:t xml:space="preserve">(2014) Trimmomatic: A flexible trimmer for illumina sequence data.</w:t>
+      </w:r>
+      <w:r>
+        <w:t xml:space="preserve"> </w:t>
+      </w:r>
+      <w:r>
+        <w:rPr>
+          <w:i/>
+        </w:rPr>
+        <w:t xml:space="preserve">Bioinformatics</w:t>
+      </w:r>
+      <w:r>
+        <w:t xml:space="preserve">,</w:t>
+      </w:r>
+      <w:r>
+        <w:t xml:space="preserve"> </w:t>
+      </w:r>
+      <w:r>
+        <w:rPr>
+          <w:b/>
+        </w:rPr>
+        <w:t xml:space="preserve">30</w:t>
+      </w:r>
+      <w:r>
+        <w:t xml:space="preserve">, 2114–2120.</w:t>
+      </w:r>
+    </w:p>
+    <w:bookmarkEnd w:id="75"/>
+    <w:bookmarkStart w:id="76" w:name="ref-campoccia2010characterization"/>
+    <w:p>
+      <w:pPr>
+        <w:pStyle w:val="Bibliography"/>
+      </w:pPr>
+      <w:r>
+        <w:t xml:space="preserve">Campoccia,D.</w:t>
+      </w:r>
+      <w:r>
+        <w:t xml:space="preserve"> </w:t>
+      </w:r>
+      <w:r>
+        <w:rPr>
+          <w:i/>
+        </w:rPr>
+        <w:t xml:space="preserve">et al.</w:t>
+      </w:r>
+      <w:r>
+        <w:t xml:space="preserve"> </w:t>
+      </w:r>
+      <w:r>
+        <w:t xml:space="preserve">(2010) Characterization of 26 staphylococcus warneri isolates from orthopedic infections.</w:t>
+      </w:r>
+      <w:r>
+        <w:t xml:space="preserve"> </w:t>
+      </w:r>
+      <w:r>
+        <w:rPr>
+          <w:i/>
+        </w:rPr>
+        <w:t xml:space="preserve">The International journal of artificial organs</w:t>
+      </w:r>
+      <w:r>
+        <w:t xml:space="preserve">,</w:t>
+      </w:r>
+      <w:r>
+        <w:t xml:space="preserve"> </w:t>
+      </w:r>
+      <w:r>
+        <w:rPr>
+          <w:b/>
+        </w:rPr>
+        <w:t xml:space="preserve">33</w:t>
+      </w:r>
+      <w:r>
+        <w:t xml:space="preserve">, 575–581.</w:t>
+      </w:r>
+    </w:p>
+    <w:bookmarkEnd w:id="76"/>
+    <w:bookmarkStart w:id="77" w:name="ref-delarue1990attempt"/>
+    <w:p>
+      <w:pPr>
+        <w:pStyle w:val="Bibliography"/>
+      </w:pPr>
+      <w:r>
+        <w:t xml:space="preserve">Delarue,M.</w:t>
+      </w:r>
+      <w:r>
+        <w:t xml:space="preserve"> </w:t>
+      </w:r>
+      <w:r>
+        <w:rPr>
+          <w:i/>
+        </w:rPr>
+        <w:t xml:space="preserve">et al.</w:t>
+      </w:r>
+      <w:r>
+        <w:t xml:space="preserve"> </w:t>
+      </w:r>
+      <w:r>
+        <w:t xml:space="preserve">(1990) An attempt to unify the structure of polymerases.</w:t>
+      </w:r>
+      <w:r>
+        <w:t xml:space="preserve"> </w:t>
+      </w:r>
+      <w:r>
+        <w:rPr>
+          <w:i/>
+        </w:rPr>
+        <w:t xml:space="preserve">Protein Engineering, Design and Selection</w:t>
+      </w:r>
+      <w:r>
+        <w:t xml:space="preserve">,</w:t>
+      </w:r>
+      <w:r>
+        <w:t xml:space="preserve"> </w:t>
+      </w:r>
+      <w:r>
+        <w:rPr>
+          <w:b/>
+        </w:rPr>
+        <w:t xml:space="preserve">3</w:t>
+      </w:r>
+      <w:r>
+        <w:t xml:space="preserve">, 461–467.</w:t>
+      </w:r>
+    </w:p>
+    <w:bookmarkEnd w:id="77"/>
+    <w:bookmarkStart w:id="78" w:name="ref-dillon"/>
+    <w:p>
+      <w:pPr>
+        <w:pStyle w:val="Bibliography"/>
+      </w:pPr>
+      <w:r>
+        <w:t xml:space="preserve">Dillon,C. Troubleshooting dna sequencing: Evaluating sanger dna sequencing chromatogram data.</w:t>
+      </w:r>
+      <w:r>
+        <w:t xml:space="preserve"> </w:t>
+      </w:r>
+      <w:r>
+        <w:rPr>
+          <w:i/>
+        </w:rPr>
+        <w:t xml:space="preserve">Amplicon Express</w:t>
       </w:r>
       <w:r>
         <w:t xml:space="preserve">.</w:t>
       </w:r>
-      <w:r>
-        <w:t xml:space="preserve"> </w:t>
-      </w:r>
-      <w:r>
-        <w:rPr>
-          <w:i/>
-        </w:rPr>
-        <w:t xml:space="preserve">S. warneri</w:t>
-      </w:r>
-      <w:r>
-        <w:t xml:space="preserve"> </w:t>
-      </w:r>
-      <w:r>
-        <w:t xml:space="preserve">causes infectious usually in association due to implant materials, orthopedic infections, or the absence of a foreign body</w:t>
-      </w:r>
-      <w:r>
-        <w:t xml:space="preserve"> </w:t>
-      </w:r>
-      <w:r>
-        <w:t xml:space="preserve">(2010)</w:t>
-      </w:r>
-      <w:r>
-        <w:t xml:space="preserve"> </w:t>
-      </w:r>
-      <w:r>
-        <w:t xml:space="preserve">orthopedic infections. Also dealing with skin and epithelium, the</w:t>
-      </w:r>
-      <w:r>
-        <w:t xml:space="preserve"> </w:t>
-      </w:r>
-      <w:r>
-        <w:rPr>
-          <w:i/>
-        </w:rPr>
-        <w:t xml:space="preserve">Moraxella osloensis</w:t>
-      </w:r>
-      <w:r>
-        <w:t xml:space="preserve">, found as 3A, is also a gram-negative bacterium that is saprophytic on skin and mucosa</w:t>
-      </w:r>
-      <w:r>
-        <w:t xml:space="preserve"> </w:t>
-      </w:r>
-      <w:r>
-        <w:t xml:space="preserve">(Lim</w:t>
+    </w:p>
+    <w:bookmarkEnd w:id="78"/>
+    <w:bookmarkStart w:id="79" w:name="ref-guindon2010new"/>
+    <w:p>
+      <w:pPr>
+        <w:pStyle w:val="Bibliography"/>
+      </w:pPr>
+      <w:r>
+        <w:t xml:space="preserve">Guindon,S.</w:t>
       </w:r>
       <w:r>
         <w:t xml:space="preserve"> </w:t>
@@ -5861,130 +6652,271 @@
         <w:t xml:space="preserve">et al.</w:t>
       </w:r>
       <w:r>
-        <w:t xml:space="preserve">, 2018)</w:t>
-      </w:r>
-      <w:r>
-        <w:t xml:space="preserve">. This strain, like the</w:t>
-      </w:r>
-      <w:r>
-        <w:t xml:space="preserve"> </w:t>
-      </w:r>
-      <w:r>
-        <w:rPr>
-          <w:i/>
-        </w:rPr>
-        <w:t xml:space="preserve">Staphylococcus</w:t>
-      </w:r>
-      <w:r>
-        <w:t xml:space="preserve">, is frequently involved in human infectious diseases</w:t>
-      </w:r>
-      <w:r>
-        <w:t xml:space="preserve"> </w:t>
-      </w:r>
-      <w:r>
-        <w:t xml:space="preserve">(2018)</w:t>
-      </w:r>
-      <w:r>
-        <w:t xml:space="preserve">. Found in 3B, **Acinetobacter* is also the genus of Gram-negative bacteria belonging to the wider class of</w:t>
-      </w:r>
-      <w:r>
-        <w:t xml:space="preserve"> </w:t>
-      </w:r>
-      <w:r>
-        <w:rPr>
-          <w:i/>
-        </w:rPr>
-        <w:t xml:space="preserve">Gammaproteobacteria</w:t>
-      </w:r>
-      <w:r>
-        <w:t xml:space="preserve"> </w:t>
-      </w:r>
-      <w:r>
-        <w:t xml:space="preserve">which are known to cause high mortality infections like its strand</w:t>
-      </w:r>
-      <w:r>
-        <w:t xml:space="preserve"> </w:t>
-      </w:r>
-      <w:r>
-        <w:rPr>
-          <w:i/>
-        </w:rPr>
-        <w:t xml:space="preserve">A. baumannii</w:t>
-      </w:r>
-      <w:r>
-        <w:t xml:space="preserve"> </w:t>
-      </w:r>
-      <w:r>
-        <w:t xml:space="preserve">with high virulence and antimicrobial resistance</w:t>
-      </w:r>
-      <w:r>
-        <w:t xml:space="preserve"> </w:t>
-      </w:r>
-      <w:r>
-        <w:t xml:space="preserve">(Kuo)</w:t>
+        <w:t xml:space="preserve"> </w:t>
+      </w:r>
+      <w:r>
+        <w:t xml:space="preserve">(2010) New algorithms and methods to estimate maximum-likelihood phylogenies: Assessing the performance of phyml 3.0.</w:t>
+      </w:r>
+      <w:r>
+        <w:t xml:space="preserve"> </w:t>
+      </w:r>
+      <w:r>
+        <w:rPr>
+          <w:i/>
+        </w:rPr>
+        <w:t xml:space="preserve">Systematic biology</w:t>
+      </w:r>
+      <w:r>
+        <w:t xml:space="preserve">,</w:t>
+      </w:r>
+      <w:r>
+        <w:t xml:space="preserve"> </w:t>
+      </w:r>
+      <w:r>
+        <w:rPr>
+          <w:b/>
+        </w:rPr>
+        <w:t xml:space="preserve">59</w:t>
+      </w:r>
+      <w:r>
+        <w:t xml:space="preserve">, 307–321.</w:t>
+      </w:r>
+    </w:p>
+    <w:bookmarkEnd w:id="79"/>
+    <w:bookmarkStart w:id="80" w:name="ref-karabay2007role"/>
+    <w:p>
+      <w:pPr>
+        <w:pStyle w:val="Bibliography"/>
+      </w:pPr>
+      <w:r>
+        <w:t xml:space="preserve">Karabay,O.</w:t>
+      </w:r>
+      <w:r>
+        <w:t xml:space="preserve"> </w:t>
+      </w:r>
+      <w:r>
+        <w:rPr>
+          <w:i/>
+        </w:rPr>
+        <w:t xml:space="preserve">et al.</w:t>
+      </w:r>
+      <w:r>
+        <w:t xml:space="preserve"> </w:t>
+      </w:r>
+      <w:r>
+        <w:t xml:space="preserve">(2007) The role of mobile phones in the spread of bacteria associated with nosocomial infections.</w:t>
+      </w:r>
+      <w:r>
+        <w:t xml:space="preserve"> </w:t>
+      </w:r>
+      <w:r>
+        <w:rPr>
+          <w:i/>
+        </w:rPr>
+        <w:t xml:space="preserve">J Infect Dev Ctries</w:t>
+      </w:r>
+      <w:r>
+        <w:t xml:space="preserve">,</w:t>
+      </w:r>
+      <w:r>
+        <w:t xml:space="preserve"> </w:t>
+      </w:r>
+      <w:r>
+        <w:rPr>
+          <w:b/>
+        </w:rPr>
+        <w:t xml:space="preserve">1</w:t>
+      </w:r>
+      <w:r>
+        <w:t xml:space="preserve">, 72–3.</w:t>
+      </w:r>
+    </w:p>
+    <w:bookmarkEnd w:id="80"/>
+    <w:bookmarkStart w:id="81" w:name="ref-katoh2013mafft"/>
+    <w:p>
+      <w:pPr>
+        <w:pStyle w:val="Bibliography"/>
+      </w:pPr>
+      <w:r>
+        <w:t xml:space="preserve">Katoh,K. and Standley,D.M. (2013) MAFFT multiple sequence alignment software version 7: Improvements in performance and usability.</w:t>
+      </w:r>
+      <w:r>
+        <w:t xml:space="preserve"> </w:t>
+      </w:r>
+      <w:r>
+        <w:rPr>
+          <w:i/>
+        </w:rPr>
+        <w:t xml:space="preserve">Molecular biology and evolution</w:t>
+      </w:r>
+      <w:r>
+        <w:t xml:space="preserve">,</w:t>
+      </w:r>
+      <w:r>
+        <w:t xml:space="preserve"> </w:t>
+      </w:r>
+      <w:r>
+        <w:rPr>
+          <w:b/>
+        </w:rPr>
+        <w:t xml:space="preserve">30</w:t>
+      </w:r>
+      <w:r>
+        <w:t xml:space="preserve">, 772–780.</w:t>
+      </w:r>
+    </w:p>
+    <w:bookmarkEnd w:id="81"/>
+    <w:bookmarkStart w:id="82" w:name="ref-kim2014actinomyces"/>
+    <w:p>
+      <w:pPr>
+        <w:pStyle w:val="Bibliography"/>
+      </w:pPr>
+      <w:r>
+        <w:t xml:space="preserve">Kim,Y.J.</w:t>
+      </w:r>
+      <w:r>
+        <w:t xml:space="preserve"> </w:t>
+      </w:r>
+      <w:r>
+        <w:rPr>
+          <w:i/>
+        </w:rPr>
+        <w:t xml:space="preserve">et al.</w:t>
+      </w:r>
+      <w:r>
+        <w:t xml:space="preserve"> </w:t>
+      </w:r>
+      <w:r>
+        <w:t xml:space="preserve">(2014) Actinomyces-like organisms in cervical smears: The association with intrauterine device and pelvic inflammatory diseases.</w:t>
+      </w:r>
+      <w:r>
+        <w:t xml:space="preserve"> </w:t>
+      </w:r>
+      <w:r>
+        <w:rPr>
+          <w:i/>
+        </w:rPr>
+        <w:t xml:space="preserve">Obstetrics &amp; gynecology science</w:t>
+      </w:r>
+      <w:r>
+        <w:t xml:space="preserve">,</w:t>
+      </w:r>
+      <w:r>
+        <w:t xml:space="preserve"> </w:t>
+      </w:r>
+      <w:r>
+        <w:rPr>
+          <w:b/>
+        </w:rPr>
+        <w:t xml:space="preserve">57</w:t>
+      </w:r>
+      <w:r>
+        <w:t xml:space="preserve">, 393–396.</w:t>
+      </w:r>
+    </w:p>
+    <w:bookmarkEnd w:id="82"/>
+    <w:bookmarkStart w:id="83" w:name="ref-koljalg2017high"/>
+    <w:p>
+      <w:pPr>
+        <w:pStyle w:val="Bibliography"/>
+      </w:pPr>
+      <w:r>
+        <w:t xml:space="preserve">Kõljalg,S.</w:t>
+      </w:r>
+      <w:r>
+        <w:t xml:space="preserve"> </w:t>
+      </w:r>
+      <w:r>
+        <w:rPr>
+          <w:i/>
+        </w:rPr>
+        <w:t xml:space="preserve">et al.</w:t>
+      </w:r>
+      <w:r>
+        <w:t xml:space="preserve"> </w:t>
+      </w:r>
+      <w:r>
+        <w:t xml:space="preserve">(2017) High level bacterial contamination of secondary school students’ mobile phones.</w:t>
+      </w:r>
+      <w:r>
+        <w:t xml:space="preserve"> </w:t>
+      </w:r>
+      <w:r>
+        <w:rPr>
+          <w:i/>
+        </w:rPr>
+        <w:t xml:space="preserve">Germs</w:t>
+      </w:r>
+      <w:r>
+        <w:t xml:space="preserve">,</w:t>
+      </w:r>
+      <w:r>
+        <w:t xml:space="preserve"> </w:t>
+      </w:r>
+      <w:r>
+        <w:rPr>
+          <w:b/>
+        </w:rPr>
+        <w:t xml:space="preserve">7</w:t>
+      </w:r>
+      <w:r>
+        <w:t xml:space="preserve">, 73.</w:t>
+      </w:r>
+    </w:p>
+    <w:bookmarkEnd w:id="83"/>
+    <w:bookmarkStart w:id="84" w:name="ref-kuo"/>
+    <w:p>
+      <w:pPr>
+        <w:pStyle w:val="Bibliography"/>
+      </w:pPr>
+      <w:r>
+        <w:t xml:space="preserve">Kuo,S.-C. Acinetobacter species.</w:t>
+      </w:r>
+      <w:r>
+        <w:t xml:space="preserve"> </w:t>
+      </w:r>
+      <w:r>
+        <w:rPr>
+          <w:i/>
+        </w:rPr>
+        <w:t xml:space="preserve">Acinetobacter species - Infectious Disease and Antimicrobial Agents</w:t>
       </w:r>
       <w:r>
         <w:t xml:space="preserve">.</w:t>
       </w:r>
-      <w:r>
-        <w:t xml:space="preserve"> </w:t>
-      </w:r>
-      <w:r>
-        <w:rPr>
-          <w:i/>
-        </w:rPr>
-        <w:t xml:space="preserve">Acinetobacter spp.</w:t>
-      </w:r>
-      <w:r>
-        <w:t xml:space="preserve"> </w:t>
-      </w:r>
-      <w:r>
-        <w:t xml:space="preserve">first began to be recognized as significant healthcare-associated pathogens during the 1970s and many of these infections involve multidrug-resistant strains and occur in intensive care or high-dependency units in which severely-ill or debilitated patients are treated extensively with broad-spectrum antibiotics</w:t>
-      </w:r>
-      <w:r>
-        <w:t xml:space="preserve"> </w:t>
-      </w:r>
-      <w:r>
-        <w:t xml:space="preserve">. Thus, based on where the bacteria attacks, it would be more considerable that 2B and 3A were more closely related than 3A and 3B based on the level of virulence. However, after more research,</w:t>
-      </w:r>
-      <w:r>
-        <w:t xml:space="preserve"> </w:t>
-      </w:r>
-      <w:r>
-        <w:rPr>
-          <w:i/>
-        </w:rPr>
-        <w:t xml:space="preserve">Staphylococcus</w:t>
-      </w:r>
-      <w:r>
-        <w:t xml:space="preserve"> </w:t>
-      </w:r>
-      <w:r>
-        <w:t xml:space="preserve">was less likely to be as deadly as 3A and 3B when it comes to being infectious. Thus, from my data, it can be interpreted that 3A and 3B are more closely related as seen in Figures 4 and 5, while 2B is more closely related to the outgroup the</w:t>
-      </w:r>
-      <w:r>
-        <w:t xml:space="preserve"> </w:t>
-      </w:r>
-      <w:r>
-        <w:rPr>
-          <w:i/>
-        </w:rPr>
-        <w:t xml:space="preserve">Thermus aquaticus.</w:t>
-      </w:r>
-      <w:r>
-        <w:t xml:space="preserve"> </w:t>
-      </w:r>
-      <w:r>
-        <w:t xml:space="preserve">To determine how much closer related 2B was to the outgroup, a study done by Delarue et. al stuck out in which they looked at the polymerase sequence from bacteriophage and found that to be homologous to the polymerase domain of polymerase I from Escherichia coli, which is also closely related to those from</w:t>
-      </w:r>
-      <w:r>
-        <w:t xml:space="preserve"> </w:t>
-      </w:r>
-      <w:r>
-        <w:rPr>
-          <w:i/>
-        </w:rPr>
-        <w:t xml:space="preserve">Staphylococcus pneumoniae</w:t>
+    </w:p>
+    <w:bookmarkEnd w:id="84"/>
+    <w:bookmarkStart w:id="85" w:name="ref-10.1111/j.1574-6968.1998.tb12903.x"/>
+    <w:p>
+      <w:pPr>
+        <w:pStyle w:val="Bibliography"/>
+      </w:pPr>
+      <w:r>
+        <w:t xml:space="preserve">Lebaron,P.</w:t>
+      </w:r>
+      <w:r>
+        <w:t xml:space="preserve"> </w:t>
+      </w:r>
+      <w:r>
+        <w:rPr>
+          <w:i/>
+        </w:rPr>
+        <w:t xml:space="preserve">et al.</w:t>
+      </w:r>
+      <w:r>
+        <w:t xml:space="preserve"> </w:t>
+      </w:r>
+      <w:r>
+        <w:t xml:space="preserve">(1998) Phenotypic and genetic diversity within a colony morphotype.</w:t>
+      </w:r>
+      <w:r>
+        <w:t xml:space="preserve"> </w:t>
+      </w:r>
+      <w:r>
+        <w:rPr>
+          <w:i/>
+        </w:rPr>
+        <w:t xml:space="preserve">FEMS Microbiology Letters</w:t>
       </w:r>
       <w:r>
         <w:t xml:space="preserve">,</w:t>
@@ -5994,15 +6926,22 @@
       </w:r>
       <w:r>
         <w:rPr>
-          <w:i/>
-        </w:rPr>
-        <w:t xml:space="preserve">Thermus aquaticus</w:t>
-      </w:r>
-      <w:r>
-        <w:t xml:space="preserve"> </w:t>
-      </w:r>
-      <w:r>
-        <w:t xml:space="preserve">(Delarue</w:t>
+          <w:b/>
+        </w:rPr>
+        <w:t xml:space="preserve">160</w:t>
+      </w:r>
+      <w:r>
+        <w:t xml:space="preserve">, 137–143.</w:t>
+      </w:r>
+    </w:p>
+    <w:bookmarkEnd w:id="85"/>
+    <w:bookmarkStart w:id="86" w:name="ref-lim2018complete"/>
+    <w:p>
+      <w:pPr>
+        <w:pStyle w:val="Bibliography"/>
+      </w:pPr>
+      <w:r>
+        <w:t xml:space="preserve">Lim,J.Y.</w:t>
       </w:r>
       <w:r>
         <w:t xml:space="preserve"> </w:t>
@@ -6014,141 +6953,19 @@
         <w:t xml:space="preserve">et al.</w:t>
       </w:r>
       <w:r>
-        <w:t xml:space="preserve">, 1990)</w:t>
-      </w:r>
-      <w:r>
-        <w:t xml:space="preserve">. Thus, the shared homology with this bacteriophage that Delarue et. al looked at also indicates a link between Staphyloccocus and</w:t>
-      </w:r>
-      <w:r>
-        <w:t xml:space="preserve"> </w:t>
-      </w:r>
-      <w:r>
-        <w:rPr>
-          <w:i/>
-        </w:rPr>
-        <w:t xml:space="preserve">Thermus aquaticus</w:t>
-      </w:r>
-      <w:r>
-        <w:t xml:space="preserve">. From this study, the correct taxa from my data are seen within my Mr. Bayes phylogenetic tree (Figure 6).</w:t>
-      </w:r>
-    </w:p>
-    <w:p>
-      <w:pPr>
-        <w:pStyle w:val="Heading2"/>
-      </w:pPr>
-      <w:bookmarkStart w:id="70" w:name="interpretation-of-illumina-sequencing-and-taxa"/>
-      <w:r>
-        <w:t xml:space="preserve">Interpretation of Illumina Sequencing and Taxa</w:t>
-      </w:r>
-      <w:bookmarkEnd w:id="70"/>
-    </w:p>
-    <w:p>
-      <w:pPr>
-        <w:pStyle w:val="FirstParagraph"/>
-      </w:pPr>
-      <w:r>
-        <w:t xml:space="preserve">Each of my Culture Free samples were able to properly sequence and run through BLAST with high quality reads (Table 4, 5). Each of the samples also listed for 10 different bacterium with equivalent presence in each sample (Figure 7).</w:t>
-      </w:r>
-    </w:p>
-    <w:p>
-      <w:pPr>
-        <w:pStyle w:val="BodyText"/>
-      </w:pPr>
-      <w:r>
-        <w:t xml:space="preserve">In contrast with my Culture data, 2B did not show up as the</w:t>
-      </w:r>
-      <w:r>
-        <w:t xml:space="preserve"> </w:t>
-      </w:r>
-      <w:r>
-        <w:rPr>
-          <w:i/>
-        </w:rPr>
-        <w:t xml:space="preserve">Staphyloccus warneri</w:t>
-      </w:r>
-      <w:r>
-        <w:t xml:space="preserve"> </w:t>
-      </w:r>
-      <w:r>
-        <w:t xml:space="preserve">strand, but instead had a BLASTed for</w:t>
-      </w:r>
-      <w:r>
-        <w:t xml:space="preserve"> </w:t>
-      </w:r>
-      <w:r>
-        <w:rPr>
-          <w:i/>
-        </w:rPr>
-        <w:t xml:space="preserve">actinmyocete BAL6</w:t>
-      </w:r>
-      <w:r>
-        <w:t xml:space="preserve"> </w:t>
-      </w:r>
-      <w:r>
-        <w:t xml:space="preserve">and other types of</w:t>
-      </w:r>
-      <w:r>
-        <w:t xml:space="preserve"> </w:t>
-      </w:r>
-      <w:r>
-        <w:rPr>
-          <w:i/>
-        </w:rPr>
-        <w:t xml:space="preserve">Bacillus</w:t>
-      </w:r>
-      <w:r>
-        <w:t xml:space="preserve"> </w:t>
-      </w:r>
-      <w:r>
-        <w:t xml:space="preserve">bacterium (Figure 7). 3B did test for an</w:t>
-      </w:r>
-      <w:r>
-        <w:t xml:space="preserve"> </w:t>
-      </w:r>
-      <w:r>
-        <w:rPr>
-          <w:i/>
-        </w:rPr>
-        <w:t xml:space="preserve">Acinetobacter sp. strain</w:t>
-      </w:r>
-      <w:r>
-        <w:t xml:space="preserve">, but this result singled out</w:t>
-      </w:r>
-      <w:r>
-        <w:t xml:space="preserve"> </w:t>
-      </w:r>
-      <w:r>
-        <w:rPr>
-          <w:i/>
-        </w:rPr>
-        <w:t xml:space="preserve">Acinetobacter sp. IIL-Asp31</w:t>
-      </w:r>
-      <w:r>
-        <w:t xml:space="preserve">. 3A did not sequence for any</w:t>
-      </w:r>
-      <w:r>
-        <w:t xml:space="preserve"> </w:t>
-      </w:r>
-      <w:r>
-        <w:rPr>
-          <w:i/>
-        </w:rPr>
-        <w:t xml:space="preserve">Moraxella osloensis</w:t>
-      </w:r>
-      <w:r>
-        <w:t xml:space="preserve"> </w:t>
-      </w:r>
-      <w:r>
-        <w:t xml:space="preserve">strain, but instead tested for</w:t>
-      </w:r>
-      <w:r>
-        <w:t xml:space="preserve"> </w:t>
-      </w:r>
-      <w:r>
-        <w:rPr>
-          <w:i/>
-        </w:rPr>
-        <w:t xml:space="preserve">Acinetobacter</w:t>
+        <w:t xml:space="preserve"> </w:t>
+      </w:r>
+      <w:r>
+        <w:t xml:space="preserve">(2018) Complete genome sequences of three moraxella osloensis strains isolated from human skin.</w:t>
+      </w:r>
+      <w:r>
+        <w:t xml:space="preserve"> </w:t>
+      </w:r>
+      <w:r>
+        <w:rPr>
+          <w:i/>
+        </w:rPr>
+        <w:t xml:space="preserve">Genome announcements</w:t>
       </w:r>
       <w:r>
         <w:t xml:space="preserve">,</w:t>
@@ -6158,9 +6975,46 @@
       </w:r>
       <w:r>
         <w:rPr>
-          <w:i/>
-        </w:rPr>
-        <w:t xml:space="preserve">Actinmyces</w:t>
+          <w:b/>
+        </w:rPr>
+        <w:t xml:space="preserve">6</w:t>
+      </w:r>
+      <w:r>
+        <w:t xml:space="preserve">.</w:t>
+      </w:r>
+    </w:p>
+    <w:bookmarkEnd w:id="86"/>
+    <w:bookmarkStart w:id="87" w:name="ref-meadow2014mobile"/>
+    <w:p>
+      <w:pPr>
+        <w:pStyle w:val="Bibliography"/>
+      </w:pPr>
+      <w:r>
+        <w:t xml:space="preserve">Meadow,J.F.</w:t>
+      </w:r>
+      <w:r>
+        <w:t xml:space="preserve"> </w:t>
+      </w:r>
+      <w:r>
+        <w:rPr>
+          <w:i/>
+        </w:rPr>
+        <w:t xml:space="preserve">et al.</w:t>
+      </w:r>
+      <w:r>
+        <w:t xml:space="preserve"> </w:t>
+      </w:r>
+      <w:r>
+        <w:t xml:space="preserve">(2014) Mobile phones carry the personal microbiome of their owners.</w:t>
+      </w:r>
+      <w:r>
+        <w:t xml:space="preserve"> </w:t>
+      </w:r>
+      <w:r>
+        <w:rPr>
+          <w:i/>
+        </w:rPr>
+        <w:t xml:space="preserve">PeerJ</w:t>
       </w:r>
       <w:r>
         <w:t xml:space="preserve">,</w:t>
@@ -6170,115 +7024,22 @@
       </w:r>
       <w:r>
         <w:rPr>
-          <w:i/>
-        </w:rPr>
-        <w:t xml:space="preserve">Anaerobic Bacterium EtOH8</w:t>
-      </w:r>
-      <w:r>
-        <w:t xml:space="preserve">, and other</w:t>
-      </w:r>
-      <w:r>
-        <w:t xml:space="preserve"> </w:t>
-      </w:r>
-      <w:r>
-        <w:rPr>
-          <w:i/>
-        </w:rPr>
-        <w:t xml:space="preserve">Bacillus</w:t>
-      </w:r>
-      <w:r>
-        <w:t xml:space="preserve"> </w:t>
-      </w:r>
-      <w:r>
-        <w:t xml:space="preserve">(Figure 7). The main difference between the newly BLASTed bacterium from my Illumina Sequences in comparison to my BLASTed Sanger Sequences is that 2B, 3B, and 3A all also had similar genera for their identified bacterium (either</w:t>
-      </w:r>
-      <w:r>
-        <w:t xml:space="preserve"> </w:t>
-      </w:r>
-      <w:r>
-        <w:rPr>
-          <w:i/>
-        </w:rPr>
-        <w:t xml:space="preserve">Acinetobacter</w:t>
-      </w:r>
-      <w:r>
-        <w:t xml:space="preserve"> </w:t>
-      </w:r>
-      <w:r>
-        <w:t xml:space="preserve">and</w:t>
-      </w:r>
-      <w:r>
-        <w:t xml:space="preserve"> </w:t>
-      </w:r>
-      <w:r>
-        <w:rPr>
-          <w:i/>
-        </w:rPr>
-        <w:t xml:space="preserve">Bacillus</w:t>
-      </w:r>
-      <w:r>
-        <w:t xml:space="preserve">). This contradicts previous studies that Nursing Students had less infectious pathogens within their cell phones, as the common genera amongst all samples were all potentially infectious.</w:t>
-      </w:r>
-    </w:p>
-    <w:p>
-      <w:pPr>
-        <w:pStyle w:val="BodyText"/>
-      </w:pPr>
-      <w:r>
-        <w:t xml:space="preserve">I am much more confident in these newly resulting identified bacterium due to the fact that the Culture Free data relied on Illumina Sequencing rather than Sanger Sequencing. This is important because Sanger sequencing only allows for a single DNA fragment at a time, while Illumina Sequencing, a type of Next Generation Sequencing, can sequence millions of fragments simultaneously per run. Illumina Sequencing is considered a high-throughput process which results in a more with deep sequencing, which gives me much more confidence in the bacteria identified from my Culture Free data rather than my Cultured.</w:t>
-      </w:r>
-    </w:p>
-    <w:p>
-      <w:pPr>
-        <w:pStyle w:val="BodyText"/>
-      </w:pPr>
-      <w:r>
-        <w:t xml:space="preserve">What was most interesting from Figure 7 was that all sequences for the Regular Students (1B, 2B, 3B) had tested for a type of</w:t>
-      </w:r>
-      <w:r>
-        <w:t xml:space="preserve"> </w:t>
-      </w:r>
-      <w:r>
-        <w:rPr>
-          <w:i/>
-        </w:rPr>
-        <w:t xml:space="preserve">Actinomyces</w:t>
-      </w:r>
-      <w:r>
-        <w:t xml:space="preserve"> </w:t>
-      </w:r>
-      <w:r>
-        <w:t xml:space="preserve">or</w:t>
-      </w:r>
-      <w:r>
-        <w:t xml:space="preserve"> </w:t>
-      </w:r>
-      <w:r>
-        <w:rPr>
-          <w:i/>
-        </w:rPr>
-        <w:t xml:space="preserve">actinomycete</w:t>
-      </w:r>
-      <w:r>
-        <w:t xml:space="preserve">. This was important as actinomycosis is a rare chronic disease caused by the</w:t>
-      </w:r>
-      <w:r>
-        <w:t xml:space="preserve"> </w:t>
-      </w:r>
-      <w:r>
-        <w:rPr>
-          <w:i/>
-        </w:rPr>
-        <w:t xml:space="preserve">Actinomyces</w:t>
-      </w:r>
-      <w:r>
-        <w:t xml:space="preserve">, an anaerobic Gram-positive bacteria that normally colonize the human mouth and digestive and genital tracts</w:t>
-      </w:r>
-      <w:r>
-        <w:t xml:space="preserve"> </w:t>
-      </w:r>
-      <w:r>
-        <w:t xml:space="preserve">(Kim</w:t>
+          <w:b/>
+        </w:rPr>
+        <w:t xml:space="preserve">2</w:t>
+      </w:r>
+      <w:r>
+        <w:t xml:space="preserve">, e447.</w:t>
+      </w:r>
+    </w:p>
+    <w:bookmarkEnd w:id="87"/>
+    <w:bookmarkStart w:id="88" w:name="ref-nwankwo2014nosocomial"/>
+    <w:p>
+      <w:pPr>
+        <w:pStyle w:val="Bibliography"/>
+      </w:pPr>
+      <w:r>
+        <w:t xml:space="preserve">Nwankwo,E.</w:t>
       </w:r>
       <w:r>
         <w:t xml:space="preserve"> </w:t>
@@ -6290,90 +7051,78 @@
         <w:t xml:space="preserve">et al.</w:t>
       </w:r>
       <w:r>
-        <w:t xml:space="preserve">, 2014)</w:t>
-      </w:r>
-      <w:r>
-        <w:t xml:space="preserve">. While 3A also tested for</w:t>
-      </w:r>
-      <w:r>
-        <w:t xml:space="preserve"> </w:t>
-      </w:r>
-      <w:r>
-        <w:rPr>
-          <w:i/>
-        </w:rPr>
-        <w:t xml:space="preserve">Actinomyces sp.</w:t>
-      </w:r>
-      <w:r>
-        <w:t xml:space="preserve">, the majority trend of Regular Students all containing the pathogen provided potential evidence that could have supported my hypothesis that Regular Students would have a greater number of harmful pathogens. However, from the other similar types of genera present in all samples, I came to the conclusion that all types of bacterium can occur on any type of phone, regardless of profession or the frequency of cell phone sanitization.</w:t>
-      </w:r>
-    </w:p>
-    <w:p>
-      <w:pPr>
-        <w:pStyle w:val="Heading2"/>
-      </w:pPr>
-      <w:bookmarkStart w:id="71" w:name="error-analysis"/>
-      <w:r>
-        <w:t xml:space="preserve">Error Analysis</w:t>
-      </w:r>
-      <w:bookmarkEnd w:id="71"/>
-    </w:p>
-    <w:p>
-      <w:pPr>
-        <w:pStyle w:val="FirstParagraph"/>
-      </w:pPr>
-      <w:r>
-        <w:t xml:space="preserve">Due to the low number of actual sequencing DNA, it can be interpreted that there may have been something wrong during collection, extraction, PCR protocol, or even sequencing and everything in between (Table 2).</w:t>
-      </w:r>
-    </w:p>
-    <w:p>
-      <w:pPr>
-        <w:pStyle w:val="BodyText"/>
-      </w:pPr>
-      <w:r>
-        <w:t xml:space="preserve">Key data points that may have resulted in a lack of successful sequencing could be due to experimental error. During PCR Protocol, my master mix had actually run out before the 19 ul could be delivered to each sample. Instead, I had decided to modify the procedure and use 17 ul. Thus, there could be an indication that there was not enough template for the sequence to amplify. My data also showed a lot of compression among sequences indicating DNA fragments of different sizes with the same electrophoretic mobility, ie fragments that migrate on top of each other during electrophoresis (</w:t>
-      </w:r>
-      <w:r>
-        <w:t xml:space="preserve">Dillon</w:t>
-      </w:r>
-      <w:r>
-        <w:t xml:space="preserve">). This phenomenon is thought to be caused by regions of secondary structure within the template DNA which could be due to PCR not having high enough temperature for denaturing. Also notable, my gel electrophoresis already indicated a failure in 1B (Figure 1), which coincides with the idea that my sequences failed to run. There were also issues with editing my sequences as a lot of them were judgment calls. This could have caused change base pairs that were manipulated to better fit one bacteria more as opposed to another. This could also have skewed the placement of my phylogenetic tree.</w:t>
-      </w:r>
-    </w:p>
-    <w:p>
-      <w:pPr>
-        <w:pStyle w:val="BodyText"/>
-      </w:pPr>
-      <w:r>
-        <w:t xml:space="preserve">Other evidence of experimental failure could be due to cross-contamination, whether it be from extracting too much TSA when scraping the culture from the culture plates or by not being extra cautious when using pipette tips and handling other tools. As my Qubit data showed high numbers in the correct range, there is also the possibility that the bacteria that are found on the phones are resistant to PCR, air, water– indicating that there is a lot of versatility in bacteria that my protocol could not account for. If that is the case, PCR could be redone at high temperatures to ensure complete denaturing of the DNA strands and longer cycles for higher amplification.</w:t>
-      </w:r>
-    </w:p>
-    <w:p>
-      <w:pPr>
-        <w:pStyle w:val="BodyText"/>
-      </w:pPr>
-      <w:r>
-        <w:t xml:space="preserve">Any other error in data from my Culture Free samples would be due to machine error. This can be attributed to any errors within command line (such as improper git pushes and cloning) or simple program errors from R Markdown or any other terminal commands. Other issues can be due to poor server connection when attempting to access the Tule sever within the University of San Francisco Network.</w:t>
-      </w:r>
-    </w:p>
-    <w:p>
-      <w:pPr>
-        <w:pStyle w:val="Heading1"/>
-      </w:pPr>
-      <w:bookmarkStart w:id="72" w:name="sources-cited"/>
-      <w:r>
-        <w:t xml:space="preserve">Sources Cited</w:t>
-      </w:r>
-      <w:bookmarkEnd w:id="72"/>
-    </w:p>
-    <w:bookmarkStart w:id="96" w:name="refs"/>
-    <w:bookmarkStart w:id="73" w:name="ref-amplicon201316s"/>
+        <w:t xml:space="preserve"> </w:t>
+      </w:r>
+      <w:r>
+        <w:t xml:space="preserve">(2014) Nosocomial pathogens associated with the mobile phones of healthcare workers in a hospital in anyigba, kogi state, nigeria.</w:t>
+      </w:r>
+      <w:r>
+        <w:t xml:space="preserve"> </w:t>
+      </w:r>
+      <w:r>
+        <w:rPr>
+          <w:i/>
+        </w:rPr>
+        <w:t xml:space="preserve">Journal of epidemiology and global health</w:t>
+      </w:r>
+      <w:r>
+        <w:t xml:space="preserve">,</w:t>
+      </w:r>
+      <w:r>
+        <w:t xml:space="preserve"> </w:t>
+      </w:r>
+      <w:r>
+        <w:rPr>
+          <w:b/>
+        </w:rPr>
+        <w:t xml:space="preserve">4</w:t>
+      </w:r>
+      <w:r>
+        <w:t xml:space="preserve">, 135–140.</w:t>
+      </w:r>
+    </w:p>
+    <w:bookmarkEnd w:id="88"/>
+    <w:bookmarkStart w:id="89" w:name="ref-ross2015microbial"/>
     <w:p>
       <w:pPr>
         <w:pStyle w:val="Bibliography"/>
       </w:pPr>
       <w:r>
-        <w:t xml:space="preserve">Amplicon,P.</w:t>
+        <w:t xml:space="preserve">Ross,A.A. and Neufeld,J.D. (2015) Microbial biogeography of a university campus.</w:t>
+      </w:r>
+      <w:r>
+        <w:t xml:space="preserve"> </w:t>
+      </w:r>
+      <w:r>
+        <w:rPr>
+          <w:i/>
+        </w:rPr>
+        <w:t xml:space="preserve">Microbiome</w:t>
+      </w:r>
+      <w:r>
+        <w:t xml:space="preserve">,</w:t>
+      </w:r>
+      <w:r>
+        <w:t xml:space="preserve"> </w:t>
+      </w:r>
+      <w:r>
+        <w:rPr>
+          <w:b/>
+        </w:rPr>
+        <w:t xml:space="preserve">3</w:t>
+      </w:r>
+      <w:r>
+        <w:t xml:space="preserve">, 66.</w:t>
+      </w:r>
+    </w:p>
+    <w:bookmarkEnd w:id="89"/>
+    <w:bookmarkStart w:id="90" w:name="ref-sadat2010bacterial"/>
+    <w:p>
+      <w:pPr>
+        <w:pStyle w:val="Bibliography"/>
+      </w:pPr>
+      <w:r>
+        <w:t xml:space="preserve">Sadat-Ali,M.</w:t>
       </w:r>
       <w:r>
         <w:t xml:space="preserve"> </w:t>
@@ -6388,17 +7137,41 @@
         <w:t xml:space="preserve"> </w:t>
       </w:r>
       <w:r>
-        <w:t xml:space="preserve">(2013) 16s metagenomic sequencing library preparation.</w:t>
-      </w:r>
-    </w:p>
-    <w:bookmarkEnd w:id="73"/>
-    <w:bookmarkStart w:id="74" w:name="ref-bolger2014trimmomatic"/>
+        <w:t xml:space="preserve">(2010) Bacterial flora on cell phones of health care providers in a teaching institution.</w:t>
+      </w:r>
+      <w:r>
+        <w:t xml:space="preserve"> </w:t>
+      </w:r>
+      <w:r>
+        <w:rPr>
+          <w:i/>
+        </w:rPr>
+        <w:t xml:space="preserve">American journal of infection control</w:t>
+      </w:r>
+      <w:r>
+        <w:t xml:space="preserve">,</w:t>
+      </w:r>
+      <w:r>
+        <w:t xml:space="preserve"> </w:t>
+      </w:r>
+      <w:r>
+        <w:rPr>
+          <w:b/>
+        </w:rPr>
+        <w:t xml:space="preserve">38</w:t>
+      </w:r>
+      <w:r>
+        <w:t xml:space="preserve">, 404–405.</w:t>
+      </w:r>
+    </w:p>
+    <w:bookmarkEnd w:id="90"/>
+    <w:bookmarkStart w:id="91" w:name="ref-sepehri2009bacterial"/>
     <w:p>
       <w:pPr>
         <w:pStyle w:val="Bibliography"/>
       </w:pPr>
       <w:r>
-        <w:t xml:space="preserve">Bolger,A.M.</w:t>
+        <w:t xml:space="preserve">Sepehri,G.</w:t>
       </w:r>
       <w:r>
         <w:t xml:space="preserve"> </w:t>
@@ -6413,7 +7186,41 @@
         <w:t xml:space="preserve"> </w:t>
       </w:r>
       <w:r>
-        <w:t xml:space="preserve">(2014) Trimmomatic: A flexible trimmer for illumina sequence data.</w:t>
+        <w:t xml:space="preserve">(2009) Bacterial contamination and resistance to commonly used antimicrobials of healthcare workers’ mobile phones in teaching hospitals, kerman, iran.</w:t>
+      </w:r>
+      <w:r>
+        <w:t xml:space="preserve"> </w:t>
+      </w:r>
+      <w:r>
+        <w:rPr>
+          <w:i/>
+        </w:rPr>
+        <w:t xml:space="preserve">American Journal of Applied Sciences</w:t>
+      </w:r>
+      <w:r>
+        <w:t xml:space="preserve">,</w:t>
+      </w:r>
+      <w:r>
+        <w:t xml:space="preserve"> </w:t>
+      </w:r>
+      <w:r>
+        <w:rPr>
+          <w:b/>
+        </w:rPr>
+        <w:t xml:space="preserve">6</w:t>
+      </w:r>
+      <w:r>
+        <w:t xml:space="preserve">, 806.</w:t>
+      </w:r>
+    </w:p>
+    <w:bookmarkEnd w:id="91"/>
+    <w:bookmarkStart w:id="92" w:name="ref-suchard2006bali"/>
+    <w:p>
+      <w:pPr>
+        <w:pStyle w:val="Bibliography"/>
+      </w:pPr>
+      <w:r>
+        <w:t xml:space="preserve">Suchard,M.A. and Redelings,B.D. (2006) BAli-phy: Simultaneous bayesian inference of alignment and phylogeny.</w:t>
       </w:r>
       <w:r>
         <w:t xml:space="preserve"> </w:t>
@@ -6434,20 +7241,54 @@
         <w:rPr>
           <w:b/>
         </w:rPr>
-        <w:t xml:space="preserve">30</w:t>
-      </w:r>
-      <w:r>
-        <w:t xml:space="preserve">, 2114–2120.</w:t>
-      </w:r>
-    </w:p>
-    <w:bookmarkEnd w:id="74"/>
-    <w:bookmarkStart w:id="75" w:name="ref-campoccia2010characterization"/>
+        <w:t xml:space="preserve">22</w:t>
+      </w:r>
+      <w:r>
+        <w:t xml:space="preserve">, 2047–2048.</w:t>
+      </w:r>
+    </w:p>
+    <w:bookmarkEnd w:id="92"/>
+    <w:bookmarkStart w:id="93" w:name="ref-taher2019pathogenic"/>
     <w:p>
       <w:pPr>
         <w:pStyle w:val="Bibliography"/>
       </w:pPr>
       <w:r>
-        <w:t xml:space="preserve">Campoccia,D.</w:t>
+        <w:t xml:space="preserve">Taher,N.M. (2019) Pathogenic bacteria isolated from personal cell phones of health care staff in iraqi hospitals.</w:t>
+      </w:r>
+      <w:r>
+        <w:t xml:space="preserve"> </w:t>
+      </w:r>
+      <w:r>
+        <w:rPr>
+          <w:i/>
+        </w:rPr>
+        <w:t xml:space="preserve">J Pure Appl Microbiol</w:t>
+      </w:r>
+      <w:r>
+        <w:t xml:space="preserve">,</w:t>
+      </w:r>
+      <w:r>
+        <w:t xml:space="preserve"> </w:t>
+      </w:r>
+      <w:r>
+        <w:rPr>
+          <w:b/>
+        </w:rPr>
+        <w:t xml:space="preserve">13</w:t>
+      </w:r>
+      <w:r>
+        <w:t xml:space="preserve">, 1145–1150.</w:t>
+      </w:r>
+    </w:p>
+    <w:bookmarkEnd w:id="93"/>
+    <w:bookmarkStart w:id="94" w:name="ref-tajeddin2016role"/>
+    <w:p>
+      <w:pPr>
+        <w:pStyle w:val="Bibliography"/>
+      </w:pPr>
+      <w:r>
+        <w:t xml:space="preserve">Tajeddin,E.</w:t>
       </w:r>
       <w:r>
         <w:t xml:space="preserve"> </w:t>
@@ -6462,16 +7303,16 @@
         <w:t xml:space="preserve"> </w:t>
       </w:r>
       <w:r>
-        <w:t xml:space="preserve">(2010) Characterization of 26 staphylococcus warneri isolates from orthopedic infections.</w:t>
-      </w:r>
-      <w:r>
-        <w:t xml:space="preserve"> </w:t>
-      </w:r>
-      <w:r>
-        <w:rPr>
-          <w:i/>
-        </w:rPr>
-        <w:t xml:space="preserve">The International journal of artificial organs</w:t>
+        <w:t xml:space="preserve">(2016) The role of the intensive care unit environment and health-care workers in the transmission of bacteria associated with hospital acquired infections.</w:t>
+      </w:r>
+      <w:r>
+        <w:t xml:space="preserve"> </w:t>
+      </w:r>
+      <w:r>
+        <w:rPr>
+          <w:i/>
+        </w:rPr>
+        <w:t xml:space="preserve">Journal of infection and public health</w:t>
       </w:r>
       <w:r>
         <w:t xml:space="preserve">,</w:t>
@@ -6483,20 +7324,20 @@
         <w:rPr>
           <w:b/>
         </w:rPr>
-        <w:t xml:space="preserve">33</w:t>
-      </w:r>
-      <w:r>
-        <w:t xml:space="preserve">, 575–581.</w:t>
-      </w:r>
-    </w:p>
-    <w:bookmarkEnd w:id="75"/>
-    <w:bookmarkStart w:id="76" w:name="ref-delarue1990attempt"/>
+        <w:t xml:space="preserve">9</w:t>
+      </w:r>
+      <w:r>
+        <w:t xml:space="preserve">, 13–23.</w:t>
+      </w:r>
+    </w:p>
+    <w:bookmarkEnd w:id="94"/>
+    <w:bookmarkStart w:id="95" w:name="ref-ulger2009we"/>
     <w:p>
       <w:pPr>
         <w:pStyle w:val="Bibliography"/>
       </w:pPr>
       <w:r>
-        <w:t xml:space="preserve">Delarue,M.</w:t>
+        <w:t xml:space="preserve">Ulger,F.</w:t>
       </w:r>
       <w:r>
         <w:t xml:space="preserve"> </w:t>
@@ -6511,16 +7352,16 @@
         <w:t xml:space="preserve"> </w:t>
       </w:r>
       <w:r>
-        <w:t xml:space="preserve">(1990) An attempt to unify the structure of polymerases.</w:t>
-      </w:r>
-      <w:r>
-        <w:t xml:space="preserve"> </w:t>
-      </w:r>
-      <w:r>
-        <w:rPr>
-          <w:i/>
-        </w:rPr>
-        <w:t xml:space="preserve">Protein Engineering, Design and Selection</w:t>
+        <w:t xml:space="preserve">(2009) Are we aware how contaminated our mobile phones with nosocomial pathogens?</w:t>
+      </w:r>
+      <w:r>
+        <w:t xml:space="preserve"> </w:t>
+      </w:r>
+      <w:r>
+        <w:rPr>
+          <w:i/>
+        </w:rPr>
+        <w:t xml:space="preserve">Annals of clinical microbiology and antimicrobials</w:t>
       </w:r>
       <w:r>
         <w:t xml:space="preserve">,</w:t>
@@ -6532,827 +7373,10 @@
         <w:rPr>
           <w:b/>
         </w:rPr>
-        <w:t xml:space="preserve">3</w:t>
-      </w:r>
-      <w:r>
-        <w:t xml:space="preserve">, 461–467.</w:t>
-      </w:r>
-    </w:p>
-    <w:bookmarkEnd w:id="76"/>
-    <w:bookmarkStart w:id="77" w:name="ref-dillon"/>
-    <w:p>
-      <w:pPr>
-        <w:pStyle w:val="Bibliography"/>
-      </w:pPr>
-      <w:r>
-        <w:t xml:space="preserve">Dillon,C. Troubleshooting dna sequencing: Evaluating sanger dna sequencing chromatogram data.</w:t>
-      </w:r>
-      <w:r>
-        <w:t xml:space="preserve"> </w:t>
-      </w:r>
-      <w:r>
-        <w:rPr>
-          <w:i/>
-        </w:rPr>
-        <w:t xml:space="preserve">Amplicon Express</w:t>
-      </w:r>
-      <w:r>
-        <w:t xml:space="preserve">.</w:t>
-      </w:r>
-    </w:p>
-    <w:bookmarkEnd w:id="77"/>
-    <w:bookmarkStart w:id="78" w:name="ref-guindon2010new"/>
-    <w:p>
-      <w:pPr>
-        <w:pStyle w:val="Bibliography"/>
-      </w:pPr>
-      <w:r>
-        <w:t xml:space="preserve">Guindon,S.</w:t>
-      </w:r>
-      <w:r>
-        <w:t xml:space="preserve"> </w:t>
-      </w:r>
-      <w:r>
-        <w:rPr>
-          <w:i/>
-        </w:rPr>
-        <w:t xml:space="preserve">et al.</w:t>
-      </w:r>
-      <w:r>
-        <w:t xml:space="preserve"> </w:t>
-      </w:r>
-      <w:r>
-        <w:t xml:space="preserve">(2010) New algorithms and methods to estimate maximum-likelihood phylogenies: Assessing the performance of phyml 3.0.</w:t>
-      </w:r>
-      <w:r>
-        <w:t xml:space="preserve"> </w:t>
-      </w:r>
-      <w:r>
-        <w:rPr>
-          <w:i/>
-        </w:rPr>
-        <w:t xml:space="preserve">Systematic biology</w:t>
-      </w:r>
-      <w:r>
-        <w:t xml:space="preserve">,</w:t>
-      </w:r>
-      <w:r>
-        <w:t xml:space="preserve"> </w:t>
-      </w:r>
-      <w:r>
-        <w:rPr>
-          <w:b/>
-        </w:rPr>
-        <w:t xml:space="preserve">59</w:t>
-      </w:r>
-      <w:r>
-        <w:t xml:space="preserve">, 307–321.</w:t>
-      </w:r>
-    </w:p>
-    <w:bookmarkEnd w:id="78"/>
-    <w:bookmarkStart w:id="79" w:name="ref-karabay2007role"/>
-    <w:p>
-      <w:pPr>
-        <w:pStyle w:val="Bibliography"/>
-      </w:pPr>
-      <w:r>
-        <w:t xml:space="preserve">Karabay,O.</w:t>
-      </w:r>
-      <w:r>
-        <w:t xml:space="preserve"> </w:t>
-      </w:r>
-      <w:r>
-        <w:rPr>
-          <w:i/>
-        </w:rPr>
-        <w:t xml:space="preserve">et al.</w:t>
-      </w:r>
-      <w:r>
-        <w:t xml:space="preserve"> </w:t>
-      </w:r>
-      <w:r>
-        <w:t xml:space="preserve">(2007) The role of mobile phones in the spread of bacteria associated with nosocomial infections.</w:t>
-      </w:r>
-      <w:r>
-        <w:t xml:space="preserve"> </w:t>
-      </w:r>
-      <w:r>
-        <w:rPr>
-          <w:i/>
-        </w:rPr>
-        <w:t xml:space="preserve">J Infect Dev Ctries</w:t>
-      </w:r>
-      <w:r>
-        <w:t xml:space="preserve">,</w:t>
-      </w:r>
-      <w:r>
-        <w:t xml:space="preserve"> </w:t>
-      </w:r>
-      <w:r>
-        <w:rPr>
-          <w:b/>
-        </w:rPr>
-        <w:t xml:space="preserve">1</w:t>
-      </w:r>
-      <w:r>
-        <w:t xml:space="preserve">, 72–3.</w:t>
-      </w:r>
-    </w:p>
-    <w:bookmarkEnd w:id="79"/>
-    <w:bookmarkStart w:id="80" w:name="ref-katoh2013mafft"/>
-    <w:p>
-      <w:pPr>
-        <w:pStyle w:val="Bibliography"/>
-      </w:pPr>
-      <w:r>
-        <w:t xml:space="preserve">Katoh,K. and Standley,D.M. (2013) MAFFT multiple sequence alignment software version 7: Improvements in performance and usability.</w:t>
-      </w:r>
-      <w:r>
-        <w:t xml:space="preserve"> </w:t>
-      </w:r>
-      <w:r>
-        <w:rPr>
-          <w:i/>
-        </w:rPr>
-        <w:t xml:space="preserve">Molecular biology and evolution</w:t>
-      </w:r>
-      <w:r>
-        <w:t xml:space="preserve">,</w:t>
-      </w:r>
-      <w:r>
-        <w:t xml:space="preserve"> </w:t>
-      </w:r>
-      <w:r>
-        <w:rPr>
-          <w:b/>
-        </w:rPr>
-        <w:t xml:space="preserve">30</w:t>
-      </w:r>
-      <w:r>
-        <w:t xml:space="preserve">, 772–780.</w:t>
-      </w:r>
-    </w:p>
-    <w:bookmarkEnd w:id="80"/>
-    <w:bookmarkStart w:id="81" w:name="ref-kim2014actinomyces"/>
-    <w:p>
-      <w:pPr>
-        <w:pStyle w:val="Bibliography"/>
-      </w:pPr>
-      <w:r>
-        <w:t xml:space="preserve">Kim,Y.J.</w:t>
-      </w:r>
-      <w:r>
-        <w:t xml:space="preserve"> </w:t>
-      </w:r>
-      <w:r>
-        <w:rPr>
-          <w:i/>
-        </w:rPr>
-        <w:t xml:space="preserve">et al.</w:t>
-      </w:r>
-      <w:r>
-        <w:t xml:space="preserve"> </w:t>
-      </w:r>
-      <w:r>
-        <w:t xml:space="preserve">(2014) Actinomyces-like organisms in cervical smears: The association with intrauterine device and pelvic inflammatory diseases.</w:t>
-      </w:r>
-      <w:r>
-        <w:t xml:space="preserve"> </w:t>
-      </w:r>
-      <w:r>
-        <w:rPr>
-          <w:i/>
-        </w:rPr>
-        <w:t xml:space="preserve">Obstetrics &amp; gynecology science</w:t>
-      </w:r>
-      <w:r>
-        <w:t xml:space="preserve">,</w:t>
-      </w:r>
-      <w:r>
-        <w:t xml:space="preserve"> </w:t>
-      </w:r>
-      <w:r>
-        <w:rPr>
-          <w:b/>
-        </w:rPr>
-        <w:t xml:space="preserve">57</w:t>
-      </w:r>
-      <w:r>
-        <w:t xml:space="preserve">, 393–396.</w:t>
-      </w:r>
-    </w:p>
-    <w:bookmarkEnd w:id="81"/>
-    <w:bookmarkStart w:id="82" w:name="ref-koljalg2017high"/>
-    <w:p>
-      <w:pPr>
-        <w:pStyle w:val="Bibliography"/>
-      </w:pPr>
-      <w:r>
-        <w:t xml:space="preserve">Kõljalg,S.</w:t>
-      </w:r>
-      <w:r>
-        <w:t xml:space="preserve"> </w:t>
-      </w:r>
-      <w:r>
-        <w:rPr>
-          <w:i/>
-        </w:rPr>
-        <w:t xml:space="preserve">et al.</w:t>
-      </w:r>
-      <w:r>
-        <w:t xml:space="preserve"> </w:t>
-      </w:r>
-      <w:r>
-        <w:t xml:space="preserve">(2017) High level bacterial contamination of secondary school students’ mobile phones.</w:t>
-      </w:r>
-      <w:r>
-        <w:t xml:space="preserve"> </w:t>
-      </w:r>
-      <w:r>
-        <w:rPr>
-          <w:i/>
-        </w:rPr>
-        <w:t xml:space="preserve">Germs</w:t>
-      </w:r>
-      <w:r>
-        <w:t xml:space="preserve">,</w:t>
-      </w:r>
-      <w:r>
-        <w:t xml:space="preserve"> </w:t>
-      </w:r>
-      <w:r>
-        <w:rPr>
-          <w:b/>
-        </w:rPr>
-        <w:t xml:space="preserve">7</w:t>
-      </w:r>
-      <w:r>
-        <w:t xml:space="preserve">, 73.</w:t>
-      </w:r>
-    </w:p>
-    <w:bookmarkEnd w:id="82"/>
-    <w:bookmarkStart w:id="83" w:name="ref-kuo"/>
-    <w:p>
-      <w:pPr>
-        <w:pStyle w:val="Bibliography"/>
-      </w:pPr>
-      <w:r>
-        <w:t xml:space="preserve">Kuo,S.-C. Acinetobacter species.</w:t>
-      </w:r>
-      <w:r>
-        <w:t xml:space="preserve"> </w:t>
-      </w:r>
-      <w:r>
-        <w:rPr>
-          <w:i/>
-        </w:rPr>
-        <w:t xml:space="preserve">Acinetobacter species - Infectious Disease and Antimicrobial Agents</w:t>
-      </w:r>
-      <w:r>
-        <w:t xml:space="preserve">.</w:t>
-      </w:r>
-    </w:p>
-    <w:bookmarkEnd w:id="83"/>
-    <w:bookmarkStart w:id="84" w:name="ref-10.1111/j.1574-6968.1998.tb12903.x"/>
-    <w:p>
-      <w:pPr>
-        <w:pStyle w:val="Bibliography"/>
-      </w:pPr>
-      <w:r>
-        <w:t xml:space="preserve">Lebaron,P.</w:t>
-      </w:r>
-      <w:r>
-        <w:t xml:space="preserve"> </w:t>
-      </w:r>
-      <w:r>
-        <w:rPr>
-          <w:i/>
-        </w:rPr>
-        <w:t xml:space="preserve">et al.</w:t>
-      </w:r>
-      <w:r>
-        <w:t xml:space="preserve"> </w:t>
-      </w:r>
-      <w:r>
-        <w:t xml:space="preserve">(1998) Phenotypic and genetic diversity within a colony morphotype.</w:t>
-      </w:r>
-      <w:r>
-        <w:t xml:space="preserve"> </w:t>
-      </w:r>
-      <w:r>
-        <w:rPr>
-          <w:i/>
-        </w:rPr>
-        <w:t xml:space="preserve">FEMS Microbiology Letters</w:t>
-      </w:r>
-      <w:r>
-        <w:t xml:space="preserve">,</w:t>
-      </w:r>
-      <w:r>
-        <w:t xml:space="preserve"> </w:t>
-      </w:r>
-      <w:r>
-        <w:rPr>
-          <w:b/>
-        </w:rPr>
-        <w:t xml:space="preserve">160</w:t>
-      </w:r>
-      <w:r>
-        <w:t xml:space="preserve">, 137–143.</w:t>
-      </w:r>
-    </w:p>
-    <w:bookmarkEnd w:id="84"/>
-    <w:bookmarkStart w:id="85" w:name="ref-lim2018complete"/>
-    <w:p>
-      <w:pPr>
-        <w:pStyle w:val="Bibliography"/>
-      </w:pPr>
-      <w:r>
-        <w:t xml:space="preserve">Lim,J.Y.</w:t>
-      </w:r>
-      <w:r>
-        <w:t xml:space="preserve"> </w:t>
-      </w:r>
-      <w:r>
-        <w:rPr>
-          <w:i/>
-        </w:rPr>
-        <w:t xml:space="preserve">et al.</w:t>
-      </w:r>
-      <w:r>
-        <w:t xml:space="preserve"> </w:t>
-      </w:r>
-      <w:r>
-        <w:t xml:space="preserve">(2018) Complete genome sequences of three moraxella osloensis strains isolated from human skin.</w:t>
-      </w:r>
-      <w:r>
-        <w:t xml:space="preserve"> </w:t>
-      </w:r>
-      <w:r>
-        <w:rPr>
-          <w:i/>
-        </w:rPr>
-        <w:t xml:space="preserve">Genome announcements</w:t>
-      </w:r>
-      <w:r>
-        <w:t xml:space="preserve">,</w:t>
-      </w:r>
-      <w:r>
-        <w:t xml:space="preserve"> </w:t>
-      </w:r>
-      <w:r>
-        <w:rPr>
-          <w:b/>
-        </w:rPr>
-        <w:t xml:space="preserve">6</w:t>
-      </w:r>
-      <w:r>
-        <w:t xml:space="preserve">.</w:t>
-      </w:r>
-    </w:p>
-    <w:bookmarkEnd w:id="85"/>
-    <w:bookmarkStart w:id="86" w:name="ref-meadow2014mobile"/>
-    <w:p>
-      <w:pPr>
-        <w:pStyle w:val="Bibliography"/>
-      </w:pPr>
-      <w:r>
-        <w:t xml:space="preserve">Meadow,J.F.</w:t>
-      </w:r>
-      <w:r>
-        <w:t xml:space="preserve"> </w:t>
-      </w:r>
-      <w:r>
-        <w:rPr>
-          <w:i/>
-        </w:rPr>
-        <w:t xml:space="preserve">et al.</w:t>
-      </w:r>
-      <w:r>
-        <w:t xml:space="preserve"> </w:t>
-      </w:r>
-      <w:r>
-        <w:t xml:space="preserve">(2014) Mobile phones carry the personal microbiome of their owners.</w:t>
-      </w:r>
-      <w:r>
-        <w:t xml:space="preserve"> </w:t>
-      </w:r>
-      <w:r>
-        <w:rPr>
-          <w:i/>
-        </w:rPr>
-        <w:t xml:space="preserve">PeerJ</w:t>
-      </w:r>
-      <w:r>
-        <w:t xml:space="preserve">,</w:t>
-      </w:r>
-      <w:r>
-        <w:t xml:space="preserve"> </w:t>
-      </w:r>
-      <w:r>
-        <w:rPr>
-          <w:b/>
-        </w:rPr>
-        <w:t xml:space="preserve">2</w:t>
-      </w:r>
-      <w:r>
-        <w:t xml:space="preserve">, e447.</w:t>
-      </w:r>
-    </w:p>
-    <w:bookmarkEnd w:id="86"/>
-    <w:bookmarkStart w:id="87" w:name="ref-nwankwo2014nosocomial"/>
-    <w:p>
-      <w:pPr>
-        <w:pStyle w:val="Bibliography"/>
-      </w:pPr>
-      <w:r>
-        <w:t xml:space="preserve">Nwankwo,E.</w:t>
-      </w:r>
-      <w:r>
-        <w:t xml:space="preserve"> </w:t>
-      </w:r>
-      <w:r>
-        <w:rPr>
-          <w:i/>
-        </w:rPr>
-        <w:t xml:space="preserve">et al.</w:t>
-      </w:r>
-      <w:r>
-        <w:t xml:space="preserve"> </w:t>
-      </w:r>
-      <w:r>
-        <w:t xml:space="preserve">(2014) Nosocomial pathogens associated with the mobile phones of healthcare workers in a hospital in anyigba, kogi state, nigeria.</w:t>
-      </w:r>
-      <w:r>
-        <w:t xml:space="preserve"> </w:t>
-      </w:r>
-      <w:r>
-        <w:rPr>
-          <w:i/>
-        </w:rPr>
-        <w:t xml:space="preserve">Journal of epidemiology and global health</w:t>
-      </w:r>
-      <w:r>
-        <w:t xml:space="preserve">,</w:t>
-      </w:r>
-      <w:r>
-        <w:t xml:space="preserve"> </w:t>
-      </w:r>
-      <w:r>
-        <w:rPr>
-          <w:b/>
-        </w:rPr>
-        <w:t xml:space="preserve">4</w:t>
-      </w:r>
-      <w:r>
-        <w:t xml:space="preserve">, 135–140.</w:t>
-      </w:r>
-    </w:p>
-    <w:bookmarkEnd w:id="87"/>
-    <w:bookmarkStart w:id="88" w:name="ref-ross2015microbial"/>
-    <w:p>
-      <w:pPr>
-        <w:pStyle w:val="Bibliography"/>
-      </w:pPr>
-      <w:r>
-        <w:t xml:space="preserve">Ross,A.A. and Neufeld,J.D. (2015) Microbial biogeography of a university campus.</w:t>
-      </w:r>
-      <w:r>
-        <w:t xml:space="preserve"> </w:t>
-      </w:r>
-      <w:r>
-        <w:rPr>
-          <w:i/>
-        </w:rPr>
-        <w:t xml:space="preserve">Microbiome</w:t>
-      </w:r>
-      <w:r>
-        <w:t xml:space="preserve">,</w:t>
-      </w:r>
-      <w:r>
-        <w:t xml:space="preserve"> </w:t>
-      </w:r>
-      <w:r>
-        <w:rPr>
-          <w:b/>
-        </w:rPr>
-        <w:t xml:space="preserve">3</w:t>
-      </w:r>
-      <w:r>
-        <w:t xml:space="preserve">, 66.</w:t>
-      </w:r>
-    </w:p>
-    <w:bookmarkEnd w:id="88"/>
-    <w:bookmarkStart w:id="89" w:name="ref-sadat2010bacterial"/>
-    <w:p>
-      <w:pPr>
-        <w:pStyle w:val="Bibliography"/>
-      </w:pPr>
-      <w:r>
-        <w:t xml:space="preserve">Sadat-Ali,M.</w:t>
-      </w:r>
-      <w:r>
-        <w:t xml:space="preserve"> </w:t>
-      </w:r>
-      <w:r>
-        <w:rPr>
-          <w:i/>
-        </w:rPr>
-        <w:t xml:space="preserve">et al.</w:t>
-      </w:r>
-      <w:r>
-        <w:t xml:space="preserve"> </w:t>
-      </w:r>
-      <w:r>
-        <w:t xml:space="preserve">(2010) Bacterial flora on cell phones of health care providers in a teaching institution.</w:t>
-      </w:r>
-      <w:r>
-        <w:t xml:space="preserve"> </w:t>
-      </w:r>
-      <w:r>
-        <w:rPr>
-          <w:i/>
-        </w:rPr>
-        <w:t xml:space="preserve">American journal of infection control</w:t>
-      </w:r>
-      <w:r>
-        <w:t xml:space="preserve">,</w:t>
-      </w:r>
-      <w:r>
-        <w:t xml:space="preserve"> </w:t>
-      </w:r>
-      <w:r>
-        <w:rPr>
-          <w:b/>
-        </w:rPr>
-        <w:t xml:space="preserve">38</w:t>
-      </w:r>
-      <w:r>
-        <w:t xml:space="preserve">, 404–405.</w:t>
-      </w:r>
-    </w:p>
-    <w:bookmarkEnd w:id="89"/>
-    <w:bookmarkStart w:id="90" w:name="ref-sepehri2009bacterial"/>
-    <w:p>
-      <w:pPr>
-        <w:pStyle w:val="Bibliography"/>
-      </w:pPr>
-      <w:r>
-        <w:t xml:space="preserve">Sepehri,G.</w:t>
-      </w:r>
-      <w:r>
-        <w:t xml:space="preserve"> </w:t>
-      </w:r>
-      <w:r>
-        <w:rPr>
-          <w:i/>
-        </w:rPr>
-        <w:t xml:space="preserve">et al.</w:t>
-      </w:r>
-      <w:r>
-        <w:t xml:space="preserve"> </w:t>
-      </w:r>
-      <w:r>
-        <w:t xml:space="preserve">(2009) Bacterial contamination and resistance to commonly used antimicrobials of healthcare workers’ mobile phones in teaching hospitals, kerman, iran.</w:t>
-      </w:r>
-      <w:r>
-        <w:t xml:space="preserve"> </w:t>
-      </w:r>
-      <w:r>
-        <w:rPr>
-          <w:i/>
-        </w:rPr>
-        <w:t xml:space="preserve">American Journal of Applied Sciences</w:t>
-      </w:r>
-      <w:r>
-        <w:t xml:space="preserve">,</w:t>
-      </w:r>
-      <w:r>
-        <w:t xml:space="preserve"> </w:t>
-      </w:r>
-      <w:r>
-        <w:rPr>
-          <w:b/>
-        </w:rPr>
-        <w:t xml:space="preserve">6</w:t>
-      </w:r>
-      <w:r>
-        <w:t xml:space="preserve">, 806.</w:t>
-      </w:r>
-    </w:p>
-    <w:bookmarkEnd w:id="90"/>
-    <w:bookmarkStart w:id="91" w:name="ref-suchard2006bali"/>
-    <w:p>
-      <w:pPr>
-        <w:pStyle w:val="Bibliography"/>
-      </w:pPr>
-      <w:r>
-        <w:t xml:space="preserve">Suchard,M.A. and Redelings,B.D. (2006) BAli-phy: Simultaneous bayesian inference of alignment and phylogeny.</w:t>
-      </w:r>
-      <w:r>
-        <w:t xml:space="preserve"> </w:t>
-      </w:r>
-      <w:r>
-        <w:rPr>
-          <w:i/>
-        </w:rPr>
-        <w:t xml:space="preserve">Bioinformatics</w:t>
-      </w:r>
-      <w:r>
-        <w:t xml:space="preserve">,</w:t>
-      </w:r>
-      <w:r>
-        <w:t xml:space="preserve"> </w:t>
-      </w:r>
-      <w:r>
-        <w:rPr>
-          <w:b/>
-        </w:rPr>
-        <w:t xml:space="preserve">22</w:t>
-      </w:r>
-      <w:r>
-        <w:t xml:space="preserve">, 2047–2048.</w:t>
-      </w:r>
-    </w:p>
-    <w:bookmarkEnd w:id="91"/>
-    <w:bookmarkStart w:id="92" w:name="ref-taher2019pathogenic"/>
-    <w:p>
-      <w:pPr>
-        <w:pStyle w:val="Bibliography"/>
-      </w:pPr>
-      <w:r>
-        <w:t xml:space="preserve">Taher,N.M. (2019) Pathogenic bacteria isolated from personal cell phones of health care staff in iraqi hospitals.</w:t>
-      </w:r>
-      <w:r>
-        <w:t xml:space="preserve"> </w:t>
-      </w:r>
-      <w:r>
-        <w:rPr>
-          <w:i/>
-        </w:rPr>
-        <w:t xml:space="preserve">J Pure Appl Microbiol</w:t>
-      </w:r>
-      <w:r>
-        <w:t xml:space="preserve">,</w:t>
-      </w:r>
-      <w:r>
-        <w:t xml:space="preserve"> </w:t>
-      </w:r>
-      <w:r>
-        <w:rPr>
-          <w:b/>
-        </w:rPr>
-        <w:t xml:space="preserve">13</w:t>
-      </w:r>
-      <w:r>
-        <w:t xml:space="preserve">, 1145–1150.</w:t>
-      </w:r>
-    </w:p>
-    <w:bookmarkEnd w:id="92"/>
-    <w:bookmarkStart w:id="93" w:name="ref-tajeddin2016role"/>
-    <w:p>
-      <w:pPr>
-        <w:pStyle w:val="Bibliography"/>
-      </w:pPr>
-      <w:r>
-        <w:t xml:space="preserve">Tajeddin,E.</w:t>
-      </w:r>
-      <w:r>
-        <w:t xml:space="preserve"> </w:t>
-      </w:r>
-      <w:r>
-        <w:rPr>
-          <w:i/>
-        </w:rPr>
-        <w:t xml:space="preserve">et al.</w:t>
-      </w:r>
-      <w:r>
-        <w:t xml:space="preserve"> </w:t>
-      </w:r>
-      <w:r>
-        <w:t xml:space="preserve">(2016) The role of the intensive care unit environment and health-care workers in the transmission of bacteria associated with hospital acquired infections.</w:t>
-      </w:r>
-      <w:r>
-        <w:t xml:space="preserve"> </w:t>
-      </w:r>
-      <w:r>
-        <w:rPr>
-          <w:i/>
-        </w:rPr>
-        <w:t xml:space="preserve">Journal of infection and public health</w:t>
-      </w:r>
-      <w:r>
-        <w:t xml:space="preserve">,</w:t>
-      </w:r>
-      <w:r>
-        <w:t xml:space="preserve"> </w:t>
-      </w:r>
-      <w:r>
-        <w:rPr>
-          <w:b/>
-        </w:rPr>
-        <w:t xml:space="preserve">9</w:t>
-      </w:r>
-      <w:r>
-        <w:t xml:space="preserve">, 13–23.</w:t>
-      </w:r>
-    </w:p>
-    <w:bookmarkEnd w:id="93"/>
-    <w:bookmarkStart w:id="94" w:name="ref-ulger2009we"/>
-    <w:p>
-      <w:pPr>
-        <w:pStyle w:val="Bibliography"/>
-      </w:pPr>
-      <w:r>
-        <w:t xml:space="preserve">Ulger,F.</w:t>
-      </w:r>
-      <w:r>
-        <w:t xml:space="preserve"> </w:t>
-      </w:r>
-      <w:r>
-        <w:rPr>
-          <w:i/>
-        </w:rPr>
-        <w:t xml:space="preserve">et al.</w:t>
-      </w:r>
-      <w:r>
-        <w:t xml:space="preserve"> </w:t>
-      </w:r>
-      <w:r>
-        <w:t xml:space="preserve">(2009) Are we aware how contaminated our mobile phones with nosocomial pathogens?</w:t>
-      </w:r>
-      <w:r>
-        <w:t xml:space="preserve"> </w:t>
-      </w:r>
-      <w:r>
-        <w:rPr>
-          <w:i/>
-        </w:rPr>
-        <w:t xml:space="preserve">Annals of clinical microbiology and antimicrobials</w:t>
-      </w:r>
-      <w:r>
-        <w:t xml:space="preserve">,</w:t>
-      </w:r>
-      <w:r>
-        <w:t xml:space="preserve"> </w:t>
-      </w:r>
-      <w:r>
-        <w:rPr>
-          <w:b/>
-        </w:rPr>
         <w:t xml:space="preserve">8</w:t>
       </w:r>
       <w:r>
         <w:t xml:space="preserve">, 7.</w:t>
-      </w:r>
-    </w:p>
-    <w:bookmarkEnd w:id="94"/>
-    <w:bookmarkStart w:id="95" w:name="ref-weber1988vitro"/>
-    <w:p>
-      <w:pPr>
-        <w:pStyle w:val="Bibliography"/>
-      </w:pPr>
-      <w:r>
-        <w:t xml:space="preserve">Weber,D.J.</w:t>
-      </w:r>
-      <w:r>
-        <w:t xml:space="preserve"> </w:t>
-      </w:r>
-      <w:r>
-        <w:rPr>
-          <w:i/>
-        </w:rPr>
-        <w:t xml:space="preserve">et al.</w:t>
-      </w:r>
-      <w:r>
-        <w:t xml:space="preserve"> </w:t>
-      </w:r>
-      <w:r>
-        <w:t xml:space="preserve">(1988) In vitro susceptibility of bacillus spp. To selected antimicrobial agents.</w:t>
-      </w:r>
-      <w:r>
-        <w:t xml:space="preserve"> </w:t>
-      </w:r>
-      <w:r>
-        <w:rPr>
-          <w:i/>
-        </w:rPr>
-        <w:t xml:space="preserve">Antimicrobial agents and chemotherapy</w:t>
-      </w:r>
-      <w:r>
-        <w:t xml:space="preserve">,</w:t>
-      </w:r>
-      <w:r>
-        <w:t xml:space="preserve"> </w:t>
-      </w:r>
-      <w:r>
-        <w:rPr>
-          <w:b/>
-        </w:rPr>
-        <w:t xml:space="preserve">32</w:t>
-      </w:r>
-      <w:r>
-        <w:t xml:space="preserve">, 642–645.</w:t>
       </w:r>
     </w:p>
     <w:bookmarkEnd w:id="95"/>

</xml_diff>

<commit_message>
Edit methods section to be more concise
</commit_message>
<xml_diff>
--- a/Bioinformatics_Report.docx
+++ b/Bioinformatics_Report.docx
@@ -639,7 +639,7 @@
         <w:pStyle w:val="FirstParagraph"/>
       </w:pPr>
       <w:r>
-        <w:t xml:space="preserve">Students who enter hospitals with their phones tend to sanitize before and after entering hosptal rooms, thus having less bacteria than those who can use their phones freely.</w:t>
+        <w:t xml:space="preserve">Students who enter hospitals with their phones tend to sanitize before and after entering hospital rooms, thus having less bacteria than those who can use their phones freely.</w:t>
       </w:r>
     </w:p>
     <w:p>
@@ -703,7 +703,7 @@
         <w:pStyle w:val="FirstParagraph"/>
       </w:pPr>
       <w:r>
-        <w:t xml:space="preserve">For the collection of my samples, I had previously prepared a kit to meet the students at their easiest convenience. This kit contained 2 pairs of gloves (one for each sample group/ collection time), 6 sterile swabbing kit consisting of two swabs per pack, 6 sterile tubes with Phosphate buffer saline (pH 7.4) to preserve the swabs.</w:t>
+        <w:t xml:space="preserve">For the collection of my samples, I had previously prepared a kit to meet the students at their easiest convenience. This kit contained 2 pairs of gloves (one for each sample group/ collection time), 6 sterile swabbing kit consisting of two swabs per pack, 6 sterile tubes with Phosphate buffer saline (pH 7.4) to preserve the swabs. Each phone from every student (6 total) required two swabs (n = 2, 12 samples total) which were broken off and placed into the labeled test tube.</w:t>
       </w:r>
     </w:p>
     <w:p>
@@ -711,23 +711,7 @@
         <w:pStyle w:val="BodyText"/>
       </w:pPr>
       <w:r>
-        <w:t xml:space="preserve">Each phone from every student (6 total) required two swabs (n = 2, 12 samples total) which were broken off and placed into the labeled test tube.</w:t>
-      </w:r>
-    </w:p>
-    <w:p>
-      <w:pPr>
-        <w:pStyle w:val="BodyText"/>
-      </w:pPr>
-      <w:r>
-        <w:t xml:space="preserve">The collection sample groups were separated and assigned into two groups: group A and group B. Group A referred to the group that was current USF nursing students working at St. Mary’s Hospital and Group B were non-health related students who did not have a hospital background. Each student was given an ID label for either group A and B and a sample number was given randomly passed on collection order (1A, 2A, 3A, 1B, 2B, 3B).</w:t>
-      </w:r>
-    </w:p>
-    <w:p>
-      <w:pPr>
-        <w:pStyle w:val="BodyText"/>
-      </w:pPr>
-      <w:r>
-        <w:t xml:space="preserve">After two swab samples had been taken from each student, one sample went to freeze for later DNA extraction while the other sample was set up for dilution and culture plating.</w:t>
+        <w:t xml:space="preserve">The collection sample groups were separated and assigned into two groups: group A and group B. Group A referred to the group that was current USF nursing students working at St. Mary’s Hospital and Group B were non-health related students who did not have a hospital background. Each student was given an ID label for either group A and B and a sample number was given randomly passed on collection order (1A, 2A, 3A, 1B, 2B, 3B). After two swab samples had been taken from each student, one sample went to freeze for later DNA extraction while the other sample was set up for dilution and culture plating.</w:t>
       </w:r>
     </w:p>
     <w:p>
@@ -745,31 +729,7 @@
         <w:pStyle w:val="FirstParagraph"/>
       </w:pPr>
       <w:r>
-        <w:t xml:space="preserve">Once one sample had been sent away to freeze for DNA extraction, the other sample was mixed with 200 ul of PBS (7.4 pH) and vortexed for 15 seconds.</w:t>
-      </w:r>
-    </w:p>
-    <w:p>
-      <w:pPr>
-        <w:pStyle w:val="BodyText"/>
-      </w:pPr>
-      <w:r>
-        <w:t xml:space="preserve">From this sample, two more tubes were prepped and labeled for a 10x dilution and 100x dilution (n = 3 per student, 18 total). For the 10x dilution, the test tube was given 180 ul of PBS plus 20 ul of the original sample. The 100x dilution was given 180 ul of PBS and 20 ul from the 10x dilution.</w:t>
-      </w:r>
-    </w:p>
-    <w:p>
-      <w:pPr>
-        <w:pStyle w:val="BodyText"/>
-      </w:pPr>
-      <w:r>
-        <w:t xml:space="preserve">I labeled and used 18 100mm Petri dish culture plates (with TSA, tryptic soy agar, as growth media) to set up bacterial culturing (n = 3 per group, 6 total). 100 ul was then taken from each sample, vortexed, and spread evenly with 8-10 Rattler beads (Spreader beads) around the bottom of the plate for about 10-20 seconds.</w:t>
-      </w:r>
-    </w:p>
-    <w:p>
-      <w:pPr>
-        <w:pStyle w:val="BodyText"/>
-      </w:pPr>
-      <w:r>
-        <w:t xml:space="preserve">These culture plates were then left to incubate for 37 degrees Celcius overnight with an expected 1 culture growth per plate.</w:t>
+        <w:t xml:space="preserve">I froze one of my sample for DNA extraction and mixed the other sample with 200 ul of PBS (7.4 pH). From this sample, two more tubes were prepped and labeled for a 10x dilution and 100x dilution (n = 3 per student, 18 total). For the 10x dilution, the test tube was given 180 ul of PBS plus 20 ul of the original sample. I labeled 18 100mm Petri dish culture plates (with TSA, tryptic soy agar, as growth media) to set up bacterial culturing (n = 3 per group, 6 total). 100 ul was then taken from each sample and spread evenly with 8-10 Rattler beads (Spreader beads). These culture plates were then left to incubate for 37 degrees C overnight.</w:t>
       </w:r>
     </w:p>
     <w:p>
@@ -787,7 +747,7 @@
         <w:pStyle w:val="FirstParagraph"/>
       </w:pPr>
       <w:r>
-        <w:t xml:space="preserve">The following day (September 4, 2019) I measured each culture plate</w:t>
+        <w:t xml:space="preserve">The following day, I measured each culture plate</w:t>
       </w:r>
       <w:r>
         <w:t xml:space="preserve"> </w:t>
@@ -809,7 +769,7 @@
         <w:pStyle w:val="BodyText"/>
       </w:pPr>
       <w:r>
-        <w:t xml:space="preserve">Each sample was incubated at 37 degrees Celsius and recounted 5 days after on September 9, 2019. For group A: 1A (1 colony, 1 morphotype), 2A (5 colonies, 4 morphotypes), and 3A (2 colonies, 2 morphotypes) all had the highest growth in their 100x dilution while group B: 1B (1 colony, 1 morphotype), 2B (21 colonies, 9 morphotypes), 3B all exhibited most growth at their 1x dilution (70 colonies, 4 morphotypes).</w:t>
+        <w:t xml:space="preserve">Each sample was incubated at 37 degrees Celsius and recounted 5 days after.</w:t>
       </w:r>
     </w:p>
     <w:p>
@@ -837,7 +797,46 @@
         <w:pStyle w:val="FirstParagraph"/>
       </w:pPr>
       <w:r>
-        <w:t xml:space="preserve">The selected culture plates with the most colonies were given for extraction (September 10, 2019). With a 1.5 ml tube and a sterile pipette tip, cells from one colony from each plate were collected (6 total).</w:t>
+        <w:t xml:space="preserve">The selected culture plates with the most colonies were used for extraction. Using a 1.5 ml tube and a sterile pipette tip, I collected cells from one colony from each plate (n = 6). For DNA Extraction, each of my amplifications were prepped following the Sigma Plant RED Extract-N-AMP PCR Kit</w:t>
+      </w:r>
+      <w:r>
+        <w:t xml:space="preserve"> </w:t>
+      </w:r>
+      <w:r>
+        <w:t xml:space="preserve">(Amplicon</w:t>
+      </w:r>
+      <w:r>
+        <w:t xml:space="preserve"> </w:t>
+      </w:r>
+      <w:r>
+        <w:rPr>
+          <w:i/>
+        </w:rPr>
+        <w:t xml:space="preserve">et al.</w:t>
+      </w:r>
+      <w:r>
+        <w:t xml:space="preserve">, 2013)</w:t>
+      </w:r>
+      <w:r>
+        <w:t xml:space="preserve">. Once each sample was done, they were then set up for Qubit protocol. I used Qubit Fluorometric Quantification to quantify the amount of DNA was present in each prepped tube (ng/ul).</w:t>
+      </w:r>
+    </w:p>
+    <w:p>
+      <w:pPr>
+        <w:pStyle w:val="Heading3"/>
+      </w:pPr>
+      <w:bookmarkStart w:id="32" w:name="culture-free-dna-extraction"/>
+      <w:r>
+        <w:t xml:space="preserve">Culture Free DNA Extraction</w:t>
+      </w:r>
+      <w:bookmarkEnd w:id="32"/>
+    </w:p>
+    <w:p>
+      <w:pPr>
+        <w:pStyle w:val="FirstParagraph"/>
+      </w:pPr>
+      <w:r>
+        <w:t xml:space="preserve">The original frozen sample that was set aside during sample collection was redistributed and prepped for DNA Extraction (n = 6).</w:t>
       </w:r>
     </w:p>
     <w:p>
@@ -845,7 +844,7 @@
         <w:pStyle w:val="BodyText"/>
       </w:pPr>
       <w:r>
-        <w:t xml:space="preserve">For DNA Extraction, I followed the Sigma Plant RED Extract-N-AMP PCR Kit</w:t>
+        <w:t xml:space="preserve">I also followed the Sigma Plant RED Extract-N-AMP PCR Kit for preparation of my amplifications</w:t>
       </w:r>
       <w:r>
         <w:t xml:space="preserve"> </w:t>
@@ -866,86 +865,7 @@
         <w:t xml:space="preserve">, 2013)</w:t>
       </w:r>
       <w:r>
-        <w:t xml:space="preserve">.</w:t>
-      </w:r>
-    </w:p>
-    <w:p>
-      <w:pPr>
-        <w:pStyle w:val="BodyText"/>
-      </w:pPr>
-      <w:r>
-        <w:t xml:space="preserve">In each 1.5 ml tube, 100 ul of Extraction Solution was added. Afterward, each tube was then incubated for 10 minutes at 95 degrees Celsius. 100 ul of Dilution Solution was added to each tube, vortexed, and centrifuged for 5 minutes at full speed.</w:t>
-      </w:r>
-    </w:p>
-    <w:p>
-      <w:pPr>
-        <w:pStyle w:val="BodyText"/>
-      </w:pPr>
-      <w:r>
-        <w:t xml:space="preserve">Once each sample was done (6 total), they were then set up for Quibit protocol. I used a Qubit Fluorometric Quantification to quantitate the amount of DNA was present in each prepped tube (ng/ul). Each cultured sample was recorded for their amount of Quibit data (1A: 5.13 ng/ul, 2A: 8.09 ng/ ul, 3A: 9.75 ng/ul, 1B: 7.08 ng/ul, 2B: 7.4 ng/ul, 3B: 10.8 ng/ul).</w:t>
-      </w:r>
-    </w:p>
-    <w:p>
-      <w:pPr>
-        <w:pStyle w:val="Heading3"/>
-      </w:pPr>
-      <w:bookmarkStart w:id="32" w:name="culture-free-dna-extraction"/>
-      <w:r>
-        <w:t xml:space="preserve">Culture Free DNA Extraction</w:t>
-      </w:r>
-      <w:bookmarkEnd w:id="32"/>
-    </w:p>
-    <w:p>
-      <w:pPr>
-        <w:pStyle w:val="FirstParagraph"/>
-      </w:pPr>
-      <w:r>
-        <w:t xml:space="preserve">The original frozen sample that was set aside during sample collection (September 3, 2019) was redistributed and prepped for DNA Extraction (September 11, 2019, 6 samples total)</w:t>
-      </w:r>
-    </w:p>
-    <w:p>
-      <w:pPr>
-        <w:pStyle w:val="BodyText"/>
-      </w:pPr>
-      <w:r>
-        <w:t xml:space="preserve">This protocol also used the Sigma Plant RED Extract-N-AMP PCR Kit</w:t>
-      </w:r>
-      <w:r>
-        <w:t xml:space="preserve"> </w:t>
-      </w:r>
-      <w:r>
-        <w:t xml:space="preserve">(Amplicon</w:t>
-      </w:r>
-      <w:r>
-        <w:t xml:space="preserve"> </w:t>
-      </w:r>
-      <w:r>
-        <w:rPr>
-          <w:i/>
-        </w:rPr>
-        <w:t xml:space="preserve">et al.</w:t>
-      </w:r>
-      <w:r>
-        <w:t xml:space="preserve">, 2013)</w:t>
-      </w:r>
-      <w:r>
-        <w:t xml:space="preserve">.</w:t>
-      </w:r>
-    </w:p>
-    <w:p>
-      <w:pPr>
-        <w:pStyle w:val="BodyText"/>
-      </w:pPr>
-      <w:r>
-        <w:t xml:space="preserve">Each sample was thawed and 100 ul of Extraction was added and vortexed. The samples were then incubated for 10 minutes at 95 degrees Celsius. After, 100 ul of Dilution Solution was added and centrifuged for 5 minutes.</w:t>
-      </w:r>
-    </w:p>
-    <w:p>
-      <w:pPr>
-        <w:pStyle w:val="BodyText"/>
-      </w:pPr>
-      <w:r>
-        <w:t xml:space="preserve">Once finished, these samples followed the Qubit extraction (6 total). I used a Qubit Fluorometric Quantification and each cultured sample was recorded for their amount of Qubit data (1A: 6.05 ng/ul, 2A: 5.52 ng/ ul, 3A: 4.83 ng/ul, 1B: 5.91 ng/ul, 2B: 5.23 ng/ul, 3B: 4.34 ng/ul).</w:t>
+        <w:t xml:space="preserve">. Once finished, these samples followed the Qubit extraction (6 total). I used Qubit Fluorometric Quantification to quantify concentration of extraction.</w:t>
       </w:r>
     </w:p>
     <w:p>
@@ -995,7 +915,7 @@
         <w:pStyle w:val="FirstParagraph"/>
       </w:pPr>
       <w:r>
-        <w:t xml:space="preserve">On September 17, 2019, I set up a Touchdown PCR protocol for the cultured samples (6 total).</w:t>
+        <w:t xml:space="preserve">I set up a Touchdown PCR for the cultured samples (n = 6). Including my negative control, I had a total of 7 samples for PCR. The volumes for my PCR mix were, per sample (n = 7) 10 ul of AMP, 0.8 ul of 27 F primer, 0.8 of 1492 R primer, 1 ul of BSA, 6.4 ul of H2O and 1 ul of Template DNA or 1 ul of water for the control. 17 ul of my master mix was added to each PCR tube (7 total), although the original protocol called for 19 ul, I ended up not having enough mix.</w:t>
       </w:r>
     </w:p>
     <w:p>
@@ -1003,39 +923,7 @@
         <w:pStyle w:val="BodyText"/>
       </w:pPr>
       <w:r>
-        <w:t xml:space="preserve">Including my control, I had a total of 7 samples for PCR. This calculated volumes for my PCR mix followed (per one sample, n = 7 samples) 10 ul of AMP, 0.8 ul of 27 F primer, 0.8 of 1492 R primer, 1 ul of BSA, 6.4 ul of H2O and 1 ul of Template DNA or 1 ul of water for the control.</w:t>
-      </w:r>
-    </w:p>
-    <w:p>
-      <w:pPr>
-        <w:pStyle w:val="BodyText"/>
-      </w:pPr>
-      <w:r>
-        <w:t xml:space="preserve">17 ul of my master mix was added to each PCR tube (7 total) (although the original protocol called for 19 ul, I ended up not having enough mix.</w:t>
-      </w:r>
-    </w:p>
-    <w:p>
-      <w:pPr>
-        <w:pStyle w:val="BodyText"/>
-      </w:pPr>
-      <w:r>
-        <w:t xml:space="preserve">The PCR Cycle started with the denaturing at a high temperature with PCR Conditioning starting from step one of 95 degrees C for 5 minutes, then 94 degrees C for 30 seconds, 65 degrees C for 30 seconds, and finally 72 degrees C for 1 minute. This went on for 10 cycles and each step going down 1 degree per cycle to ensure copies.</w:t>
-      </w:r>
-    </w:p>
-    <w:p>
-      <w:pPr>
-        <w:pStyle w:val="BodyText"/>
-      </w:pPr>
-      <w:r>
-        <w:t xml:space="preserve">PCR followed 25 more cycles of 94 degrees C for 30 seconds, 55 degrees C for 30 seconds, 72 degrees C for 1 minute. Finally, 72 degrees C for 10 minutes, and 4 degrees C of holding.</w:t>
-      </w:r>
-    </w:p>
-    <w:p>
-      <w:pPr>
-        <w:pStyle w:val="BodyText"/>
-      </w:pPr>
-      <w:r>
-        <w:t xml:space="preserve">This resulted in a total number of 35 cycles.</w:t>
+        <w:t xml:space="preserve">The PCR Cycle followed 95 degrees C for 5 minutes, 94 degrees C for 30 seconds, 65 degrees C for 30 seconds, and 72 degrees C for 1 minute. This went on for 10 cycles and each step going down 1 degree per cycle to ensure copies. PCR followed 25 more cycles of 94 degrees C for 30 seconds, 55 degrees C for 30 seconds, 72 degrees C for 1 minute. Finally, 72 degrees C for 10 minutes, and 4 degrees C of holding.</w:t>
       </w:r>
     </w:p>
     <w:p>
@@ -1053,15 +941,7 @@
         <w:pStyle w:val="FirstParagraph"/>
       </w:pPr>
       <w:r>
-        <w:t xml:space="preserve">Following PCR, gel electrophoresis was used running on 2 percent Agarose gel with SYBR Safe Dye added to it. 4 ul of each sample was pipetted onto the gel and ran under 140V for 30 minutes.</w:t>
-      </w:r>
-    </w:p>
-    <w:p>
-      <w:pPr>
-        <w:pStyle w:val="BodyText"/>
-      </w:pPr>
-      <w:r>
-        <w:t xml:space="preserve">I photographed the final product of gel electrophoresis and noted band intensity and successful amplification.</w:t>
+        <w:t xml:space="preserve">Following PCR, I performed gel electrophoresis on 2 percent agarose gel with SYBR Safe Dye added to it. 4 ul of each sample was pipetted onto the gel and ran under 140V for 30 minutes.</w:t>
       </w:r>
     </w:p>
     <w:p>
@@ -1079,7 +959,7 @@
         <w:pStyle w:val="FirstParagraph"/>
       </w:pPr>
       <w:r>
-        <w:t xml:space="preserve">On September 23, 2019, after successful amplification for gel electrophoresis, PCR products were cleaned with ExoSAP (Invitrogen) and sent for unidirectional Sanger sequencing at MCLAB (South San Francisco, CA). This was meant to digest the samples for a better Sanger Sequencing template.</w:t>
+        <w:t xml:space="preserve">After successful amplification for gel electrophoresis, PCR products were cleaned with ExoSAP (Invitrogen) and sent for unidirectional Sanger sequencing at MCLAB (South San Francisco, CA). This was meant to digest the samples for a better Sanger Sequencing template.</w:t>
       </w:r>
     </w:p>
     <w:p>
@@ -1097,39 +977,7 @@
         <w:pStyle w:val="FirstParagraph"/>
       </w:pPr>
       <w:r>
-        <w:t xml:space="preserve">Following gel electrophoresis, PCR products were purified using AmpureXP magnetic beads (Beckman-Coulter) and quantitated using a PicoGreen fluorescent assay (Invitrogen) on a Tecan Infinite M Plex plate reader (September 23, 2019).</w:t>
-      </w:r>
-    </w:p>
-    <w:p>
-      <w:pPr>
-        <w:pStyle w:val="BodyText"/>
-      </w:pPr>
-      <w:r>
-        <w:t xml:space="preserve">My master mix followed contained 10 ul of AMP, 0.8 ul of 10 uM Iseq 165 F, 0.8 ul of 10 uM Iseq 165 R, 10 ul of BSA, 1 ul of the template of water for the control, and 49.5 ul of H2O (per sample + control, 7 samples total).</w:t>
-      </w:r>
-    </w:p>
-    <w:p>
-      <w:pPr>
-        <w:pStyle w:val="BodyText"/>
-      </w:pPr>
-      <w:r>
-        <w:t xml:space="preserve">Purified PCR products were used as the template for a another round of PCR to attach the different pairs of forward and reverse Illumina barcodes (Nextera XT Index 2 kit). Other components of the PCR mixtures followed the first PCR. The PCR cycled at 95 degrees C for 3 minutes.</w:t>
-      </w:r>
-    </w:p>
-    <w:p>
-      <w:pPr>
-        <w:pStyle w:val="BodyText"/>
-      </w:pPr>
-      <w:r>
-        <w:t xml:space="preserve">This went on for 25 cycles, resulting in PCR products 1,024 times smaller than the previous PCR.</w:t>
-      </w:r>
-    </w:p>
-    <w:p>
-      <w:pPr>
-        <w:pStyle w:val="BodyText"/>
-      </w:pPr>
-      <w:r>
-        <w:t xml:space="preserve">The following day, the Culture Free Samples underwent another round of PCR (with 8 more cycles) for a total of 32 rounds of PCR following the cycle of: 95 degrees C for 30 s, 55 degrees C for 30s, and 72 degrees C for 30s, followed by a 5 minute elongation cycle at 72 degrees C (September 25, 2019).</w:t>
+        <w:t xml:space="preserve">Following gel electrophoresis, PCR products were purified using AmpureXP magnetic beads (Beckman-Coulter) and quantified using a PicoGreen fluorescent assay (Invitrogen) on a Tecan Infinite M Plex plate reader. My master mix contained 10 ul of AMP, 0.8 ul of 10 uM Iseq 165 F, 0.8 ul of 10 uM Iseq 165 R, 10 ul of BSA, 1 ul of the template of water for the control, and 49.5 ul of H2O (per sample + control, 7 samples total). Purified PCR products were used as the template for a another round of PCR to attach different pairs of forward and reverse Illumina barcodes (Nextera XT Index 2 kit). Other components of the PCR mixtures followed the first PCR. The PCR cycled at 95 degrees C for 3 minutes. Culture Free samples underwent another round of PCR (n = 8) following the cycle of: 95 degrees C for 30 s, 55 degrees C for 30s, and 72 degrees C for 30s, followed by a 5 minute elongation cycle at 72 degrees C.</w:t>
       </w:r>
     </w:p>
     <w:p>
@@ -1183,15 +1031,7 @@
         <w:pStyle w:val="FirstParagraph"/>
       </w:pPr>
       <w:r>
-        <w:t xml:space="preserve">After being sent out from the lab, my sequences were uploaded onto Geneious Prime V.4 2019.2.3 for editing and IUPAC Coding (7 total, including water).</w:t>
-      </w:r>
-    </w:p>
-    <w:p>
-      <w:pPr>
-        <w:pStyle w:val="BodyText"/>
-      </w:pPr>
-      <w:r>
-        <w:t xml:space="preserve">Here, only my samples 3a, 2b, and 3b ran all the way three and were ready to be edited. Editing involved trimming both the beginning and end of each sequence to make sure there was not too much noise. Any sequence that showed only give base pairs was regarded as a</w:t>
+        <w:t xml:space="preserve">After being sent out from the lab, my sequences were uploaded onto Geneious Prime V.4 2019.2.3 for editing and IUPAC Coding (7 total, including water). Only my samples that ran (3a, 2b, and 3b) were edited to make sure there was not too much noise. Any sequence that showed only five base pairs were regarded as a</w:t>
       </w:r>
       <w:r>
         <w:t xml:space="preserve"> </w:t>
@@ -1206,28 +1046,7 @@
         <w:t xml:space="preserve">”</w:t>
       </w:r>
       <w:r>
-        <w:t xml:space="preserve"> </w:t>
-      </w:r>
-      <w:r>
-        <w:t xml:space="preserve">and was edited to indicate that on their Sample ID. For my sequences that ran,</w:t>
-      </w:r>
-      <w:r>
-        <w:t xml:space="preserve"> </w:t>
-      </w:r>
-      <w:r>
-        <w:t xml:space="preserve">“</w:t>
-      </w:r>
-      <w:r>
-        <w:t xml:space="preserve">allow editing</w:t>
-      </w:r>
-      <w:r>
-        <w:t xml:space="preserve">”</w:t>
-      </w:r>
-      <w:r>
-        <w:t xml:space="preserve"> </w:t>
-      </w:r>
-      <w:r>
-        <w:t xml:space="preserve">was done on Geneious Prime to look at any areas where the DNA seemed ambiguous and using my best judgment to fill in the data using</w:t>
+        <w:t xml:space="preserve">. For my sequences that ran, I corrected any ambiguous DNA base pairs and using</w:t>
       </w:r>
       <w:r>
         <w:t xml:space="preserve"> </w:t>
@@ -1241,33 +1060,7 @@
         </w:r>
       </w:hyperlink>
       <w:r>
-        <w:t xml:space="preserve">. These edited files were labeled as</w:t>
-      </w:r>
-      <w:r>
-        <w:t xml:space="preserve"> </w:t>
-      </w:r>
-      <w:r>
-        <w:t xml:space="preserve">“</w:t>
-      </w:r>
-      <w:r>
-        <w:t xml:space="preserve">cleaned</w:t>
-      </w:r>
-      <w:r>
-        <w:t xml:space="preserve">”</w:t>
-      </w:r>
-      <w:r>
-        <w:t xml:space="preserve"> </w:t>
-      </w:r>
-      <w:r>
-        <w:t xml:space="preserve">next to their Sample ID and prepped for MAFFT Alignment.</w:t>
-      </w:r>
-    </w:p>
-    <w:p>
-      <w:pPr>
-        <w:pStyle w:val="BodyText"/>
-      </w:pPr>
-      <w:r>
-        <w:t xml:space="preserve">Once I reached a high enough HQ% we used alignment to realign the working sequences with a sequence of DNA from my outgroup of</w:t>
+        <w:t xml:space="preserve">. Once my samples had a high HQ%, I used MAFFT alignment to realign the working sequences to DNA from my outgroup</w:t>
       </w:r>
       <w:r>
         <w:t xml:space="preserve"> </w:t>
@@ -1282,7 +1075,7 @@
         <w:t xml:space="preserve"> </w:t>
       </w:r>
       <w:r>
-        <w:t xml:space="preserve">strain YT-1 16 S (downloaded from the NCBI GenBank), this was aligned using MAFFT (Multiple Alignment using Fast Fourier Transform)</w:t>
+        <w:t xml:space="preserve">strain YT-1 16 S (downloaded from the NCBI GenBank)</w:t>
       </w:r>
       <w:r>
         <w:t xml:space="preserve"> </w:t>
@@ -1291,15 +1084,7 @@
         <w:t xml:space="preserve">(Katoh and Standley, 2013)</w:t>
       </w:r>
       <w:r>
-        <w:t xml:space="preserve">. The realignment was trimmed at the beginning and end for each sequence to align perfectly with the outgroup.</w:t>
-      </w:r>
-    </w:p>
-    <w:p>
-      <w:pPr>
-        <w:pStyle w:val="BodyText"/>
-      </w:pPr>
-      <w:r>
-        <w:t xml:space="preserve">Once aligned, I used Geneious V.4 2019.2.3 to create a PhyML Tree and Mr. Bayes to create phylogenies comparing my DNA sequences to the outgroup. PhyML was done by taking the newly realigned sequence and running it through the PhyML program. The PhyML Tree followed a substitution model of GTR with a Branch Support of Boostrap (100 Bootstraps)</w:t>
+        <w:t xml:space="preserve">. The realignment was trimmed at the beginning and end for each sequence to align perfectly with the outgroup. I used PhyML and Mr. Bayes to create two phylogenetic trees for my DNA sequences to the outgroup. PhyML was done by taking the newly realigned sequence and running it through the PhyML program. The PhyML Tree followed a substitution model of GTR with a Branch Support of Boostrap (100 Bootstraps)</w:t>
       </w:r>
       <w:r>
         <w:t xml:space="preserve"> </w:t>
@@ -1335,15 +1120,7 @@
         <w:t xml:space="preserve"> </w:t>
       </w:r>
       <w:r>
-        <w:t xml:space="preserve">as the root for my tree to act as the outgroup for my samples’ branches. Posterior probability was measured as a support value for quantifying relatedness between the branches.</w:t>
-      </w:r>
-    </w:p>
-    <w:p>
-      <w:pPr>
-        <w:pStyle w:val="BodyText"/>
-      </w:pPr>
-      <w:r>
-        <w:t xml:space="preserve">To run Mr. Bayes, my realigned sequence that I ran for PhyML was selected again. Mr. Bayes parameters had a substitution model of GTR, a rate variation of invgamma, a chain length of 1,100,000, a subsampling freq of 200, and a burn-in length of 100,000</w:t>
+        <w:t xml:space="preserve">as the root for my tree to act as the outgroup for my samples’ branches. Posterior probability was measured as a support value for quantifying relatedness between the branches. To run Mr. Bayes, my realigned sequence that I ran for PhyML was selected again. Mr. Bayes parameters had a substitution model of GTR, a rate variation of invgamma, a chain length of 1,100,000, a subsampling freq of 200, and a burn-in length of 100,000</w:t>
       </w:r>
       <w:r>
         <w:t xml:space="preserve"> </w:t>
@@ -1352,23 +1129,7 @@
         <w:t xml:space="preserve">(Suchard and Redelings, 2006)</w:t>
       </w:r>
       <w:r>
-        <w:t xml:space="preserve">. Any other category was set to default. Mr. Bayes resulted in three files which showed Mr. Bayes posterior output for estimates, tree view, and trace.</w:t>
-      </w:r>
-    </w:p>
-    <w:p>
-      <w:pPr>
-        <w:pStyle w:val="BodyText"/>
-      </w:pPr>
-      <w:r>
-        <w:t xml:space="preserve">The two phylogenies were uploaded using png.</w:t>
-      </w:r>
-    </w:p>
-    <w:p>
-      <w:pPr>
-        <w:pStyle w:val="BodyText"/>
-      </w:pPr>
-      <w:r>
-        <w:t xml:space="preserve">BLAST was done using NCBI BLAST rather than from the Geneious program. Each freshly cleaned sequence was copied into NCBI BLAST query sequence from Geneious Prime V.4 2019.2.3 . For each, 16S Ribosomal RNA sequences was selected from the database and ran for results.</w:t>
+        <w:t xml:space="preserve">. Any other category was set to default. Mr. Bayes resulted in three files which showed Mr. Bayes posterior output for estimates, tree view, and trace. BLAST was done using NCBI BLAST. Each freshly cleaned sequence was copied into NCBI BLAST query sequence from Geneious Prime V.4 2019.2.3. For each, 16S Ribosomal RNA sequences were selected from the database and ran for results.</w:t>
       </w:r>
     </w:p>
     <w:p>
@@ -1404,7 +1165,7 @@
         <w:t xml:space="preserve"> </w:t>
       </w:r>
       <w:r>
-        <w:t xml:space="preserve">folder. First, sequences were counted using various script files given and unzipped as FastQC files. The sequences that returned as FastQC files were analyzed by their FastQC reports. FastQC reports provided a Quality Control report which can spot problems which originate either in the sequencer or in the starting library material. After ensuring a quality sequence from my FASTqc reports, each sequence was trimmed by Trimmomatic. Trimmomatic was run on a given script using a for-loop to edit and clean all Illumina sequences. Trimmomatic uses processing steps to trim and filter the sequences to identify adapter sequences and quality filtering</w:t>
+        <w:t xml:space="preserve">folder. First, sequences were counted using various script files given and unzipped as FastQC files. The sequences that returned as FastQC files were analyzed by their FastQC reports. FastQC provided a Quality Control report to spot problems that originate in the sequencer or in the library material. I identified my quality Illumina sequence and trimmed and edited them using Trimmomatic. Trimmomatic on the command line</w:t>
       </w:r>
       <w:r>
         <w:t xml:space="preserve"> </w:t>
@@ -1425,7 +1186,7 @@
         <w:t xml:space="preserve">, 2014)</w:t>
       </w:r>
       <w:r>
-        <w:t xml:space="preserve">. Again using the command-line, FastQC files were edited into fasta files for better encoding of the BLAST results. BLAST was run again using a for-loop for all Illumina sequences and all data was summarized via the cut function. All output data was stored into a separate folder.</w:t>
+        <w:t xml:space="preserve">. FastQC files were processed into fasta files for better encoding of the BLAST results. BLAST was run on the terminal for all Illumina sequences and summarized via the cut function.</w:t>
       </w:r>
     </w:p>
     <w:p>
@@ -2817,7 +2578,7 @@
         <w:t xml:space="preserve"> </w:t>
       </w:r>
       <w:r>
-        <w:t xml:space="preserve">Boxplot showing the number of morphotypes from the two different sites. Nusing students morphotypes averaged &gt;5, while regulat students had an average of ~7 morphotypes. There was a difference in the mean number of morphotypes (Wilcox p = 0.05, reject the null hypothesis).</w:t>
+        <w:t xml:space="preserve">Boxplot showing the number of morphotypes from the two different sites. Nursing students morphotypes averaged &gt;5, while Regular students had an average of ~7 morphotypes. There was a difference in the mean number of morphotypes (Wilcox p = 0.05, reject the null hypothesis).</w:t>
       </w:r>
     </w:p>
     <w:tbl>
@@ -2952,7 +2713,7 @@
         <w:pStyle w:val="BodyText"/>
       </w:pPr>
       <w:r>
-        <w:t xml:space="preserve">Boxplots from culture data show that the number of colonies between the two groups (Group A - Nursing, Group B - Regular) were statistically different (p = 0.0365, Figure 3). Also seen in the number of morphotypes, their was also a statistically significant that suggests evidence of rejecting the null hypothesis due to p = 0.05 (Figure 4). This data confirms that there the higher number ofcolonies and different morphotypes within Group B (regular college students) in comparison to Group A (nursing students) is statistically significant.</w:t>
+        <w:t xml:space="preserve">Boxplots from culture data show that the number of colonies between the two groups (Group A - Nursing, Group B - Regular) were statistically different (p = 0.0365, Figure 3). Also seen in the number of morphotypes, their was also a statistically significant that suggests evidence of rejecting the null hypothesis due to p = 0.05 (Figure 4). This data confirms that there the higher number of colonies and different morphotypes within Group B (regular college students) in comparison to Group A (nursing students) is statistically significant.</w:t>
       </w:r>
     </w:p>
     <w:p>
@@ -2970,7 +2731,7 @@
         <w:pStyle w:val="FirstParagraph"/>
       </w:pPr>
       <w:r>
-        <w:t xml:space="preserve">As my samples werent sent to a lab and returned as sequenced DNA files, each DNA file was analyzed as whether they had failed or ran completely. Files that ran completely were cleaned and trimmed to be adjusted. I organized my data into a table in order to properly categorize and document the edits that were made to each successful sequence.</w:t>
+        <w:t xml:space="preserve">As my samples were sent to a lab and returned as sequenced DNA files, each DNA file was analyzed as whether they had failed or ran completely. Files that ran completely were cleaned and trimmed to be adjusted. I organized my data into a table in order to properly categorize and document the edits that were made to each successful sequence.</w:t>
       </w:r>
     </w:p>
     <w:p>
@@ -3527,7 +3288,7 @@
         <w:t xml:space="preserve"> </w:t>
       </w:r>
       <w:r>
-        <w:t xml:space="preserve">Table showing the locus of each sequence (16S), original filename of each sequence, the filename after correcting or marking as failed, its usability (useable vs unusable), length after trimming, and number of manually corrected in the remaining sequence after trimming.</w:t>
+        <w:t xml:space="preserve">Table showing the locus of each sequence (16S), original file name of each sequence, the file name after correcting or marking as failed, its usability (usable vs unusable), length after trimming, and number of manually corrected in the remaining sequence after trimming.</w:t>
       </w:r>
     </w:p>
     <w:p>
@@ -3946,7 +3707,7 @@
               <w:rPr>
                 <w:i/>
               </w:rPr>
-              <w:t xml:space="preserve">Straphylococcus warneri</w:t>
+              <w:t xml:space="preserve">Staphylococcus warneri</w:t>
             </w:r>
             <w:r>
               <w:t xml:space="preserve"> </w:t>
@@ -4093,7 +3854,7 @@
         <w:t xml:space="preserve"> </w:t>
       </w:r>
       <w:r>
-        <w:t xml:space="preserve">Table of successful Sanger Sequences after NCBI BLAST Results. This table indiccates the BLAST result metricts which include description, percent identiy, query cover, ascension and E value.</w:t>
+        <w:t xml:space="preserve">Table of successful Sanger Sequences after NCBI BLAST Results. This table indicates the BLAST result metrics which include description, percent identity, query cover, ascension and E value.</w:t>
       </w:r>
     </w:p>
     <w:p>
@@ -4125,7 +3886,7 @@
         <w:rPr>
           <w:i/>
         </w:rPr>
-        <w:t xml:space="preserve">Straphylococcus warneri</w:t>
+        <w:t xml:space="preserve">Staphylococcus warneri</w:t>
       </w:r>
       <w:r>
         <w:t xml:space="preserve"> </w:t>
@@ -5162,7 +4923,7 @@
         <w:pStyle w:val="BodyText"/>
       </w:pPr>
       <w:r>
-        <w:t xml:space="preserve">Trimmomatic was done from a for loop on the terminal line to trim down the sample sequences.</w:t>
+        <w:t xml:space="preserve">Trimmomatic was done on the terminal line to trim down the sample sequences.</w:t>
       </w:r>
       <w:r>
         <w:t xml:space="preserve"> </w:t>
@@ -5467,23 +5228,348 @@
     </w:p>
     <w:p>
       <w:pPr>
+        <w:pStyle w:val="Heading2"/>
+      </w:pPr>
+      <w:bookmarkStart w:id="68" w:name="phylum-abundance"/>
+      <w:r>
+        <w:t xml:space="preserve">Phylum Abundance</w:t>
+      </w:r>
+      <w:bookmarkEnd w:id="68"/>
+    </w:p>
+    <w:p>
+      <w:pPr>
+        <w:pStyle w:val="FirstParagraph"/>
+      </w:pPr>
+      <w:r>
+        <w:drawing>
+          <wp:inline>
+            <wp:extent cx="5334000" cy="4267200"/>
+            <wp:effectExtent b="0" l="0" r="0" t="0"/>
+            <wp:docPr descr="" title="" id="1" name="Picture"/>
+            <a:graphic>
+              <a:graphicData uri="http://schemas.openxmlformats.org/drawingml/2006/picture">
+                <pic:pic>
+                  <pic:nvPicPr>
+                    <pic:cNvPr descr="Bioinformatics_Report_files/figure-docx/unnamed-chunk-1-1.png" id="0" name="Picture"/>
+                    <pic:cNvPicPr>
+                      <a:picLocks noChangeArrowheads="1" noChangeAspect="1"/>
+                    </pic:cNvPicPr>
+                  </pic:nvPicPr>
+                  <pic:blipFill>
+                    <a:blip r:embed="rId69"/>
+                    <a:stretch>
+                      <a:fillRect/>
+                    </a:stretch>
+                  </pic:blipFill>
+                  <pic:spPr bwMode="auto">
+                    <a:xfrm>
+                      <a:off x="0" y="0"/>
+                      <a:ext cx="5334000" cy="4267200"/>
+                    </a:xfrm>
+                    <a:prstGeom prst="rect">
+                      <a:avLst/>
+                    </a:prstGeom>
+                    <a:noFill/>
+                    <a:ln w="9525">
+                      <a:noFill/>
+                      <a:headEnd/>
+                      <a:tailEnd/>
+                    </a:ln>
+                  </pic:spPr>
+                </pic:pic>
+              </a:graphicData>
+            </a:graphic>
+          </wp:inline>
+        </w:drawing>
+      </w:r>
+    </w:p>
+    <w:p>
+      <w:pPr>
+        <w:pStyle w:val="BodyText"/>
+      </w:pPr>
+      <w:r>
+        <w:rPr>
+          <w:b/>
+        </w:rPr>
+        <w:t xml:space="preserve">Figure 8:</w:t>
+      </w:r>
+      <w:r>
+        <w:t xml:space="preserve"> </w:t>
+      </w:r>
+      <w:r>
+        <w:t xml:space="preserve">Plot bar comparing the abundance of different phylum within the samples of Nursing Students and Regular Students. Positive and negative contorls are also present for comparison.</w:t>
+      </w:r>
+    </w:p>
+    <w:p>
+      <w:pPr>
+        <w:pStyle w:val="BodyText"/>
+      </w:pPr>
+      <w:r>
+        <w:drawing>
+          <wp:inline>
+            <wp:extent cx="5334000" cy="4267200"/>
+            <wp:effectExtent b="0" l="0" r="0" t="0"/>
+            <wp:docPr descr="" title="" id="1" name="Picture"/>
+            <a:graphic>
+              <a:graphicData uri="http://schemas.openxmlformats.org/drawingml/2006/picture">
+                <pic:pic>
+                  <pic:nvPicPr>
+                    <pic:cNvPr descr="Bioinformatics_Report_files/figure-docx/unnamed-chunk-2-1.png" id="0" name="Picture"/>
+                    <pic:cNvPicPr>
+                      <a:picLocks noChangeArrowheads="1" noChangeAspect="1"/>
+                    </pic:cNvPicPr>
+                  </pic:nvPicPr>
+                  <pic:blipFill>
+                    <a:blip r:embed="rId70"/>
+                    <a:stretch>
+                      <a:fillRect/>
+                    </a:stretch>
+                  </pic:blipFill>
+                  <pic:spPr bwMode="auto">
+                    <a:xfrm>
+                      <a:off x="0" y="0"/>
+                      <a:ext cx="5334000" cy="4267200"/>
+                    </a:xfrm>
+                    <a:prstGeom prst="rect">
+                      <a:avLst/>
+                    </a:prstGeom>
+                    <a:noFill/>
+                    <a:ln w="9525">
+                      <a:noFill/>
+                      <a:headEnd/>
+                      <a:tailEnd/>
+                    </a:ln>
+                  </pic:spPr>
+                </pic:pic>
+              </a:graphicData>
+            </a:graphic>
+          </wp:inline>
+        </w:drawing>
+      </w:r>
+    </w:p>
+    <w:p>
+      <w:pPr>
+        <w:pStyle w:val="BodyText"/>
+      </w:pPr>
+      <w:r>
+        <w:rPr>
+          <w:b/>
+        </w:rPr>
+        <w:t xml:space="preserve">Figure 9:</w:t>
+      </w:r>
+      <w:r>
+        <w:t xml:space="preserve"> </w:t>
+      </w:r>
+      <w:r>
+        <w:t xml:space="preserve">Boxplot showing the Alpha Diversity Measure within types of samples.</w:t>
+      </w:r>
+    </w:p>
+    <w:p>
+      <w:pPr>
+        <w:pStyle w:val="SourceCode"/>
+      </w:pPr>
+      <w:r>
+        <w:rPr>
+          <w:rStyle w:val="VerbatimChar"/>
+        </w:rPr>
+        <w:t xml:space="preserve">## # A tibble: 24 x 3</w:t>
+      </w:r>
+      <w:r>
+        <w:br w:type="textWrapping"/>
+      </w:r>
+      <w:r>
+        <w:rPr>
+          <w:rStyle w:val="VerbatimChar"/>
+        </w:rPr>
+        <w:t xml:space="preserve">## # Groups:   student_initials [2]</w:t>
+      </w:r>
+      <w:r>
+        <w:br w:type="textWrapping"/>
+      </w:r>
+      <w:r>
+        <w:rPr>
+          <w:rStyle w:val="VerbatimChar"/>
+        </w:rPr>
+        <w:t xml:space="preserve">##    student_initials Phylum                      sum_abundance</w:t>
+      </w:r>
+      <w:r>
+        <w:br w:type="textWrapping"/>
+      </w:r>
+      <w:r>
+        <w:rPr>
+          <w:rStyle w:val="VerbatimChar"/>
+        </w:rPr>
+        <w:t xml:space="preserve">##    &lt;chr&gt;            &lt;chr&gt;                               &lt;int&gt;</w:t>
+      </w:r>
+      <w:r>
+        <w:br w:type="textWrapping"/>
+      </w:r>
+      <w:r>
+        <w:rPr>
+          <w:rStyle w:val="VerbatimChar"/>
+        </w:rPr>
+        <w:t xml:space="preserve">##  1 AJ               Actinobacteria                      13216</w:t>
+      </w:r>
+      <w:r>
+        <w:br w:type="textWrapping"/>
+      </w:r>
+      <w:r>
+        <w:rPr>
+          <w:rStyle w:val="VerbatimChar"/>
+        </w:rPr>
+        <w:t xml:space="preserve">##  2 AJ               Bacteroidetes                        2216</w:t>
+      </w:r>
+      <w:r>
+        <w:br w:type="textWrapping"/>
+      </w:r>
+      <w:r>
+        <w:rPr>
+          <w:rStyle w:val="VerbatimChar"/>
+        </w:rPr>
+        <w:t xml:space="preserve">##  3 AJ               Candidatus_Saccharibacteria           114</w:t>
+      </w:r>
+      <w:r>
+        <w:br w:type="textWrapping"/>
+      </w:r>
+      <w:r>
+        <w:rPr>
+          <w:rStyle w:val="VerbatimChar"/>
+        </w:rPr>
+        <w:t xml:space="preserve">##  4 AJ               Cyanobacteria/Chloroplast            5122</w:t>
+      </w:r>
+      <w:r>
+        <w:br w:type="textWrapping"/>
+      </w:r>
+      <w:r>
+        <w:rPr>
+          <w:rStyle w:val="VerbatimChar"/>
+        </w:rPr>
+        <w:t xml:space="preserve">##  5 AJ               Deinococcus-Thermus                    24</w:t>
+      </w:r>
+      <w:r>
+        <w:br w:type="textWrapping"/>
+      </w:r>
+      <w:r>
+        <w:rPr>
+          <w:rStyle w:val="VerbatimChar"/>
+        </w:rPr>
+        <w:t xml:space="preserve">##  6 AJ               Firmicutes                          17739</w:t>
+      </w:r>
+      <w:r>
+        <w:br w:type="textWrapping"/>
+      </w:r>
+      <w:r>
+        <w:rPr>
+          <w:rStyle w:val="VerbatimChar"/>
+        </w:rPr>
+        <w:t xml:space="preserve">##  7 AJ               Fusobacteria                          757</w:t>
+      </w:r>
+      <w:r>
+        <w:br w:type="textWrapping"/>
+      </w:r>
+      <w:r>
+        <w:rPr>
+          <w:rStyle w:val="VerbatimChar"/>
+        </w:rPr>
+        <w:t xml:space="preserve">##  8 AJ               Planctomycetes                         70</w:t>
+      </w:r>
+      <w:r>
+        <w:br w:type="textWrapping"/>
+      </w:r>
+      <w:r>
+        <w:rPr>
+          <w:rStyle w:val="VerbatimChar"/>
+        </w:rPr>
+        <w:t xml:space="preserve">##  9 AJ               Proteobacteria                      22714</w:t>
+      </w:r>
+      <w:r>
+        <w:br w:type="textWrapping"/>
+      </w:r>
+      <w:r>
+        <w:rPr>
+          <w:rStyle w:val="VerbatimChar"/>
+        </w:rPr>
+        <w:t xml:space="preserve">## 10 AJ               Spirochaetes                           52</w:t>
+      </w:r>
+      <w:r>
+        <w:br w:type="textWrapping"/>
+      </w:r>
+      <w:r>
+        <w:rPr>
+          <w:rStyle w:val="VerbatimChar"/>
+        </w:rPr>
+        <w:t xml:space="preserve">## # … with 14 more rows</w:t>
+      </w:r>
+    </w:p>
+    <w:p>
+      <w:pPr>
+        <w:pStyle w:val="FirstParagraph"/>
+      </w:pPr>
+      <w:r>
+        <w:rPr>
+          <w:b/>
+        </w:rPr>
+        <w:t xml:space="preserve">Figure 10:</w:t>
+      </w:r>
+      <w:r>
+        <w:t xml:space="preserve"> </w:t>
+      </w:r>
+      <w:r>
+        <w:t xml:space="preserve">Table summarizing sequence counts for each Phylum.</w:t>
+      </w:r>
+    </w:p>
+    <w:p>
+      <w:pPr>
+        <w:pStyle w:val="BodyText"/>
+      </w:pPr>
+      <w:r>
+        <w:rPr>
+          <w:b/>
+        </w:rPr>
+        <w:t xml:space="preserve">Figure 11:</w:t>
+      </w:r>
+    </w:p>
+    <w:p>
+      <w:pPr>
+        <w:pStyle w:val="BodyText"/>
+      </w:pPr>
+      <w:r>
+        <w:rPr>
+          <w:b/>
+        </w:rPr>
+        <w:t xml:space="preserve">Figure 12:</w:t>
+      </w:r>
+    </w:p>
+    <w:p>
+      <w:pPr>
+        <w:pStyle w:val="BodyText"/>
+      </w:pPr>
+      <w:r>
+        <w:rPr>
+          <w:b/>
+        </w:rPr>
+        <w:t xml:space="preserve">Figure 13:</w:t>
+      </w:r>
+    </w:p>
+    <w:p>
+      <w:pPr>
         <w:pStyle w:val="Heading1"/>
       </w:pPr>
-      <w:bookmarkStart w:id="68" w:name="discussion"/>
+      <w:bookmarkStart w:id="71" w:name="discussion"/>
       <w:r>
         <w:t xml:space="preserve">Discussion</w:t>
       </w:r>
-      <w:bookmarkEnd w:id="68"/>
+      <w:bookmarkEnd w:id="71"/>
     </w:p>
     <w:p>
       <w:pPr>
         <w:pStyle w:val="Heading2"/>
       </w:pPr>
-      <w:bookmarkStart w:id="69" w:name="summary"/>
+      <w:bookmarkStart w:id="72" w:name="summary"/>
       <w:r>
         <w:t xml:space="preserve">Summary</w:t>
       </w:r>
-      <w:bookmarkEnd w:id="69"/>
+      <w:bookmarkEnd w:id="72"/>
     </w:p>
     <w:p>
       <w:pPr>
@@ -5549,7 +5635,7 @@
         <w:pStyle w:val="BodyText"/>
       </w:pPr>
       <w:r>
-        <w:t xml:space="preserve">My Culture data confirmed my hypothesis statistically as there was a reported difference in the number of colonies found between the two groups (Figure 3), and in the number of morphotypes with the colonies (Figure 4). However, interestingly I found that the bacteria found in the phones of the regular students (2B and 3B) indicated bacteria that were just as likely to be infectious than the bacteria found from the nursing student (3A). 2B showed up as the</w:t>
+        <w:t xml:space="preserve">My Culture data confirmed my hypothesis statistically as there was a reported difference in the number of colonies found between the two groups (Figure 3), and in the number of morphotypes with the colonies (Figure 4). However, interestingly, I found that the bacteria found in the phones of the regular students (2B and 3B) indicated bacteria that were just as likely to be infectious than the bacteria found from the nursing student (3A). 2B showed up as the</w:t>
       </w:r>
       <w:r>
         <w:t xml:space="preserve"> </w:t>
@@ -5731,11 +5817,11 @@
       <w:pPr>
         <w:pStyle w:val="Heading2"/>
       </w:pPr>
-      <w:bookmarkStart w:id="70" w:name="interpretation-of-sanger-sequencing-and-taxa"/>
+      <w:bookmarkStart w:id="73" w:name="interpretation-of-sanger-sequencing-and-taxa"/>
       <w:r>
         <w:t xml:space="preserve">Interpretation of Sanger Sequencing and Taxa</w:t>
       </w:r>
-      <w:bookmarkEnd w:id="70"/>
+      <w:bookmarkEnd w:id="73"/>
     </w:p>
     <w:p>
       <w:pPr>
@@ -5776,7 +5862,7 @@
         <w:pStyle w:val="BodyText"/>
       </w:pPr>
       <w:r>
-        <w:t xml:space="preserve">It was also interesting to see the data from Table 3 that indicates the BLAST matches of each successfully ran sequence (3A, 2B, 3B). From these sequences and the bacteria associated, it is also easier to interpret the phylogenetic trees (Figures 4, 5). I agreed that both trees had correctly placed 3A and 3B together due to the high bootstrap values of PhyML tree’s being 100 and Mr. Bayes is about 0.999 (Figure 5, 6, PhyML bootstrap ~100, Bayes = 0.999). While PhyML associates 2B more closely related to 3A and 3B, Mr. Bayes places 2B alongside the outgroup. This can be better interpreted through understanding the epidemiology of exactly the bacteria that most matched my data from the NCBI GenBank BLAST tool was. I found that the</w:t>
+        <w:t xml:space="preserve">It was also interesting to see the data from Table 3 that indicates the BLAST matches of each successfully ran sequence (3A, 2B, 3B). From these sequences and the bacteria associated, it is also easier to interpret the phylogenetic trees (Figures 4, 5). I agreed that both trees had correctly placed 3A and 3B together due to the high bootstrap values of PhyML tree’s being 100 and Mr. Bayes is about 0.999 (Figure 5, 6, PhyML bootstrap = 100, Bayes = 0.999). While PhyML associates 2B more closely related to 3A and 3B, Mr. Bayes places 2B alongside the outgroup. This can be better interpreted through understanding the epidemiology of exactly the bacteria that most matched my data from the NCBI GenBank BLAST tool was. I found that the</w:t>
       </w:r>
       <w:r>
         <w:t xml:space="preserve"> </w:t>
@@ -5791,7 +5877,22 @@
         <w:t xml:space="preserve"> </w:t>
       </w:r>
       <w:r>
-        <w:t xml:space="preserve">strain most matched my sample 2B, 3B as the Acinetobacter sp. strain, and 3A was most matched to the</w:t>
+        <w:t xml:space="preserve">strain most matched my sample 2B, 3B as the</w:t>
+      </w:r>
+      <w:r>
+        <w:t xml:space="preserve"> </w:t>
+      </w:r>
+      <w:r>
+        <w:rPr>
+          <w:i/>
+        </w:rPr>
+        <w:t xml:space="preserve">Acinetobacter sp.</w:t>
+      </w:r>
+      <w:r>
+        <w:t xml:space="preserve"> </w:t>
+      </w:r>
+      <w:r>
+        <w:t xml:space="preserve">strain, and 3A was most matched to the</w:t>
       </w:r>
       <w:r>
         <w:t xml:space="preserve"> </w:t>
@@ -5826,7 +5927,7 @@
         <w:t xml:space="preserve">Staphylococcus warneri</w:t>
       </w:r>
       <w:r>
-        <w:t xml:space="preserve">, it is a member of the bacterial genus</w:t>
+        <w:t xml:space="preserve">, is a member of the bacterial genus</w:t>
       </w:r>
       <w:r>
         <w:t xml:space="preserve"> </w:t>
@@ -6109,11 +6210,11 @@
       <w:pPr>
         <w:pStyle w:val="Heading2"/>
       </w:pPr>
-      <w:bookmarkStart w:id="71" w:name="interpretation-of-illumina-sequencing-and-taxa"/>
+      <w:bookmarkStart w:id="74" w:name="interpretation-of-illumina-sequencing-and-taxa"/>
       <w:r>
         <w:t xml:space="preserve">Interpretation of Illumina Sequencing and Taxa</w:t>
       </w:r>
-      <w:bookmarkEnd w:id="71"/>
+      <w:bookmarkEnd w:id="74"/>
     </w:p>
     <w:p>
       <w:pPr>
@@ -6385,11 +6486,11 @@
       <w:pPr>
         <w:pStyle w:val="Heading2"/>
       </w:pPr>
-      <w:bookmarkStart w:id="72" w:name="error-analysis"/>
+      <w:bookmarkStart w:id="75" w:name="error-analysis"/>
       <w:r>
         <w:t xml:space="preserve">Error Analysis</w:t>
       </w:r>
-      <w:bookmarkEnd w:id="72"/>
+      <w:bookmarkEnd w:id="75"/>
     </w:p>
     <w:p>
       <w:pPr>
@@ -6433,14 +6534,14 @@
       <w:pPr>
         <w:pStyle w:val="Heading1"/>
       </w:pPr>
-      <w:bookmarkStart w:id="73" w:name="sources-cited"/>
+      <w:bookmarkStart w:id="76" w:name="sources-cited"/>
       <w:r>
         <w:t xml:space="preserve">Sources Cited</w:t>
       </w:r>
-      <w:bookmarkEnd w:id="73"/>
-    </w:p>
-    <w:bookmarkStart w:id="96" w:name="refs"/>
-    <w:bookmarkStart w:id="74" w:name="ref-amplicon201316s"/>
+      <w:bookmarkEnd w:id="76"/>
+    </w:p>
+    <w:bookmarkStart w:id="99" w:name="refs"/>
+    <w:bookmarkStart w:id="77" w:name="ref-amplicon201316s"/>
     <w:p>
       <w:pPr>
         <w:pStyle w:val="Bibliography"/>
@@ -6464,8 +6565,8 @@
         <w:t xml:space="preserve">(2013) 16s metagenomic sequencing library preparation.</w:t>
       </w:r>
     </w:p>
-    <w:bookmarkEnd w:id="74"/>
-    <w:bookmarkStart w:id="75" w:name="ref-bolger2014trimmomatic"/>
+    <w:bookmarkEnd w:id="77"/>
+    <w:bookmarkStart w:id="78" w:name="ref-bolger2014trimmomatic"/>
     <w:p>
       <w:pPr>
         <w:pStyle w:val="Bibliography"/>
@@ -6513,8 +6614,8 @@
         <w:t xml:space="preserve">, 2114–2120.</w:t>
       </w:r>
     </w:p>
-    <w:bookmarkEnd w:id="75"/>
-    <w:bookmarkStart w:id="76" w:name="ref-campoccia2010characterization"/>
+    <w:bookmarkEnd w:id="78"/>
+    <w:bookmarkStart w:id="79" w:name="ref-campoccia2010characterization"/>
     <w:p>
       <w:pPr>
         <w:pStyle w:val="Bibliography"/>
@@ -6562,8 +6663,8 @@
         <w:t xml:space="preserve">, 575–581.</w:t>
       </w:r>
     </w:p>
-    <w:bookmarkEnd w:id="76"/>
-    <w:bookmarkStart w:id="77" w:name="ref-delarue1990attempt"/>
+    <w:bookmarkEnd w:id="79"/>
+    <w:bookmarkStart w:id="80" w:name="ref-delarue1990attempt"/>
     <w:p>
       <w:pPr>
         <w:pStyle w:val="Bibliography"/>
@@ -6611,8 +6712,8 @@
         <w:t xml:space="preserve">, 461–467.</w:t>
       </w:r>
     </w:p>
-    <w:bookmarkEnd w:id="77"/>
-    <w:bookmarkStart w:id="78" w:name="ref-dillon"/>
+    <w:bookmarkEnd w:id="80"/>
+    <w:bookmarkStart w:id="81" w:name="ref-dillon"/>
     <w:p>
       <w:pPr>
         <w:pStyle w:val="Bibliography"/>
@@ -6633,8 +6734,8 @@
         <w:t xml:space="preserve">.</w:t>
       </w:r>
     </w:p>
-    <w:bookmarkEnd w:id="78"/>
-    <w:bookmarkStart w:id="79" w:name="ref-guindon2010new"/>
+    <w:bookmarkEnd w:id="81"/>
+    <w:bookmarkStart w:id="82" w:name="ref-guindon2010new"/>
     <w:p>
       <w:pPr>
         <w:pStyle w:val="Bibliography"/>
@@ -6682,8 +6783,8 @@
         <w:t xml:space="preserve">, 307–321.</w:t>
       </w:r>
     </w:p>
-    <w:bookmarkEnd w:id="79"/>
-    <w:bookmarkStart w:id="80" w:name="ref-karabay2007role"/>
+    <w:bookmarkEnd w:id="82"/>
+    <w:bookmarkStart w:id="83" w:name="ref-karabay2007role"/>
     <w:p>
       <w:pPr>
         <w:pStyle w:val="Bibliography"/>
@@ -6731,8 +6832,8 @@
         <w:t xml:space="preserve">, 72–3.</w:t>
       </w:r>
     </w:p>
-    <w:bookmarkEnd w:id="80"/>
-    <w:bookmarkStart w:id="81" w:name="ref-katoh2013mafft"/>
+    <w:bookmarkEnd w:id="83"/>
+    <w:bookmarkStart w:id="84" w:name="ref-katoh2013mafft"/>
     <w:p>
       <w:pPr>
         <w:pStyle w:val="Bibliography"/>
@@ -6765,8 +6866,8 @@
         <w:t xml:space="preserve">, 772–780.</w:t>
       </w:r>
     </w:p>
-    <w:bookmarkEnd w:id="81"/>
-    <w:bookmarkStart w:id="82" w:name="ref-kim2014actinomyces"/>
+    <w:bookmarkEnd w:id="84"/>
+    <w:bookmarkStart w:id="85" w:name="ref-kim2014actinomyces"/>
     <w:p>
       <w:pPr>
         <w:pStyle w:val="Bibliography"/>
@@ -6814,8 +6915,8 @@
         <w:t xml:space="preserve">, 393–396.</w:t>
       </w:r>
     </w:p>
-    <w:bookmarkEnd w:id="82"/>
-    <w:bookmarkStart w:id="83" w:name="ref-koljalg2017high"/>
+    <w:bookmarkEnd w:id="85"/>
+    <w:bookmarkStart w:id="86" w:name="ref-koljalg2017high"/>
     <w:p>
       <w:pPr>
         <w:pStyle w:val="Bibliography"/>
@@ -6863,8 +6964,8 @@
         <w:t xml:space="preserve">, 73.</w:t>
       </w:r>
     </w:p>
-    <w:bookmarkEnd w:id="83"/>
-    <w:bookmarkStart w:id="84" w:name="ref-kuo"/>
+    <w:bookmarkEnd w:id="86"/>
+    <w:bookmarkStart w:id="87" w:name="ref-kuo"/>
     <w:p>
       <w:pPr>
         <w:pStyle w:val="Bibliography"/>
@@ -6885,8 +6986,8 @@
         <w:t xml:space="preserve">.</w:t>
       </w:r>
     </w:p>
-    <w:bookmarkEnd w:id="84"/>
-    <w:bookmarkStart w:id="85" w:name="ref-10.1111/j.1574-6968.1998.tb12903.x"/>
+    <w:bookmarkEnd w:id="87"/>
+    <w:bookmarkStart w:id="88" w:name="ref-10.1111/j.1574-6968.1998.tb12903.x"/>
     <w:p>
       <w:pPr>
         <w:pStyle w:val="Bibliography"/>
@@ -6934,8 +7035,8 @@
         <w:t xml:space="preserve">, 137–143.</w:t>
       </w:r>
     </w:p>
-    <w:bookmarkEnd w:id="85"/>
-    <w:bookmarkStart w:id="86" w:name="ref-lim2018complete"/>
+    <w:bookmarkEnd w:id="88"/>
+    <w:bookmarkStart w:id="89" w:name="ref-lim2018complete"/>
     <w:p>
       <w:pPr>
         <w:pStyle w:val="Bibliography"/>
@@ -6983,8 +7084,8 @@
         <w:t xml:space="preserve">.</w:t>
       </w:r>
     </w:p>
-    <w:bookmarkEnd w:id="86"/>
-    <w:bookmarkStart w:id="87" w:name="ref-meadow2014mobile"/>
+    <w:bookmarkEnd w:id="89"/>
+    <w:bookmarkStart w:id="90" w:name="ref-meadow2014mobile"/>
     <w:p>
       <w:pPr>
         <w:pStyle w:val="Bibliography"/>
@@ -7032,8 +7133,8 @@
         <w:t xml:space="preserve">, e447.</w:t>
       </w:r>
     </w:p>
-    <w:bookmarkEnd w:id="87"/>
-    <w:bookmarkStart w:id="88" w:name="ref-nwankwo2014nosocomial"/>
+    <w:bookmarkEnd w:id="90"/>
+    <w:bookmarkStart w:id="91" w:name="ref-nwankwo2014nosocomial"/>
     <w:p>
       <w:pPr>
         <w:pStyle w:val="Bibliography"/>
@@ -7081,8 +7182,8 @@
         <w:t xml:space="preserve">, 135–140.</w:t>
       </w:r>
     </w:p>
-    <w:bookmarkEnd w:id="88"/>
-    <w:bookmarkStart w:id="89" w:name="ref-ross2015microbial"/>
+    <w:bookmarkEnd w:id="91"/>
+    <w:bookmarkStart w:id="92" w:name="ref-ross2015microbial"/>
     <w:p>
       <w:pPr>
         <w:pStyle w:val="Bibliography"/>
@@ -7115,8 +7216,8 @@
         <w:t xml:space="preserve">, 66.</w:t>
       </w:r>
     </w:p>
-    <w:bookmarkEnd w:id="89"/>
-    <w:bookmarkStart w:id="90" w:name="ref-sadat2010bacterial"/>
+    <w:bookmarkEnd w:id="92"/>
+    <w:bookmarkStart w:id="93" w:name="ref-sadat2010bacterial"/>
     <w:p>
       <w:pPr>
         <w:pStyle w:val="Bibliography"/>
@@ -7164,8 +7265,8 @@
         <w:t xml:space="preserve">, 404–405.</w:t>
       </w:r>
     </w:p>
-    <w:bookmarkEnd w:id="90"/>
-    <w:bookmarkStart w:id="91" w:name="ref-sepehri2009bacterial"/>
+    <w:bookmarkEnd w:id="93"/>
+    <w:bookmarkStart w:id="94" w:name="ref-sepehri2009bacterial"/>
     <w:p>
       <w:pPr>
         <w:pStyle w:val="Bibliography"/>
@@ -7213,8 +7314,8 @@
         <w:t xml:space="preserve">, 806.</w:t>
       </w:r>
     </w:p>
-    <w:bookmarkEnd w:id="91"/>
-    <w:bookmarkStart w:id="92" w:name="ref-suchard2006bali"/>
+    <w:bookmarkEnd w:id="94"/>
+    <w:bookmarkStart w:id="95" w:name="ref-suchard2006bali"/>
     <w:p>
       <w:pPr>
         <w:pStyle w:val="Bibliography"/>
@@ -7247,8 +7348,8 @@
         <w:t xml:space="preserve">, 2047–2048.</w:t>
       </w:r>
     </w:p>
-    <w:bookmarkEnd w:id="92"/>
-    <w:bookmarkStart w:id="93" w:name="ref-taher2019pathogenic"/>
+    <w:bookmarkEnd w:id="95"/>
+    <w:bookmarkStart w:id="96" w:name="ref-taher2019pathogenic"/>
     <w:p>
       <w:pPr>
         <w:pStyle w:val="Bibliography"/>
@@ -7281,8 +7382,8 @@
         <w:t xml:space="preserve">, 1145–1150.</w:t>
       </w:r>
     </w:p>
-    <w:bookmarkEnd w:id="93"/>
-    <w:bookmarkStart w:id="94" w:name="ref-tajeddin2016role"/>
+    <w:bookmarkEnd w:id="96"/>
+    <w:bookmarkStart w:id="97" w:name="ref-tajeddin2016role"/>
     <w:p>
       <w:pPr>
         <w:pStyle w:val="Bibliography"/>
@@ -7330,8 +7431,8 @@
         <w:t xml:space="preserve">, 13–23.</w:t>
       </w:r>
     </w:p>
-    <w:bookmarkEnd w:id="94"/>
-    <w:bookmarkStart w:id="95" w:name="ref-ulger2009we"/>
+    <w:bookmarkEnd w:id="97"/>
+    <w:bookmarkStart w:id="98" w:name="ref-ulger2009we"/>
     <w:p>
       <w:pPr>
         <w:pStyle w:val="Bibliography"/>
@@ -7379,8 +7480,8 @@
         <w:t xml:space="preserve">, 7.</w:t>
       </w:r>
     </w:p>
-    <w:bookmarkEnd w:id="95"/>
-    <w:bookmarkEnd w:id="96"/>
+    <w:bookmarkEnd w:id="98"/>
+    <w:bookmarkEnd w:id="99"/>
     <w:sectPr/>
   </w:body>
 </w:document>

</xml_diff>

<commit_message>
Add R group title for Sanger Report and add figures for R markdown Report
</commit_message>
<xml_diff>
--- a/Bioinformatics_Report.docx
+++ b/Bioinformatics_Report.docx
@@ -1338,7 +1338,52 @@
         <w:pStyle w:val="BodyText"/>
       </w:pPr>
       <w:r>
-        <w:t xml:space="preserve">All Illumina Sequences for the samples successfully ran and were able to be processed for BLAST sequencing. The result of this BLAST showed 10 different bacteria types for each of my Illumina sequences. As each of the samples equally had same amount of sequences for each taxa of bacteria for each set of 10, trends were analyzed between each sample (Figure 7). All sequences except for AJ-2b_S65_L001_R1_001 had tested for a type of</w:t>
+        <w:t xml:space="preserve">All Illumina Sequences for the samples successfully ran and were able to be processed for BLAST sequencing. The result of this BLAST showed 10 different bacteria types for each of my Illumina sequences. As each of the samples equally had same amount of sequences for each taxa of bacteria for each set of 10, trends were analyzed between each sample (Table 6). However, a lot of my samples had tested for uncultered</w:t>
+      </w:r>
+      <w:r>
+        <w:t xml:space="preserve"> </w:t>
+      </w:r>
+      <w:r>
+        <w:rPr>
+          <w:i/>
+        </w:rPr>
+        <w:t xml:space="preserve">bacterium</w:t>
+      </w:r>
+      <w:r>
+        <w:t xml:space="preserve"> </w:t>
+      </w:r>
+      <w:r>
+        <w:t xml:space="preserve">as their first or second highest bacterium number. Samples 2a and 2b had uncultured</w:t>
+      </w:r>
+      <w:r>
+        <w:t xml:space="preserve"> </w:t>
+      </w:r>
+      <w:r>
+        <w:rPr>
+          <w:i/>
+        </w:rPr>
+        <w:t xml:space="preserve">bacterium</w:t>
+      </w:r>
+      <w:r>
+        <w:t xml:space="preserve"> </w:t>
+      </w:r>
+      <w:r>
+        <w:t xml:space="preserve">as their highest identified taxa while Samples 1a, 1b, 3a, 3b all had a specific highest identified bacteria. Sample 1a tested for</w:t>
+      </w:r>
+      <w:r>
+        <w:t xml:space="preserve"> </w:t>
+      </w:r>
+      <w:r>
+        <w:rPr>
+          <w:i/>
+        </w:rPr>
+        <w:t xml:space="preserve">Acinetobacter ursingii</w:t>
+      </w:r>
+      <w:r>
+        <w:t xml:space="preserve"> </w:t>
+      </w:r>
+      <w:r>
+        <w:t xml:space="preserve">and it was interesting that each sequence except for AJ-2b_S65_L001_R1_001 tested for a type of</w:t>
       </w:r>
       <w:r>
         <w:t xml:space="preserve"> </w:t>
@@ -1350,7 +1395,43 @@
         <w:t xml:space="preserve">Acinetobacter</w:t>
       </w:r>
       <w:r>
-        <w:t xml:space="preserve">. While all of the samples had a BLAST result of a certain type of</w:t>
+        <w:t xml:space="preserve">. Sample 1b tested for</w:t>
+      </w:r>
+      <w:r>
+        <w:t xml:space="preserve"> </w:t>
+      </w:r>
+      <w:r>
+        <w:rPr>
+          <w:i/>
+        </w:rPr>
+        <w:t xml:space="preserve">Haemophilus parainfluenza</w:t>
+      </w:r>
+      <w:r>
+        <w:t xml:space="preserve">, 3a had a</w:t>
+      </w:r>
+      <w:r>
+        <w:t xml:space="preserve"> </w:t>
+      </w:r>
+      <w:r>
+        <w:rPr>
+          <w:i/>
+        </w:rPr>
+        <w:t xml:space="preserve">Petrocodon jingxiensis</w:t>
+      </w:r>
+      <w:r>
+        <w:t xml:space="preserve">, and 3b tested for</w:t>
+      </w:r>
+      <w:r>
+        <w:t xml:space="preserve"> </w:t>
+      </w:r>
+      <w:r>
+        <w:rPr>
+          <w:i/>
+        </w:rPr>
+        <w:t xml:space="preserve">Corynebacterium acolens</w:t>
+      </w:r>
+      <w:r>
+        <w:t xml:space="preserve">. All of the samples had a BLAST result of a certain type of</w:t>
       </w:r>
       <w:r>
         <w:t xml:space="preserve"> </w:t>
@@ -1380,31 +1461,201 @@
         <w:t xml:space="preserve"> </w:t>
       </w:r>
       <w:r>
-        <w:t xml:space="preserve">were present in their sequences. The genus</w:t>
-      </w:r>
-      <w:r>
-        <w:t xml:space="preserve"> </w:t>
-      </w:r>
-      <w:r>
-        <w:rPr>
-          <w:i/>
-        </w:rPr>
-        <w:t xml:space="preserve">Bacterium</w:t>
-      </w:r>
-      <w:r>
-        <w:t xml:space="preserve"> </w:t>
-      </w:r>
-      <w:r>
-        <w:t xml:space="preserve">was only present in AJ-1a_S61_L001_R1_001 and AJ-3b_S66_L001_R1_001.</w:t>
-      </w:r>
-      <w:r>
-        <w:t xml:space="preserve"> </w:t>
-      </w:r>
-      <w:r>
-        <w:rPr>
-          <w:i/>
-        </w:rPr>
-        <w:t xml:space="preserve">Actinomyces</w:t>
+        <w:t xml:space="preserve">were present in their sequences.</w:t>
+      </w:r>
+    </w:p>
+    <w:p>
+      <w:pPr>
+        <w:pStyle w:val="Heading1"/>
+      </w:pPr>
+      <w:bookmarkStart w:id="47" w:name="discussion"/>
+      <w:r>
+        <w:t xml:space="preserve">Discussion</w:t>
+      </w:r>
+      <w:bookmarkEnd w:id="47"/>
+    </w:p>
+    <w:p>
+      <w:pPr>
+        <w:pStyle w:val="Heading2"/>
+      </w:pPr>
+      <w:bookmarkStart w:id="48" w:name="summary"/>
+      <w:r>
+        <w:t xml:space="preserve">Summary</w:t>
+      </w:r>
+      <w:bookmarkEnd w:id="48"/>
+    </w:p>
+    <w:p>
+      <w:pPr>
+        <w:pStyle w:val="FirstParagraph"/>
+      </w:pPr>
+      <w:r>
+        <w:t xml:space="preserve">Mobile phones have become one of the indispensable accessories in everyday modern life</w:t>
+      </w:r>
+      <w:r>
+        <w:t xml:space="preserve"> </w:t>
+      </w:r>
+      <w:r>
+        <w:t xml:space="preserve">(Karabay</w:t>
+      </w:r>
+      <w:r>
+        <w:t xml:space="preserve"> </w:t>
+      </w:r>
+      <w:r>
+        <w:rPr>
+          <w:i/>
+        </w:rPr>
+        <w:t xml:space="preserve">et al.</w:t>
+      </w:r>
+      <w:r>
+        <w:t xml:space="preserve">, 2007)</w:t>
+      </w:r>
+      <w:r>
+        <w:t xml:space="preserve">. Cell phones are taken with us everywhere even in hospital halls, laboratories, and/or intensive care units when dealing with severe illnesses</w:t>
+      </w:r>
+      <w:r>
+        <w:t xml:space="preserve"> </w:t>
+      </w:r>
+      <w:r>
+        <w:t xml:space="preserve">(Karabay</w:t>
+      </w:r>
+      <w:r>
+        <w:t xml:space="preserve"> </w:t>
+      </w:r>
+      <w:r>
+        <w:rPr>
+          <w:i/>
+        </w:rPr>
+        <w:t xml:space="preserve">et al.</w:t>
+      </w:r>
+      <w:r>
+        <w:t xml:space="preserve">, 2007)</w:t>
+      </w:r>
+      <w:r>
+        <w:t xml:space="preserve">. Moreover, college students were also noted to not only take their phones everywhere, but also are exposed to the most among germs do the density of college campuses and students</w:t>
+      </w:r>
+      <w:r>
+        <w:t xml:space="preserve"> </w:t>
+      </w:r>
+      <w:r>
+        <w:t xml:space="preserve">(Ross and Neufeld, 2015)</w:t>
+      </w:r>
+      <w:r>
+        <w:t xml:space="preserve">. Thus, my study attempted to analyze whether college students who do enter hospitals (such as Nursing students) have the potential at being bacterial carriers for infections due to their cell phone use. Specifically, I had sampled the phones of 6 total college students at the University of San Francisco, 3 of which were Nursing students working at the clinical site at Saint Mary’s Hospital while the other 3 were just regular non-health related students. I had wanted to see whether Nursing students did sanitize their phones and take extra precautions in limiting their bacterial contact in comparison to regular college students. I hypothesized that Nursing students were required to clean their phones, thus showing less bacterial growth.</w:t>
+      </w:r>
+    </w:p>
+    <w:p>
+      <w:pPr>
+        <w:pStyle w:val="BodyText"/>
+      </w:pPr>
+      <w:r>
+        <w:t xml:space="preserve">My Culture data confirmed my hypothesis statistically as there was a reported difference in the number of colonies found between the two groups (Figure 3). I also looked at the number of morphotypes with the colonies as colony morphotypes as a common measurement for diversity and/or isolation of the dominant species within bacterial communities</w:t>
+      </w:r>
+      <w:r>
+        <w:t xml:space="preserve"> </w:t>
+      </w:r>
+      <w:r>
+        <w:t xml:space="preserve">(Lebaron</w:t>
+      </w:r>
+      <w:r>
+        <w:t xml:space="preserve"> </w:t>
+      </w:r>
+      <w:r>
+        <w:rPr>
+          <w:i/>
+        </w:rPr>
+        <w:t xml:space="preserve">et al.</w:t>
+      </w:r>
+      <w:r>
+        <w:t xml:space="preserve">, 1998)</w:t>
+      </w:r>
+      <w:r>
+        <w:t xml:space="preserve"> </w:t>
+      </w:r>
+      <w:r>
+        <w:t xml:space="preserve">(Figure 4). For both conditions, I found that Nursing Students had less morphotypes and colony abundance in comparison to Regular Students. However, interestingly, I found that the bacteria found in the phones of the regular students (2B and 3B) indicated bacteria that were just as likely to be infectious than the bacteria found from the nursing student (3A). 2B showed up as the</w:t>
+      </w:r>
+      <w:r>
+        <w:t xml:space="preserve"> </w:t>
+      </w:r>
+      <w:r>
+        <w:rPr>
+          <w:i/>
+        </w:rPr>
+        <w:t xml:space="preserve">Staphylococcus warneri</w:t>
+      </w:r>
+      <w:r>
+        <w:t xml:space="preserve"> </w:t>
+      </w:r>
+      <w:r>
+        <w:t xml:space="preserve">strain and 3B was the</w:t>
+      </w:r>
+      <w:r>
+        <w:t xml:space="preserve"> </w:t>
+      </w:r>
+      <w:r>
+        <w:rPr>
+          <w:i/>
+        </w:rPr>
+        <w:t xml:space="preserve">Acinetobacter sp. strain</w:t>
+      </w:r>
+      <w:r>
+        <w:t xml:space="preserve">, while 3A had matched as the</w:t>
+      </w:r>
+      <w:r>
+        <w:t xml:space="preserve"> </w:t>
+      </w:r>
+      <w:r>
+        <w:rPr>
+          <w:i/>
+        </w:rPr>
+        <w:t xml:space="preserve">Moraxella osloensis</w:t>
+      </w:r>
+      <w:r>
+        <w:t xml:space="preserve"> </w:t>
+      </w:r>
+      <w:r>
+        <w:t xml:space="preserve">strain. This contradicted previous studies which indicated that those who worked in the medical/ healthcare setting had much more resistant and dangerous bacteria found within their phones</w:t>
+      </w:r>
+      <w:r>
+        <w:t xml:space="preserve"> </w:t>
+      </w:r>
+      <w:r>
+        <w:t xml:space="preserve">(Taher, 2019)</w:t>
+      </w:r>
+      <w:r>
+        <w:t xml:space="preserve">. While there was no complete indication that Nursing students had fewer bacteria than regular students, it was evident that Nursing students (Group A) had much fewer morphotypes in the colonies found in Group B. This data provided some evidence that Nursing students, at least the University of San Francisco, have much better safety precaution against high levels of bacterial growth in comparison to regular college students.</w:t>
+      </w:r>
+    </w:p>
+    <w:p>
+      <w:pPr>
+        <w:pStyle w:val="BodyText"/>
+      </w:pPr>
+      <w:r>
+        <w:t xml:space="preserve">My Culture Free data also confirmed the idea that each of the species identified on cell phones were just as likely to be as infectious as the other regardless of whether the cell phone belonged to a Nursing Student or Regular Student. All sequences (except for the sequence of sample 2B: AJ-2b_S65_L001_R1_001) had tested for a type of</w:t>
+      </w:r>
+      <w:r>
+        <w:t xml:space="preserve"> </w:t>
+      </w:r>
+      <w:r>
+        <w:rPr>
+          <w:i/>
+        </w:rPr>
+        <w:t xml:space="preserve">Acinetobacter</w:t>
+      </w:r>
+      <w:r>
+        <w:t xml:space="preserve"> </w:t>
+      </w:r>
+      <w:r>
+        <w:t xml:space="preserve">and all of the samples had a type of</w:t>
+      </w:r>
+      <w:r>
+        <w:t xml:space="preserve"> </w:t>
+      </w:r>
+      <w:r>
+        <w:rPr>
+          <w:i/>
+        </w:rPr>
+        <w:t xml:space="preserve">Bacillus</w:t>
       </w:r>
       <w:r>
         <w:t xml:space="preserve"> </w:t>
@@ -1419,161 +1670,543 @@
         <w:rPr>
           <w:i/>
         </w:rPr>
-        <w:t xml:space="preserve">actinmyocete</w:t>
-      </w:r>
-      <w:r>
-        <w:t xml:space="preserve"> </w:t>
-      </w:r>
-      <w:r>
-        <w:t xml:space="preserve">were present in AJ-1b_S64_L001_R1_001, AJ-2b_S65_L001_R1_001, AJ-3a_S63_L001_R1_001. AJ-1a_S61_L001_R1_001 had the unique bacteria of</w:t>
-      </w:r>
-      <w:r>
-        <w:t xml:space="preserve"> </w:t>
-      </w:r>
-      <w:r>
-        <w:rPr>
-          <w:i/>
-        </w:rPr>
-        <w:t xml:space="preserve">Alloprevotella sp A1798</w:t>
-      </w:r>
-      <w:r>
-        <w:t xml:space="preserve"> </w:t>
-      </w:r>
-      <w:r>
-        <w:t xml:space="preserve">and</w:t>
-      </w:r>
-      <w:r>
-        <w:t xml:space="preserve"> </w:t>
-      </w:r>
-      <w:r>
-        <w:rPr>
-          <w:i/>
-        </w:rPr>
-        <w:t xml:space="preserve">Brevundimos nasdae</w:t>
-      </w:r>
-      <w:r>
-        <w:t xml:space="preserve">. Other sequences with unique bacteria were AJ-1b_S64_L001_R1_001 with</w:t>
-      </w:r>
-      <w:r>
-        <w:t xml:space="preserve"> </w:t>
-      </w:r>
-      <w:r>
-        <w:rPr>
-          <w:i/>
-        </w:rPr>
-        <w:t xml:space="preserve">Alloprevotella sp. A1789</w:t>
-      </w:r>
-      <w:r>
-        <w:t xml:space="preserve"> </w:t>
-      </w:r>
-      <w:r>
-        <w:t xml:space="preserve">and</w:t>
-      </w:r>
-      <w:r>
-        <w:t xml:space="preserve"> </w:t>
-      </w:r>
-      <w:r>
-        <w:rPr>
-          <w:i/>
-        </w:rPr>
-        <w:t xml:space="preserve">Anaeroglobus sp. 54-A15</w:t>
-      </w:r>
-      <w:r>
-        <w:t xml:space="preserve"> </w:t>
-      </w:r>
-      <w:r>
-        <w:t xml:space="preserve">and AJ-3a_S63_L001_R1_001 with</w:t>
-      </w:r>
-      <w:r>
-        <w:t xml:space="preserve"> </w:t>
-      </w:r>
-      <w:r>
-        <w:rPr>
-          <w:i/>
-        </w:rPr>
-        <w:t xml:space="preserve">Anaerobic bacterium EtOH8</w:t>
+        <w:t xml:space="preserve">Bacillaceae</w:t>
+      </w:r>
+      <w:r>
+        <w:t xml:space="preserve">. These species are common for types of bacterium and can be a harmful pathogen for infectious diseases depending on the specific taxa. One interesting result from almost all samples testing for</w:t>
+      </w:r>
+      <w:r>
+        <w:t xml:space="preserve"> </w:t>
+      </w:r>
+      <w:r>
+        <w:rPr>
+          <w:i/>
+        </w:rPr>
+        <w:t xml:space="preserve">Acinetobacter</w:t>
+      </w:r>
+      <w:r>
+        <w:t xml:space="preserve">, is that</w:t>
+      </w:r>
+      <w:r>
+        <w:t xml:space="preserve"> </w:t>
+      </w:r>
+      <w:r>
+        <w:rPr>
+          <w:i/>
+        </w:rPr>
+        <w:t xml:space="preserve">Acinetobacter</w:t>
+      </w:r>
+      <w:r>
+        <w:t xml:space="preserve"> </w:t>
+      </w:r>
+      <w:r>
+        <w:t xml:space="preserve">are gram-negative organisms that can cause infections in any organ system often found within hospitalized patients and the fact that it was also present in all of the Regular Students indicated that the level of how harmful/ infectious the pathogen present on a cell phone did not differ on whether the cell phone user was exposed to the hospital setting as a Nursing student or a Regular student</w:t>
+      </w:r>
+      <w:r>
+        <w:t xml:space="preserve"> </w:t>
+      </w:r>
+      <w:r>
+        <w:t xml:space="preserve">. The species of</w:t>
+      </w:r>
+      <w:r>
+        <w:t xml:space="preserve"> </w:t>
+      </w:r>
+      <w:r>
+        <w:rPr>
+          <w:i/>
+        </w:rPr>
+        <w:t xml:space="preserve">Bacillus</w:t>
+      </w:r>
+      <w:r>
+        <w:t xml:space="preserve"> </w:t>
+      </w:r>
+      <w:r>
+        <w:t xml:space="preserve">also has a clinical spectrum of infections which include things like food poisoning, localized infections related to trauma, deep seated soft tissue infections, and systemic infections</w:t>
+      </w:r>
+      <w:r>
+        <w:t xml:space="preserve"> </w:t>
+      </w:r>
+      <w:r>
+        <w:t xml:space="preserve">(</w:t>
+      </w:r>
+      <w:r>
+        <w:rPr>
+          <w:b/>
+        </w:rPr>
+        <w:t xml:space="preserve">???</w:t>
+      </w:r>
+      <w:r>
+        <w:t xml:space="preserve">)</w:t>
+      </w:r>
+      <w:r>
+        <w:t xml:space="preserve">. As Sample 1a tested for</w:t>
+      </w:r>
+      <w:r>
+        <w:t xml:space="preserve"> </w:t>
+      </w:r>
+      <w:r>
+        <w:rPr>
+          <w:i/>
+        </w:rPr>
+        <w:t xml:space="preserve">Acinetobacter ursingii</w:t>
+      </w:r>
+      <w:r>
+        <w:t xml:space="preserve">, Sample 1b had</w:t>
+      </w:r>
+      <w:r>
+        <w:t xml:space="preserve"> </w:t>
+      </w:r>
+      <w:r>
+        <w:rPr>
+          <w:i/>
+        </w:rPr>
+        <w:t xml:space="preserve">Haemophilus parainfluenza</w:t>
+      </w:r>
+      <w:r>
+        <w:t xml:space="preserve">, 3a had a</w:t>
+      </w:r>
+      <w:r>
+        <w:t xml:space="preserve"> </w:t>
+      </w:r>
+      <w:r>
+        <w:rPr>
+          <w:i/>
+        </w:rPr>
+        <w:t xml:space="preserve">Petrocodon jingxiensis</w:t>
+      </w:r>
+      <w:r>
+        <w:t xml:space="preserve">, and 3b tested for</w:t>
+      </w:r>
+      <w:r>
+        <w:t xml:space="preserve"> </w:t>
+      </w:r>
+      <w:r>
+        <w:rPr>
+          <w:i/>
+        </w:rPr>
+        <w:t xml:space="preserve">Corynebacterium acolens</w:t>
+      </w:r>
+      <w:r>
+        <w:t xml:space="preserve">, each of these bacterium are known to create an airborn infection usually found within hospitals. Thus, a majority of my Culture Free data contradicted my original idea that Regular Students would have more harmful bacteria due to their lack of sanitation, but instead shows that regardless of group type (A: Nursing students, B: Regular students) all samples tested for similar bacterial types.</w:t>
+      </w:r>
+    </w:p>
+    <w:p>
+      <w:pPr>
+        <w:pStyle w:val="BodyText"/>
+      </w:pPr>
+      <w:r>
+        <w:t xml:space="preserve">The end result of my report showed that while Regular Students had statistically shown a significant amount of bacterial colonies and morphotypes compared to Nursing Students, the level of how harmful/ infectious the bacteria (or bacteria type) did not differ between the two groups. While Nursing Students had less bacteria due to their sanitizing protocols, there is still the potential for the student to bring in an HAI into a hospital setting. Thus, further study on different sanitizing methods to properly kill off a majority of these infectious strains is required to come up with a better way of protecting hospital patients and workers.</w:t>
+      </w:r>
+    </w:p>
+    <w:p>
+      <w:pPr>
+        <w:pStyle w:val="Heading2"/>
+      </w:pPr>
+      <w:bookmarkStart w:id="49" w:name="interpretation-of-sanger-sequencing-and-taxa"/>
+      <w:r>
+        <w:t xml:space="preserve">Interpretation of Sanger Sequencing and Taxa</w:t>
+      </w:r>
+      <w:bookmarkEnd w:id="49"/>
+    </w:p>
+    <w:p>
+      <w:pPr>
+        <w:pStyle w:val="FirstParagraph"/>
+      </w:pPr>
+      <w:r>
+        <w:t xml:space="preserve">From my evidence found in Figure 4, it can be interpreted that there are many more types of bacteria and amount of colonies growing on regular students’ cell phones in comparison to the Nursing students. This could be due to the fact that Nursing students are found in the sterile environment, and as pointed from the data that they do clean their phones, they are more likely to come across the same type of bacteria rather than regular college students who can go around anywhere without worrying about sanitizing. There is also the interpretation that the number of colonies may not be as indicative when comparing the</w:t>
+      </w:r>
+      <w:r>
+        <w:t xml:space="preserve"> </w:t>
+      </w:r>
+      <w:r>
+        <w:t xml:space="preserve">“</w:t>
+      </w:r>
+      <w:r>
+        <w:t xml:space="preserve">cleaner</w:t>
+      </w:r>
+      <w:r>
+        <w:t xml:space="preserve">”</w:t>
+      </w:r>
+      <w:r>
+        <w:t xml:space="preserve"> </w:t>
+      </w:r>
+      <w:r>
+        <w:t xml:space="preserve">phone (fewer bacteria), as colony growth can vary between types of bacteria whether it be based on environment, growth rate, conditions, temperature. Thus, I found the number of morphotypes to be more indicative of the difference between nursing students and regular students.</w:t>
+      </w:r>
+    </w:p>
+    <w:p>
+      <w:pPr>
+        <w:pStyle w:val="BodyText"/>
+      </w:pPr>
+      <w:r>
+        <w:t xml:space="preserve">However, the difference between the two groups could easily be manipulated based on uncontrollable variances in each student’s life. For example, one student could use their phones much more carelessly by placing it on dirty surfaces, letting it stay on the floor, while another student could keep their phones in their backpacks for the day. There could also be differences in lifestyles as nursing students, like someone being on their phone during clinical site, while the other keeps it in their pocket most of the time. There was also a difference in livelihood like someone living in the dorms or a crowded house, visiting the gym more often, or even general body hygiene (such as washing hands). While I do think my data is statistically significant, it is also important to consider all possibilities when considering the two groups.</w:t>
+      </w:r>
+    </w:p>
+    <w:p>
+      <w:pPr>
+        <w:pStyle w:val="BodyText"/>
+      </w:pPr>
+      <w:r>
+        <w:t xml:space="preserve">It was also interesting to see the data from Table 3 that indicates the BLAST matches of each successfully ran sequence (3A, 2B, 3B). From these sequences and the bacteria associated, it is also easier to interpret the phylogenetic trees (Figures 4, 5). I agreed that both trees had correctly placed 3A and 3B together due to the high bootstrap values of PhyML tree’s being 100 and Mr. Bayes is about 0.999 (Figure 5, 6, PhyML bootstrap = 100, Bayes = 0.999). While PhyML associates 2B more closely related to 3A and 3B, Mr. Bayes places 2B alongside the outgroup. This can be better interpreted through understanding the epidemiology of exactly the bacteria that most matched my data from the NCBI GenBank BLAST tool was. I found that the</w:t>
+      </w:r>
+      <w:r>
+        <w:t xml:space="preserve"> </w:t>
+      </w:r>
+      <w:r>
+        <w:rPr>
+          <w:i/>
+        </w:rPr>
+        <w:t xml:space="preserve">Staphylococcus warneri</w:t>
+      </w:r>
+      <w:r>
+        <w:t xml:space="preserve"> </w:t>
+      </w:r>
+      <w:r>
+        <w:t xml:space="preserve">strain most matched my sample 2B, 3B as the</w:t>
+      </w:r>
+      <w:r>
+        <w:t xml:space="preserve"> </w:t>
+      </w:r>
+      <w:r>
+        <w:rPr>
+          <w:i/>
+        </w:rPr>
+        <w:t xml:space="preserve">Acinetobacter sp.</w:t>
+      </w:r>
+      <w:r>
+        <w:t xml:space="preserve"> </w:t>
+      </w:r>
+      <w:r>
+        <w:t xml:space="preserve">strain, and 3A was most matched to the</w:t>
+      </w:r>
+      <w:r>
+        <w:t xml:space="preserve"> </w:t>
+      </w:r>
+      <w:r>
+        <w:rPr>
+          <w:i/>
+        </w:rPr>
+        <w:t xml:space="preserve">Moraxella osloensis</w:t>
+      </w:r>
+      <w:r>
+        <w:t xml:space="preserve"> </w:t>
+      </w:r>
+      <w:r>
+        <w:t xml:space="preserve">strain. As previously mentioned, each bacteria was found to be just as probable for infection if spread and contaminated.</w:t>
+      </w:r>
+    </w:p>
+    <w:p>
+      <w:pPr>
+        <w:pStyle w:val="BodyText"/>
+      </w:pPr>
+      <w:r>
+        <w:t xml:space="preserve">While I agree with the bootstrap values of my phylogenetic tree, it was hard to actually pinpoint what made 3A and 3B much more closely related in comparison to 2B. I did mention that each of the bacteria strands was just as probable for infection, there were differences in the severity of each infection. For sample 2B,</w:t>
+      </w:r>
+      <w:r>
+        <w:t xml:space="preserve"> </w:t>
+      </w:r>
+      <w:r>
+        <w:rPr>
+          <w:i/>
+        </w:rPr>
+        <w:t xml:space="preserve">Staphylococcus warneri</w:t>
+      </w:r>
+      <w:r>
+        <w:t xml:space="preserve">, is a member of the bacterial genus</w:t>
+      </w:r>
+      <w:r>
+        <w:t xml:space="preserve"> </w:t>
+      </w:r>
+      <w:r>
+        <w:rPr>
+          <w:i/>
+        </w:rPr>
+        <w:t xml:space="preserve">Staphylococcus</w:t>
+      </w:r>
+      <w:r>
+        <w:t xml:space="preserve"> </w:t>
+      </w:r>
+      <w:r>
+        <w:t xml:space="preserve">which can cause infection in patients whose immune system is compromised</w:t>
+      </w:r>
+      <w:r>
+        <w:t xml:space="preserve"> </w:t>
+      </w:r>
+      <w:r>
+        <w:t xml:space="preserve">(Campoccia</w:t>
+      </w:r>
+      <w:r>
+        <w:t xml:space="preserve"> </w:t>
+      </w:r>
+      <w:r>
+        <w:rPr>
+          <w:i/>
+        </w:rPr>
+        <w:t xml:space="preserve">et al.</w:t>
+      </w:r>
+      <w:r>
+        <w:t xml:space="preserve">, 2010)</w:t>
       </w:r>
       <w:r>
         <w:t xml:space="preserve">.</w:t>
       </w:r>
-    </w:p>
-    <w:p>
-      <w:pPr>
-        <w:pStyle w:val="Heading1"/>
-      </w:pPr>
-      <w:bookmarkStart w:id="47" w:name="discussion"/>
-      <w:r>
-        <w:t xml:space="preserve">Discussion</w:t>
-      </w:r>
-      <w:bookmarkEnd w:id="47"/>
+      <w:r>
+        <w:t xml:space="preserve"> </w:t>
+      </w:r>
+      <w:r>
+        <w:rPr>
+          <w:i/>
+        </w:rPr>
+        <w:t xml:space="preserve">S. warneri</w:t>
+      </w:r>
+      <w:r>
+        <w:t xml:space="preserve"> </w:t>
+      </w:r>
+      <w:r>
+        <w:t xml:space="preserve">causes infectious usually in association due to implant materials, orthopedic infections, or the absence of a foreign body</w:t>
+      </w:r>
+      <w:r>
+        <w:t xml:space="preserve"> </w:t>
+      </w:r>
+      <w:r>
+        <w:t xml:space="preserve">(2010)</w:t>
+      </w:r>
+      <w:r>
+        <w:t xml:space="preserve"> </w:t>
+      </w:r>
+      <w:r>
+        <w:t xml:space="preserve">orthopedic infections. Also dealing with skin and epithelium, the</w:t>
+      </w:r>
+      <w:r>
+        <w:t xml:space="preserve"> </w:t>
+      </w:r>
+      <w:r>
+        <w:rPr>
+          <w:i/>
+        </w:rPr>
+        <w:t xml:space="preserve">Moraxella osloensis</w:t>
+      </w:r>
+      <w:r>
+        <w:t xml:space="preserve">, found as 3A, is also a gram-negative bacterium that is saprophytic on skin and mucosa</w:t>
+      </w:r>
+      <w:r>
+        <w:t xml:space="preserve"> </w:t>
+      </w:r>
+      <w:r>
+        <w:t xml:space="preserve">(Lim</w:t>
+      </w:r>
+      <w:r>
+        <w:t xml:space="preserve"> </w:t>
+      </w:r>
+      <w:r>
+        <w:rPr>
+          <w:i/>
+        </w:rPr>
+        <w:t xml:space="preserve">et al.</w:t>
+      </w:r>
+      <w:r>
+        <w:t xml:space="preserve">, 2018)</w:t>
+      </w:r>
+      <w:r>
+        <w:t xml:space="preserve">. This strain, like the</w:t>
+      </w:r>
+      <w:r>
+        <w:t xml:space="preserve"> </w:t>
+      </w:r>
+      <w:r>
+        <w:rPr>
+          <w:i/>
+        </w:rPr>
+        <w:t xml:space="preserve">Staphylococcus</w:t>
+      </w:r>
+      <w:r>
+        <w:t xml:space="preserve">, is frequently involved in human infectious diseases</w:t>
+      </w:r>
+      <w:r>
+        <w:t xml:space="preserve"> </w:t>
+      </w:r>
+      <w:r>
+        <w:t xml:space="preserve">(2018)</w:t>
+      </w:r>
+      <w:r>
+        <w:t xml:space="preserve">. Found in 3B,</w:t>
+      </w:r>
+      <w:r>
+        <w:t xml:space="preserve"> </w:t>
+      </w:r>
+      <w:r>
+        <w:rPr>
+          <w:i/>
+        </w:rPr>
+        <w:t xml:space="preserve">Acinetobacter</w:t>
+      </w:r>
+      <w:r>
+        <w:t xml:space="preserve"> </w:t>
+      </w:r>
+      <w:r>
+        <w:t xml:space="preserve">is also the genus of Gram-negative bacteria belonging to the wider class of</w:t>
+      </w:r>
+      <w:r>
+        <w:t xml:space="preserve"> </w:t>
+      </w:r>
+      <w:r>
+        <w:rPr>
+          <w:i/>
+        </w:rPr>
+        <w:t xml:space="preserve">Gammaproteobacteria</w:t>
+      </w:r>
+      <w:r>
+        <w:t xml:space="preserve"> </w:t>
+      </w:r>
+      <w:r>
+        <w:t xml:space="preserve">which are known to cause high mortality infections like its strand</w:t>
+      </w:r>
+      <w:r>
+        <w:t xml:space="preserve"> </w:t>
+      </w:r>
+      <w:r>
+        <w:rPr>
+          <w:i/>
+        </w:rPr>
+        <w:t xml:space="preserve">A. baumannii</w:t>
+      </w:r>
+      <w:r>
+        <w:t xml:space="preserve"> </w:t>
+      </w:r>
+      <w:r>
+        <w:t xml:space="preserve">with high virulence and antimicrobial resistance</w:t>
+      </w:r>
+      <w:r>
+        <w:t xml:space="preserve"> </w:t>
+      </w:r>
+      <w:r>
+        <w:t xml:space="preserve">(Kuo)</w:t>
+      </w:r>
+      <w:r>
+        <w:t xml:space="preserve">.</w:t>
+      </w:r>
+      <w:r>
+        <w:t xml:space="preserve"> </w:t>
+      </w:r>
+      <w:r>
+        <w:rPr>
+          <w:i/>
+        </w:rPr>
+        <w:t xml:space="preserve">Acinetobacter spp.</w:t>
+      </w:r>
+      <w:r>
+        <w:t xml:space="preserve"> </w:t>
+      </w:r>
+      <w:r>
+        <w:t xml:space="preserve">first began to be recognized as significant healthcare-associated pathogens during the 1970s and many of these infections involve multi drug-resistant strains and occur in intensive care or high-dependency units in which severely-ill or debilitated patients are treated extensively with broad-spectrum antibiotics</w:t>
+      </w:r>
+      <w:r>
+        <w:t xml:space="preserve"> </w:t>
+      </w:r>
+      <w:r>
+        <w:t xml:space="preserve">. Thus, based on where the bacteria attacks, it would be more considerable that 2B and 3A were more closely related than 3A and 3B based on the level of virulence. However, after more research,</w:t>
+      </w:r>
+      <w:r>
+        <w:t xml:space="preserve"> </w:t>
+      </w:r>
+      <w:r>
+        <w:rPr>
+          <w:i/>
+        </w:rPr>
+        <w:t xml:space="preserve">Staphylococcus</w:t>
+      </w:r>
+      <w:r>
+        <w:t xml:space="preserve"> </w:t>
+      </w:r>
+      <w:r>
+        <w:t xml:space="preserve">was less likely to be as deadly as 3A and 3B when it comes to being infectious. Thus, from my data, it can be interpreted that 3A and 3B are more closely related as seen in Figures 4 and 5, while 2B is more closely related to the outgroup the</w:t>
+      </w:r>
+      <w:r>
+        <w:t xml:space="preserve"> </w:t>
+      </w:r>
+      <w:r>
+        <w:rPr>
+          <w:i/>
+        </w:rPr>
+        <w:t xml:space="preserve">Thermus aquaticus.</w:t>
+      </w:r>
+      <w:r>
+        <w:t xml:space="preserve"> </w:t>
+      </w:r>
+      <w:r>
+        <w:t xml:space="preserve">To determine how much closer related 2B was to the outgroup, a study done by Delarue et. al stuck out in which they looked at the polymerase sequence from bacteriophage and found that to be homologous to the polymerase domain of polymerase I from Escherichia coli, which is also closely related to those from</w:t>
+      </w:r>
+      <w:r>
+        <w:t xml:space="preserve"> </w:t>
+      </w:r>
+      <w:r>
+        <w:rPr>
+          <w:i/>
+        </w:rPr>
+        <w:t xml:space="preserve">Staphylococcus pneumoniae</w:t>
+      </w:r>
+      <w:r>
+        <w:t xml:space="preserve">,</w:t>
+      </w:r>
+      <w:r>
+        <w:t xml:space="preserve"> </w:t>
+      </w:r>
+      <w:r>
+        <w:rPr>
+          <w:i/>
+        </w:rPr>
+        <w:t xml:space="preserve">Thermus aquaticus</w:t>
+      </w:r>
+      <w:r>
+        <w:t xml:space="preserve"> </w:t>
+      </w:r>
+      <w:r>
+        <w:t xml:space="preserve">(Delarue</w:t>
+      </w:r>
+      <w:r>
+        <w:t xml:space="preserve"> </w:t>
+      </w:r>
+      <w:r>
+        <w:rPr>
+          <w:i/>
+        </w:rPr>
+        <w:t xml:space="preserve">et al.</w:t>
+      </w:r>
+      <w:r>
+        <w:t xml:space="preserve">, 1990)</w:t>
+      </w:r>
+      <w:r>
+        <w:t xml:space="preserve">. Thus, the shared homology with this bacteriophage that Delarue et. al looked at also indicates a link between Staphyloccocus and</w:t>
+      </w:r>
+      <w:r>
+        <w:t xml:space="preserve"> </w:t>
+      </w:r>
+      <w:r>
+        <w:rPr>
+          <w:i/>
+        </w:rPr>
+        <w:t xml:space="preserve">Thermus aquaticus</w:t>
+      </w:r>
+      <w:r>
+        <w:t xml:space="preserve">. From this study, the correct taxa from my data are seen within my Mr. Bayes phylogenetic tree (Figure 6).</w:t>
+      </w:r>
     </w:p>
     <w:p>
       <w:pPr>
         <w:pStyle w:val="Heading2"/>
       </w:pPr>
-      <w:bookmarkStart w:id="48" w:name="summary"/>
-      <w:r>
-        <w:t xml:space="preserve">Summary</w:t>
-      </w:r>
-      <w:bookmarkEnd w:id="48"/>
+      <w:bookmarkStart w:id="50" w:name="interpretation-of-illumina-sequencing-and-taxa"/>
+      <w:r>
+        <w:t xml:space="preserve">Interpretation of Illumina Sequencing and Taxa</w:t>
+      </w:r>
+      <w:bookmarkEnd w:id="50"/>
     </w:p>
     <w:p>
       <w:pPr>
         <w:pStyle w:val="FirstParagraph"/>
       </w:pPr>
       <w:r>
-        <w:t xml:space="preserve">Mobile phones have become one of the indispensable accessories in everyday modern life</w:t>
-      </w:r>
-      <w:r>
-        <w:t xml:space="preserve"> </w:t>
-      </w:r>
-      <w:r>
-        <w:t xml:space="preserve">(Karabay</w:t>
-      </w:r>
-      <w:r>
-        <w:t xml:space="preserve"> </w:t>
-      </w:r>
-      <w:r>
-        <w:rPr>
-          <w:i/>
-        </w:rPr>
-        <w:t xml:space="preserve">et al.</w:t>
-      </w:r>
-      <w:r>
-        <w:t xml:space="preserve">, 2007)</w:t>
-      </w:r>
-      <w:r>
-        <w:t xml:space="preserve">. Cell phones are taken with us everywhere even in hospital halls, laboratories, and/or intensive care units when dealing with severe illnesses</w:t>
-      </w:r>
-      <w:r>
-        <w:t xml:space="preserve"> </w:t>
-      </w:r>
-      <w:r>
-        <w:t xml:space="preserve">(Karabay</w:t>
-      </w:r>
-      <w:r>
-        <w:t xml:space="preserve"> </w:t>
-      </w:r>
-      <w:r>
-        <w:rPr>
-          <w:i/>
-        </w:rPr>
-        <w:t xml:space="preserve">et al.</w:t>
-      </w:r>
-      <w:r>
-        <w:t xml:space="preserve">, 2007)</w:t>
-      </w:r>
-      <w:r>
-        <w:t xml:space="preserve">. Moreover, college students were also noted to not only take their phones everywhere, but also are exposed to the most among germs do the density of college campuses and students</w:t>
-      </w:r>
-      <w:r>
-        <w:t xml:space="preserve"> </w:t>
-      </w:r>
-      <w:r>
-        <w:t xml:space="preserve">(Ross and Neufeld, 2015)</w:t>
-      </w:r>
-      <w:r>
-        <w:t xml:space="preserve">. Thus, my study attempted to analyze whether college students who do enter hospitals (such as Nursing students) have the potential at being bacterial carriers for infections due to their cell phone use. Specifically, I had sampled the phones of 6 total college students at the University of San Francisco, 3 of which were Nursing students working at the clinical site at Saint Mary’s Hospital while the other 3 were just regular non-health related students. I had wanted to see whether Nursing students did sanitize their phones and take extra precautions in limiting their bacterial contact in comparison to regular college students. I hypothesized that Nursing students were required to clean their phones, thus showing less bacterial growth.</w:t>
+        <w:t xml:space="preserve">Each of my Culture Free samples were able to properly sequence and run through BLAST with high quality reads (Table 4, 5). Each of the samples also listed for 10 different bacterium with equivalent presence in each sample (Table 6).</w:t>
       </w:r>
     </w:p>
     <w:p>
@@ -1581,46 +2214,52 @@
         <w:pStyle w:val="BodyText"/>
       </w:pPr>
       <w:r>
-        <w:t xml:space="preserve">My Culture data confirmed my hypothesis statistically as there was a reported difference in the number of colonies found between the two groups (Figure 3). I also looked at the number of morphotypes with the colonies as colony morphotypes as a common measurement for diversity and/or isolation of the dominant species within bacterial communities</w:t>
-      </w:r>
-      <w:r>
-        <w:t xml:space="preserve"> </w:t>
-      </w:r>
-      <w:r>
-        <w:t xml:space="preserve">(Lebaron</w:t>
-      </w:r>
-      <w:r>
-        <w:t xml:space="preserve"> </w:t>
-      </w:r>
-      <w:r>
-        <w:rPr>
-          <w:i/>
-        </w:rPr>
-        <w:t xml:space="preserve">et al.</w:t>
-      </w:r>
-      <w:r>
-        <w:t xml:space="preserve">, 1998)</w:t>
-      </w:r>
-      <w:r>
-        <w:t xml:space="preserve"> </w:t>
-      </w:r>
-      <w:r>
-        <w:t xml:space="preserve">(Figure 4). For both conditions, I found that Nursing Students had less morphotypes and colony abundance in comparison to Regular Students. However, interestingly, I found that the bacteria found in the phones of the regular students (2B and 3B) indicated bacteria that were just as likely to be infectious than the bacteria found from the nursing student (3A). 2B showed up as the</w:t>
-      </w:r>
-      <w:r>
-        <w:t xml:space="preserve"> </w:t>
-      </w:r>
-      <w:r>
-        <w:rPr>
-          <w:i/>
-        </w:rPr>
-        <w:t xml:space="preserve">Staphylococcus warneri</w:t>
-      </w:r>
-      <w:r>
-        <w:t xml:space="preserve"> </w:t>
-      </w:r>
-      <w:r>
-        <w:t xml:space="preserve">strain and 3B was the</w:t>
+        <w:t xml:space="preserve">In contrast with my Culture data, 2B did not show up as the</w:t>
+      </w:r>
+      <w:r>
+        <w:t xml:space="preserve"> </w:t>
+      </w:r>
+      <w:r>
+        <w:rPr>
+          <w:i/>
+        </w:rPr>
+        <w:t xml:space="preserve">Staphyloccus warneri</w:t>
+      </w:r>
+      <w:r>
+        <w:t xml:space="preserve"> </w:t>
+      </w:r>
+      <w:r>
+        <w:t xml:space="preserve">strand, but instead had a BLASTed for either an uncultured</w:t>
+      </w:r>
+      <w:r>
+        <w:t xml:space="preserve"> </w:t>
+      </w:r>
+      <w:r>
+        <w:rPr>
+          <w:i/>
+        </w:rPr>
+        <w:t xml:space="preserve">bacterium</w:t>
+      </w:r>
+      <w:r>
+        <w:t xml:space="preserve"> </w:t>
+      </w:r>
+      <w:r>
+        <w:t xml:space="preserve">or</w:t>
+      </w:r>
+      <w:r>
+        <w:t xml:space="preserve"> </w:t>
+      </w:r>
+      <w:r>
+        <w:rPr>
+          <w:i/>
+        </w:rPr>
+        <w:t xml:space="preserve">Streptococcus penumoniae</w:t>
+      </w:r>
+      <w:r>
+        <w:t xml:space="preserve"> </w:t>
+      </w:r>
+      <w:r>
+        <w:t xml:space="preserve">(Table 6). 3B did not test for an</w:t>
       </w:r>
       <w:r>
         <w:t xml:space="preserve"> </w:t>
@@ -1632,7 +2271,19 @@
         <w:t xml:space="preserve">Acinetobacter sp. strain</w:t>
       </w:r>
       <w:r>
-        <w:t xml:space="preserve">, while 3A had matched as the</w:t>
+        <w:t xml:space="preserve">, but instead a</w:t>
+      </w:r>
+      <w:r>
+        <w:t xml:space="preserve"> </w:t>
+      </w:r>
+      <w:r>
+        <w:rPr>
+          <w:i/>
+        </w:rPr>
+        <w:t xml:space="preserve">Corynebacterium accolens</w:t>
+      </w:r>
+      <w:r>
+        <w:t xml:space="preserve">. 3A did not sequence for any</w:t>
       </w:r>
       <w:r>
         <w:t xml:space="preserve"> </w:t>
@@ -1647,16 +2298,19 @@
         <w:t xml:space="preserve"> </w:t>
       </w:r>
       <w:r>
-        <w:t xml:space="preserve">strain. This contradicted previous studies which indicated that those who worked in the medical/ healthcare setting had much more resistant and dangerous bacteria found within their phones</w:t>
-      </w:r>
-      <w:r>
-        <w:t xml:space="preserve"> </w:t>
-      </w:r>
-      <w:r>
-        <w:t xml:space="preserve">(Taher, 2019)</w:t>
-      </w:r>
-      <w:r>
-        <w:t xml:space="preserve">. While there was no complete indication that Nursing students had fewer bacteria than regular students, it was evident that Nursing students (Group A) had much fewer morphotypes in the colonies found in Group B. This data provided some evidence that Nursing students, at least the University of San Francisco, have much better safety precaution against high levels of bacterial growth in comparison to regular college students.</w:t>
+        <w:t xml:space="preserve">strain, but instead tested for</w:t>
+      </w:r>
+      <w:r>
+        <w:t xml:space="preserve"> </w:t>
+      </w:r>
+      <w:r>
+        <w:rPr>
+          <w:i/>
+        </w:rPr>
+        <w:t xml:space="preserve">Petrocodon jingxiensis</w:t>
+      </w:r>
+      <w:r>
+        <w:t xml:space="preserve">. However, these bacterial species are still just as infectious as the species identified in Sanger Sequencing. This contradicts previous studies that Nursing Students had less infectious pathogens within their cell phones, as the common genera amongst all samples were all potentially infectious.</w:t>
       </w:r>
     </w:p>
     <w:p>
@@ -1664,115 +2318,7 @@
         <w:pStyle w:val="BodyText"/>
       </w:pPr>
       <w:r>
-        <w:t xml:space="preserve">My Culture Free data also confirmed the idea that each of the species identified on cell phones were just as likely to be as infectious as the other regardless of whether the cell phone belonged to a Nursing Student or Regular Student. All sequences (except for the sequence of sample 2B: AJ-2b_S65_L001_R1_001) had tested for a type of</w:t>
-      </w:r>
-      <w:r>
-        <w:t xml:space="preserve"> </w:t>
-      </w:r>
-      <w:r>
-        <w:rPr>
-          <w:i/>
-        </w:rPr>
-        <w:t xml:space="preserve">Acinetobacter</w:t>
-      </w:r>
-      <w:r>
-        <w:t xml:space="preserve"> </w:t>
-      </w:r>
-      <w:r>
-        <w:t xml:space="preserve">and all of the samples had a type of</w:t>
-      </w:r>
-      <w:r>
-        <w:t xml:space="preserve"> </w:t>
-      </w:r>
-      <w:r>
-        <w:rPr>
-          <w:i/>
-        </w:rPr>
-        <w:t xml:space="preserve">Bacillus</w:t>
-      </w:r>
-      <w:r>
-        <w:t xml:space="preserve"> </w:t>
-      </w:r>
-      <w:r>
-        <w:t xml:space="preserve">or</w:t>
-      </w:r>
-      <w:r>
-        <w:t xml:space="preserve"> </w:t>
-      </w:r>
-      <w:r>
-        <w:rPr>
-          <w:i/>
-        </w:rPr>
-        <w:t xml:space="preserve">Bacillaceae</w:t>
-      </w:r>
-      <w:r>
-        <w:t xml:space="preserve">. These species are common for types of bacterium and can be a harmful pathogen for infectious diseases depending on the specific taxa. One interesting result from almost all samples testing for</w:t>
-      </w:r>
-      <w:r>
-        <w:t xml:space="preserve"> </w:t>
-      </w:r>
-      <w:r>
-        <w:rPr>
-          <w:i/>
-        </w:rPr>
-        <w:t xml:space="preserve">Acinetobacter</w:t>
-      </w:r>
-      <w:r>
-        <w:t xml:space="preserve">, is that</w:t>
-      </w:r>
-      <w:r>
-        <w:t xml:space="preserve"> </w:t>
-      </w:r>
-      <w:r>
-        <w:rPr>
-          <w:i/>
-        </w:rPr>
-        <w:t xml:space="preserve">Acinetobacter</w:t>
-      </w:r>
-      <w:r>
-        <w:t xml:space="preserve"> </w:t>
-      </w:r>
-      <w:r>
-        <w:t xml:space="preserve">are gram-negative organisms that can cause infections in any organ system often found within hospitalized patients and the fact that it was also present in all of the Regular Students indicated that the level of how harmful/ infectious the pathogen present on a cell phone did not differ on whether the cell phone user was exposed to the hospital setting as a Nursing student or a Regular student</w:t>
-      </w:r>
-      <w:r>
-        <w:t xml:space="preserve"> </w:t>
-      </w:r>
-      <w:r>
-        <w:t xml:space="preserve">. The species of</w:t>
-      </w:r>
-      <w:r>
-        <w:t xml:space="preserve"> </w:t>
-      </w:r>
-      <w:r>
-        <w:rPr>
-          <w:i/>
-        </w:rPr>
-        <w:t xml:space="preserve">Bacillus</w:t>
-      </w:r>
-      <w:r>
-        <w:t xml:space="preserve"> </w:t>
-      </w:r>
-      <w:r>
-        <w:t xml:space="preserve">also has a clinical spectrum of infections which include things like food poisoning, localized infections related to trauma, deep seated soft tissue infections, and systemic infections</w:t>
-      </w:r>
-      <w:r>
-        <w:t xml:space="preserve"> </w:t>
-      </w:r>
-      <w:r>
-        <w:t xml:space="preserve">(</w:t>
-      </w:r>
-      <w:r>
-        <w:rPr>
-          <w:b/>
-        </w:rPr>
-        <w:t xml:space="preserve">???</w:t>
-      </w:r>
-      <w:r>
-        <w:t xml:space="preserve">)</w:t>
-      </w:r>
-      <w:r>
-        <w:t xml:space="preserve">. Thus, a majority of my Culture Free data contradicted my original idea that Regular Students would have more harmful bacteria due to their lack of sanitation, but instead shows that regardless of group type (A: Nursing students, B: Regular students) all samples tested for similar bacterial types.</w:t>
+        <w:t xml:space="preserve">I am much more confident in these newly resulting identified bacterium due to the fact that the Culture Free data relied on Illumina Sequencing rather than Sanger Sequencing. This is important because Sanger sequencing only allows for a single DNA fragment at a time, while Illumina Sequencing, a type of Next Generation Sequencing, can sequence millions of fragments simultaneously per run. Illumina Sequencing is considered a high-throughput process which results in a more with deep sequencing, which gives me much more confidence in the bacteria identified from my Culture Free data rather than my Cultured.</w:t>
       </w:r>
     </w:p>
     <w:p>
@@ -1780,604 +2326,7 @@
         <w:pStyle w:val="BodyText"/>
       </w:pPr>
       <w:r>
-        <w:t xml:space="preserve">The end result of my report showed that while Regular Students had statistically shown a significant amount of bacterial colonies and morphotypes compared to Nursing Students, the level of how harmful/ infectious the bacteria (or bacteria type) did not differ between the two groups. While Nursing Students had less bacteria due to their sanitizing protocols, there is still the potential for the student to bring in an HAI into a hospital setting. Thus, further study on different sanitizing methods to properly kill off a majority of these infectious strains is required to come up with a better way of protecting hospital patients and workers.</w:t>
-      </w:r>
-    </w:p>
-    <w:p>
-      <w:pPr>
-        <w:pStyle w:val="Heading2"/>
-      </w:pPr>
-      <w:bookmarkStart w:id="49" w:name="interpretation-of-sanger-sequencing-and-taxa"/>
-      <w:r>
-        <w:t xml:space="preserve">Interpretation of Sanger Sequencing and Taxa</w:t>
-      </w:r>
-      <w:bookmarkEnd w:id="49"/>
-    </w:p>
-    <w:p>
-      <w:pPr>
-        <w:pStyle w:val="FirstParagraph"/>
-      </w:pPr>
-      <w:r>
-        <w:t xml:space="preserve">From my evidence found in Figure 4, it can be interpreted that there are many more types of bacteria and amount of colonies growing on regular students’ cell phones in comparison to the Nursing students. This could be due to the fact that Nursing students are found in the sterile environment, and as pointed from the data that they do clean their phones, they are more likely to come across the same type of bacteria rather than regular college students who can go around anywhere without worrying about sanitizing. There is also the interpretation that the number of colonies may not be as indicative when comparing the</w:t>
-      </w:r>
-      <w:r>
-        <w:t xml:space="preserve"> </w:t>
-      </w:r>
-      <w:r>
-        <w:t xml:space="preserve">“</w:t>
-      </w:r>
-      <w:r>
-        <w:t xml:space="preserve">cleaner</w:t>
-      </w:r>
-      <w:r>
-        <w:t xml:space="preserve">”</w:t>
-      </w:r>
-      <w:r>
-        <w:t xml:space="preserve"> </w:t>
-      </w:r>
-      <w:r>
-        <w:t xml:space="preserve">phone (fewer bacteria), as colony growth can vary between types of bacteria whether it be based on environment, growth rate, conditions, temperature. Thus, I found the number of morphotypes to be more indicative of the difference between nursing students and regular students.</w:t>
-      </w:r>
-    </w:p>
-    <w:p>
-      <w:pPr>
-        <w:pStyle w:val="BodyText"/>
-      </w:pPr>
-      <w:r>
-        <w:t xml:space="preserve">However, the difference between the two groups could easily be manipulated based on uncontrollable variances in each student’s life. For example, one student could use their phones much more carelessly by placing it on dirty surfaces, letting it stay on the floor, while another student could keep their phones in their backpacks for the day. There could also be differences in lifestyles as nursing students, like someone being on their phone during clinical site, while the other keeps it in their pocket most of the time. There was also a difference in livelihood like someone living in the dorms or a crowded house, visiting the gym more often, or even general body hygiene (such as washing hands). While I do think my data is statistically significant, it is also important to consider all possibilities when considering the two groups.</w:t>
-      </w:r>
-    </w:p>
-    <w:p>
-      <w:pPr>
-        <w:pStyle w:val="BodyText"/>
-      </w:pPr>
-      <w:r>
-        <w:t xml:space="preserve">It was also interesting to see the data from Table 3 that indicates the BLAST matches of each successfully ran sequence (3A, 2B, 3B). From these sequences and the bacteria associated, it is also easier to interpret the phylogenetic trees (Figures 4, 5). I agreed that both trees had correctly placed 3A and 3B together due to the high bootstrap values of PhyML tree’s being 100 and Mr. Bayes is about 0.999 (Figure 5, 6, PhyML bootstrap = 100, Bayes = 0.999). While PhyML associates 2B more closely related to 3A and 3B, Mr. Bayes places 2B alongside the outgroup. This can be better interpreted through understanding the epidemiology of exactly the bacteria that most matched my data from the NCBI GenBank BLAST tool was. I found that the</w:t>
-      </w:r>
-      <w:r>
-        <w:t xml:space="preserve"> </w:t>
-      </w:r>
-      <w:r>
-        <w:rPr>
-          <w:i/>
-        </w:rPr>
-        <w:t xml:space="preserve">Staphylococcus warneri</w:t>
-      </w:r>
-      <w:r>
-        <w:t xml:space="preserve"> </w:t>
-      </w:r>
-      <w:r>
-        <w:t xml:space="preserve">strain most matched my sample 2B, 3B as the</w:t>
-      </w:r>
-      <w:r>
-        <w:t xml:space="preserve"> </w:t>
-      </w:r>
-      <w:r>
-        <w:rPr>
-          <w:i/>
-        </w:rPr>
-        <w:t xml:space="preserve">Acinetobacter sp.</w:t>
-      </w:r>
-      <w:r>
-        <w:t xml:space="preserve"> </w:t>
-      </w:r>
-      <w:r>
-        <w:t xml:space="preserve">strain, and 3A was most matched to the</w:t>
-      </w:r>
-      <w:r>
-        <w:t xml:space="preserve"> </w:t>
-      </w:r>
-      <w:r>
-        <w:rPr>
-          <w:i/>
-        </w:rPr>
-        <w:t xml:space="preserve">Moraxella osloensis</w:t>
-      </w:r>
-      <w:r>
-        <w:t xml:space="preserve"> </w:t>
-      </w:r>
-      <w:r>
-        <w:t xml:space="preserve">strain. As previously mentioned, each bacteria was found to be just as probable for infection if spread and contaminated.</w:t>
-      </w:r>
-    </w:p>
-    <w:p>
-      <w:pPr>
-        <w:pStyle w:val="BodyText"/>
-      </w:pPr>
-      <w:r>
-        <w:t xml:space="preserve">While I agree with the bootstrap values of my phylogenetic tree, it was hard to actually pinpoint what made 3A and 3B much more closely related in comparison to 2B. I did mention that each of the bacteria strands was just as probable for infection, there were differences in the severity of each infection. For sample 2B,</w:t>
-      </w:r>
-      <w:r>
-        <w:t xml:space="preserve"> </w:t>
-      </w:r>
-      <w:r>
-        <w:rPr>
-          <w:i/>
-        </w:rPr>
-        <w:t xml:space="preserve">Staphylococcus warneri</w:t>
-      </w:r>
-      <w:r>
-        <w:t xml:space="preserve">, is a member of the bacterial genus</w:t>
-      </w:r>
-      <w:r>
-        <w:t xml:space="preserve"> </w:t>
-      </w:r>
-      <w:r>
-        <w:rPr>
-          <w:i/>
-        </w:rPr>
-        <w:t xml:space="preserve">Staphylococcus</w:t>
-      </w:r>
-      <w:r>
-        <w:t xml:space="preserve"> </w:t>
-      </w:r>
-      <w:r>
-        <w:t xml:space="preserve">which can cause infection in patients whose immune system is compromised</w:t>
-      </w:r>
-      <w:r>
-        <w:t xml:space="preserve"> </w:t>
-      </w:r>
-      <w:r>
-        <w:t xml:space="preserve">(Campoccia</w:t>
-      </w:r>
-      <w:r>
-        <w:t xml:space="preserve"> </w:t>
-      </w:r>
-      <w:r>
-        <w:rPr>
-          <w:i/>
-        </w:rPr>
-        <w:t xml:space="preserve">et al.</w:t>
-      </w:r>
-      <w:r>
-        <w:t xml:space="preserve">, 2010)</w:t>
-      </w:r>
-      <w:r>
-        <w:t xml:space="preserve">.</w:t>
-      </w:r>
-      <w:r>
-        <w:t xml:space="preserve"> </w:t>
-      </w:r>
-      <w:r>
-        <w:rPr>
-          <w:i/>
-        </w:rPr>
-        <w:t xml:space="preserve">S. warneri</w:t>
-      </w:r>
-      <w:r>
-        <w:t xml:space="preserve"> </w:t>
-      </w:r>
-      <w:r>
-        <w:t xml:space="preserve">causes infectious usually in association due to implant materials, orthopedic infections, or the absence of a foreign body</w:t>
-      </w:r>
-      <w:r>
-        <w:t xml:space="preserve"> </w:t>
-      </w:r>
-      <w:r>
-        <w:t xml:space="preserve">(2010)</w:t>
-      </w:r>
-      <w:r>
-        <w:t xml:space="preserve"> </w:t>
-      </w:r>
-      <w:r>
-        <w:t xml:space="preserve">orthopedic infections. Also dealing with skin and epithelium, the</w:t>
-      </w:r>
-      <w:r>
-        <w:t xml:space="preserve"> </w:t>
-      </w:r>
-      <w:r>
-        <w:rPr>
-          <w:i/>
-        </w:rPr>
-        <w:t xml:space="preserve">Moraxella osloensis</w:t>
-      </w:r>
-      <w:r>
-        <w:t xml:space="preserve">, found as 3A, is also a gram-negative bacterium that is saprophytic on skin and mucosa</w:t>
-      </w:r>
-      <w:r>
-        <w:t xml:space="preserve"> </w:t>
-      </w:r>
-      <w:r>
-        <w:t xml:space="preserve">(Lim</w:t>
-      </w:r>
-      <w:r>
-        <w:t xml:space="preserve"> </w:t>
-      </w:r>
-      <w:r>
-        <w:rPr>
-          <w:i/>
-        </w:rPr>
-        <w:t xml:space="preserve">et al.</w:t>
-      </w:r>
-      <w:r>
-        <w:t xml:space="preserve">, 2018)</w:t>
-      </w:r>
-      <w:r>
-        <w:t xml:space="preserve">. This strain, like the</w:t>
-      </w:r>
-      <w:r>
-        <w:t xml:space="preserve"> </w:t>
-      </w:r>
-      <w:r>
-        <w:rPr>
-          <w:i/>
-        </w:rPr>
-        <w:t xml:space="preserve">Staphylococcus</w:t>
-      </w:r>
-      <w:r>
-        <w:t xml:space="preserve">, is frequently involved in human infectious diseases</w:t>
-      </w:r>
-      <w:r>
-        <w:t xml:space="preserve"> </w:t>
-      </w:r>
-      <w:r>
-        <w:t xml:space="preserve">(2018)</w:t>
-      </w:r>
-      <w:r>
-        <w:t xml:space="preserve">. Found in 3B,</w:t>
-      </w:r>
-      <w:r>
-        <w:t xml:space="preserve"> </w:t>
-      </w:r>
-      <w:r>
-        <w:rPr>
-          <w:i/>
-        </w:rPr>
-        <w:t xml:space="preserve">Acinetobacter</w:t>
-      </w:r>
-      <w:r>
-        <w:t xml:space="preserve"> </w:t>
-      </w:r>
-      <w:r>
-        <w:t xml:space="preserve">is also the genus of Gram-negative bacteria belonging to the wider class of</w:t>
-      </w:r>
-      <w:r>
-        <w:t xml:space="preserve"> </w:t>
-      </w:r>
-      <w:r>
-        <w:rPr>
-          <w:i/>
-        </w:rPr>
-        <w:t xml:space="preserve">Gammaproteobacteria</w:t>
-      </w:r>
-      <w:r>
-        <w:t xml:space="preserve"> </w:t>
-      </w:r>
-      <w:r>
-        <w:t xml:space="preserve">which are known to cause high mortality infections like its strand</w:t>
-      </w:r>
-      <w:r>
-        <w:t xml:space="preserve"> </w:t>
-      </w:r>
-      <w:r>
-        <w:rPr>
-          <w:i/>
-        </w:rPr>
-        <w:t xml:space="preserve">A. baumannii</w:t>
-      </w:r>
-      <w:r>
-        <w:t xml:space="preserve"> </w:t>
-      </w:r>
-      <w:r>
-        <w:t xml:space="preserve">with high virulence and antimicrobial resistance</w:t>
-      </w:r>
-      <w:r>
-        <w:t xml:space="preserve"> </w:t>
-      </w:r>
-      <w:r>
-        <w:t xml:space="preserve">(Kuo)</w:t>
-      </w:r>
-      <w:r>
-        <w:t xml:space="preserve">.</w:t>
-      </w:r>
-      <w:r>
-        <w:t xml:space="preserve"> </w:t>
-      </w:r>
-      <w:r>
-        <w:rPr>
-          <w:i/>
-        </w:rPr>
-        <w:t xml:space="preserve">Acinetobacter spp.</w:t>
-      </w:r>
-      <w:r>
-        <w:t xml:space="preserve"> </w:t>
-      </w:r>
-      <w:r>
-        <w:t xml:space="preserve">first began to be recognized as significant healthcare-associated pathogens during the 1970s and many of these infections involve multi drug-resistant strains and occur in intensive care or high-dependency units in which severely-ill or debilitated patients are treated extensively with broad-spectrum antibiotics</w:t>
-      </w:r>
-      <w:r>
-        <w:t xml:space="preserve"> </w:t>
-      </w:r>
-      <w:r>
-        <w:t xml:space="preserve">. Thus, based on where the bacteria attacks, it would be more considerable that 2B and 3A were more closely related than 3A and 3B based on the level of virulence. However, after more research,</w:t>
-      </w:r>
-      <w:r>
-        <w:t xml:space="preserve"> </w:t>
-      </w:r>
-      <w:r>
-        <w:rPr>
-          <w:i/>
-        </w:rPr>
-        <w:t xml:space="preserve">Staphylococcus</w:t>
-      </w:r>
-      <w:r>
-        <w:t xml:space="preserve"> </w:t>
-      </w:r>
-      <w:r>
-        <w:t xml:space="preserve">was less likely to be as deadly as 3A and 3B when it comes to being infectious. Thus, from my data, it can be interpreted that 3A and 3B are more closely related as seen in Figures 4 and 5, while 2B is more closely related to the outgroup the</w:t>
-      </w:r>
-      <w:r>
-        <w:t xml:space="preserve"> </w:t>
-      </w:r>
-      <w:r>
-        <w:rPr>
-          <w:i/>
-        </w:rPr>
-        <w:t xml:space="preserve">Thermus aquaticus.</w:t>
-      </w:r>
-      <w:r>
-        <w:t xml:space="preserve"> </w:t>
-      </w:r>
-      <w:r>
-        <w:t xml:space="preserve">To determine how much closer related 2B was to the outgroup, a study done by Delarue et. al stuck out in which they looked at the polymerase sequence from bacteriophage and found that to be homologous to the polymerase domain of polymerase I from Escherichia coli, which is also closely related to those from</w:t>
-      </w:r>
-      <w:r>
-        <w:t xml:space="preserve"> </w:t>
-      </w:r>
-      <w:r>
-        <w:rPr>
-          <w:i/>
-        </w:rPr>
-        <w:t xml:space="preserve">Staphylococcus pneumoniae</w:t>
-      </w:r>
-      <w:r>
-        <w:t xml:space="preserve">,</w:t>
-      </w:r>
-      <w:r>
-        <w:t xml:space="preserve"> </w:t>
-      </w:r>
-      <w:r>
-        <w:rPr>
-          <w:i/>
-        </w:rPr>
-        <w:t xml:space="preserve">Thermus aquaticus</w:t>
-      </w:r>
-      <w:r>
-        <w:t xml:space="preserve"> </w:t>
-      </w:r>
-      <w:r>
-        <w:t xml:space="preserve">(Delarue</w:t>
-      </w:r>
-      <w:r>
-        <w:t xml:space="preserve"> </w:t>
-      </w:r>
-      <w:r>
-        <w:rPr>
-          <w:i/>
-        </w:rPr>
-        <w:t xml:space="preserve">et al.</w:t>
-      </w:r>
-      <w:r>
-        <w:t xml:space="preserve">, 1990)</w:t>
-      </w:r>
-      <w:r>
-        <w:t xml:space="preserve">. Thus, the shared homology with this bacteriophage that Delarue et. al looked at also indicates a link between Staphyloccocus and</w:t>
-      </w:r>
-      <w:r>
-        <w:t xml:space="preserve"> </w:t>
-      </w:r>
-      <w:r>
-        <w:rPr>
-          <w:i/>
-        </w:rPr>
-        <w:t xml:space="preserve">Thermus aquaticus</w:t>
-      </w:r>
-      <w:r>
-        <w:t xml:space="preserve">. From this study, the correct taxa from my data are seen within my Mr. Bayes phylogenetic tree (Figure 6).</w:t>
-      </w:r>
-    </w:p>
-    <w:p>
-      <w:pPr>
-        <w:pStyle w:val="Heading2"/>
-      </w:pPr>
-      <w:bookmarkStart w:id="50" w:name="interpretation-of-illumina-sequencing-and-taxa"/>
-      <w:r>
-        <w:t xml:space="preserve">Interpretation of Illumina Sequencing and Taxa</w:t>
-      </w:r>
-      <w:bookmarkEnd w:id="50"/>
-    </w:p>
-    <w:p>
-      <w:pPr>
-        <w:pStyle w:val="FirstParagraph"/>
-      </w:pPr>
-      <w:r>
-        <w:t xml:space="preserve">Each of my Culture Free samples were able to properly sequence and run through BLAST with high quality reads (Table 4, 5). Each of the samples also listed for 10 different bacterium with equivalent presence in each sample (Figure 7).</w:t>
-      </w:r>
-    </w:p>
-    <w:p>
-      <w:pPr>
-        <w:pStyle w:val="BodyText"/>
-      </w:pPr>
-      <w:r>
-        <w:t xml:space="preserve">In contrast with my Culture data, 2B did not show up as the</w:t>
-      </w:r>
-      <w:r>
-        <w:t xml:space="preserve"> </w:t>
-      </w:r>
-      <w:r>
-        <w:rPr>
-          <w:i/>
-        </w:rPr>
-        <w:t xml:space="preserve">Staphyloccus warneri</w:t>
-      </w:r>
-      <w:r>
-        <w:t xml:space="preserve"> </w:t>
-      </w:r>
-      <w:r>
-        <w:t xml:space="preserve">strand, but instead had a BLASTed for</w:t>
-      </w:r>
-      <w:r>
-        <w:t xml:space="preserve"> </w:t>
-      </w:r>
-      <w:r>
-        <w:rPr>
-          <w:i/>
-        </w:rPr>
-        <w:t xml:space="preserve">actinmyocete BAL6</w:t>
-      </w:r>
-      <w:r>
-        <w:t xml:space="preserve"> </w:t>
-      </w:r>
-      <w:r>
-        <w:t xml:space="preserve">and other types of</w:t>
-      </w:r>
-      <w:r>
-        <w:t xml:space="preserve"> </w:t>
-      </w:r>
-      <w:r>
-        <w:rPr>
-          <w:i/>
-        </w:rPr>
-        <w:t xml:space="preserve">Bacillus</w:t>
-      </w:r>
-      <w:r>
-        <w:t xml:space="preserve"> </w:t>
-      </w:r>
-      <w:r>
-        <w:t xml:space="preserve">bacterium (Figure 7). 3B did test for an</w:t>
-      </w:r>
-      <w:r>
-        <w:t xml:space="preserve"> </w:t>
-      </w:r>
-      <w:r>
-        <w:rPr>
-          <w:i/>
-        </w:rPr>
-        <w:t xml:space="preserve">Acinetobacter sp. strain</w:t>
-      </w:r>
-      <w:r>
-        <w:t xml:space="preserve">, but this result singled out</w:t>
-      </w:r>
-      <w:r>
-        <w:t xml:space="preserve"> </w:t>
-      </w:r>
-      <w:r>
-        <w:rPr>
-          <w:i/>
-        </w:rPr>
-        <w:t xml:space="preserve">Acinetobacter sp. IIL-Asp31</w:t>
-      </w:r>
-      <w:r>
-        <w:t xml:space="preserve">. 3A did not sequence for any</w:t>
-      </w:r>
-      <w:r>
-        <w:t xml:space="preserve"> </w:t>
-      </w:r>
-      <w:r>
-        <w:rPr>
-          <w:i/>
-        </w:rPr>
-        <w:t xml:space="preserve">Moraxella osloensis</w:t>
-      </w:r>
-      <w:r>
-        <w:t xml:space="preserve"> </w:t>
-      </w:r>
-      <w:r>
-        <w:t xml:space="preserve">strain, but instead tested for</w:t>
-      </w:r>
-      <w:r>
-        <w:t xml:space="preserve"> </w:t>
-      </w:r>
-      <w:r>
-        <w:rPr>
-          <w:i/>
-        </w:rPr>
-        <w:t xml:space="preserve">Acinetobacter</w:t>
-      </w:r>
-      <w:r>
-        <w:t xml:space="preserve">,</w:t>
-      </w:r>
-      <w:r>
-        <w:t xml:space="preserve"> </w:t>
-      </w:r>
-      <w:r>
-        <w:rPr>
-          <w:i/>
-        </w:rPr>
-        <w:t xml:space="preserve">Actinmyces</w:t>
-      </w:r>
-      <w:r>
-        <w:t xml:space="preserve">,</w:t>
-      </w:r>
-      <w:r>
-        <w:t xml:space="preserve"> </w:t>
-      </w:r>
-      <w:r>
-        <w:rPr>
-          <w:i/>
-        </w:rPr>
-        <w:t xml:space="preserve">Anaerobic Bacterium EtOH8</w:t>
-      </w:r>
-      <w:r>
-        <w:t xml:space="preserve">, and other</w:t>
-      </w:r>
-      <w:r>
-        <w:t xml:space="preserve"> </w:t>
-      </w:r>
-      <w:r>
-        <w:rPr>
-          <w:i/>
-        </w:rPr>
-        <w:t xml:space="preserve">Bacillus</w:t>
-      </w:r>
-      <w:r>
-        <w:t xml:space="preserve"> </w:t>
-      </w:r>
-      <w:r>
-        <w:t xml:space="preserve">(Figure 7). The main difference between the newly BLASTed bacterium from my Illumina Sequences in comparison to my BLASTed Sanger Sequences is that 2B, 3B, and 3A all also had similar genera for their identified bacterium (either</w:t>
-      </w:r>
-      <w:r>
-        <w:t xml:space="preserve"> </w:t>
-      </w:r>
-      <w:r>
-        <w:rPr>
-          <w:i/>
-        </w:rPr>
-        <w:t xml:space="preserve">Acinetobacter</w:t>
-      </w:r>
-      <w:r>
-        <w:t xml:space="preserve"> </w:t>
-      </w:r>
-      <w:r>
-        <w:t xml:space="preserve">and</w:t>
-      </w:r>
-      <w:r>
-        <w:t xml:space="preserve"> </w:t>
-      </w:r>
-      <w:r>
-        <w:rPr>
-          <w:i/>
-        </w:rPr>
-        <w:t xml:space="preserve">Bacillus</w:t>
-      </w:r>
-      <w:r>
-        <w:t xml:space="preserve">). This contradicts previous studies that Nursing Students had less infectious pathogens within their cell phones, as the common genera amongst all samples were all potentially infectious.</w:t>
-      </w:r>
-    </w:p>
-    <w:p>
-      <w:pPr>
-        <w:pStyle w:val="BodyText"/>
-      </w:pPr>
-      <w:r>
-        <w:t xml:space="preserve">I am much more confident in these newly resulting identified bacterium due to the fact that the Culture Free data relied on Illumina Sequencing rather than Sanger Sequencing. This is important because Sanger sequencing only allows for a single DNA fragment at a time, while Illumina Sequencing, a type of Next Generation Sequencing, can sequence millions of fragments simultaneously per run. Illumina Sequencing is considered a high-throughput process which results in a more with deep sequencing, which gives me much more confidence in the bacteria identified from my Culture Free data rather than my Cultured.</w:t>
-      </w:r>
-    </w:p>
-    <w:p>
-      <w:pPr>
-        <w:pStyle w:val="BodyText"/>
-      </w:pPr>
-      <w:r>
-        <w:t xml:space="preserve">What was most interesting from Figure 7 was that all sequences for the Regular Students (1B, 2B, 3B) had tested for a type of</w:t>
+        <w:t xml:space="preserve">What was most interesting was that all sequences for the Regular Students (1B, 2B, 3B) did test for a type of</w:t>
       </w:r>
       <w:r>
         <w:t xml:space="preserve"> </w:t>
@@ -6015,27 +5964,388 @@
       </w:r>
       <w:bookmarkEnd w:id="73"/>
     </w:p>
-    <w:p>
-      <w:pPr>
-        <w:pStyle w:val="CaptionedFigure"/>
+    <w:tbl>
+      <w:tblPr>
+        <w:tblStyle w:val="Table"/>
+        <w:tblW w:type="pct" w:w="0.0"/>
+        <w:tblLook w:firstRow="1"/>
+      </w:tblPr>
+      <w:tblGrid/>
+      <w:tr>
+        <w:trPr>
+          <w:cnfStyle w:firstRow="1"/>
+        </w:trPr>
+        <w:tc>
+          <w:tcPr>
+            <w:tcBorders>
+              <w:bottom w:val="single"/>
+            </w:tcBorders>
+            <w:vAlign w:val="bottom"/>
+          </w:tcPr>
+          <w:p>
+            <w:pPr>
+              <w:pStyle w:val="Compact"/>
+              <w:jc w:val="center"/>
+            </w:pPr>
+            <w:r>
+              <w:t xml:space="preserve">File Name</w:t>
+            </w:r>
+          </w:p>
+        </w:tc>
+        <w:tc>
+          <w:tcPr>
+            <w:tcBorders>
+              <w:bottom w:val="single"/>
+            </w:tcBorders>
+            <w:vAlign w:val="bottom"/>
+          </w:tcPr>
+          <w:p>
+            <w:pPr>
+              <w:pStyle w:val="Compact"/>
+              <w:jc w:val="left"/>
+            </w:pPr>
+            <w:r>
+              <w:t xml:space="preserve">Highest Identified Blast Result</w:t>
+            </w:r>
+          </w:p>
+        </w:tc>
+        <w:tc>
+          <w:tcPr>
+            <w:tcBorders>
+              <w:bottom w:val="single"/>
+            </w:tcBorders>
+            <w:vAlign w:val="bottom"/>
+          </w:tcPr>
+          <w:p>
+            <w:pPr>
+              <w:pStyle w:val="Compact"/>
+              <w:jc w:val="left"/>
+            </w:pPr>
+            <w:r>
+              <w:t xml:space="preserve">Second Blast Result</w:t>
+            </w:r>
+          </w:p>
+        </w:tc>
+      </w:tr>
+      <w:tr>
+        <w:tc>
+          <w:p>
+            <w:pPr>
+              <w:pStyle w:val="Compact"/>
+              <w:jc w:val="center"/>
+            </w:pPr>
+            <w:r>
+              <w:t xml:space="preserve">AJ-1a_S61_L001_R1_001</w:t>
+            </w:r>
+          </w:p>
+        </w:tc>
+        <w:tc>
+          <w:p>
+            <w:pPr>
+              <w:pStyle w:val="Compact"/>
+              <w:jc w:val="left"/>
+            </w:pPr>
+            <w:r>
+              <w:rPr>
+                <w:i/>
+              </w:rPr>
+              <w:t xml:space="preserve">Acinetobacter ursingii</w:t>
+            </w:r>
+          </w:p>
+        </w:tc>
+        <w:tc>
+          <w:p>
+            <w:pPr>
+              <w:pStyle w:val="Compact"/>
+              <w:jc w:val="left"/>
+            </w:pPr>
+            <w:r>
+              <w:rPr>
+                <w:i/>
+              </w:rPr>
+              <w:t xml:space="preserve">Massilia timonae</w:t>
+            </w:r>
+          </w:p>
+        </w:tc>
+      </w:tr>
+      <w:tr>
+        <w:tc>
+          <w:p>
+            <w:pPr>
+              <w:pStyle w:val="Compact"/>
+              <w:jc w:val="center"/>
+            </w:pPr>
+            <w:r>
+              <w:t xml:space="preserve">AJ-1b_S64_L001_R1_001</w:t>
+            </w:r>
+          </w:p>
+        </w:tc>
+        <w:tc>
+          <w:p>
+            <w:pPr>
+              <w:pStyle w:val="Compact"/>
+              <w:jc w:val="left"/>
+            </w:pPr>
+            <w:r>
+              <w:rPr>
+                <w:i/>
+              </w:rPr>
+              <w:t xml:space="preserve">Haemophilus parainfluenza</w:t>
+            </w:r>
+          </w:p>
+        </w:tc>
+        <w:tc>
+          <w:p>
+            <w:pPr>
+              <w:pStyle w:val="Compact"/>
+              <w:jc w:val="left"/>
+            </w:pPr>
+            <w:r>
+              <w:rPr>
+                <w:i/>
+              </w:rPr>
+              <w:t xml:space="preserve">Streptococcus pneumoniae</w:t>
+            </w:r>
+          </w:p>
+        </w:tc>
+      </w:tr>
+      <w:tr>
+        <w:tc>
+          <w:p>
+            <w:pPr>
+              <w:pStyle w:val="Compact"/>
+              <w:jc w:val="center"/>
+            </w:pPr>
+            <w:r>
+              <w:t xml:space="preserve">AJ-2a_S62_L001_R1_001</w:t>
+            </w:r>
+          </w:p>
+        </w:tc>
+        <w:tc>
+          <w:p>
+            <w:pPr>
+              <w:pStyle w:val="Compact"/>
+              <w:jc w:val="left"/>
+            </w:pPr>
+            <w:r>
+              <w:t xml:space="preserve">uncultured</w:t>
+            </w:r>
+            <w:r>
+              <w:t xml:space="preserve"> </w:t>
+            </w:r>
+            <w:r>
+              <w:rPr>
+                <w:i/>
+              </w:rPr>
+              <w:t xml:space="preserve">bacterium</w:t>
+            </w:r>
+          </w:p>
+        </w:tc>
+        <w:tc>
+          <w:p>
+            <w:pPr>
+              <w:pStyle w:val="Compact"/>
+              <w:jc w:val="left"/>
+            </w:pPr>
+            <w:r>
+              <w:rPr>
+                <w:i/>
+              </w:rPr>
+              <w:t xml:space="preserve">Acinetobacter tandoii</w:t>
+            </w:r>
+          </w:p>
+        </w:tc>
+      </w:tr>
+      <w:tr>
+        <w:tc>
+          <w:p>
+            <w:pPr>
+              <w:pStyle w:val="Compact"/>
+              <w:jc w:val="center"/>
+            </w:pPr>
+            <w:r>
+              <w:t xml:space="preserve">AJ-2b_S65_L001_R1_001</w:t>
+            </w:r>
+          </w:p>
+        </w:tc>
+        <w:tc>
+          <w:p>
+            <w:pPr>
+              <w:pStyle w:val="Compact"/>
+              <w:jc w:val="left"/>
+            </w:pPr>
+            <w:r>
+              <w:t xml:space="preserve">uncultured</w:t>
+            </w:r>
+            <w:r>
+              <w:t xml:space="preserve"> </w:t>
+            </w:r>
+            <w:r>
+              <w:rPr>
+                <w:i/>
+              </w:rPr>
+              <w:t xml:space="preserve">bacterium</w:t>
+            </w:r>
+          </w:p>
+        </w:tc>
+        <w:tc>
+          <w:p>
+            <w:pPr>
+              <w:pStyle w:val="Compact"/>
+              <w:jc w:val="left"/>
+            </w:pPr>
+            <w:r>
+              <w:rPr>
+                <w:i/>
+              </w:rPr>
+              <w:t xml:space="preserve">Streptococcus pnuemoniae</w:t>
+            </w:r>
+          </w:p>
+        </w:tc>
+      </w:tr>
+      <w:tr>
+        <w:tc>
+          <w:p>
+            <w:pPr>
+              <w:pStyle w:val="Compact"/>
+              <w:jc w:val="center"/>
+            </w:pPr>
+            <w:r>
+              <w:t xml:space="preserve">AJ-3a_S63_L001_R1_001</w:t>
+            </w:r>
+          </w:p>
+        </w:tc>
+        <w:tc>
+          <w:p>
+            <w:pPr>
+              <w:pStyle w:val="Compact"/>
+              <w:jc w:val="left"/>
+            </w:pPr>
+            <w:r>
+              <w:rPr>
+                <w:i/>
+              </w:rPr>
+              <w:t xml:space="preserve">Petrocodon jingxiensis</w:t>
+            </w:r>
+          </w:p>
+        </w:tc>
+        <w:tc>
+          <w:p>
+            <w:pPr>
+              <w:pStyle w:val="Compact"/>
+              <w:jc w:val="left"/>
+            </w:pPr>
+            <w:r>
+              <w:t xml:space="preserve">uncultured</w:t>
+            </w:r>
+            <w:r>
+              <w:t xml:space="preserve"> </w:t>
+            </w:r>
+            <w:r>
+              <w:rPr>
+                <w:i/>
+              </w:rPr>
+              <w:t xml:space="preserve">bacterium</w:t>
+            </w:r>
+          </w:p>
+        </w:tc>
+      </w:tr>
+      <w:tr>
+        <w:tc>
+          <w:p>
+            <w:pPr>
+              <w:pStyle w:val="Compact"/>
+              <w:jc w:val="center"/>
+            </w:pPr>
+            <w:r>
+              <w:t xml:space="preserve">AJ-3b_S66_L001_R1_001</w:t>
+            </w:r>
+          </w:p>
+        </w:tc>
+        <w:tc>
+          <w:p>
+            <w:pPr>
+              <w:pStyle w:val="Compact"/>
+              <w:jc w:val="left"/>
+            </w:pPr>
+            <w:r>
+              <w:rPr>
+                <w:i/>
+              </w:rPr>
+              <w:t xml:space="preserve">Corynebacterium accolens</w:t>
+            </w:r>
+          </w:p>
+        </w:tc>
+        <w:tc>
+          <w:p>
+            <w:pPr>
+              <w:pStyle w:val="Compact"/>
+              <w:jc w:val="left"/>
+            </w:pPr>
+            <w:r>
+              <w:t xml:space="preserve">uncultured</w:t>
+            </w:r>
+            <w:r>
+              <w:t xml:space="preserve"> </w:t>
+            </w:r>
+            <w:r>
+              <w:rPr>
+                <w:i/>
+              </w:rPr>
+              <w:t xml:space="preserve">bacterium</w:t>
+            </w:r>
+          </w:p>
+        </w:tc>
+      </w:tr>
+    </w:tbl>
+    <w:p>
+      <w:pPr>
+        <w:pStyle w:val="BodyText"/>
+      </w:pPr>
+      <w:r>
+        <w:rPr>
+          <w:b/>
+        </w:rPr>
+        <w:t xml:space="preserve">Table 6:</w:t>
+      </w:r>
+      <w:r>
+        <w:t xml:space="preserve"> </w:t>
+      </w:r>
+      <w:r>
+        <w:t xml:space="preserve">Image showcasing final BLAST result from fasta Illumina sequence sample files on the command-line Terminal. All sequences are highlighted in red or indicated via the arrow. Each sequence had BLASTed for 10 different bacteria types with 1 of each bacteria listed below each line (n=6 sequences, 60 different bacteria listed ).</w:t>
+      </w:r>
+    </w:p>
+    <w:p>
+      <w:pPr>
+        <w:pStyle w:val="Heading2"/>
+      </w:pPr>
+      <w:bookmarkStart w:id="74" w:name="phylum-abundance"/>
+      <w:r>
+        <w:t xml:space="preserve">Phylum Abundance</w:t>
+      </w:r>
+      <w:bookmarkEnd w:id="74"/>
+    </w:p>
+    <w:p>
+      <w:pPr>
+        <w:pStyle w:val="FirstParagraph"/>
       </w:pPr>
       <w:r>
         <w:drawing>
           <wp:inline>
-            <wp:extent cx="5334000" cy="3155869"/>
+            <wp:extent cx="5334000" cy="4267200"/>
             <wp:effectExtent b="0" l="0" r="0" t="0"/>
-            <wp:docPr descr="Final BLAST result for Illumina Sequences" title="" id="1" name="Picture"/>
+            <wp:docPr descr="" title="" id="1" name="Picture"/>
             <a:graphic>
               <a:graphicData uri="http://schemas.openxmlformats.org/drawingml/2006/picture">
                 <pic:pic>
                   <pic:nvPicPr>
-                    <pic:cNvPr descr="data/images/Illumina_BLAST_result/Illumina-Sequences-BLAST-Summary.png" id="0" name="Picture"/>
+                    <pic:cNvPr descr="Bioinformatics_Report_files/figure-docx/unnamed-chunk-1-1.png" id="0" name="Picture"/>
                     <pic:cNvPicPr>
                       <a:picLocks noChangeArrowheads="1" noChangeAspect="1"/>
                     </pic:cNvPicPr>
                   </pic:nvPicPr>
                   <pic:blipFill>
-                    <a:blip r:embed="rId74"/>
+                    <a:blip r:embed="rId75"/>
                     <a:stretch>
                       <a:fillRect/>
                     </a:stretch>
@@ -6043,7 +6353,7 @@
                   <pic:spPr bwMode="auto">
                     <a:xfrm>
                       <a:off x="0" y="0"/>
-                      <a:ext cx="5334000" cy="3155869"/>
+                      <a:ext cx="5334000" cy="4267200"/>
                     </a:xfrm>
                     <a:prstGeom prst="rect">
                       <a:avLst/>
@@ -6064,14 +6374,6 @@
     </w:p>
     <w:p>
       <w:pPr>
-        <w:pStyle w:val="ImageCaption"/>
-      </w:pPr>
-      <w:r>
-        <w:t xml:space="preserve">Final BLAST result for Illumina Sequences</w:t>
-      </w:r>
-    </w:p>
-    <w:p>
-      <w:pPr>
         <w:pStyle w:val="BodyText"/>
       </w:pPr>
       <w:r>
@@ -6084,22 +6386,12 @@
         <w:t xml:space="preserve"> </w:t>
       </w:r>
       <w:r>
-        <w:t xml:space="preserve">Image showcasing final BLAST result from fasta Illumina sequence sample files on the command-line Terminal. All sequences are highlighted in red or indicated via the arrow. Each sequence had BLASTed for 10 different bacteria types with 1 of each bacteria listed below each line (n=6 sequences, 60 different bacteria listed ).</w:t>
-      </w:r>
-    </w:p>
-    <w:p>
-      <w:pPr>
-        <w:pStyle w:val="Heading2"/>
-      </w:pPr>
-      <w:bookmarkStart w:id="75" w:name="phylum-abundance"/>
-      <w:r>
-        <w:t xml:space="preserve">Phylum Abundance</w:t>
-      </w:r>
-      <w:bookmarkEnd w:id="75"/>
-    </w:p>
-    <w:p>
-      <w:pPr>
-        <w:pStyle w:val="FirstParagraph"/>
+        <w:t xml:space="preserve">Plot bar comparing the abundance of different phylum within the samples of Nursing Students and Regular Students. Positive and negative contorls are also present for comparison.</w:t>
+      </w:r>
+    </w:p>
+    <w:p>
+      <w:pPr>
+        <w:pStyle w:val="BodyText"/>
       </w:pPr>
       <w:r>
         <w:drawing>
@@ -6111,7 +6403,7 @@
               <a:graphicData uri="http://schemas.openxmlformats.org/drawingml/2006/picture">
                 <pic:pic>
                   <pic:nvPicPr>
-                    <pic:cNvPr descr="Bioinformatics_Report_files/figure-docx/unnamed-chunk-1-1.png" id="0" name="Picture"/>
+                    <pic:cNvPr descr="Bioinformatics_Report_files/figure-docx/unnamed-chunk-2-1.png" id="0" name="Picture"/>
                     <pic:cNvPicPr>
                       <a:picLocks noChangeArrowheads="1" noChangeAspect="1"/>
                     </pic:cNvPicPr>
@@ -6158,7 +6450,161 @@
         <w:t xml:space="preserve"> </w:t>
       </w:r>
       <w:r>
-        <w:t xml:space="preserve">Plot bar comparing the abundance of different phylum within the samples of Nursing Students and Regular Students. Positive and negative contorls are also present for comparison.</w:t>
+        <w:t xml:space="preserve">Boxplot showing the Alpha Diversity Measure within types of samples.</w:t>
+      </w:r>
+    </w:p>
+    <w:p>
+      <w:pPr>
+        <w:pStyle w:val="SourceCode"/>
+      </w:pPr>
+      <w:r>
+        <w:rPr>
+          <w:rStyle w:val="VerbatimChar"/>
+        </w:rPr>
+        <w:t xml:space="preserve">## # A tibble: 24 x 3</w:t>
+      </w:r>
+      <w:r>
+        <w:br w:type="textWrapping"/>
+      </w:r>
+      <w:r>
+        <w:rPr>
+          <w:rStyle w:val="VerbatimChar"/>
+        </w:rPr>
+        <w:t xml:space="preserve">## # Groups:   student_initials [2]</w:t>
+      </w:r>
+      <w:r>
+        <w:br w:type="textWrapping"/>
+      </w:r>
+      <w:r>
+        <w:rPr>
+          <w:rStyle w:val="VerbatimChar"/>
+        </w:rPr>
+        <w:t xml:space="preserve">##    student_initials Phylum                      sum_abundance</w:t>
+      </w:r>
+      <w:r>
+        <w:br w:type="textWrapping"/>
+      </w:r>
+      <w:r>
+        <w:rPr>
+          <w:rStyle w:val="VerbatimChar"/>
+        </w:rPr>
+        <w:t xml:space="preserve">##    &lt;chr&gt;            &lt;chr&gt;                               &lt;int&gt;</w:t>
+      </w:r>
+      <w:r>
+        <w:br w:type="textWrapping"/>
+      </w:r>
+      <w:r>
+        <w:rPr>
+          <w:rStyle w:val="VerbatimChar"/>
+        </w:rPr>
+        <w:t xml:space="preserve">##  1 AJ               Actinobacteria                      13216</w:t>
+      </w:r>
+      <w:r>
+        <w:br w:type="textWrapping"/>
+      </w:r>
+      <w:r>
+        <w:rPr>
+          <w:rStyle w:val="VerbatimChar"/>
+        </w:rPr>
+        <w:t xml:space="preserve">##  2 AJ               Bacteroidetes                        2216</w:t>
+      </w:r>
+      <w:r>
+        <w:br w:type="textWrapping"/>
+      </w:r>
+      <w:r>
+        <w:rPr>
+          <w:rStyle w:val="VerbatimChar"/>
+        </w:rPr>
+        <w:t xml:space="preserve">##  3 AJ               Candidatus_Saccharibacteria           114</w:t>
+      </w:r>
+      <w:r>
+        <w:br w:type="textWrapping"/>
+      </w:r>
+      <w:r>
+        <w:rPr>
+          <w:rStyle w:val="VerbatimChar"/>
+        </w:rPr>
+        <w:t xml:space="preserve">##  4 AJ               Cyanobacteria/Chloroplast            5122</w:t>
+      </w:r>
+      <w:r>
+        <w:br w:type="textWrapping"/>
+      </w:r>
+      <w:r>
+        <w:rPr>
+          <w:rStyle w:val="VerbatimChar"/>
+        </w:rPr>
+        <w:t xml:space="preserve">##  5 AJ               Deinococcus-Thermus                    24</w:t>
+      </w:r>
+      <w:r>
+        <w:br w:type="textWrapping"/>
+      </w:r>
+      <w:r>
+        <w:rPr>
+          <w:rStyle w:val="VerbatimChar"/>
+        </w:rPr>
+        <w:t xml:space="preserve">##  6 AJ               Firmicutes                          17739</w:t>
+      </w:r>
+      <w:r>
+        <w:br w:type="textWrapping"/>
+      </w:r>
+      <w:r>
+        <w:rPr>
+          <w:rStyle w:val="VerbatimChar"/>
+        </w:rPr>
+        <w:t xml:space="preserve">##  7 AJ               Fusobacteria                          757</w:t>
+      </w:r>
+      <w:r>
+        <w:br w:type="textWrapping"/>
+      </w:r>
+      <w:r>
+        <w:rPr>
+          <w:rStyle w:val="VerbatimChar"/>
+        </w:rPr>
+        <w:t xml:space="preserve">##  8 AJ               Planctomycetes                         70</w:t>
+      </w:r>
+      <w:r>
+        <w:br w:type="textWrapping"/>
+      </w:r>
+      <w:r>
+        <w:rPr>
+          <w:rStyle w:val="VerbatimChar"/>
+        </w:rPr>
+        <w:t xml:space="preserve">##  9 AJ               Proteobacteria                      22714</w:t>
+      </w:r>
+      <w:r>
+        <w:br w:type="textWrapping"/>
+      </w:r>
+      <w:r>
+        <w:rPr>
+          <w:rStyle w:val="VerbatimChar"/>
+        </w:rPr>
+        <w:t xml:space="preserve">## 10 AJ               Spirochaetes                           52</w:t>
+      </w:r>
+      <w:r>
+        <w:br w:type="textWrapping"/>
+      </w:r>
+      <w:r>
+        <w:rPr>
+          <w:rStyle w:val="VerbatimChar"/>
+        </w:rPr>
+        <w:t xml:space="preserve">## # … with 14 more rows</w:t>
+      </w:r>
+    </w:p>
+    <w:p>
+      <w:pPr>
+        <w:pStyle w:val="FirstParagraph"/>
+      </w:pPr>
+      <w:r>
+        <w:rPr>
+          <w:b/>
+        </w:rPr>
+        <w:t xml:space="preserve">Figure 9:</w:t>
+      </w:r>
+      <w:r>
+        <w:t xml:space="preserve"> </w:t>
+      </w:r>
+      <w:r>
+        <w:t xml:space="preserve">Table summarizing sequence counts for each Phylum.</w:t>
       </w:r>
     </w:p>
     <w:p>
@@ -6166,46 +6612,10 @@
         <w:pStyle w:val="BodyText"/>
       </w:pPr>
       <w:r>
-        <w:drawing>
-          <wp:inline>
-            <wp:extent cx="5334000" cy="4267200"/>
-            <wp:effectExtent b="0" l="0" r="0" t="0"/>
-            <wp:docPr descr="" title="" id="1" name="Picture"/>
-            <a:graphic>
-              <a:graphicData uri="http://schemas.openxmlformats.org/drawingml/2006/picture">
-                <pic:pic>
-                  <pic:nvPicPr>
-                    <pic:cNvPr descr="Bioinformatics_Report_files/figure-docx/unnamed-chunk-2-1.png" id="0" name="Picture"/>
-                    <pic:cNvPicPr>
-                      <a:picLocks noChangeArrowheads="1" noChangeAspect="1"/>
-                    </pic:cNvPicPr>
-                  </pic:nvPicPr>
-                  <pic:blipFill>
-                    <a:blip r:embed="rId77"/>
-                    <a:stretch>
-                      <a:fillRect/>
-                    </a:stretch>
-                  </pic:blipFill>
-                  <pic:spPr bwMode="auto">
-                    <a:xfrm>
-                      <a:off x="0" y="0"/>
-                      <a:ext cx="5334000" cy="4267200"/>
-                    </a:xfrm>
-                    <a:prstGeom prst="rect">
-                      <a:avLst/>
-                    </a:prstGeom>
-                    <a:noFill/>
-                    <a:ln w="9525">
-                      <a:noFill/>
-                      <a:headEnd/>
-                      <a:tailEnd/>
-                    </a:ln>
-                  </pic:spPr>
-                </pic:pic>
-              </a:graphicData>
-            </a:graphic>
-          </wp:inline>
-        </w:drawing>
+        <w:rPr>
+          <w:b/>
+        </w:rPr>
+        <w:t xml:space="preserve">Figure 10:</w:t>
       </w:r>
     </w:p>
     <w:p>
@@ -6216,220 +6626,232 @@
         <w:rPr>
           <w:b/>
         </w:rPr>
-        <w:t xml:space="preserve">Figure 9:</w:t>
-      </w:r>
-      <w:r>
-        <w:t xml:space="preserve"> </w:t>
-      </w:r>
-      <w:r>
-        <w:t xml:space="preserve">Boxplot showing the Alpha Diversity Measure within types of samples.</w:t>
-      </w:r>
-    </w:p>
-    <w:p>
-      <w:pPr>
-        <w:pStyle w:val="SourceCode"/>
-      </w:pPr>
-      <w:r>
-        <w:rPr>
-          <w:rStyle w:val="VerbatimChar"/>
-        </w:rPr>
-        <w:t xml:space="preserve">## # A tibble: 24 x 3</w:t>
-      </w:r>
-      <w:r>
-        <w:br w:type="textWrapping"/>
-      </w:r>
-      <w:r>
-        <w:rPr>
-          <w:rStyle w:val="VerbatimChar"/>
-        </w:rPr>
-        <w:t xml:space="preserve">## # Groups:   student_initials [2]</w:t>
-      </w:r>
-      <w:r>
-        <w:br w:type="textWrapping"/>
-      </w:r>
-      <w:r>
-        <w:rPr>
-          <w:rStyle w:val="VerbatimChar"/>
-        </w:rPr>
-        <w:t xml:space="preserve">##    student_initials Phylum                      sum_abundance</w:t>
-      </w:r>
-      <w:r>
-        <w:br w:type="textWrapping"/>
-      </w:r>
-      <w:r>
-        <w:rPr>
-          <w:rStyle w:val="VerbatimChar"/>
-        </w:rPr>
-        <w:t xml:space="preserve">##    &lt;chr&gt;            &lt;chr&gt;                               &lt;int&gt;</w:t>
-      </w:r>
-      <w:r>
-        <w:br w:type="textWrapping"/>
-      </w:r>
-      <w:r>
-        <w:rPr>
-          <w:rStyle w:val="VerbatimChar"/>
-        </w:rPr>
-        <w:t xml:space="preserve">##  1 AJ               Actinobacteria                      13216</w:t>
-      </w:r>
-      <w:r>
-        <w:br w:type="textWrapping"/>
-      </w:r>
-      <w:r>
-        <w:rPr>
-          <w:rStyle w:val="VerbatimChar"/>
-        </w:rPr>
-        <w:t xml:space="preserve">##  2 AJ               Bacteroidetes                        2216</w:t>
-      </w:r>
-      <w:r>
-        <w:br w:type="textWrapping"/>
-      </w:r>
-      <w:r>
-        <w:rPr>
-          <w:rStyle w:val="VerbatimChar"/>
-        </w:rPr>
-        <w:t xml:space="preserve">##  3 AJ               Candidatus_Saccharibacteria           114</w:t>
-      </w:r>
-      <w:r>
-        <w:br w:type="textWrapping"/>
-      </w:r>
-      <w:r>
-        <w:rPr>
-          <w:rStyle w:val="VerbatimChar"/>
-        </w:rPr>
-        <w:t xml:space="preserve">##  4 AJ               Cyanobacteria/Chloroplast            5122</w:t>
-      </w:r>
-      <w:r>
-        <w:br w:type="textWrapping"/>
-      </w:r>
-      <w:r>
-        <w:rPr>
-          <w:rStyle w:val="VerbatimChar"/>
-        </w:rPr>
-        <w:t xml:space="preserve">##  5 AJ               Deinococcus-Thermus                    24</w:t>
-      </w:r>
-      <w:r>
-        <w:br w:type="textWrapping"/>
-      </w:r>
-      <w:r>
-        <w:rPr>
-          <w:rStyle w:val="VerbatimChar"/>
-        </w:rPr>
-        <w:t xml:space="preserve">##  6 AJ               Firmicutes                          17739</w:t>
-      </w:r>
-      <w:r>
-        <w:br w:type="textWrapping"/>
-      </w:r>
-      <w:r>
-        <w:rPr>
-          <w:rStyle w:val="VerbatimChar"/>
-        </w:rPr>
-        <w:t xml:space="preserve">##  7 AJ               Fusobacteria                          757</w:t>
-      </w:r>
-      <w:r>
-        <w:br w:type="textWrapping"/>
-      </w:r>
-      <w:r>
-        <w:rPr>
-          <w:rStyle w:val="VerbatimChar"/>
-        </w:rPr>
-        <w:t xml:space="preserve">##  8 AJ               Planctomycetes                         70</w:t>
-      </w:r>
-      <w:r>
-        <w:br w:type="textWrapping"/>
-      </w:r>
-      <w:r>
-        <w:rPr>
-          <w:rStyle w:val="VerbatimChar"/>
-        </w:rPr>
-        <w:t xml:space="preserve">##  9 AJ               Proteobacteria                      22714</w:t>
-      </w:r>
-      <w:r>
-        <w:br w:type="textWrapping"/>
-      </w:r>
-      <w:r>
-        <w:rPr>
-          <w:rStyle w:val="VerbatimChar"/>
-        </w:rPr>
-        <w:t xml:space="preserve">## 10 AJ               Spirochaetes                           52</w:t>
-      </w:r>
-      <w:r>
-        <w:br w:type="textWrapping"/>
-      </w:r>
-      <w:r>
-        <w:rPr>
-          <w:rStyle w:val="VerbatimChar"/>
-        </w:rPr>
-        <w:t xml:space="preserve">## # … with 14 more rows</w:t>
-      </w:r>
-    </w:p>
-    <w:p>
-      <w:pPr>
-        <w:pStyle w:val="FirstParagraph"/>
+        <w:t xml:space="preserve">Figure 11:</w:t>
+      </w:r>
+    </w:p>
+    <w:p>
+      <w:pPr>
+        <w:pStyle w:val="BodyText"/>
       </w:pPr>
       <w:r>
         <w:rPr>
           <w:b/>
         </w:rPr>
-        <w:t xml:space="preserve">Figure 10:</w:t>
-      </w:r>
-      <w:r>
-        <w:t xml:space="preserve"> </w:t>
-      </w:r>
-      <w:r>
-        <w:t xml:space="preserve">Table summarizing sequence counts for each Phylum.</w:t>
-      </w:r>
-    </w:p>
-    <w:p>
-      <w:pPr>
-        <w:pStyle w:val="BodyText"/>
-      </w:pPr>
+        <w:t xml:space="preserve">Figure 12:</w:t>
+      </w:r>
+    </w:p>
+    <w:p>
+      <w:pPr>
+        <w:pStyle w:val="Heading1"/>
+      </w:pPr>
+      <w:bookmarkStart w:id="77" w:name="sources-cited"/>
+      <w:r>
+        <w:t xml:space="preserve">Sources Cited</w:t>
+      </w:r>
+      <w:bookmarkEnd w:id="77"/>
+    </w:p>
+    <w:bookmarkStart w:id="100" w:name="refs"/>
+    <w:bookmarkStart w:id="78" w:name="ref-amplicon201316s"/>
+    <w:p>
+      <w:pPr>
+        <w:pStyle w:val="Bibliography"/>
+      </w:pPr>
+      <w:r>
+        <w:t xml:space="preserve">Amplicon,P.</w:t>
+      </w:r>
+      <w:r>
+        <w:t xml:space="preserve"> </w:t>
+      </w:r>
+      <w:r>
+        <w:rPr>
+          <w:i/>
+        </w:rPr>
+        <w:t xml:space="preserve">et al.</w:t>
+      </w:r>
+      <w:r>
+        <w:t xml:space="preserve"> </w:t>
+      </w:r>
+      <w:r>
+        <w:t xml:space="preserve">(2013) 16s metagenomic sequencing library preparation.</w:t>
+      </w:r>
+    </w:p>
+    <w:bookmarkEnd w:id="78"/>
+    <w:bookmarkStart w:id="79" w:name="ref-bolger2014trimmomatic"/>
+    <w:p>
+      <w:pPr>
+        <w:pStyle w:val="Bibliography"/>
+      </w:pPr>
+      <w:r>
+        <w:t xml:space="preserve">Bolger,A.M.</w:t>
+      </w:r>
+      <w:r>
+        <w:t xml:space="preserve"> </w:t>
+      </w:r>
+      <w:r>
+        <w:rPr>
+          <w:i/>
+        </w:rPr>
+        <w:t xml:space="preserve">et al.</w:t>
+      </w:r>
+      <w:r>
+        <w:t xml:space="preserve"> </w:t>
+      </w:r>
+      <w:r>
+        <w:t xml:space="preserve">(2014) Trimmomatic: A flexible trimmer for illumina sequence data.</w:t>
+      </w:r>
+      <w:r>
+        <w:t xml:space="preserve"> </w:t>
+      </w:r>
+      <w:r>
+        <w:rPr>
+          <w:i/>
+        </w:rPr>
+        <w:t xml:space="preserve">Bioinformatics</w:t>
+      </w:r>
+      <w:r>
+        <w:t xml:space="preserve">,</w:t>
+      </w:r>
+      <w:r>
+        <w:t xml:space="preserve"> </w:t>
+      </w:r>
       <w:r>
         <w:rPr>
           <w:b/>
         </w:rPr>
-        <w:t xml:space="preserve">Figure 11:</w:t>
-      </w:r>
-    </w:p>
-    <w:p>
-      <w:pPr>
-        <w:pStyle w:val="BodyText"/>
-      </w:pPr>
+        <w:t xml:space="preserve">30</w:t>
+      </w:r>
+      <w:r>
+        <w:t xml:space="preserve">, 2114–2120.</w:t>
+      </w:r>
+    </w:p>
+    <w:bookmarkEnd w:id="79"/>
+    <w:bookmarkStart w:id="80" w:name="ref-campoccia2010characterization"/>
+    <w:p>
+      <w:pPr>
+        <w:pStyle w:val="Bibliography"/>
+      </w:pPr>
+      <w:r>
+        <w:t xml:space="preserve">Campoccia,D.</w:t>
+      </w:r>
+      <w:r>
+        <w:t xml:space="preserve"> </w:t>
+      </w:r>
+      <w:r>
+        <w:rPr>
+          <w:i/>
+        </w:rPr>
+        <w:t xml:space="preserve">et al.</w:t>
+      </w:r>
+      <w:r>
+        <w:t xml:space="preserve"> </w:t>
+      </w:r>
+      <w:r>
+        <w:t xml:space="preserve">(2010) Characterization of 26 staphylococcus warneri isolates from orthopedic infections.</w:t>
+      </w:r>
+      <w:r>
+        <w:t xml:space="preserve"> </w:t>
+      </w:r>
+      <w:r>
+        <w:rPr>
+          <w:i/>
+        </w:rPr>
+        <w:t xml:space="preserve">The International journal of artificial organs</w:t>
+      </w:r>
+      <w:r>
+        <w:t xml:space="preserve">,</w:t>
+      </w:r>
+      <w:r>
+        <w:t xml:space="preserve"> </w:t>
+      </w:r>
       <w:r>
         <w:rPr>
           <w:b/>
         </w:rPr>
-        <w:t xml:space="preserve">Figure 12:</w:t>
-      </w:r>
-    </w:p>
-    <w:p>
-      <w:pPr>
-        <w:pStyle w:val="BodyText"/>
-      </w:pPr>
+        <w:t xml:space="preserve">33</w:t>
+      </w:r>
+      <w:r>
+        <w:t xml:space="preserve">, 575–581.</w:t>
+      </w:r>
+    </w:p>
+    <w:bookmarkEnd w:id="80"/>
+    <w:bookmarkStart w:id="81" w:name="ref-delarue1990attempt"/>
+    <w:p>
+      <w:pPr>
+        <w:pStyle w:val="Bibliography"/>
+      </w:pPr>
+      <w:r>
+        <w:t xml:space="preserve">Delarue,M.</w:t>
+      </w:r>
+      <w:r>
+        <w:t xml:space="preserve"> </w:t>
+      </w:r>
+      <w:r>
+        <w:rPr>
+          <w:i/>
+        </w:rPr>
+        <w:t xml:space="preserve">et al.</w:t>
+      </w:r>
+      <w:r>
+        <w:t xml:space="preserve"> </w:t>
+      </w:r>
+      <w:r>
+        <w:t xml:space="preserve">(1990) An attempt to unify the structure of polymerases.</w:t>
+      </w:r>
+      <w:r>
+        <w:t xml:space="preserve"> </w:t>
+      </w:r>
+      <w:r>
+        <w:rPr>
+          <w:i/>
+        </w:rPr>
+        <w:t xml:space="preserve">Protein Engineering, Design and Selection</w:t>
+      </w:r>
+      <w:r>
+        <w:t xml:space="preserve">,</w:t>
+      </w:r>
+      <w:r>
+        <w:t xml:space="preserve"> </w:t>
+      </w:r>
       <w:r>
         <w:rPr>
           <w:b/>
         </w:rPr>
-        <w:t xml:space="preserve">Figure 13:</w:t>
-      </w:r>
-    </w:p>
-    <w:p>
-      <w:pPr>
-        <w:pStyle w:val="Heading1"/>
-      </w:pPr>
-      <w:bookmarkStart w:id="78" w:name="sources-cited"/>
-      <w:r>
-        <w:t xml:space="preserve">Sources Cited</w:t>
-      </w:r>
-      <w:bookmarkEnd w:id="78"/>
-    </w:p>
-    <w:bookmarkStart w:id="101" w:name="refs"/>
-    <w:bookmarkStart w:id="79" w:name="ref-amplicon201316s"/>
+        <w:t xml:space="preserve">3</w:t>
+      </w:r>
+      <w:r>
+        <w:t xml:space="preserve">, 461–467.</w:t>
+      </w:r>
+    </w:p>
+    <w:bookmarkEnd w:id="81"/>
+    <w:bookmarkStart w:id="82" w:name="ref-dillon"/>
     <w:p>
       <w:pPr>
         <w:pStyle w:val="Bibliography"/>
       </w:pPr>
       <w:r>
-        <w:t xml:space="preserve">Amplicon,P.</w:t>
+        <w:t xml:space="preserve">Dillon,C. Troubleshooting dna sequencing: Evaluating sanger dna sequencing chromatogram data.</w:t>
+      </w:r>
+      <w:r>
+        <w:t xml:space="preserve"> </w:t>
+      </w:r>
+      <w:r>
+        <w:rPr>
+          <w:i/>
+        </w:rPr>
+        <w:t xml:space="preserve">Amplicon Express</w:t>
+      </w:r>
+      <w:r>
+        <w:t xml:space="preserve">.</w:t>
+      </w:r>
+    </w:p>
+    <w:bookmarkEnd w:id="82"/>
+    <w:bookmarkStart w:id="83" w:name="ref-guindon2010new"/>
+    <w:p>
+      <w:pPr>
+        <w:pStyle w:val="Bibliography"/>
+      </w:pPr>
+      <w:r>
+        <w:t xml:space="preserve">Guindon,S.</w:t>
       </w:r>
       <w:r>
         <w:t xml:space="preserve"> </w:t>
@@ -6444,17 +6866,41 @@
         <w:t xml:space="preserve"> </w:t>
       </w:r>
       <w:r>
-        <w:t xml:space="preserve">(2013) 16s metagenomic sequencing library preparation.</w:t>
-      </w:r>
-    </w:p>
-    <w:bookmarkEnd w:id="79"/>
-    <w:bookmarkStart w:id="80" w:name="ref-bolger2014trimmomatic"/>
+        <w:t xml:space="preserve">(2010) New algorithms and methods to estimate maximum-likelihood phylogenies: Assessing the performance of phyml 3.0.</w:t>
+      </w:r>
+      <w:r>
+        <w:t xml:space="preserve"> </w:t>
+      </w:r>
+      <w:r>
+        <w:rPr>
+          <w:i/>
+        </w:rPr>
+        <w:t xml:space="preserve">Systematic biology</w:t>
+      </w:r>
+      <w:r>
+        <w:t xml:space="preserve">,</w:t>
+      </w:r>
+      <w:r>
+        <w:t xml:space="preserve"> </w:t>
+      </w:r>
+      <w:r>
+        <w:rPr>
+          <w:b/>
+        </w:rPr>
+        <w:t xml:space="preserve">59</w:t>
+      </w:r>
+      <w:r>
+        <w:t xml:space="preserve">, 307–321.</w:t>
+      </w:r>
+    </w:p>
+    <w:bookmarkEnd w:id="83"/>
+    <w:bookmarkStart w:id="84" w:name="ref-karabay2007role"/>
     <w:p>
       <w:pPr>
         <w:pStyle w:val="Bibliography"/>
       </w:pPr>
       <w:r>
-        <w:t xml:space="preserve">Bolger,A.M.</w:t>
+        <w:t xml:space="preserve">Karabay,O.</w:t>
       </w:r>
       <w:r>
         <w:t xml:space="preserve"> </w:t>
@@ -6469,7 +6915,523 @@
         <w:t xml:space="preserve"> </w:t>
       </w:r>
       <w:r>
-        <w:t xml:space="preserve">(2014) Trimmomatic: A flexible trimmer for illumina sequence data.</w:t>
+        <w:t xml:space="preserve">(2007) The role of mobile phones in the spread of bacteria associated with nosocomial infections.</w:t>
+      </w:r>
+      <w:r>
+        <w:t xml:space="preserve"> </w:t>
+      </w:r>
+      <w:r>
+        <w:rPr>
+          <w:i/>
+        </w:rPr>
+        <w:t xml:space="preserve">J Infect Dev Ctries</w:t>
+      </w:r>
+      <w:r>
+        <w:t xml:space="preserve">,</w:t>
+      </w:r>
+      <w:r>
+        <w:t xml:space="preserve"> </w:t>
+      </w:r>
+      <w:r>
+        <w:rPr>
+          <w:b/>
+        </w:rPr>
+        <w:t xml:space="preserve">1</w:t>
+      </w:r>
+      <w:r>
+        <w:t xml:space="preserve">, 72–3.</w:t>
+      </w:r>
+    </w:p>
+    <w:bookmarkEnd w:id="84"/>
+    <w:bookmarkStart w:id="85" w:name="ref-katoh2013mafft"/>
+    <w:p>
+      <w:pPr>
+        <w:pStyle w:val="Bibliography"/>
+      </w:pPr>
+      <w:r>
+        <w:t xml:space="preserve">Katoh,K. and Standley,D.M. (2013) MAFFT multiple sequence alignment software version 7: Improvements in performance and usability.</w:t>
+      </w:r>
+      <w:r>
+        <w:t xml:space="preserve"> </w:t>
+      </w:r>
+      <w:r>
+        <w:rPr>
+          <w:i/>
+        </w:rPr>
+        <w:t xml:space="preserve">Molecular biology and evolution</w:t>
+      </w:r>
+      <w:r>
+        <w:t xml:space="preserve">,</w:t>
+      </w:r>
+      <w:r>
+        <w:t xml:space="preserve"> </w:t>
+      </w:r>
+      <w:r>
+        <w:rPr>
+          <w:b/>
+        </w:rPr>
+        <w:t xml:space="preserve">30</w:t>
+      </w:r>
+      <w:r>
+        <w:t xml:space="preserve">, 772–780.</w:t>
+      </w:r>
+    </w:p>
+    <w:bookmarkEnd w:id="85"/>
+    <w:bookmarkStart w:id="86" w:name="ref-kim2014actinomyces"/>
+    <w:p>
+      <w:pPr>
+        <w:pStyle w:val="Bibliography"/>
+      </w:pPr>
+      <w:r>
+        <w:t xml:space="preserve">Kim,Y.J.</w:t>
+      </w:r>
+      <w:r>
+        <w:t xml:space="preserve"> </w:t>
+      </w:r>
+      <w:r>
+        <w:rPr>
+          <w:i/>
+        </w:rPr>
+        <w:t xml:space="preserve">et al.</w:t>
+      </w:r>
+      <w:r>
+        <w:t xml:space="preserve"> </w:t>
+      </w:r>
+      <w:r>
+        <w:t xml:space="preserve">(2014) Actinomyces-like organisms in cervical smears: The association with intrauterine device and pelvic inflammatory diseases.</w:t>
+      </w:r>
+      <w:r>
+        <w:t xml:space="preserve"> </w:t>
+      </w:r>
+      <w:r>
+        <w:rPr>
+          <w:i/>
+        </w:rPr>
+        <w:t xml:space="preserve">Obstetrics &amp; gynecology science</w:t>
+      </w:r>
+      <w:r>
+        <w:t xml:space="preserve">,</w:t>
+      </w:r>
+      <w:r>
+        <w:t xml:space="preserve"> </w:t>
+      </w:r>
+      <w:r>
+        <w:rPr>
+          <w:b/>
+        </w:rPr>
+        <w:t xml:space="preserve">57</w:t>
+      </w:r>
+      <w:r>
+        <w:t xml:space="preserve">, 393–396.</w:t>
+      </w:r>
+    </w:p>
+    <w:bookmarkEnd w:id="86"/>
+    <w:bookmarkStart w:id="87" w:name="ref-koljalg2017high"/>
+    <w:p>
+      <w:pPr>
+        <w:pStyle w:val="Bibliography"/>
+      </w:pPr>
+      <w:r>
+        <w:t xml:space="preserve">Kõljalg,S.</w:t>
+      </w:r>
+      <w:r>
+        <w:t xml:space="preserve"> </w:t>
+      </w:r>
+      <w:r>
+        <w:rPr>
+          <w:i/>
+        </w:rPr>
+        <w:t xml:space="preserve">et al.</w:t>
+      </w:r>
+      <w:r>
+        <w:t xml:space="preserve"> </w:t>
+      </w:r>
+      <w:r>
+        <w:t xml:space="preserve">(2017) High level bacterial contamination of secondary school students’ mobile phones.</w:t>
+      </w:r>
+      <w:r>
+        <w:t xml:space="preserve"> </w:t>
+      </w:r>
+      <w:r>
+        <w:rPr>
+          <w:i/>
+        </w:rPr>
+        <w:t xml:space="preserve">Germs</w:t>
+      </w:r>
+      <w:r>
+        <w:t xml:space="preserve">,</w:t>
+      </w:r>
+      <w:r>
+        <w:t xml:space="preserve"> </w:t>
+      </w:r>
+      <w:r>
+        <w:rPr>
+          <w:b/>
+        </w:rPr>
+        <w:t xml:space="preserve">7</w:t>
+      </w:r>
+      <w:r>
+        <w:t xml:space="preserve">, 73.</w:t>
+      </w:r>
+    </w:p>
+    <w:bookmarkEnd w:id="87"/>
+    <w:bookmarkStart w:id="88" w:name="ref-kuo"/>
+    <w:p>
+      <w:pPr>
+        <w:pStyle w:val="Bibliography"/>
+      </w:pPr>
+      <w:r>
+        <w:t xml:space="preserve">Kuo,S.-C. Acinetobacter species.</w:t>
+      </w:r>
+      <w:r>
+        <w:t xml:space="preserve"> </w:t>
+      </w:r>
+      <w:r>
+        <w:rPr>
+          <w:i/>
+        </w:rPr>
+        <w:t xml:space="preserve">Acinetobacter species - Infectious Disease and Antimicrobial Agents</w:t>
+      </w:r>
+      <w:r>
+        <w:t xml:space="preserve">.</w:t>
+      </w:r>
+    </w:p>
+    <w:bookmarkEnd w:id="88"/>
+    <w:bookmarkStart w:id="89" w:name="ref-10.1111/j.1574-6968.1998.tb12903.x"/>
+    <w:p>
+      <w:pPr>
+        <w:pStyle w:val="Bibliography"/>
+      </w:pPr>
+      <w:r>
+        <w:t xml:space="preserve">Lebaron,P.</w:t>
+      </w:r>
+      <w:r>
+        <w:t xml:space="preserve"> </w:t>
+      </w:r>
+      <w:r>
+        <w:rPr>
+          <w:i/>
+        </w:rPr>
+        <w:t xml:space="preserve">et al.</w:t>
+      </w:r>
+      <w:r>
+        <w:t xml:space="preserve"> </w:t>
+      </w:r>
+      <w:r>
+        <w:t xml:space="preserve">(1998) Phenotypic and genetic diversity within a colony morphotype.</w:t>
+      </w:r>
+      <w:r>
+        <w:t xml:space="preserve"> </w:t>
+      </w:r>
+      <w:r>
+        <w:rPr>
+          <w:i/>
+        </w:rPr>
+        <w:t xml:space="preserve">FEMS Microbiology Letters</w:t>
+      </w:r>
+      <w:r>
+        <w:t xml:space="preserve">,</w:t>
+      </w:r>
+      <w:r>
+        <w:t xml:space="preserve"> </w:t>
+      </w:r>
+      <w:r>
+        <w:rPr>
+          <w:b/>
+        </w:rPr>
+        <w:t xml:space="preserve">160</w:t>
+      </w:r>
+      <w:r>
+        <w:t xml:space="preserve">, 137–143.</w:t>
+      </w:r>
+    </w:p>
+    <w:bookmarkEnd w:id="89"/>
+    <w:bookmarkStart w:id="90" w:name="ref-lim2018complete"/>
+    <w:p>
+      <w:pPr>
+        <w:pStyle w:val="Bibliography"/>
+      </w:pPr>
+      <w:r>
+        <w:t xml:space="preserve">Lim,J.Y.</w:t>
+      </w:r>
+      <w:r>
+        <w:t xml:space="preserve"> </w:t>
+      </w:r>
+      <w:r>
+        <w:rPr>
+          <w:i/>
+        </w:rPr>
+        <w:t xml:space="preserve">et al.</w:t>
+      </w:r>
+      <w:r>
+        <w:t xml:space="preserve"> </w:t>
+      </w:r>
+      <w:r>
+        <w:t xml:space="preserve">(2018) Complete genome sequences of three moraxella osloensis strains isolated from human skin.</w:t>
+      </w:r>
+      <w:r>
+        <w:t xml:space="preserve"> </w:t>
+      </w:r>
+      <w:r>
+        <w:rPr>
+          <w:i/>
+        </w:rPr>
+        <w:t xml:space="preserve">Genome announcements</w:t>
+      </w:r>
+      <w:r>
+        <w:t xml:space="preserve">,</w:t>
+      </w:r>
+      <w:r>
+        <w:t xml:space="preserve"> </w:t>
+      </w:r>
+      <w:r>
+        <w:rPr>
+          <w:b/>
+        </w:rPr>
+        <w:t xml:space="preserve">6</w:t>
+      </w:r>
+      <w:r>
+        <w:t xml:space="preserve">.</w:t>
+      </w:r>
+    </w:p>
+    <w:bookmarkEnd w:id="90"/>
+    <w:bookmarkStart w:id="91" w:name="ref-meadow2014mobile"/>
+    <w:p>
+      <w:pPr>
+        <w:pStyle w:val="Bibliography"/>
+      </w:pPr>
+      <w:r>
+        <w:t xml:space="preserve">Meadow,J.F.</w:t>
+      </w:r>
+      <w:r>
+        <w:t xml:space="preserve"> </w:t>
+      </w:r>
+      <w:r>
+        <w:rPr>
+          <w:i/>
+        </w:rPr>
+        <w:t xml:space="preserve">et al.</w:t>
+      </w:r>
+      <w:r>
+        <w:t xml:space="preserve"> </w:t>
+      </w:r>
+      <w:r>
+        <w:t xml:space="preserve">(2014) Mobile phones carry the personal microbiome of their owners.</w:t>
+      </w:r>
+      <w:r>
+        <w:t xml:space="preserve"> </w:t>
+      </w:r>
+      <w:r>
+        <w:rPr>
+          <w:i/>
+        </w:rPr>
+        <w:t xml:space="preserve">PeerJ</w:t>
+      </w:r>
+      <w:r>
+        <w:t xml:space="preserve">,</w:t>
+      </w:r>
+      <w:r>
+        <w:t xml:space="preserve"> </w:t>
+      </w:r>
+      <w:r>
+        <w:rPr>
+          <w:b/>
+        </w:rPr>
+        <w:t xml:space="preserve">2</w:t>
+      </w:r>
+      <w:r>
+        <w:t xml:space="preserve">, e447.</w:t>
+      </w:r>
+    </w:p>
+    <w:bookmarkEnd w:id="91"/>
+    <w:bookmarkStart w:id="92" w:name="ref-nwankwo2014nosocomial"/>
+    <w:p>
+      <w:pPr>
+        <w:pStyle w:val="Bibliography"/>
+      </w:pPr>
+      <w:r>
+        <w:t xml:space="preserve">Nwankwo,E.</w:t>
+      </w:r>
+      <w:r>
+        <w:t xml:space="preserve"> </w:t>
+      </w:r>
+      <w:r>
+        <w:rPr>
+          <w:i/>
+        </w:rPr>
+        <w:t xml:space="preserve">et al.</w:t>
+      </w:r>
+      <w:r>
+        <w:t xml:space="preserve"> </w:t>
+      </w:r>
+      <w:r>
+        <w:t xml:space="preserve">(2014) Nosocomial pathogens associated with the mobile phones of healthcare workers in a hospital in anyigba, kogi state, nigeria.</w:t>
+      </w:r>
+      <w:r>
+        <w:t xml:space="preserve"> </w:t>
+      </w:r>
+      <w:r>
+        <w:rPr>
+          <w:i/>
+        </w:rPr>
+        <w:t xml:space="preserve">Journal of epidemiology and global health</w:t>
+      </w:r>
+      <w:r>
+        <w:t xml:space="preserve">,</w:t>
+      </w:r>
+      <w:r>
+        <w:t xml:space="preserve"> </w:t>
+      </w:r>
+      <w:r>
+        <w:rPr>
+          <w:b/>
+        </w:rPr>
+        <w:t xml:space="preserve">4</w:t>
+      </w:r>
+      <w:r>
+        <w:t xml:space="preserve">, 135–140.</w:t>
+      </w:r>
+    </w:p>
+    <w:bookmarkEnd w:id="92"/>
+    <w:bookmarkStart w:id="93" w:name="ref-ross2015microbial"/>
+    <w:p>
+      <w:pPr>
+        <w:pStyle w:val="Bibliography"/>
+      </w:pPr>
+      <w:r>
+        <w:t xml:space="preserve">Ross,A.A. and Neufeld,J.D. (2015) Microbial biogeography of a university campus.</w:t>
+      </w:r>
+      <w:r>
+        <w:t xml:space="preserve"> </w:t>
+      </w:r>
+      <w:r>
+        <w:rPr>
+          <w:i/>
+        </w:rPr>
+        <w:t xml:space="preserve">Microbiome</w:t>
+      </w:r>
+      <w:r>
+        <w:t xml:space="preserve">,</w:t>
+      </w:r>
+      <w:r>
+        <w:t xml:space="preserve"> </w:t>
+      </w:r>
+      <w:r>
+        <w:rPr>
+          <w:b/>
+        </w:rPr>
+        <w:t xml:space="preserve">3</w:t>
+      </w:r>
+      <w:r>
+        <w:t xml:space="preserve">, 66.</w:t>
+      </w:r>
+    </w:p>
+    <w:bookmarkEnd w:id="93"/>
+    <w:bookmarkStart w:id="94" w:name="ref-sadat2010bacterial"/>
+    <w:p>
+      <w:pPr>
+        <w:pStyle w:val="Bibliography"/>
+      </w:pPr>
+      <w:r>
+        <w:t xml:space="preserve">Sadat-Ali,M.</w:t>
+      </w:r>
+      <w:r>
+        <w:t xml:space="preserve"> </w:t>
+      </w:r>
+      <w:r>
+        <w:rPr>
+          <w:i/>
+        </w:rPr>
+        <w:t xml:space="preserve">et al.</w:t>
+      </w:r>
+      <w:r>
+        <w:t xml:space="preserve"> </w:t>
+      </w:r>
+      <w:r>
+        <w:t xml:space="preserve">(2010) Bacterial flora on cell phones of health care providers in a teaching institution.</w:t>
+      </w:r>
+      <w:r>
+        <w:t xml:space="preserve"> </w:t>
+      </w:r>
+      <w:r>
+        <w:rPr>
+          <w:i/>
+        </w:rPr>
+        <w:t xml:space="preserve">American journal of infection control</w:t>
+      </w:r>
+      <w:r>
+        <w:t xml:space="preserve">,</w:t>
+      </w:r>
+      <w:r>
+        <w:t xml:space="preserve"> </w:t>
+      </w:r>
+      <w:r>
+        <w:rPr>
+          <w:b/>
+        </w:rPr>
+        <w:t xml:space="preserve">38</w:t>
+      </w:r>
+      <w:r>
+        <w:t xml:space="preserve">, 404–405.</w:t>
+      </w:r>
+    </w:p>
+    <w:bookmarkEnd w:id="94"/>
+    <w:bookmarkStart w:id="95" w:name="ref-sepehri2009bacterial"/>
+    <w:p>
+      <w:pPr>
+        <w:pStyle w:val="Bibliography"/>
+      </w:pPr>
+      <w:r>
+        <w:t xml:space="preserve">Sepehri,G.</w:t>
+      </w:r>
+      <w:r>
+        <w:t xml:space="preserve"> </w:t>
+      </w:r>
+      <w:r>
+        <w:rPr>
+          <w:i/>
+        </w:rPr>
+        <w:t xml:space="preserve">et al.</w:t>
+      </w:r>
+      <w:r>
+        <w:t xml:space="preserve"> </w:t>
+      </w:r>
+      <w:r>
+        <w:t xml:space="preserve">(2009) Bacterial contamination and resistance to commonly used antimicrobials of healthcare workers’ mobile phones in teaching hospitals, kerman, iran.</w:t>
+      </w:r>
+      <w:r>
+        <w:t xml:space="preserve"> </w:t>
+      </w:r>
+      <w:r>
+        <w:rPr>
+          <w:i/>
+        </w:rPr>
+        <w:t xml:space="preserve">American Journal of Applied Sciences</w:t>
+      </w:r>
+      <w:r>
+        <w:t xml:space="preserve">,</w:t>
+      </w:r>
+      <w:r>
+        <w:t xml:space="preserve"> </w:t>
+      </w:r>
+      <w:r>
+        <w:rPr>
+          <w:b/>
+        </w:rPr>
+        <w:t xml:space="preserve">6</w:t>
+      </w:r>
+      <w:r>
+        <w:t xml:space="preserve">, 806.</w:t>
+      </w:r>
+    </w:p>
+    <w:bookmarkEnd w:id="95"/>
+    <w:bookmarkStart w:id="96" w:name="ref-suchard2006bali"/>
+    <w:p>
+      <w:pPr>
+        <w:pStyle w:val="Bibliography"/>
+      </w:pPr>
+      <w:r>
+        <w:t xml:space="preserve">Suchard,M.A. and Redelings,B.D. (2006) BAli-phy: Simultaneous bayesian inference of alignment and phylogeny.</w:t>
       </w:r>
       <w:r>
         <w:t xml:space="preserve"> </w:t>
@@ -6490,20 +7452,54 @@
         <w:rPr>
           <w:b/>
         </w:rPr>
-        <w:t xml:space="preserve">30</w:t>
-      </w:r>
-      <w:r>
-        <w:t xml:space="preserve">, 2114–2120.</w:t>
-      </w:r>
-    </w:p>
-    <w:bookmarkEnd w:id="80"/>
-    <w:bookmarkStart w:id="81" w:name="ref-campoccia2010characterization"/>
+        <w:t xml:space="preserve">22</w:t>
+      </w:r>
+      <w:r>
+        <w:t xml:space="preserve">, 2047–2048.</w:t>
+      </w:r>
+    </w:p>
+    <w:bookmarkEnd w:id="96"/>
+    <w:bookmarkStart w:id="97" w:name="ref-taher2019pathogenic"/>
     <w:p>
       <w:pPr>
         <w:pStyle w:val="Bibliography"/>
       </w:pPr>
       <w:r>
-        <w:t xml:space="preserve">Campoccia,D.</w:t>
+        <w:t xml:space="preserve">Taher,N.M. (2019) Pathogenic bacteria isolated from personal cell phones of health care staff in iraqi hospitals.</w:t>
+      </w:r>
+      <w:r>
+        <w:t xml:space="preserve"> </w:t>
+      </w:r>
+      <w:r>
+        <w:rPr>
+          <w:i/>
+        </w:rPr>
+        <w:t xml:space="preserve">J Pure Appl Microbiol</w:t>
+      </w:r>
+      <w:r>
+        <w:t xml:space="preserve">,</w:t>
+      </w:r>
+      <w:r>
+        <w:t xml:space="preserve"> </w:t>
+      </w:r>
+      <w:r>
+        <w:rPr>
+          <w:b/>
+        </w:rPr>
+        <w:t xml:space="preserve">13</w:t>
+      </w:r>
+      <w:r>
+        <w:t xml:space="preserve">, 1145–1150.</w:t>
+      </w:r>
+    </w:p>
+    <w:bookmarkEnd w:id="97"/>
+    <w:bookmarkStart w:id="98" w:name="ref-tajeddin2016role"/>
+    <w:p>
+      <w:pPr>
+        <w:pStyle w:val="Bibliography"/>
+      </w:pPr>
+      <w:r>
+        <w:t xml:space="preserve">Tajeddin,E.</w:t>
       </w:r>
       <w:r>
         <w:t xml:space="preserve"> </w:t>
@@ -6518,16 +7514,16 @@
         <w:t xml:space="preserve"> </w:t>
       </w:r>
       <w:r>
-        <w:t xml:space="preserve">(2010) Characterization of 26 staphylococcus warneri isolates from orthopedic infections.</w:t>
-      </w:r>
-      <w:r>
-        <w:t xml:space="preserve"> </w:t>
-      </w:r>
-      <w:r>
-        <w:rPr>
-          <w:i/>
-        </w:rPr>
-        <w:t xml:space="preserve">The International journal of artificial organs</w:t>
+        <w:t xml:space="preserve">(2016) The role of the intensive care unit environment and health-care workers in the transmission of bacteria associated with hospital acquired infections.</w:t>
+      </w:r>
+      <w:r>
+        <w:t xml:space="preserve"> </w:t>
+      </w:r>
+      <w:r>
+        <w:rPr>
+          <w:i/>
+        </w:rPr>
+        <w:t xml:space="preserve">Journal of infection and public health</w:t>
       </w:r>
       <w:r>
         <w:t xml:space="preserve">,</w:t>
@@ -6539,20 +7535,20 @@
         <w:rPr>
           <w:b/>
         </w:rPr>
-        <w:t xml:space="preserve">33</w:t>
-      </w:r>
-      <w:r>
-        <w:t xml:space="preserve">, 575–581.</w:t>
-      </w:r>
-    </w:p>
-    <w:bookmarkEnd w:id="81"/>
-    <w:bookmarkStart w:id="82" w:name="ref-delarue1990attempt"/>
+        <w:t xml:space="preserve">9</w:t>
+      </w:r>
+      <w:r>
+        <w:t xml:space="preserve">, 13–23.</w:t>
+      </w:r>
+    </w:p>
+    <w:bookmarkEnd w:id="98"/>
+    <w:bookmarkStart w:id="99" w:name="ref-ulger2009we"/>
     <w:p>
       <w:pPr>
         <w:pStyle w:val="Bibliography"/>
       </w:pPr>
       <w:r>
-        <w:t xml:space="preserve">Delarue,M.</w:t>
+        <w:t xml:space="preserve">Ulger,F.</w:t>
       </w:r>
       <w:r>
         <w:t xml:space="preserve"> </w:t>
@@ -6567,16 +7563,16 @@
         <w:t xml:space="preserve"> </w:t>
       </w:r>
       <w:r>
-        <w:t xml:space="preserve">(1990) An attempt to unify the structure of polymerases.</w:t>
-      </w:r>
-      <w:r>
-        <w:t xml:space="preserve"> </w:t>
-      </w:r>
-      <w:r>
-        <w:rPr>
-          <w:i/>
-        </w:rPr>
-        <w:t xml:space="preserve">Protein Engineering, Design and Selection</w:t>
+        <w:t xml:space="preserve">(2009) Are we aware how contaminated our mobile phones with nosocomial pathogens?</w:t>
+      </w:r>
+      <w:r>
+        <w:t xml:space="preserve"> </w:t>
+      </w:r>
+      <w:r>
+        <w:rPr>
+          <w:i/>
+        </w:rPr>
+        <w:t xml:space="preserve">Annals of clinical microbiology and antimicrobials</w:t>
       </w:r>
       <w:r>
         <w:t xml:space="preserve">,</w:t>
@@ -6588,782 +7584,14 @@
         <w:rPr>
           <w:b/>
         </w:rPr>
-        <w:t xml:space="preserve">3</w:t>
-      </w:r>
-      <w:r>
-        <w:t xml:space="preserve">, 461–467.</w:t>
-      </w:r>
-    </w:p>
-    <w:bookmarkEnd w:id="82"/>
-    <w:bookmarkStart w:id="83" w:name="ref-dillon"/>
-    <w:p>
-      <w:pPr>
-        <w:pStyle w:val="Bibliography"/>
-      </w:pPr>
-      <w:r>
-        <w:t xml:space="preserve">Dillon,C. Troubleshooting dna sequencing: Evaluating sanger dna sequencing chromatogram data.</w:t>
-      </w:r>
-      <w:r>
-        <w:t xml:space="preserve"> </w:t>
-      </w:r>
-      <w:r>
-        <w:rPr>
-          <w:i/>
-        </w:rPr>
-        <w:t xml:space="preserve">Amplicon Express</w:t>
-      </w:r>
-      <w:r>
-        <w:t xml:space="preserve">.</w:t>
-      </w:r>
-    </w:p>
-    <w:bookmarkEnd w:id="83"/>
-    <w:bookmarkStart w:id="84" w:name="ref-guindon2010new"/>
-    <w:p>
-      <w:pPr>
-        <w:pStyle w:val="Bibliography"/>
-      </w:pPr>
-      <w:r>
-        <w:t xml:space="preserve">Guindon,S.</w:t>
-      </w:r>
-      <w:r>
-        <w:t xml:space="preserve"> </w:t>
-      </w:r>
-      <w:r>
-        <w:rPr>
-          <w:i/>
-        </w:rPr>
-        <w:t xml:space="preserve">et al.</w:t>
-      </w:r>
-      <w:r>
-        <w:t xml:space="preserve"> </w:t>
-      </w:r>
-      <w:r>
-        <w:t xml:space="preserve">(2010) New algorithms and methods to estimate maximum-likelihood phylogenies: Assessing the performance of phyml 3.0.</w:t>
-      </w:r>
-      <w:r>
-        <w:t xml:space="preserve"> </w:t>
-      </w:r>
-      <w:r>
-        <w:rPr>
-          <w:i/>
-        </w:rPr>
-        <w:t xml:space="preserve">Systematic biology</w:t>
-      </w:r>
-      <w:r>
-        <w:t xml:space="preserve">,</w:t>
-      </w:r>
-      <w:r>
-        <w:t xml:space="preserve"> </w:t>
-      </w:r>
-      <w:r>
-        <w:rPr>
-          <w:b/>
-        </w:rPr>
-        <w:t xml:space="preserve">59</w:t>
-      </w:r>
-      <w:r>
-        <w:t xml:space="preserve">, 307–321.</w:t>
-      </w:r>
-    </w:p>
-    <w:bookmarkEnd w:id="84"/>
-    <w:bookmarkStart w:id="85" w:name="ref-karabay2007role"/>
-    <w:p>
-      <w:pPr>
-        <w:pStyle w:val="Bibliography"/>
-      </w:pPr>
-      <w:r>
-        <w:t xml:space="preserve">Karabay,O.</w:t>
-      </w:r>
-      <w:r>
-        <w:t xml:space="preserve"> </w:t>
-      </w:r>
-      <w:r>
-        <w:rPr>
-          <w:i/>
-        </w:rPr>
-        <w:t xml:space="preserve">et al.</w:t>
-      </w:r>
-      <w:r>
-        <w:t xml:space="preserve"> </w:t>
-      </w:r>
-      <w:r>
-        <w:t xml:space="preserve">(2007) The role of mobile phones in the spread of bacteria associated with nosocomial infections.</w:t>
-      </w:r>
-      <w:r>
-        <w:t xml:space="preserve"> </w:t>
-      </w:r>
-      <w:r>
-        <w:rPr>
-          <w:i/>
-        </w:rPr>
-        <w:t xml:space="preserve">J Infect Dev Ctries</w:t>
-      </w:r>
-      <w:r>
-        <w:t xml:space="preserve">,</w:t>
-      </w:r>
-      <w:r>
-        <w:t xml:space="preserve"> </w:t>
-      </w:r>
-      <w:r>
-        <w:rPr>
-          <w:b/>
-        </w:rPr>
-        <w:t xml:space="preserve">1</w:t>
-      </w:r>
-      <w:r>
-        <w:t xml:space="preserve">, 72–3.</w:t>
-      </w:r>
-    </w:p>
-    <w:bookmarkEnd w:id="85"/>
-    <w:bookmarkStart w:id="86" w:name="ref-katoh2013mafft"/>
-    <w:p>
-      <w:pPr>
-        <w:pStyle w:val="Bibliography"/>
-      </w:pPr>
-      <w:r>
-        <w:t xml:space="preserve">Katoh,K. and Standley,D.M. (2013) MAFFT multiple sequence alignment software version 7: Improvements in performance and usability.</w:t>
-      </w:r>
-      <w:r>
-        <w:t xml:space="preserve"> </w:t>
-      </w:r>
-      <w:r>
-        <w:rPr>
-          <w:i/>
-        </w:rPr>
-        <w:t xml:space="preserve">Molecular biology and evolution</w:t>
-      </w:r>
-      <w:r>
-        <w:t xml:space="preserve">,</w:t>
-      </w:r>
-      <w:r>
-        <w:t xml:space="preserve"> </w:t>
-      </w:r>
-      <w:r>
-        <w:rPr>
-          <w:b/>
-        </w:rPr>
-        <w:t xml:space="preserve">30</w:t>
-      </w:r>
-      <w:r>
-        <w:t xml:space="preserve">, 772–780.</w:t>
-      </w:r>
-    </w:p>
-    <w:bookmarkEnd w:id="86"/>
-    <w:bookmarkStart w:id="87" w:name="ref-kim2014actinomyces"/>
-    <w:p>
-      <w:pPr>
-        <w:pStyle w:val="Bibliography"/>
-      </w:pPr>
-      <w:r>
-        <w:t xml:space="preserve">Kim,Y.J.</w:t>
-      </w:r>
-      <w:r>
-        <w:t xml:space="preserve"> </w:t>
-      </w:r>
-      <w:r>
-        <w:rPr>
-          <w:i/>
-        </w:rPr>
-        <w:t xml:space="preserve">et al.</w:t>
-      </w:r>
-      <w:r>
-        <w:t xml:space="preserve"> </w:t>
-      </w:r>
-      <w:r>
-        <w:t xml:space="preserve">(2014) Actinomyces-like organisms in cervical smears: The association with intrauterine device and pelvic inflammatory diseases.</w:t>
-      </w:r>
-      <w:r>
-        <w:t xml:space="preserve"> </w:t>
-      </w:r>
-      <w:r>
-        <w:rPr>
-          <w:i/>
-        </w:rPr>
-        <w:t xml:space="preserve">Obstetrics &amp; gynecology science</w:t>
-      </w:r>
-      <w:r>
-        <w:t xml:space="preserve">,</w:t>
-      </w:r>
-      <w:r>
-        <w:t xml:space="preserve"> </w:t>
-      </w:r>
-      <w:r>
-        <w:rPr>
-          <w:b/>
-        </w:rPr>
-        <w:t xml:space="preserve">57</w:t>
-      </w:r>
-      <w:r>
-        <w:t xml:space="preserve">, 393–396.</w:t>
-      </w:r>
-    </w:p>
-    <w:bookmarkEnd w:id="87"/>
-    <w:bookmarkStart w:id="88" w:name="ref-koljalg2017high"/>
-    <w:p>
-      <w:pPr>
-        <w:pStyle w:val="Bibliography"/>
-      </w:pPr>
-      <w:r>
-        <w:t xml:space="preserve">Kõljalg,S.</w:t>
-      </w:r>
-      <w:r>
-        <w:t xml:space="preserve"> </w:t>
-      </w:r>
-      <w:r>
-        <w:rPr>
-          <w:i/>
-        </w:rPr>
-        <w:t xml:space="preserve">et al.</w:t>
-      </w:r>
-      <w:r>
-        <w:t xml:space="preserve"> </w:t>
-      </w:r>
-      <w:r>
-        <w:t xml:space="preserve">(2017) High level bacterial contamination of secondary school students’ mobile phones.</w:t>
-      </w:r>
-      <w:r>
-        <w:t xml:space="preserve"> </w:t>
-      </w:r>
-      <w:r>
-        <w:rPr>
-          <w:i/>
-        </w:rPr>
-        <w:t xml:space="preserve">Germs</w:t>
-      </w:r>
-      <w:r>
-        <w:t xml:space="preserve">,</w:t>
-      </w:r>
-      <w:r>
-        <w:t xml:space="preserve"> </w:t>
-      </w:r>
-      <w:r>
-        <w:rPr>
-          <w:b/>
-        </w:rPr>
-        <w:t xml:space="preserve">7</w:t>
-      </w:r>
-      <w:r>
-        <w:t xml:space="preserve">, 73.</w:t>
-      </w:r>
-    </w:p>
-    <w:bookmarkEnd w:id="88"/>
-    <w:bookmarkStart w:id="89" w:name="ref-kuo"/>
-    <w:p>
-      <w:pPr>
-        <w:pStyle w:val="Bibliography"/>
-      </w:pPr>
-      <w:r>
-        <w:t xml:space="preserve">Kuo,S.-C. Acinetobacter species.</w:t>
-      </w:r>
-      <w:r>
-        <w:t xml:space="preserve"> </w:t>
-      </w:r>
-      <w:r>
-        <w:rPr>
-          <w:i/>
-        </w:rPr>
-        <w:t xml:space="preserve">Acinetobacter species - Infectious Disease and Antimicrobial Agents</w:t>
-      </w:r>
-      <w:r>
-        <w:t xml:space="preserve">.</w:t>
-      </w:r>
-    </w:p>
-    <w:bookmarkEnd w:id="89"/>
-    <w:bookmarkStart w:id="90" w:name="ref-10.1111/j.1574-6968.1998.tb12903.x"/>
-    <w:p>
-      <w:pPr>
-        <w:pStyle w:val="Bibliography"/>
-      </w:pPr>
-      <w:r>
-        <w:t xml:space="preserve">Lebaron,P.</w:t>
-      </w:r>
-      <w:r>
-        <w:t xml:space="preserve"> </w:t>
-      </w:r>
-      <w:r>
-        <w:rPr>
-          <w:i/>
-        </w:rPr>
-        <w:t xml:space="preserve">et al.</w:t>
-      </w:r>
-      <w:r>
-        <w:t xml:space="preserve"> </w:t>
-      </w:r>
-      <w:r>
-        <w:t xml:space="preserve">(1998) Phenotypic and genetic diversity within a colony morphotype.</w:t>
-      </w:r>
-      <w:r>
-        <w:t xml:space="preserve"> </w:t>
-      </w:r>
-      <w:r>
-        <w:rPr>
-          <w:i/>
-        </w:rPr>
-        <w:t xml:space="preserve">FEMS Microbiology Letters</w:t>
-      </w:r>
-      <w:r>
-        <w:t xml:space="preserve">,</w:t>
-      </w:r>
-      <w:r>
-        <w:t xml:space="preserve"> </w:t>
-      </w:r>
-      <w:r>
-        <w:rPr>
-          <w:b/>
-        </w:rPr>
-        <w:t xml:space="preserve">160</w:t>
-      </w:r>
-      <w:r>
-        <w:t xml:space="preserve">, 137–143.</w:t>
-      </w:r>
-    </w:p>
-    <w:bookmarkEnd w:id="90"/>
-    <w:bookmarkStart w:id="91" w:name="ref-lim2018complete"/>
-    <w:p>
-      <w:pPr>
-        <w:pStyle w:val="Bibliography"/>
-      </w:pPr>
-      <w:r>
-        <w:t xml:space="preserve">Lim,J.Y.</w:t>
-      </w:r>
-      <w:r>
-        <w:t xml:space="preserve"> </w:t>
-      </w:r>
-      <w:r>
-        <w:rPr>
-          <w:i/>
-        </w:rPr>
-        <w:t xml:space="preserve">et al.</w:t>
-      </w:r>
-      <w:r>
-        <w:t xml:space="preserve"> </w:t>
-      </w:r>
-      <w:r>
-        <w:t xml:space="preserve">(2018) Complete genome sequences of three moraxella osloensis strains isolated from human skin.</w:t>
-      </w:r>
-      <w:r>
-        <w:t xml:space="preserve"> </w:t>
-      </w:r>
-      <w:r>
-        <w:rPr>
-          <w:i/>
-        </w:rPr>
-        <w:t xml:space="preserve">Genome announcements</w:t>
-      </w:r>
-      <w:r>
-        <w:t xml:space="preserve">,</w:t>
-      </w:r>
-      <w:r>
-        <w:t xml:space="preserve"> </w:t>
-      </w:r>
-      <w:r>
-        <w:rPr>
-          <w:b/>
-        </w:rPr>
-        <w:t xml:space="preserve">6</w:t>
-      </w:r>
-      <w:r>
-        <w:t xml:space="preserve">.</w:t>
-      </w:r>
-    </w:p>
-    <w:bookmarkEnd w:id="91"/>
-    <w:bookmarkStart w:id="92" w:name="ref-meadow2014mobile"/>
-    <w:p>
-      <w:pPr>
-        <w:pStyle w:val="Bibliography"/>
-      </w:pPr>
-      <w:r>
-        <w:t xml:space="preserve">Meadow,J.F.</w:t>
-      </w:r>
-      <w:r>
-        <w:t xml:space="preserve"> </w:t>
-      </w:r>
-      <w:r>
-        <w:rPr>
-          <w:i/>
-        </w:rPr>
-        <w:t xml:space="preserve">et al.</w:t>
-      </w:r>
-      <w:r>
-        <w:t xml:space="preserve"> </w:t>
-      </w:r>
-      <w:r>
-        <w:t xml:space="preserve">(2014) Mobile phones carry the personal microbiome of their owners.</w:t>
-      </w:r>
-      <w:r>
-        <w:t xml:space="preserve"> </w:t>
-      </w:r>
-      <w:r>
-        <w:rPr>
-          <w:i/>
-        </w:rPr>
-        <w:t xml:space="preserve">PeerJ</w:t>
-      </w:r>
-      <w:r>
-        <w:t xml:space="preserve">,</w:t>
-      </w:r>
-      <w:r>
-        <w:t xml:space="preserve"> </w:t>
-      </w:r>
-      <w:r>
-        <w:rPr>
-          <w:b/>
-        </w:rPr>
-        <w:t xml:space="preserve">2</w:t>
-      </w:r>
-      <w:r>
-        <w:t xml:space="preserve">, e447.</w:t>
-      </w:r>
-    </w:p>
-    <w:bookmarkEnd w:id="92"/>
-    <w:bookmarkStart w:id="93" w:name="ref-nwankwo2014nosocomial"/>
-    <w:p>
-      <w:pPr>
-        <w:pStyle w:val="Bibliography"/>
-      </w:pPr>
-      <w:r>
-        <w:t xml:space="preserve">Nwankwo,E.</w:t>
-      </w:r>
-      <w:r>
-        <w:t xml:space="preserve"> </w:t>
-      </w:r>
-      <w:r>
-        <w:rPr>
-          <w:i/>
-        </w:rPr>
-        <w:t xml:space="preserve">et al.</w:t>
-      </w:r>
-      <w:r>
-        <w:t xml:space="preserve"> </w:t>
-      </w:r>
-      <w:r>
-        <w:t xml:space="preserve">(2014) Nosocomial pathogens associated with the mobile phones of healthcare workers in a hospital in anyigba, kogi state, nigeria.</w:t>
-      </w:r>
-      <w:r>
-        <w:t xml:space="preserve"> </w:t>
-      </w:r>
-      <w:r>
-        <w:rPr>
-          <w:i/>
-        </w:rPr>
-        <w:t xml:space="preserve">Journal of epidemiology and global health</w:t>
-      </w:r>
-      <w:r>
-        <w:t xml:space="preserve">,</w:t>
-      </w:r>
-      <w:r>
-        <w:t xml:space="preserve"> </w:t>
-      </w:r>
-      <w:r>
-        <w:rPr>
-          <w:b/>
-        </w:rPr>
-        <w:t xml:space="preserve">4</w:t>
-      </w:r>
-      <w:r>
-        <w:t xml:space="preserve">, 135–140.</w:t>
-      </w:r>
-    </w:p>
-    <w:bookmarkEnd w:id="93"/>
-    <w:bookmarkStart w:id="94" w:name="ref-ross2015microbial"/>
-    <w:p>
-      <w:pPr>
-        <w:pStyle w:val="Bibliography"/>
-      </w:pPr>
-      <w:r>
-        <w:t xml:space="preserve">Ross,A.A. and Neufeld,J.D. (2015) Microbial biogeography of a university campus.</w:t>
-      </w:r>
-      <w:r>
-        <w:t xml:space="preserve"> </w:t>
-      </w:r>
-      <w:r>
-        <w:rPr>
-          <w:i/>
-        </w:rPr>
-        <w:t xml:space="preserve">Microbiome</w:t>
-      </w:r>
-      <w:r>
-        <w:t xml:space="preserve">,</w:t>
-      </w:r>
-      <w:r>
-        <w:t xml:space="preserve"> </w:t>
-      </w:r>
-      <w:r>
-        <w:rPr>
-          <w:b/>
-        </w:rPr>
-        <w:t xml:space="preserve">3</w:t>
-      </w:r>
-      <w:r>
-        <w:t xml:space="preserve">, 66.</w:t>
-      </w:r>
-    </w:p>
-    <w:bookmarkEnd w:id="94"/>
-    <w:bookmarkStart w:id="95" w:name="ref-sadat2010bacterial"/>
-    <w:p>
-      <w:pPr>
-        <w:pStyle w:val="Bibliography"/>
-      </w:pPr>
-      <w:r>
-        <w:t xml:space="preserve">Sadat-Ali,M.</w:t>
-      </w:r>
-      <w:r>
-        <w:t xml:space="preserve"> </w:t>
-      </w:r>
-      <w:r>
-        <w:rPr>
-          <w:i/>
-        </w:rPr>
-        <w:t xml:space="preserve">et al.</w:t>
-      </w:r>
-      <w:r>
-        <w:t xml:space="preserve"> </w:t>
-      </w:r>
-      <w:r>
-        <w:t xml:space="preserve">(2010) Bacterial flora on cell phones of health care providers in a teaching institution.</w:t>
-      </w:r>
-      <w:r>
-        <w:t xml:space="preserve"> </w:t>
-      </w:r>
-      <w:r>
-        <w:rPr>
-          <w:i/>
-        </w:rPr>
-        <w:t xml:space="preserve">American journal of infection control</w:t>
-      </w:r>
-      <w:r>
-        <w:t xml:space="preserve">,</w:t>
-      </w:r>
-      <w:r>
-        <w:t xml:space="preserve"> </w:t>
-      </w:r>
-      <w:r>
-        <w:rPr>
-          <w:b/>
-        </w:rPr>
-        <w:t xml:space="preserve">38</w:t>
-      </w:r>
-      <w:r>
-        <w:t xml:space="preserve">, 404–405.</w:t>
-      </w:r>
-    </w:p>
-    <w:bookmarkEnd w:id="95"/>
-    <w:bookmarkStart w:id="96" w:name="ref-sepehri2009bacterial"/>
-    <w:p>
-      <w:pPr>
-        <w:pStyle w:val="Bibliography"/>
-      </w:pPr>
-      <w:r>
-        <w:t xml:space="preserve">Sepehri,G.</w:t>
-      </w:r>
-      <w:r>
-        <w:t xml:space="preserve"> </w:t>
-      </w:r>
-      <w:r>
-        <w:rPr>
-          <w:i/>
-        </w:rPr>
-        <w:t xml:space="preserve">et al.</w:t>
-      </w:r>
-      <w:r>
-        <w:t xml:space="preserve"> </w:t>
-      </w:r>
-      <w:r>
-        <w:t xml:space="preserve">(2009) Bacterial contamination and resistance to commonly used antimicrobials of healthcare workers’ mobile phones in teaching hospitals, kerman, iran.</w:t>
-      </w:r>
-      <w:r>
-        <w:t xml:space="preserve"> </w:t>
-      </w:r>
-      <w:r>
-        <w:rPr>
-          <w:i/>
-        </w:rPr>
-        <w:t xml:space="preserve">American Journal of Applied Sciences</w:t>
-      </w:r>
-      <w:r>
-        <w:t xml:space="preserve">,</w:t>
-      </w:r>
-      <w:r>
-        <w:t xml:space="preserve"> </w:t>
-      </w:r>
-      <w:r>
-        <w:rPr>
-          <w:b/>
-        </w:rPr>
-        <w:t xml:space="preserve">6</w:t>
-      </w:r>
-      <w:r>
-        <w:t xml:space="preserve">, 806.</w:t>
-      </w:r>
-    </w:p>
-    <w:bookmarkEnd w:id="96"/>
-    <w:bookmarkStart w:id="97" w:name="ref-suchard2006bali"/>
-    <w:p>
-      <w:pPr>
-        <w:pStyle w:val="Bibliography"/>
-      </w:pPr>
-      <w:r>
-        <w:t xml:space="preserve">Suchard,M.A. and Redelings,B.D. (2006) BAli-phy: Simultaneous bayesian inference of alignment and phylogeny.</w:t>
-      </w:r>
-      <w:r>
-        <w:t xml:space="preserve"> </w:t>
-      </w:r>
-      <w:r>
-        <w:rPr>
-          <w:i/>
-        </w:rPr>
-        <w:t xml:space="preserve">Bioinformatics</w:t>
-      </w:r>
-      <w:r>
-        <w:t xml:space="preserve">,</w:t>
-      </w:r>
-      <w:r>
-        <w:t xml:space="preserve"> </w:t>
-      </w:r>
-      <w:r>
-        <w:rPr>
-          <w:b/>
-        </w:rPr>
-        <w:t xml:space="preserve">22</w:t>
-      </w:r>
-      <w:r>
-        <w:t xml:space="preserve">, 2047–2048.</w:t>
-      </w:r>
-    </w:p>
-    <w:bookmarkEnd w:id="97"/>
-    <w:bookmarkStart w:id="98" w:name="ref-taher2019pathogenic"/>
-    <w:p>
-      <w:pPr>
-        <w:pStyle w:val="Bibliography"/>
-      </w:pPr>
-      <w:r>
-        <w:t xml:space="preserve">Taher,N.M. (2019) Pathogenic bacteria isolated from personal cell phones of health care staff in iraqi hospitals.</w:t>
-      </w:r>
-      <w:r>
-        <w:t xml:space="preserve"> </w:t>
-      </w:r>
-      <w:r>
-        <w:rPr>
-          <w:i/>
-        </w:rPr>
-        <w:t xml:space="preserve">J Pure Appl Microbiol</w:t>
-      </w:r>
-      <w:r>
-        <w:t xml:space="preserve">,</w:t>
-      </w:r>
-      <w:r>
-        <w:t xml:space="preserve"> </w:t>
-      </w:r>
-      <w:r>
-        <w:rPr>
-          <w:b/>
-        </w:rPr>
-        <w:t xml:space="preserve">13</w:t>
-      </w:r>
-      <w:r>
-        <w:t xml:space="preserve">, 1145–1150.</w:t>
-      </w:r>
-    </w:p>
-    <w:bookmarkEnd w:id="98"/>
-    <w:bookmarkStart w:id="99" w:name="ref-tajeddin2016role"/>
-    <w:p>
-      <w:pPr>
-        <w:pStyle w:val="Bibliography"/>
-      </w:pPr>
-      <w:r>
-        <w:t xml:space="preserve">Tajeddin,E.</w:t>
-      </w:r>
-      <w:r>
-        <w:t xml:space="preserve"> </w:t>
-      </w:r>
-      <w:r>
-        <w:rPr>
-          <w:i/>
-        </w:rPr>
-        <w:t xml:space="preserve">et al.</w:t>
-      </w:r>
-      <w:r>
-        <w:t xml:space="preserve"> </w:t>
-      </w:r>
-      <w:r>
-        <w:t xml:space="preserve">(2016) The role of the intensive care unit environment and health-care workers in the transmission of bacteria associated with hospital acquired infections.</w:t>
-      </w:r>
-      <w:r>
-        <w:t xml:space="preserve"> </w:t>
-      </w:r>
-      <w:r>
-        <w:rPr>
-          <w:i/>
-        </w:rPr>
-        <w:t xml:space="preserve">Journal of infection and public health</w:t>
-      </w:r>
-      <w:r>
-        <w:t xml:space="preserve">,</w:t>
-      </w:r>
-      <w:r>
-        <w:t xml:space="preserve"> </w:t>
-      </w:r>
-      <w:r>
-        <w:rPr>
-          <w:b/>
-        </w:rPr>
-        <w:t xml:space="preserve">9</w:t>
-      </w:r>
-      <w:r>
-        <w:t xml:space="preserve">, 13–23.</w:t>
+        <w:t xml:space="preserve">8</w:t>
+      </w:r>
+      <w:r>
+        <w:t xml:space="preserve">, 7.</w:t>
       </w:r>
     </w:p>
     <w:bookmarkEnd w:id="99"/>
-    <w:bookmarkStart w:id="100" w:name="ref-ulger2009we"/>
-    <w:p>
-      <w:pPr>
-        <w:pStyle w:val="Bibliography"/>
-      </w:pPr>
-      <w:r>
-        <w:t xml:space="preserve">Ulger,F.</w:t>
-      </w:r>
-      <w:r>
-        <w:t xml:space="preserve"> </w:t>
-      </w:r>
-      <w:r>
-        <w:rPr>
-          <w:i/>
-        </w:rPr>
-        <w:t xml:space="preserve">et al.</w:t>
-      </w:r>
-      <w:r>
-        <w:t xml:space="preserve"> </w:t>
-      </w:r>
-      <w:r>
-        <w:t xml:space="preserve">(2009) Are we aware how contaminated our mobile phones with nosocomial pathogens?</w:t>
-      </w:r>
-      <w:r>
-        <w:t xml:space="preserve"> </w:t>
-      </w:r>
-      <w:r>
-        <w:rPr>
-          <w:i/>
-        </w:rPr>
-        <w:t xml:space="preserve">Annals of clinical microbiology and antimicrobials</w:t>
-      </w:r>
-      <w:r>
-        <w:t xml:space="preserve">,</w:t>
-      </w:r>
-      <w:r>
-        <w:t xml:space="preserve"> </w:t>
-      </w:r>
-      <w:r>
-        <w:rPr>
-          <w:b/>
-        </w:rPr>
-        <w:t xml:space="preserve">8</w:t>
-      </w:r>
-      <w:r>
-        <w:t xml:space="preserve">, 7.</w:t>
-      </w:r>
-    </w:p>
     <w:bookmarkEnd w:id="100"/>
-    <w:bookmarkEnd w:id="101"/>
     <w:sectPr/>
   </w:body>
 </w:document>

</xml_diff>

<commit_message>
Fix plot to fit label
</commit_message>
<xml_diff>
--- a/Bioinformatics_Report.docx
+++ b/Bioinformatics_Report.docx
@@ -161,7 +161,7 @@
         <w:t xml:space="preserve"> </w:t>
       </w:r>
       <w:r>
-        <w:t xml:space="preserve">16,</w:t>
+        <w:t xml:space="preserve">26,</w:t>
       </w:r>
       <w:r>
         <w:t xml:space="preserve"> </w:t>
@@ -6327,6 +6327,143 @@
     </w:p>
     <w:p>
       <w:pPr>
+        <w:pStyle w:val="SourceCode"/>
+      </w:pPr>
+      <w:r>
+        <w:rPr>
+          <w:rStyle w:val="VerbatimChar"/>
+        </w:rPr>
+        <w:t xml:space="preserve">## # A tibble: 24 x 3</w:t>
+      </w:r>
+      <w:r>
+        <w:br w:type="textWrapping"/>
+      </w:r>
+      <w:r>
+        <w:rPr>
+          <w:rStyle w:val="VerbatimChar"/>
+        </w:rPr>
+        <w:t xml:space="preserve">## # Groups:   student_initials [2]</w:t>
+      </w:r>
+      <w:r>
+        <w:br w:type="textWrapping"/>
+      </w:r>
+      <w:r>
+        <w:rPr>
+          <w:rStyle w:val="VerbatimChar"/>
+        </w:rPr>
+        <w:t xml:space="preserve">##    student_initials Phylum                      sum_abundance</w:t>
+      </w:r>
+      <w:r>
+        <w:br w:type="textWrapping"/>
+      </w:r>
+      <w:r>
+        <w:rPr>
+          <w:rStyle w:val="VerbatimChar"/>
+        </w:rPr>
+        <w:t xml:space="preserve">##    &lt;chr&gt;            &lt;chr&gt;                               &lt;int&gt;</w:t>
+      </w:r>
+      <w:r>
+        <w:br w:type="textWrapping"/>
+      </w:r>
+      <w:r>
+        <w:rPr>
+          <w:rStyle w:val="VerbatimChar"/>
+        </w:rPr>
+        <w:t xml:space="preserve">##  1 AJ               Actinobacteria                      13216</w:t>
+      </w:r>
+      <w:r>
+        <w:br w:type="textWrapping"/>
+      </w:r>
+      <w:r>
+        <w:rPr>
+          <w:rStyle w:val="VerbatimChar"/>
+        </w:rPr>
+        <w:t xml:space="preserve">##  2 AJ               Bacteroidetes                        2216</w:t>
+      </w:r>
+      <w:r>
+        <w:br w:type="textWrapping"/>
+      </w:r>
+      <w:r>
+        <w:rPr>
+          <w:rStyle w:val="VerbatimChar"/>
+        </w:rPr>
+        <w:t xml:space="preserve">##  3 AJ               Candidatus_Saccharibacteria           114</w:t>
+      </w:r>
+      <w:r>
+        <w:br w:type="textWrapping"/>
+      </w:r>
+      <w:r>
+        <w:rPr>
+          <w:rStyle w:val="VerbatimChar"/>
+        </w:rPr>
+        <w:t xml:space="preserve">##  4 AJ               Cyanobacteria/Chloroplast            5122</w:t>
+      </w:r>
+      <w:r>
+        <w:br w:type="textWrapping"/>
+      </w:r>
+      <w:r>
+        <w:rPr>
+          <w:rStyle w:val="VerbatimChar"/>
+        </w:rPr>
+        <w:t xml:space="preserve">##  5 AJ               Deinococcus-Thermus                    24</w:t>
+      </w:r>
+      <w:r>
+        <w:br w:type="textWrapping"/>
+      </w:r>
+      <w:r>
+        <w:rPr>
+          <w:rStyle w:val="VerbatimChar"/>
+        </w:rPr>
+        <w:t xml:space="preserve">##  6 AJ               Firmicutes                          17739</w:t>
+      </w:r>
+      <w:r>
+        <w:br w:type="textWrapping"/>
+      </w:r>
+      <w:r>
+        <w:rPr>
+          <w:rStyle w:val="VerbatimChar"/>
+        </w:rPr>
+        <w:t xml:space="preserve">##  7 AJ               Fusobacteria                          757</w:t>
+      </w:r>
+      <w:r>
+        <w:br w:type="textWrapping"/>
+      </w:r>
+      <w:r>
+        <w:rPr>
+          <w:rStyle w:val="VerbatimChar"/>
+        </w:rPr>
+        <w:t xml:space="preserve">##  8 AJ               Planctomycetes                         70</w:t>
+      </w:r>
+      <w:r>
+        <w:br w:type="textWrapping"/>
+      </w:r>
+      <w:r>
+        <w:rPr>
+          <w:rStyle w:val="VerbatimChar"/>
+        </w:rPr>
+        <w:t xml:space="preserve">##  9 AJ               Proteobacteria                      22714</w:t>
+      </w:r>
+      <w:r>
+        <w:br w:type="textWrapping"/>
+      </w:r>
+      <w:r>
+        <w:rPr>
+          <w:rStyle w:val="VerbatimChar"/>
+        </w:rPr>
+        <w:t xml:space="preserve">## 10 AJ               Spirochaetes                           52</w:t>
+      </w:r>
+      <w:r>
+        <w:br w:type="textWrapping"/>
+      </w:r>
+      <w:r>
+        <w:rPr>
+          <w:rStyle w:val="VerbatimChar"/>
+        </w:rPr>
+        <w:t xml:space="preserve">## # … with 14 more rows</w:t>
+      </w:r>
+    </w:p>
+    <w:p>
+      <w:pPr>
         <w:pStyle w:val="FirstParagraph"/>
       </w:pPr>
       <w:r>
@@ -6339,7 +6476,7 @@
               <a:graphicData uri="http://schemas.openxmlformats.org/drawingml/2006/picture">
                 <pic:pic>
                   <pic:nvPicPr>
-                    <pic:cNvPr descr="Bioinformatics_Report_files/figure-docx/unnamed-chunk-1-1.png" id="0" name="Picture"/>
+                    <pic:cNvPr descr="Bioinformatics_Report_files/figure-docx/abundance-phyla-1.png" id="0" name="Picture"/>
                     <pic:cNvPicPr>
                       <a:picLocks noChangeArrowheads="1" noChangeAspect="1"/>
                     </pic:cNvPicPr>
@@ -6386,12 +6523,22 @@
         <w:t xml:space="preserve"> </w:t>
       </w:r>
       <w:r>
-        <w:t xml:space="preserve">Plot bar comparing the abundance of different phylum within the samples of Nursing Students and Regular Students. Positive and negative contorls are also present for comparison.</w:t>
-      </w:r>
-    </w:p>
-    <w:p>
-      <w:pPr>
-        <w:pStyle w:val="BodyText"/>
+        <w:t xml:space="preserve">Plot bar comparing the abundance of different phyla within the samples of Nursing Students and Regular Students. Positive and negative contorls are also present for comparison.</w:t>
+      </w:r>
+    </w:p>
+    <w:p>
+      <w:pPr>
+        <w:pStyle w:val="Heading3"/>
+      </w:pPr>
+      <w:bookmarkStart w:id="76" w:name="sum-abundance-of-phyla"/>
+      <w:r>
+        <w:t xml:space="preserve">Sum Abundance of Phyla</w:t>
+      </w:r>
+      <w:bookmarkEnd w:id="76"/>
+    </w:p>
+    <w:p>
+      <w:pPr>
+        <w:pStyle w:val="FirstParagraph"/>
       </w:pPr>
       <w:r>
         <w:drawing>
@@ -6403,13 +6550,13 @@
               <a:graphicData uri="http://schemas.openxmlformats.org/drawingml/2006/picture">
                 <pic:pic>
                   <pic:nvPicPr>
-                    <pic:cNvPr descr="Bioinformatics_Report_files/figure-docx/unnamed-chunk-2-1.png" id="0" name="Picture"/>
+                    <pic:cNvPr descr="Bioinformatics_Report_files/figure-docx/sum-abundance-1.png" id="0" name="Picture"/>
                     <pic:cNvPicPr>
                       <a:picLocks noChangeArrowheads="1" noChangeAspect="1"/>
                     </pic:cNvPicPr>
                   </pic:nvPicPr>
                   <pic:blipFill>
-                    <a:blip r:embed="rId76"/>
+                    <a:blip r:embed="rId77"/>
                     <a:stretch>
                       <a:fillRect/>
                     </a:stretch>
@@ -6444,220 +6591,446 @@
         <w:rPr>
           <w:b/>
         </w:rPr>
-        <w:t xml:space="preserve">Figure 8:</w:t>
-      </w:r>
-      <w:r>
-        <w:t xml:space="preserve"> </w:t>
-      </w:r>
-      <w:r>
-        <w:t xml:space="preserve">Boxplot showing the Alpha Diversity Measure within types of samples.</w:t>
-      </w:r>
-    </w:p>
-    <w:p>
-      <w:pPr>
-        <w:pStyle w:val="SourceCode"/>
-      </w:pPr>
-      <w:r>
-        <w:rPr>
-          <w:rStyle w:val="VerbatimChar"/>
-        </w:rPr>
-        <w:t xml:space="preserve">## # A tibble: 24 x 3</w:t>
-      </w:r>
-      <w:r>
-        <w:br w:type="textWrapping"/>
-      </w:r>
-      <w:r>
-        <w:rPr>
-          <w:rStyle w:val="VerbatimChar"/>
-        </w:rPr>
-        <w:t xml:space="preserve">## # Groups:   student_initials [2]</w:t>
-      </w:r>
-      <w:r>
-        <w:br w:type="textWrapping"/>
-      </w:r>
-      <w:r>
-        <w:rPr>
-          <w:rStyle w:val="VerbatimChar"/>
-        </w:rPr>
-        <w:t xml:space="preserve">##    student_initials Phylum                      sum_abundance</w:t>
-      </w:r>
-      <w:r>
-        <w:br w:type="textWrapping"/>
-      </w:r>
-      <w:r>
-        <w:rPr>
-          <w:rStyle w:val="VerbatimChar"/>
-        </w:rPr>
-        <w:t xml:space="preserve">##    &lt;chr&gt;            &lt;chr&gt;                               &lt;int&gt;</w:t>
-      </w:r>
-      <w:r>
-        <w:br w:type="textWrapping"/>
-      </w:r>
-      <w:r>
-        <w:rPr>
-          <w:rStyle w:val="VerbatimChar"/>
-        </w:rPr>
-        <w:t xml:space="preserve">##  1 AJ               Actinobacteria                      13216</w:t>
-      </w:r>
-      <w:r>
-        <w:br w:type="textWrapping"/>
-      </w:r>
-      <w:r>
-        <w:rPr>
-          <w:rStyle w:val="VerbatimChar"/>
-        </w:rPr>
-        <w:t xml:space="preserve">##  2 AJ               Bacteroidetes                        2216</w:t>
-      </w:r>
-      <w:r>
-        <w:br w:type="textWrapping"/>
-      </w:r>
-      <w:r>
-        <w:rPr>
-          <w:rStyle w:val="VerbatimChar"/>
-        </w:rPr>
-        <w:t xml:space="preserve">##  3 AJ               Candidatus_Saccharibacteria           114</w:t>
-      </w:r>
-      <w:r>
-        <w:br w:type="textWrapping"/>
-      </w:r>
-      <w:r>
-        <w:rPr>
-          <w:rStyle w:val="VerbatimChar"/>
-        </w:rPr>
-        <w:t xml:space="preserve">##  4 AJ               Cyanobacteria/Chloroplast            5122</w:t>
-      </w:r>
-      <w:r>
-        <w:br w:type="textWrapping"/>
-      </w:r>
-      <w:r>
-        <w:rPr>
-          <w:rStyle w:val="VerbatimChar"/>
-        </w:rPr>
-        <w:t xml:space="preserve">##  5 AJ               Deinococcus-Thermus                    24</w:t>
-      </w:r>
-      <w:r>
-        <w:br w:type="textWrapping"/>
-      </w:r>
-      <w:r>
-        <w:rPr>
-          <w:rStyle w:val="VerbatimChar"/>
-        </w:rPr>
-        <w:t xml:space="preserve">##  6 AJ               Firmicutes                          17739</w:t>
-      </w:r>
-      <w:r>
-        <w:br w:type="textWrapping"/>
-      </w:r>
-      <w:r>
-        <w:rPr>
-          <w:rStyle w:val="VerbatimChar"/>
-        </w:rPr>
-        <w:t xml:space="preserve">##  7 AJ               Fusobacteria                          757</w:t>
-      </w:r>
-      <w:r>
-        <w:br w:type="textWrapping"/>
-      </w:r>
-      <w:r>
-        <w:rPr>
-          <w:rStyle w:val="VerbatimChar"/>
-        </w:rPr>
-        <w:t xml:space="preserve">##  8 AJ               Planctomycetes                         70</w:t>
-      </w:r>
-      <w:r>
-        <w:br w:type="textWrapping"/>
-      </w:r>
-      <w:r>
-        <w:rPr>
-          <w:rStyle w:val="VerbatimChar"/>
-        </w:rPr>
-        <w:t xml:space="preserve">##  9 AJ               Proteobacteria                      22714</w:t>
-      </w:r>
-      <w:r>
-        <w:br w:type="textWrapping"/>
-      </w:r>
-      <w:r>
-        <w:rPr>
-          <w:rStyle w:val="VerbatimChar"/>
-        </w:rPr>
-        <w:t xml:space="preserve">## 10 AJ               Spirochaetes                           52</w:t>
-      </w:r>
-      <w:r>
-        <w:br w:type="textWrapping"/>
-      </w:r>
-      <w:r>
-        <w:rPr>
-          <w:rStyle w:val="VerbatimChar"/>
-        </w:rPr>
-        <w:t xml:space="preserve">## # … with 14 more rows</w:t>
-      </w:r>
+        <w:t xml:space="preserve">Figure 9:</w:t>
+      </w:r>
+      <w:r>
+        <w:t xml:space="preserve"> </w:t>
+      </w:r>
+      <w:r>
+        <w:t xml:space="preserve">Plot bar showing the sum Abundance of the different phyla between all Sample Groups: Nursing Students versus Regular students. This also includes all Negative controls.</w:t>
+      </w:r>
+    </w:p>
+    <w:p>
+      <w:pPr>
+        <w:pStyle w:val="BodyText"/>
+      </w:pPr>
+      <w:r>
+        <w:drawing>
+          <wp:inline>
+            <wp:extent cx="5334000" cy="4267200"/>
+            <wp:effectExtent b="0" l="0" r="0" t="0"/>
+            <wp:docPr descr="" title="" id="1" name="Picture"/>
+            <a:graphic>
+              <a:graphicData uri="http://schemas.openxmlformats.org/drawingml/2006/picture">
+                <pic:pic>
+                  <pic:nvPicPr>
+                    <pic:cNvPr descr="Bioinformatics_Report_files/figure-docx/sum-abundance-sample-groups-1.png" id="0" name="Picture"/>
+                    <pic:cNvPicPr>
+                      <a:picLocks noChangeArrowheads="1" noChangeAspect="1"/>
+                    </pic:cNvPicPr>
+                  </pic:nvPicPr>
+                  <pic:blipFill>
+                    <a:blip r:embed="rId78"/>
+                    <a:stretch>
+                      <a:fillRect/>
+                    </a:stretch>
+                  </pic:blipFill>
+                  <pic:spPr bwMode="auto">
+                    <a:xfrm>
+                      <a:off x="0" y="0"/>
+                      <a:ext cx="5334000" cy="4267200"/>
+                    </a:xfrm>
+                    <a:prstGeom prst="rect">
+                      <a:avLst/>
+                    </a:prstGeom>
+                    <a:noFill/>
+                    <a:ln w="9525">
+                      <a:noFill/>
+                      <a:headEnd/>
+                      <a:tailEnd/>
+                    </a:ln>
+                  </pic:spPr>
+                </pic:pic>
+              </a:graphicData>
+            </a:graphic>
+          </wp:inline>
+        </w:drawing>
+      </w:r>
+      <w:r>
+        <w:t xml:space="preserve"> </w:t>
+      </w:r>
+      <w:r>
+        <w:rPr>
+          <w:b/>
+        </w:rPr>
+        <w:t xml:space="preserve">Figure 10:</w:t>
+      </w:r>
+      <w:r>
+        <w:t xml:space="preserve"> </w:t>
+      </w:r>
+      <w:r>
+        <w:t xml:space="preserve">Bar plot showing the difference between the sum abundance of phyla in Samples groups: Nursing Student versus Regular Student. This does not include any negative control samples.</w:t>
+      </w:r>
+    </w:p>
+    <w:p>
+      <w:pPr>
+        <w:pStyle w:val="BodyText"/>
+      </w:pPr>
+      <w:r>
+        <w:drawing>
+          <wp:inline>
+            <wp:extent cx="5334000" cy="4267200"/>
+            <wp:effectExtent b="0" l="0" r="0" t="0"/>
+            <wp:docPr descr="" title="" id="1" name="Picture"/>
+            <a:graphic>
+              <a:graphicData uri="http://schemas.openxmlformats.org/drawingml/2006/picture">
+                <pic:pic>
+                  <pic:nvPicPr>
+                    <pic:cNvPr descr="Bioinformatics_Report_files/figure-docx/mean-abudance-1.png" id="0" name="Picture"/>
+                    <pic:cNvPicPr>
+                      <a:picLocks noChangeArrowheads="1" noChangeAspect="1"/>
+                    </pic:cNvPicPr>
+                  </pic:nvPicPr>
+                  <pic:blipFill>
+                    <a:blip r:embed="rId79"/>
+                    <a:stretch>
+                      <a:fillRect/>
+                    </a:stretch>
+                  </pic:blipFill>
+                  <pic:spPr bwMode="auto">
+                    <a:xfrm>
+                      <a:off x="0" y="0"/>
+                      <a:ext cx="5334000" cy="4267200"/>
+                    </a:xfrm>
+                    <a:prstGeom prst="rect">
+                      <a:avLst/>
+                    </a:prstGeom>
+                    <a:noFill/>
+                    <a:ln w="9525">
+                      <a:noFill/>
+                      <a:headEnd/>
+                      <a:tailEnd/>
+                    </a:ln>
+                  </pic:spPr>
+                </pic:pic>
+              </a:graphicData>
+            </a:graphic>
+          </wp:inline>
+        </w:drawing>
+      </w:r>
+    </w:p>
+    <w:p>
+      <w:pPr>
+        <w:pStyle w:val="BodyText"/>
+      </w:pPr>
+      <w:r>
+        <w:rPr>
+          <w:b/>
+        </w:rPr>
+        <w:t xml:space="preserve">Figure 11:</w:t>
+      </w:r>
+      <w:r>
+        <w:t xml:space="preserve"> </w:t>
+      </w:r>
+      <w:r>
+        <w:t xml:space="preserve">Bar plot showing the difference between the mean abundance of Phyla in Samples groups: Nursing Student versus Regular Student.</w:t>
+      </w:r>
+    </w:p>
+    <w:p>
+      <w:pPr>
+        <w:pStyle w:val="Heading2"/>
+      </w:pPr>
+      <w:bookmarkStart w:id="80" w:name="diversity-measurement"/>
+      <w:r>
+        <w:t xml:space="preserve">Diversity Measurement</w:t>
+      </w:r>
+      <w:bookmarkEnd w:id="80"/>
     </w:p>
     <w:p>
       <w:pPr>
         <w:pStyle w:val="FirstParagraph"/>
       </w:pPr>
       <w:r>
+        <w:drawing>
+          <wp:inline>
+            <wp:extent cx="5334000" cy="4267200"/>
+            <wp:effectExtent b="0" l="0" r="0" t="0"/>
+            <wp:docPr descr="" title="" id="1" name="Picture"/>
+            <a:graphic>
+              <a:graphicData uri="http://schemas.openxmlformats.org/drawingml/2006/picture">
+                <pic:pic>
+                  <pic:nvPicPr>
+                    <pic:cNvPr descr="Bioinformatics_Report_files/figure-docx/alpha-diversity-1.png" id="0" name="Picture"/>
+                    <pic:cNvPicPr>
+                      <a:picLocks noChangeArrowheads="1" noChangeAspect="1"/>
+                    </pic:cNvPicPr>
+                  </pic:nvPicPr>
+                  <pic:blipFill>
+                    <a:blip r:embed="rId81"/>
+                    <a:stretch>
+                      <a:fillRect/>
+                    </a:stretch>
+                  </pic:blipFill>
+                  <pic:spPr bwMode="auto">
+                    <a:xfrm>
+                      <a:off x="0" y="0"/>
+                      <a:ext cx="5334000" cy="4267200"/>
+                    </a:xfrm>
+                    <a:prstGeom prst="rect">
+                      <a:avLst/>
+                    </a:prstGeom>
+                    <a:noFill/>
+                    <a:ln w="9525">
+                      <a:noFill/>
+                      <a:headEnd/>
+                      <a:tailEnd/>
+                    </a:ln>
+                  </pic:spPr>
+                </pic:pic>
+              </a:graphicData>
+            </a:graphic>
+          </wp:inline>
+        </w:drawing>
+      </w:r>
+    </w:p>
+    <w:p>
+      <w:pPr>
+        <w:pStyle w:val="BodyText"/>
+      </w:pPr>
+      <w:r>
         <w:rPr>
           <w:b/>
         </w:rPr>
-        <w:t xml:space="preserve">Figure 9:</w:t>
-      </w:r>
-      <w:r>
-        <w:t xml:space="preserve"> </w:t>
-      </w:r>
-      <w:r>
-        <w:t xml:space="preserve">Table summarizing sequence counts for each Phylum.</w:t>
-      </w:r>
-    </w:p>
-    <w:p>
-      <w:pPr>
-        <w:pStyle w:val="BodyText"/>
-      </w:pPr>
+        <w:t xml:space="preserve">Figure 12:</w:t>
+      </w:r>
+      <w:r>
+        <w:t xml:space="preserve"> </w:t>
+      </w:r>
+      <w:r>
+        <w:t xml:space="preserve">Boxplot showing the Alpha Diversity Measure within types of samples using Shannon’s and Simpson’s indexes. Simpson is a similarity index while Shannon is a diversity index.</w:t>
+      </w:r>
+    </w:p>
+    <w:p>
+      <w:pPr>
+        <w:pStyle w:val="Heading2"/>
+      </w:pPr>
+      <w:bookmarkStart w:id="82" w:name="errors"/>
+      <w:r>
+        <w:t xml:space="preserve">Errors</w:t>
+      </w:r>
+      <w:bookmarkEnd w:id="82"/>
+    </w:p>
+    <w:p>
+      <w:pPr>
+        <w:pStyle w:val="FirstParagraph"/>
+      </w:pPr>
+      <w:r>
+        <w:drawing>
+          <wp:inline>
+            <wp:extent cx="5334000" cy="4267200"/>
+            <wp:effectExtent b="0" l="0" r="0" t="0"/>
+            <wp:docPr descr="" title="" id="1" name="Picture"/>
+            <a:graphic>
+              <a:graphicData uri="http://schemas.openxmlformats.org/drawingml/2006/picture">
+                <pic:pic>
+                  <pic:nvPicPr>
+                    <pic:cNvPr descr="Bioinformatics_Report_files/figure-docx/non-availble-1.png" id="0" name="Picture"/>
+                    <pic:cNvPicPr>
+                      <a:picLocks noChangeArrowheads="1" noChangeAspect="1"/>
+                    </pic:cNvPicPr>
+                  </pic:nvPicPr>
+                  <pic:blipFill>
+                    <a:blip r:embed="rId83"/>
+                    <a:stretch>
+                      <a:fillRect/>
+                    </a:stretch>
+                  </pic:blipFill>
+                  <pic:spPr bwMode="auto">
+                    <a:xfrm>
+                      <a:off x="0" y="0"/>
+                      <a:ext cx="5334000" cy="4267200"/>
+                    </a:xfrm>
+                    <a:prstGeom prst="rect">
+                      <a:avLst/>
+                    </a:prstGeom>
+                    <a:noFill/>
+                    <a:ln w="9525">
+                      <a:noFill/>
+                      <a:headEnd/>
+                      <a:tailEnd/>
+                    </a:ln>
+                  </pic:spPr>
+                </pic:pic>
+              </a:graphicData>
+            </a:graphic>
+          </wp:inline>
+        </w:drawing>
+      </w:r>
+      <w:r>
+        <w:t xml:space="preserve"> </w:t>
+      </w:r>
       <w:r>
         <w:rPr>
           <w:b/>
         </w:rPr>
-        <w:t xml:space="preserve">Figure 10:</w:t>
-      </w:r>
-    </w:p>
-    <w:p>
-      <w:pPr>
-        <w:pStyle w:val="BodyText"/>
-      </w:pPr>
+        <w:t xml:space="preserve">Figure 13:</w:t>
+      </w:r>
+      <w:r>
+        <w:t xml:space="preserve"> </w:t>
+      </w:r>
+      <w:r>
+        <w:t xml:space="preserve">Specific samples from either group: Nusing Student (a) and Regular Students (b) that have a</w:t>
+      </w:r>
+      <w:r>
+        <w:t xml:space="preserve"> </w:t>
+      </w:r>
+      <w:r>
+        <w:t xml:space="preserve">“</w:t>
+      </w:r>
+      <w:r>
+        <w:t xml:space="preserve">Not Available</w:t>
+      </w:r>
+      <w:r>
+        <w:t xml:space="preserve">”</w:t>
+      </w:r>
+      <w:r>
+        <w:t xml:space="preserve"> </w:t>
+      </w:r>
+      <w:r>
+        <w:t xml:space="preserve">phyla type.</w:t>
+      </w:r>
+    </w:p>
+    <w:p>
+      <w:pPr>
+        <w:pStyle w:val="Heading1"/>
+      </w:pPr>
+      <w:bookmarkStart w:id="84" w:name="sources-cited"/>
+      <w:r>
+        <w:t xml:space="preserve">Sources Cited</w:t>
+      </w:r>
+      <w:bookmarkEnd w:id="84"/>
+    </w:p>
+    <w:bookmarkStart w:id="107" w:name="refs"/>
+    <w:bookmarkStart w:id="85" w:name="ref-amplicon201316s"/>
+    <w:p>
+      <w:pPr>
+        <w:pStyle w:val="Bibliography"/>
+      </w:pPr>
+      <w:r>
+        <w:t xml:space="preserve">Amplicon,P.</w:t>
+      </w:r>
+      <w:r>
+        <w:t xml:space="preserve"> </w:t>
+      </w:r>
+      <w:r>
+        <w:rPr>
+          <w:i/>
+        </w:rPr>
+        <w:t xml:space="preserve">et al.</w:t>
+      </w:r>
+      <w:r>
+        <w:t xml:space="preserve"> </w:t>
+      </w:r>
+      <w:r>
+        <w:t xml:space="preserve">(2013) 16s metagenomic sequencing library preparation.</w:t>
+      </w:r>
+    </w:p>
+    <w:bookmarkEnd w:id="85"/>
+    <w:bookmarkStart w:id="86" w:name="ref-bolger2014trimmomatic"/>
+    <w:p>
+      <w:pPr>
+        <w:pStyle w:val="Bibliography"/>
+      </w:pPr>
+      <w:r>
+        <w:t xml:space="preserve">Bolger,A.M.</w:t>
+      </w:r>
+      <w:r>
+        <w:t xml:space="preserve"> </w:t>
+      </w:r>
+      <w:r>
+        <w:rPr>
+          <w:i/>
+        </w:rPr>
+        <w:t xml:space="preserve">et al.</w:t>
+      </w:r>
+      <w:r>
+        <w:t xml:space="preserve"> </w:t>
+      </w:r>
+      <w:r>
+        <w:t xml:space="preserve">(2014) Trimmomatic: A flexible trimmer for illumina sequence data.</w:t>
+      </w:r>
+      <w:r>
+        <w:t xml:space="preserve"> </w:t>
+      </w:r>
+      <w:r>
+        <w:rPr>
+          <w:i/>
+        </w:rPr>
+        <w:t xml:space="preserve">Bioinformatics</w:t>
+      </w:r>
+      <w:r>
+        <w:t xml:space="preserve">,</w:t>
+      </w:r>
+      <w:r>
+        <w:t xml:space="preserve"> </w:t>
+      </w:r>
       <w:r>
         <w:rPr>
           <w:b/>
         </w:rPr>
-        <w:t xml:space="preserve">Figure 11:</w:t>
-      </w:r>
-    </w:p>
-    <w:p>
-      <w:pPr>
-        <w:pStyle w:val="BodyText"/>
-      </w:pPr>
+        <w:t xml:space="preserve">30</w:t>
+      </w:r>
+      <w:r>
+        <w:t xml:space="preserve">, 2114–2120.</w:t>
+      </w:r>
+    </w:p>
+    <w:bookmarkEnd w:id="86"/>
+    <w:bookmarkStart w:id="87" w:name="ref-campoccia2010characterization"/>
+    <w:p>
+      <w:pPr>
+        <w:pStyle w:val="Bibliography"/>
+      </w:pPr>
+      <w:r>
+        <w:t xml:space="preserve">Campoccia,D.</w:t>
+      </w:r>
+      <w:r>
+        <w:t xml:space="preserve"> </w:t>
+      </w:r>
+      <w:r>
+        <w:rPr>
+          <w:i/>
+        </w:rPr>
+        <w:t xml:space="preserve">et al.</w:t>
+      </w:r>
+      <w:r>
+        <w:t xml:space="preserve"> </w:t>
+      </w:r>
+      <w:r>
+        <w:t xml:space="preserve">(2010) Characterization of 26 staphylococcus warneri isolates from orthopedic infections.</w:t>
+      </w:r>
+      <w:r>
+        <w:t xml:space="preserve"> </w:t>
+      </w:r>
+      <w:r>
+        <w:rPr>
+          <w:i/>
+        </w:rPr>
+        <w:t xml:space="preserve">The International journal of artificial organs</w:t>
+      </w:r>
+      <w:r>
+        <w:t xml:space="preserve">,</w:t>
+      </w:r>
+      <w:r>
+        <w:t xml:space="preserve"> </w:t>
+      </w:r>
       <w:r>
         <w:rPr>
           <w:b/>
         </w:rPr>
-        <w:t xml:space="preserve">Figure 12:</w:t>
-      </w:r>
-    </w:p>
-    <w:p>
-      <w:pPr>
-        <w:pStyle w:val="Heading1"/>
-      </w:pPr>
-      <w:bookmarkStart w:id="77" w:name="sources-cited"/>
-      <w:r>
-        <w:t xml:space="preserve">Sources Cited</w:t>
-      </w:r>
-      <w:bookmarkEnd w:id="77"/>
-    </w:p>
-    <w:bookmarkStart w:id="100" w:name="refs"/>
-    <w:bookmarkStart w:id="78" w:name="ref-amplicon201316s"/>
+        <w:t xml:space="preserve">33</w:t>
+      </w:r>
+      <w:r>
+        <w:t xml:space="preserve">, 575–581.</w:t>
+      </w:r>
+    </w:p>
+    <w:bookmarkEnd w:id="87"/>
+    <w:bookmarkStart w:id="88" w:name="ref-delarue1990attempt"/>
     <w:p>
       <w:pPr>
         <w:pStyle w:val="Bibliography"/>
       </w:pPr>
       <w:r>
-        <w:t xml:space="preserve">Amplicon,P.</w:t>
+        <w:t xml:space="preserve">Delarue,M.</w:t>
       </w:r>
       <w:r>
         <w:t xml:space="preserve"> </w:t>
@@ -6672,17 +7045,63 @@
         <w:t xml:space="preserve"> </w:t>
       </w:r>
       <w:r>
-        <w:t xml:space="preserve">(2013) 16s metagenomic sequencing library preparation.</w:t>
-      </w:r>
-    </w:p>
-    <w:bookmarkEnd w:id="78"/>
-    <w:bookmarkStart w:id="79" w:name="ref-bolger2014trimmomatic"/>
+        <w:t xml:space="preserve">(1990) An attempt to unify the structure of polymerases.</w:t>
+      </w:r>
+      <w:r>
+        <w:t xml:space="preserve"> </w:t>
+      </w:r>
+      <w:r>
+        <w:rPr>
+          <w:i/>
+        </w:rPr>
+        <w:t xml:space="preserve">Protein Engineering, Design and Selection</w:t>
+      </w:r>
+      <w:r>
+        <w:t xml:space="preserve">,</w:t>
+      </w:r>
+      <w:r>
+        <w:t xml:space="preserve"> </w:t>
+      </w:r>
+      <w:r>
+        <w:rPr>
+          <w:b/>
+        </w:rPr>
+        <w:t xml:space="preserve">3</w:t>
+      </w:r>
+      <w:r>
+        <w:t xml:space="preserve">, 461–467.</w:t>
+      </w:r>
+    </w:p>
+    <w:bookmarkEnd w:id="88"/>
+    <w:bookmarkStart w:id="89" w:name="ref-dillon"/>
     <w:p>
       <w:pPr>
         <w:pStyle w:val="Bibliography"/>
       </w:pPr>
       <w:r>
-        <w:t xml:space="preserve">Bolger,A.M.</w:t>
+        <w:t xml:space="preserve">Dillon,C. Troubleshooting dna sequencing: Evaluating sanger dna sequencing chromatogram data.</w:t>
+      </w:r>
+      <w:r>
+        <w:t xml:space="preserve"> </w:t>
+      </w:r>
+      <w:r>
+        <w:rPr>
+          <w:i/>
+        </w:rPr>
+        <w:t xml:space="preserve">Amplicon Express</w:t>
+      </w:r>
+      <w:r>
+        <w:t xml:space="preserve">.</w:t>
+      </w:r>
+    </w:p>
+    <w:bookmarkEnd w:id="89"/>
+    <w:bookmarkStart w:id="90" w:name="ref-guindon2010new"/>
+    <w:p>
+      <w:pPr>
+        <w:pStyle w:val="Bibliography"/>
+      </w:pPr>
+      <w:r>
+        <w:t xml:space="preserve">Guindon,S.</w:t>
       </w:r>
       <w:r>
         <w:t xml:space="preserve"> </w:t>
@@ -6697,7 +7116,572 @@
         <w:t xml:space="preserve"> </w:t>
       </w:r>
       <w:r>
-        <w:t xml:space="preserve">(2014) Trimmomatic: A flexible trimmer for illumina sequence data.</w:t>
+        <w:t xml:space="preserve">(2010) New algorithms and methods to estimate maximum-likelihood phylogenies: Assessing the performance of phyml 3.0.</w:t>
+      </w:r>
+      <w:r>
+        <w:t xml:space="preserve"> </w:t>
+      </w:r>
+      <w:r>
+        <w:rPr>
+          <w:i/>
+        </w:rPr>
+        <w:t xml:space="preserve">Systematic biology</w:t>
+      </w:r>
+      <w:r>
+        <w:t xml:space="preserve">,</w:t>
+      </w:r>
+      <w:r>
+        <w:t xml:space="preserve"> </w:t>
+      </w:r>
+      <w:r>
+        <w:rPr>
+          <w:b/>
+        </w:rPr>
+        <w:t xml:space="preserve">59</w:t>
+      </w:r>
+      <w:r>
+        <w:t xml:space="preserve">, 307–321.</w:t>
+      </w:r>
+    </w:p>
+    <w:bookmarkEnd w:id="90"/>
+    <w:bookmarkStart w:id="91" w:name="ref-karabay2007role"/>
+    <w:p>
+      <w:pPr>
+        <w:pStyle w:val="Bibliography"/>
+      </w:pPr>
+      <w:r>
+        <w:t xml:space="preserve">Karabay,O.</w:t>
+      </w:r>
+      <w:r>
+        <w:t xml:space="preserve"> </w:t>
+      </w:r>
+      <w:r>
+        <w:rPr>
+          <w:i/>
+        </w:rPr>
+        <w:t xml:space="preserve">et al.</w:t>
+      </w:r>
+      <w:r>
+        <w:t xml:space="preserve"> </w:t>
+      </w:r>
+      <w:r>
+        <w:t xml:space="preserve">(2007) The role of mobile phones in the spread of bacteria associated with nosocomial infections.</w:t>
+      </w:r>
+      <w:r>
+        <w:t xml:space="preserve"> </w:t>
+      </w:r>
+      <w:r>
+        <w:rPr>
+          <w:i/>
+        </w:rPr>
+        <w:t xml:space="preserve">J Infect Dev Ctries</w:t>
+      </w:r>
+      <w:r>
+        <w:t xml:space="preserve">,</w:t>
+      </w:r>
+      <w:r>
+        <w:t xml:space="preserve"> </w:t>
+      </w:r>
+      <w:r>
+        <w:rPr>
+          <w:b/>
+        </w:rPr>
+        <w:t xml:space="preserve">1</w:t>
+      </w:r>
+      <w:r>
+        <w:t xml:space="preserve">, 72–3.</w:t>
+      </w:r>
+    </w:p>
+    <w:bookmarkEnd w:id="91"/>
+    <w:bookmarkStart w:id="92" w:name="ref-katoh2013mafft"/>
+    <w:p>
+      <w:pPr>
+        <w:pStyle w:val="Bibliography"/>
+      </w:pPr>
+      <w:r>
+        <w:t xml:space="preserve">Katoh,K. and Standley,D.M. (2013) MAFFT multiple sequence alignment software version 7: Improvements in performance and usability.</w:t>
+      </w:r>
+      <w:r>
+        <w:t xml:space="preserve"> </w:t>
+      </w:r>
+      <w:r>
+        <w:rPr>
+          <w:i/>
+        </w:rPr>
+        <w:t xml:space="preserve">Molecular biology and evolution</w:t>
+      </w:r>
+      <w:r>
+        <w:t xml:space="preserve">,</w:t>
+      </w:r>
+      <w:r>
+        <w:t xml:space="preserve"> </w:t>
+      </w:r>
+      <w:r>
+        <w:rPr>
+          <w:b/>
+        </w:rPr>
+        <w:t xml:space="preserve">30</w:t>
+      </w:r>
+      <w:r>
+        <w:t xml:space="preserve">, 772–780.</w:t>
+      </w:r>
+    </w:p>
+    <w:bookmarkEnd w:id="92"/>
+    <w:bookmarkStart w:id="93" w:name="ref-kim2014actinomyces"/>
+    <w:p>
+      <w:pPr>
+        <w:pStyle w:val="Bibliography"/>
+      </w:pPr>
+      <w:r>
+        <w:t xml:space="preserve">Kim,Y.J.</w:t>
+      </w:r>
+      <w:r>
+        <w:t xml:space="preserve"> </w:t>
+      </w:r>
+      <w:r>
+        <w:rPr>
+          <w:i/>
+        </w:rPr>
+        <w:t xml:space="preserve">et al.</w:t>
+      </w:r>
+      <w:r>
+        <w:t xml:space="preserve"> </w:t>
+      </w:r>
+      <w:r>
+        <w:t xml:space="preserve">(2014) Actinomyces-like organisms in cervical smears: The association with intrauterine device and pelvic inflammatory diseases.</w:t>
+      </w:r>
+      <w:r>
+        <w:t xml:space="preserve"> </w:t>
+      </w:r>
+      <w:r>
+        <w:rPr>
+          <w:i/>
+        </w:rPr>
+        <w:t xml:space="preserve">Obstetrics &amp; gynecology science</w:t>
+      </w:r>
+      <w:r>
+        <w:t xml:space="preserve">,</w:t>
+      </w:r>
+      <w:r>
+        <w:t xml:space="preserve"> </w:t>
+      </w:r>
+      <w:r>
+        <w:rPr>
+          <w:b/>
+        </w:rPr>
+        <w:t xml:space="preserve">57</w:t>
+      </w:r>
+      <w:r>
+        <w:t xml:space="preserve">, 393–396.</w:t>
+      </w:r>
+    </w:p>
+    <w:bookmarkEnd w:id="93"/>
+    <w:bookmarkStart w:id="94" w:name="ref-koljalg2017high"/>
+    <w:p>
+      <w:pPr>
+        <w:pStyle w:val="Bibliography"/>
+      </w:pPr>
+      <w:r>
+        <w:t xml:space="preserve">Kõljalg,S.</w:t>
+      </w:r>
+      <w:r>
+        <w:t xml:space="preserve"> </w:t>
+      </w:r>
+      <w:r>
+        <w:rPr>
+          <w:i/>
+        </w:rPr>
+        <w:t xml:space="preserve">et al.</w:t>
+      </w:r>
+      <w:r>
+        <w:t xml:space="preserve"> </w:t>
+      </w:r>
+      <w:r>
+        <w:t xml:space="preserve">(2017) High level bacterial contamination of secondary school students’ mobile phones.</w:t>
+      </w:r>
+      <w:r>
+        <w:t xml:space="preserve"> </w:t>
+      </w:r>
+      <w:r>
+        <w:rPr>
+          <w:i/>
+        </w:rPr>
+        <w:t xml:space="preserve">Germs</w:t>
+      </w:r>
+      <w:r>
+        <w:t xml:space="preserve">,</w:t>
+      </w:r>
+      <w:r>
+        <w:t xml:space="preserve"> </w:t>
+      </w:r>
+      <w:r>
+        <w:rPr>
+          <w:b/>
+        </w:rPr>
+        <w:t xml:space="preserve">7</w:t>
+      </w:r>
+      <w:r>
+        <w:t xml:space="preserve">, 73.</w:t>
+      </w:r>
+    </w:p>
+    <w:bookmarkEnd w:id="94"/>
+    <w:bookmarkStart w:id="95" w:name="ref-kuo"/>
+    <w:p>
+      <w:pPr>
+        <w:pStyle w:val="Bibliography"/>
+      </w:pPr>
+      <w:r>
+        <w:t xml:space="preserve">Kuo,S.-C. Acinetobacter species.</w:t>
+      </w:r>
+      <w:r>
+        <w:t xml:space="preserve"> </w:t>
+      </w:r>
+      <w:r>
+        <w:rPr>
+          <w:i/>
+        </w:rPr>
+        <w:t xml:space="preserve">Acinetobacter species - Infectious Disease and Antimicrobial Agents</w:t>
+      </w:r>
+      <w:r>
+        <w:t xml:space="preserve">.</w:t>
+      </w:r>
+    </w:p>
+    <w:bookmarkEnd w:id="95"/>
+    <w:bookmarkStart w:id="96" w:name="ref-10.1111/j.1574-6968.1998.tb12903.x"/>
+    <w:p>
+      <w:pPr>
+        <w:pStyle w:val="Bibliography"/>
+      </w:pPr>
+      <w:r>
+        <w:t xml:space="preserve">Lebaron,P.</w:t>
+      </w:r>
+      <w:r>
+        <w:t xml:space="preserve"> </w:t>
+      </w:r>
+      <w:r>
+        <w:rPr>
+          <w:i/>
+        </w:rPr>
+        <w:t xml:space="preserve">et al.</w:t>
+      </w:r>
+      <w:r>
+        <w:t xml:space="preserve"> </w:t>
+      </w:r>
+      <w:r>
+        <w:t xml:space="preserve">(1998) Phenotypic and genetic diversity within a colony morphotype.</w:t>
+      </w:r>
+      <w:r>
+        <w:t xml:space="preserve"> </w:t>
+      </w:r>
+      <w:r>
+        <w:rPr>
+          <w:i/>
+        </w:rPr>
+        <w:t xml:space="preserve">FEMS Microbiology Letters</w:t>
+      </w:r>
+      <w:r>
+        <w:t xml:space="preserve">,</w:t>
+      </w:r>
+      <w:r>
+        <w:t xml:space="preserve"> </w:t>
+      </w:r>
+      <w:r>
+        <w:rPr>
+          <w:b/>
+        </w:rPr>
+        <w:t xml:space="preserve">160</w:t>
+      </w:r>
+      <w:r>
+        <w:t xml:space="preserve">, 137–143.</w:t>
+      </w:r>
+    </w:p>
+    <w:bookmarkEnd w:id="96"/>
+    <w:bookmarkStart w:id="97" w:name="ref-lim2018complete"/>
+    <w:p>
+      <w:pPr>
+        <w:pStyle w:val="Bibliography"/>
+      </w:pPr>
+      <w:r>
+        <w:t xml:space="preserve">Lim,J.Y.</w:t>
+      </w:r>
+      <w:r>
+        <w:t xml:space="preserve"> </w:t>
+      </w:r>
+      <w:r>
+        <w:rPr>
+          <w:i/>
+        </w:rPr>
+        <w:t xml:space="preserve">et al.</w:t>
+      </w:r>
+      <w:r>
+        <w:t xml:space="preserve"> </w:t>
+      </w:r>
+      <w:r>
+        <w:t xml:space="preserve">(2018) Complete genome sequences of three moraxella osloensis strains isolated from human skin.</w:t>
+      </w:r>
+      <w:r>
+        <w:t xml:space="preserve"> </w:t>
+      </w:r>
+      <w:r>
+        <w:rPr>
+          <w:i/>
+        </w:rPr>
+        <w:t xml:space="preserve">Genome announcements</w:t>
+      </w:r>
+      <w:r>
+        <w:t xml:space="preserve">,</w:t>
+      </w:r>
+      <w:r>
+        <w:t xml:space="preserve"> </w:t>
+      </w:r>
+      <w:r>
+        <w:rPr>
+          <w:b/>
+        </w:rPr>
+        <w:t xml:space="preserve">6</w:t>
+      </w:r>
+      <w:r>
+        <w:t xml:space="preserve">.</w:t>
+      </w:r>
+    </w:p>
+    <w:bookmarkEnd w:id="97"/>
+    <w:bookmarkStart w:id="98" w:name="ref-meadow2014mobile"/>
+    <w:p>
+      <w:pPr>
+        <w:pStyle w:val="Bibliography"/>
+      </w:pPr>
+      <w:r>
+        <w:t xml:space="preserve">Meadow,J.F.</w:t>
+      </w:r>
+      <w:r>
+        <w:t xml:space="preserve"> </w:t>
+      </w:r>
+      <w:r>
+        <w:rPr>
+          <w:i/>
+        </w:rPr>
+        <w:t xml:space="preserve">et al.</w:t>
+      </w:r>
+      <w:r>
+        <w:t xml:space="preserve"> </w:t>
+      </w:r>
+      <w:r>
+        <w:t xml:space="preserve">(2014) Mobile phones carry the personal microbiome of their owners.</w:t>
+      </w:r>
+      <w:r>
+        <w:t xml:space="preserve"> </w:t>
+      </w:r>
+      <w:r>
+        <w:rPr>
+          <w:i/>
+        </w:rPr>
+        <w:t xml:space="preserve">PeerJ</w:t>
+      </w:r>
+      <w:r>
+        <w:t xml:space="preserve">,</w:t>
+      </w:r>
+      <w:r>
+        <w:t xml:space="preserve"> </w:t>
+      </w:r>
+      <w:r>
+        <w:rPr>
+          <w:b/>
+        </w:rPr>
+        <w:t xml:space="preserve">2</w:t>
+      </w:r>
+      <w:r>
+        <w:t xml:space="preserve">, e447.</w:t>
+      </w:r>
+    </w:p>
+    <w:bookmarkEnd w:id="98"/>
+    <w:bookmarkStart w:id="99" w:name="ref-nwankwo2014nosocomial"/>
+    <w:p>
+      <w:pPr>
+        <w:pStyle w:val="Bibliography"/>
+      </w:pPr>
+      <w:r>
+        <w:t xml:space="preserve">Nwankwo,E.</w:t>
+      </w:r>
+      <w:r>
+        <w:t xml:space="preserve"> </w:t>
+      </w:r>
+      <w:r>
+        <w:rPr>
+          <w:i/>
+        </w:rPr>
+        <w:t xml:space="preserve">et al.</w:t>
+      </w:r>
+      <w:r>
+        <w:t xml:space="preserve"> </w:t>
+      </w:r>
+      <w:r>
+        <w:t xml:space="preserve">(2014) Nosocomial pathogens associated with the mobile phones of healthcare workers in a hospital in anyigba, kogi state, nigeria.</w:t>
+      </w:r>
+      <w:r>
+        <w:t xml:space="preserve"> </w:t>
+      </w:r>
+      <w:r>
+        <w:rPr>
+          <w:i/>
+        </w:rPr>
+        <w:t xml:space="preserve">Journal of epidemiology and global health</w:t>
+      </w:r>
+      <w:r>
+        <w:t xml:space="preserve">,</w:t>
+      </w:r>
+      <w:r>
+        <w:t xml:space="preserve"> </w:t>
+      </w:r>
+      <w:r>
+        <w:rPr>
+          <w:b/>
+        </w:rPr>
+        <w:t xml:space="preserve">4</w:t>
+      </w:r>
+      <w:r>
+        <w:t xml:space="preserve">, 135–140.</w:t>
+      </w:r>
+    </w:p>
+    <w:bookmarkEnd w:id="99"/>
+    <w:bookmarkStart w:id="100" w:name="ref-ross2015microbial"/>
+    <w:p>
+      <w:pPr>
+        <w:pStyle w:val="Bibliography"/>
+      </w:pPr>
+      <w:r>
+        <w:t xml:space="preserve">Ross,A.A. and Neufeld,J.D. (2015) Microbial biogeography of a university campus.</w:t>
+      </w:r>
+      <w:r>
+        <w:t xml:space="preserve"> </w:t>
+      </w:r>
+      <w:r>
+        <w:rPr>
+          <w:i/>
+        </w:rPr>
+        <w:t xml:space="preserve">Microbiome</w:t>
+      </w:r>
+      <w:r>
+        <w:t xml:space="preserve">,</w:t>
+      </w:r>
+      <w:r>
+        <w:t xml:space="preserve"> </w:t>
+      </w:r>
+      <w:r>
+        <w:rPr>
+          <w:b/>
+        </w:rPr>
+        <w:t xml:space="preserve">3</w:t>
+      </w:r>
+      <w:r>
+        <w:t xml:space="preserve">, 66.</w:t>
+      </w:r>
+    </w:p>
+    <w:bookmarkEnd w:id="100"/>
+    <w:bookmarkStart w:id="101" w:name="ref-sadat2010bacterial"/>
+    <w:p>
+      <w:pPr>
+        <w:pStyle w:val="Bibliography"/>
+      </w:pPr>
+      <w:r>
+        <w:t xml:space="preserve">Sadat-Ali,M.</w:t>
+      </w:r>
+      <w:r>
+        <w:t xml:space="preserve"> </w:t>
+      </w:r>
+      <w:r>
+        <w:rPr>
+          <w:i/>
+        </w:rPr>
+        <w:t xml:space="preserve">et al.</w:t>
+      </w:r>
+      <w:r>
+        <w:t xml:space="preserve"> </w:t>
+      </w:r>
+      <w:r>
+        <w:t xml:space="preserve">(2010) Bacterial flora on cell phones of health care providers in a teaching institution.</w:t>
+      </w:r>
+      <w:r>
+        <w:t xml:space="preserve"> </w:t>
+      </w:r>
+      <w:r>
+        <w:rPr>
+          <w:i/>
+        </w:rPr>
+        <w:t xml:space="preserve">American journal of infection control</w:t>
+      </w:r>
+      <w:r>
+        <w:t xml:space="preserve">,</w:t>
+      </w:r>
+      <w:r>
+        <w:t xml:space="preserve"> </w:t>
+      </w:r>
+      <w:r>
+        <w:rPr>
+          <w:b/>
+        </w:rPr>
+        <w:t xml:space="preserve">38</w:t>
+      </w:r>
+      <w:r>
+        <w:t xml:space="preserve">, 404–405.</w:t>
+      </w:r>
+    </w:p>
+    <w:bookmarkEnd w:id="101"/>
+    <w:bookmarkStart w:id="102" w:name="ref-sepehri2009bacterial"/>
+    <w:p>
+      <w:pPr>
+        <w:pStyle w:val="Bibliography"/>
+      </w:pPr>
+      <w:r>
+        <w:t xml:space="preserve">Sepehri,G.</w:t>
+      </w:r>
+      <w:r>
+        <w:t xml:space="preserve"> </w:t>
+      </w:r>
+      <w:r>
+        <w:rPr>
+          <w:i/>
+        </w:rPr>
+        <w:t xml:space="preserve">et al.</w:t>
+      </w:r>
+      <w:r>
+        <w:t xml:space="preserve"> </w:t>
+      </w:r>
+      <w:r>
+        <w:t xml:space="preserve">(2009) Bacterial contamination and resistance to commonly used antimicrobials of healthcare workers’ mobile phones in teaching hospitals, kerman, iran.</w:t>
+      </w:r>
+      <w:r>
+        <w:t xml:space="preserve"> </w:t>
+      </w:r>
+      <w:r>
+        <w:rPr>
+          <w:i/>
+        </w:rPr>
+        <w:t xml:space="preserve">American Journal of Applied Sciences</w:t>
+      </w:r>
+      <w:r>
+        <w:t xml:space="preserve">,</w:t>
+      </w:r>
+      <w:r>
+        <w:t xml:space="preserve"> </w:t>
+      </w:r>
+      <w:r>
+        <w:rPr>
+          <w:b/>
+        </w:rPr>
+        <w:t xml:space="preserve">6</w:t>
+      </w:r>
+      <w:r>
+        <w:t xml:space="preserve">, 806.</w:t>
+      </w:r>
+    </w:p>
+    <w:bookmarkEnd w:id="102"/>
+    <w:bookmarkStart w:id="103" w:name="ref-suchard2006bali"/>
+    <w:p>
+      <w:pPr>
+        <w:pStyle w:val="Bibliography"/>
+      </w:pPr>
+      <w:r>
+        <w:t xml:space="preserve">Suchard,M.A. and Redelings,B.D. (2006) BAli-phy: Simultaneous bayesian inference of alignment and phylogeny.</w:t>
       </w:r>
       <w:r>
         <w:t xml:space="preserve"> </w:t>
@@ -6718,20 +7702,54 @@
         <w:rPr>
           <w:b/>
         </w:rPr>
-        <w:t xml:space="preserve">30</w:t>
-      </w:r>
-      <w:r>
-        <w:t xml:space="preserve">, 2114–2120.</w:t>
-      </w:r>
-    </w:p>
-    <w:bookmarkEnd w:id="79"/>
-    <w:bookmarkStart w:id="80" w:name="ref-campoccia2010characterization"/>
+        <w:t xml:space="preserve">22</w:t>
+      </w:r>
+      <w:r>
+        <w:t xml:space="preserve">, 2047–2048.</w:t>
+      </w:r>
+    </w:p>
+    <w:bookmarkEnd w:id="103"/>
+    <w:bookmarkStart w:id="104" w:name="ref-taher2019pathogenic"/>
     <w:p>
       <w:pPr>
         <w:pStyle w:val="Bibliography"/>
       </w:pPr>
       <w:r>
-        <w:t xml:space="preserve">Campoccia,D.</w:t>
+        <w:t xml:space="preserve">Taher,N.M. (2019) Pathogenic bacteria isolated from personal cell phones of health care staff in iraqi hospitals.</w:t>
+      </w:r>
+      <w:r>
+        <w:t xml:space="preserve"> </w:t>
+      </w:r>
+      <w:r>
+        <w:rPr>
+          <w:i/>
+        </w:rPr>
+        <w:t xml:space="preserve">J Pure Appl Microbiol</w:t>
+      </w:r>
+      <w:r>
+        <w:t xml:space="preserve">,</w:t>
+      </w:r>
+      <w:r>
+        <w:t xml:space="preserve"> </w:t>
+      </w:r>
+      <w:r>
+        <w:rPr>
+          <w:b/>
+        </w:rPr>
+        <w:t xml:space="preserve">13</w:t>
+      </w:r>
+      <w:r>
+        <w:t xml:space="preserve">, 1145–1150.</w:t>
+      </w:r>
+    </w:p>
+    <w:bookmarkEnd w:id="104"/>
+    <w:bookmarkStart w:id="105" w:name="ref-tajeddin2016role"/>
+    <w:p>
+      <w:pPr>
+        <w:pStyle w:val="Bibliography"/>
+      </w:pPr>
+      <w:r>
+        <w:t xml:space="preserve">Tajeddin,E.</w:t>
       </w:r>
       <w:r>
         <w:t xml:space="preserve"> </w:t>
@@ -6746,16 +7764,16 @@
         <w:t xml:space="preserve"> </w:t>
       </w:r>
       <w:r>
-        <w:t xml:space="preserve">(2010) Characterization of 26 staphylococcus warneri isolates from orthopedic infections.</w:t>
-      </w:r>
-      <w:r>
-        <w:t xml:space="preserve"> </w:t>
-      </w:r>
-      <w:r>
-        <w:rPr>
-          <w:i/>
-        </w:rPr>
-        <w:t xml:space="preserve">The International journal of artificial organs</w:t>
+        <w:t xml:space="preserve">(2016) The role of the intensive care unit environment and health-care workers in the transmission of bacteria associated with hospital acquired infections.</w:t>
+      </w:r>
+      <w:r>
+        <w:t xml:space="preserve"> </w:t>
+      </w:r>
+      <w:r>
+        <w:rPr>
+          <w:i/>
+        </w:rPr>
+        <w:t xml:space="preserve">Journal of infection and public health</w:t>
       </w:r>
       <w:r>
         <w:t xml:space="preserve">,</w:t>
@@ -6767,20 +7785,20 @@
         <w:rPr>
           <w:b/>
         </w:rPr>
-        <w:t xml:space="preserve">33</w:t>
-      </w:r>
-      <w:r>
-        <w:t xml:space="preserve">, 575–581.</w:t>
-      </w:r>
-    </w:p>
-    <w:bookmarkEnd w:id="80"/>
-    <w:bookmarkStart w:id="81" w:name="ref-delarue1990attempt"/>
+        <w:t xml:space="preserve">9</w:t>
+      </w:r>
+      <w:r>
+        <w:t xml:space="preserve">, 13–23.</w:t>
+      </w:r>
+    </w:p>
+    <w:bookmarkEnd w:id="105"/>
+    <w:bookmarkStart w:id="106" w:name="ref-ulger2009we"/>
     <w:p>
       <w:pPr>
         <w:pStyle w:val="Bibliography"/>
       </w:pPr>
       <w:r>
-        <w:t xml:space="preserve">Delarue,M.</w:t>
+        <w:t xml:space="preserve">Ulger,F.</w:t>
       </w:r>
       <w:r>
         <w:t xml:space="preserve"> </w:t>
@@ -6795,16 +7813,16 @@
         <w:t xml:space="preserve"> </w:t>
       </w:r>
       <w:r>
-        <w:t xml:space="preserve">(1990) An attempt to unify the structure of polymerases.</w:t>
-      </w:r>
-      <w:r>
-        <w:t xml:space="preserve"> </w:t>
-      </w:r>
-      <w:r>
-        <w:rPr>
-          <w:i/>
-        </w:rPr>
-        <w:t xml:space="preserve">Protein Engineering, Design and Selection</w:t>
+        <w:t xml:space="preserve">(2009) Are we aware how contaminated our mobile phones with nosocomial pathogens?</w:t>
+      </w:r>
+      <w:r>
+        <w:t xml:space="preserve"> </w:t>
+      </w:r>
+      <w:r>
+        <w:rPr>
+          <w:i/>
+        </w:rPr>
+        <w:t xml:space="preserve">Annals of clinical microbiology and antimicrobials</w:t>
       </w:r>
       <w:r>
         <w:t xml:space="preserve">,</w:t>
@@ -6816,782 +7834,14 @@
         <w:rPr>
           <w:b/>
         </w:rPr>
-        <w:t xml:space="preserve">3</w:t>
-      </w:r>
-      <w:r>
-        <w:t xml:space="preserve">, 461–467.</w:t>
-      </w:r>
-    </w:p>
-    <w:bookmarkEnd w:id="81"/>
-    <w:bookmarkStart w:id="82" w:name="ref-dillon"/>
-    <w:p>
-      <w:pPr>
-        <w:pStyle w:val="Bibliography"/>
-      </w:pPr>
-      <w:r>
-        <w:t xml:space="preserve">Dillon,C. Troubleshooting dna sequencing: Evaluating sanger dna sequencing chromatogram data.</w:t>
-      </w:r>
-      <w:r>
-        <w:t xml:space="preserve"> </w:t>
-      </w:r>
-      <w:r>
-        <w:rPr>
-          <w:i/>
-        </w:rPr>
-        <w:t xml:space="preserve">Amplicon Express</w:t>
-      </w:r>
-      <w:r>
-        <w:t xml:space="preserve">.</w:t>
-      </w:r>
-    </w:p>
-    <w:bookmarkEnd w:id="82"/>
-    <w:bookmarkStart w:id="83" w:name="ref-guindon2010new"/>
-    <w:p>
-      <w:pPr>
-        <w:pStyle w:val="Bibliography"/>
-      </w:pPr>
-      <w:r>
-        <w:t xml:space="preserve">Guindon,S.</w:t>
-      </w:r>
-      <w:r>
-        <w:t xml:space="preserve"> </w:t>
-      </w:r>
-      <w:r>
-        <w:rPr>
-          <w:i/>
-        </w:rPr>
-        <w:t xml:space="preserve">et al.</w:t>
-      </w:r>
-      <w:r>
-        <w:t xml:space="preserve"> </w:t>
-      </w:r>
-      <w:r>
-        <w:t xml:space="preserve">(2010) New algorithms and methods to estimate maximum-likelihood phylogenies: Assessing the performance of phyml 3.0.</w:t>
-      </w:r>
-      <w:r>
-        <w:t xml:space="preserve"> </w:t>
-      </w:r>
-      <w:r>
-        <w:rPr>
-          <w:i/>
-        </w:rPr>
-        <w:t xml:space="preserve">Systematic biology</w:t>
-      </w:r>
-      <w:r>
-        <w:t xml:space="preserve">,</w:t>
-      </w:r>
-      <w:r>
-        <w:t xml:space="preserve"> </w:t>
-      </w:r>
-      <w:r>
-        <w:rPr>
-          <w:b/>
-        </w:rPr>
-        <w:t xml:space="preserve">59</w:t>
-      </w:r>
-      <w:r>
-        <w:t xml:space="preserve">, 307–321.</w:t>
-      </w:r>
-    </w:p>
-    <w:bookmarkEnd w:id="83"/>
-    <w:bookmarkStart w:id="84" w:name="ref-karabay2007role"/>
-    <w:p>
-      <w:pPr>
-        <w:pStyle w:val="Bibliography"/>
-      </w:pPr>
-      <w:r>
-        <w:t xml:space="preserve">Karabay,O.</w:t>
-      </w:r>
-      <w:r>
-        <w:t xml:space="preserve"> </w:t>
-      </w:r>
-      <w:r>
-        <w:rPr>
-          <w:i/>
-        </w:rPr>
-        <w:t xml:space="preserve">et al.</w:t>
-      </w:r>
-      <w:r>
-        <w:t xml:space="preserve"> </w:t>
-      </w:r>
-      <w:r>
-        <w:t xml:space="preserve">(2007) The role of mobile phones in the spread of bacteria associated with nosocomial infections.</w:t>
-      </w:r>
-      <w:r>
-        <w:t xml:space="preserve"> </w:t>
-      </w:r>
-      <w:r>
-        <w:rPr>
-          <w:i/>
-        </w:rPr>
-        <w:t xml:space="preserve">J Infect Dev Ctries</w:t>
-      </w:r>
-      <w:r>
-        <w:t xml:space="preserve">,</w:t>
-      </w:r>
-      <w:r>
-        <w:t xml:space="preserve"> </w:t>
-      </w:r>
-      <w:r>
-        <w:rPr>
-          <w:b/>
-        </w:rPr>
-        <w:t xml:space="preserve">1</w:t>
-      </w:r>
-      <w:r>
-        <w:t xml:space="preserve">, 72–3.</w:t>
-      </w:r>
-    </w:p>
-    <w:bookmarkEnd w:id="84"/>
-    <w:bookmarkStart w:id="85" w:name="ref-katoh2013mafft"/>
-    <w:p>
-      <w:pPr>
-        <w:pStyle w:val="Bibliography"/>
-      </w:pPr>
-      <w:r>
-        <w:t xml:space="preserve">Katoh,K. and Standley,D.M. (2013) MAFFT multiple sequence alignment software version 7: Improvements in performance and usability.</w:t>
-      </w:r>
-      <w:r>
-        <w:t xml:space="preserve"> </w:t>
-      </w:r>
-      <w:r>
-        <w:rPr>
-          <w:i/>
-        </w:rPr>
-        <w:t xml:space="preserve">Molecular biology and evolution</w:t>
-      </w:r>
-      <w:r>
-        <w:t xml:space="preserve">,</w:t>
-      </w:r>
-      <w:r>
-        <w:t xml:space="preserve"> </w:t>
-      </w:r>
-      <w:r>
-        <w:rPr>
-          <w:b/>
-        </w:rPr>
-        <w:t xml:space="preserve">30</w:t>
-      </w:r>
-      <w:r>
-        <w:t xml:space="preserve">, 772–780.</w:t>
-      </w:r>
-    </w:p>
-    <w:bookmarkEnd w:id="85"/>
-    <w:bookmarkStart w:id="86" w:name="ref-kim2014actinomyces"/>
-    <w:p>
-      <w:pPr>
-        <w:pStyle w:val="Bibliography"/>
-      </w:pPr>
-      <w:r>
-        <w:t xml:space="preserve">Kim,Y.J.</w:t>
-      </w:r>
-      <w:r>
-        <w:t xml:space="preserve"> </w:t>
-      </w:r>
-      <w:r>
-        <w:rPr>
-          <w:i/>
-        </w:rPr>
-        <w:t xml:space="preserve">et al.</w:t>
-      </w:r>
-      <w:r>
-        <w:t xml:space="preserve"> </w:t>
-      </w:r>
-      <w:r>
-        <w:t xml:space="preserve">(2014) Actinomyces-like organisms in cervical smears: The association with intrauterine device and pelvic inflammatory diseases.</w:t>
-      </w:r>
-      <w:r>
-        <w:t xml:space="preserve"> </w:t>
-      </w:r>
-      <w:r>
-        <w:rPr>
-          <w:i/>
-        </w:rPr>
-        <w:t xml:space="preserve">Obstetrics &amp; gynecology science</w:t>
-      </w:r>
-      <w:r>
-        <w:t xml:space="preserve">,</w:t>
-      </w:r>
-      <w:r>
-        <w:t xml:space="preserve"> </w:t>
-      </w:r>
-      <w:r>
-        <w:rPr>
-          <w:b/>
-        </w:rPr>
-        <w:t xml:space="preserve">57</w:t>
-      </w:r>
-      <w:r>
-        <w:t xml:space="preserve">, 393–396.</w:t>
-      </w:r>
-    </w:p>
-    <w:bookmarkEnd w:id="86"/>
-    <w:bookmarkStart w:id="87" w:name="ref-koljalg2017high"/>
-    <w:p>
-      <w:pPr>
-        <w:pStyle w:val="Bibliography"/>
-      </w:pPr>
-      <w:r>
-        <w:t xml:space="preserve">Kõljalg,S.</w:t>
-      </w:r>
-      <w:r>
-        <w:t xml:space="preserve"> </w:t>
-      </w:r>
-      <w:r>
-        <w:rPr>
-          <w:i/>
-        </w:rPr>
-        <w:t xml:space="preserve">et al.</w:t>
-      </w:r>
-      <w:r>
-        <w:t xml:space="preserve"> </w:t>
-      </w:r>
-      <w:r>
-        <w:t xml:space="preserve">(2017) High level bacterial contamination of secondary school students’ mobile phones.</w:t>
-      </w:r>
-      <w:r>
-        <w:t xml:space="preserve"> </w:t>
-      </w:r>
-      <w:r>
-        <w:rPr>
-          <w:i/>
-        </w:rPr>
-        <w:t xml:space="preserve">Germs</w:t>
-      </w:r>
-      <w:r>
-        <w:t xml:space="preserve">,</w:t>
-      </w:r>
-      <w:r>
-        <w:t xml:space="preserve"> </w:t>
-      </w:r>
-      <w:r>
-        <w:rPr>
-          <w:b/>
-        </w:rPr>
-        <w:t xml:space="preserve">7</w:t>
-      </w:r>
-      <w:r>
-        <w:t xml:space="preserve">, 73.</w:t>
-      </w:r>
-    </w:p>
-    <w:bookmarkEnd w:id="87"/>
-    <w:bookmarkStart w:id="88" w:name="ref-kuo"/>
-    <w:p>
-      <w:pPr>
-        <w:pStyle w:val="Bibliography"/>
-      </w:pPr>
-      <w:r>
-        <w:t xml:space="preserve">Kuo,S.-C. Acinetobacter species.</w:t>
-      </w:r>
-      <w:r>
-        <w:t xml:space="preserve"> </w:t>
-      </w:r>
-      <w:r>
-        <w:rPr>
-          <w:i/>
-        </w:rPr>
-        <w:t xml:space="preserve">Acinetobacter species - Infectious Disease and Antimicrobial Agents</w:t>
-      </w:r>
-      <w:r>
-        <w:t xml:space="preserve">.</w:t>
-      </w:r>
-    </w:p>
-    <w:bookmarkEnd w:id="88"/>
-    <w:bookmarkStart w:id="89" w:name="ref-10.1111/j.1574-6968.1998.tb12903.x"/>
-    <w:p>
-      <w:pPr>
-        <w:pStyle w:val="Bibliography"/>
-      </w:pPr>
-      <w:r>
-        <w:t xml:space="preserve">Lebaron,P.</w:t>
-      </w:r>
-      <w:r>
-        <w:t xml:space="preserve"> </w:t>
-      </w:r>
-      <w:r>
-        <w:rPr>
-          <w:i/>
-        </w:rPr>
-        <w:t xml:space="preserve">et al.</w:t>
-      </w:r>
-      <w:r>
-        <w:t xml:space="preserve"> </w:t>
-      </w:r>
-      <w:r>
-        <w:t xml:space="preserve">(1998) Phenotypic and genetic diversity within a colony morphotype.</w:t>
-      </w:r>
-      <w:r>
-        <w:t xml:space="preserve"> </w:t>
-      </w:r>
-      <w:r>
-        <w:rPr>
-          <w:i/>
-        </w:rPr>
-        <w:t xml:space="preserve">FEMS Microbiology Letters</w:t>
-      </w:r>
-      <w:r>
-        <w:t xml:space="preserve">,</w:t>
-      </w:r>
-      <w:r>
-        <w:t xml:space="preserve"> </w:t>
-      </w:r>
-      <w:r>
-        <w:rPr>
-          <w:b/>
-        </w:rPr>
-        <w:t xml:space="preserve">160</w:t>
-      </w:r>
-      <w:r>
-        <w:t xml:space="preserve">, 137–143.</w:t>
-      </w:r>
-    </w:p>
-    <w:bookmarkEnd w:id="89"/>
-    <w:bookmarkStart w:id="90" w:name="ref-lim2018complete"/>
-    <w:p>
-      <w:pPr>
-        <w:pStyle w:val="Bibliography"/>
-      </w:pPr>
-      <w:r>
-        <w:t xml:space="preserve">Lim,J.Y.</w:t>
-      </w:r>
-      <w:r>
-        <w:t xml:space="preserve"> </w:t>
-      </w:r>
-      <w:r>
-        <w:rPr>
-          <w:i/>
-        </w:rPr>
-        <w:t xml:space="preserve">et al.</w:t>
-      </w:r>
-      <w:r>
-        <w:t xml:space="preserve"> </w:t>
-      </w:r>
-      <w:r>
-        <w:t xml:space="preserve">(2018) Complete genome sequences of three moraxella osloensis strains isolated from human skin.</w:t>
-      </w:r>
-      <w:r>
-        <w:t xml:space="preserve"> </w:t>
-      </w:r>
-      <w:r>
-        <w:rPr>
-          <w:i/>
-        </w:rPr>
-        <w:t xml:space="preserve">Genome announcements</w:t>
-      </w:r>
-      <w:r>
-        <w:t xml:space="preserve">,</w:t>
-      </w:r>
-      <w:r>
-        <w:t xml:space="preserve"> </w:t>
-      </w:r>
-      <w:r>
-        <w:rPr>
-          <w:b/>
-        </w:rPr>
-        <w:t xml:space="preserve">6</w:t>
-      </w:r>
-      <w:r>
-        <w:t xml:space="preserve">.</w:t>
-      </w:r>
-    </w:p>
-    <w:bookmarkEnd w:id="90"/>
-    <w:bookmarkStart w:id="91" w:name="ref-meadow2014mobile"/>
-    <w:p>
-      <w:pPr>
-        <w:pStyle w:val="Bibliography"/>
-      </w:pPr>
-      <w:r>
-        <w:t xml:space="preserve">Meadow,J.F.</w:t>
-      </w:r>
-      <w:r>
-        <w:t xml:space="preserve"> </w:t>
-      </w:r>
-      <w:r>
-        <w:rPr>
-          <w:i/>
-        </w:rPr>
-        <w:t xml:space="preserve">et al.</w:t>
-      </w:r>
-      <w:r>
-        <w:t xml:space="preserve"> </w:t>
-      </w:r>
-      <w:r>
-        <w:t xml:space="preserve">(2014) Mobile phones carry the personal microbiome of their owners.</w:t>
-      </w:r>
-      <w:r>
-        <w:t xml:space="preserve"> </w:t>
-      </w:r>
-      <w:r>
-        <w:rPr>
-          <w:i/>
-        </w:rPr>
-        <w:t xml:space="preserve">PeerJ</w:t>
-      </w:r>
-      <w:r>
-        <w:t xml:space="preserve">,</w:t>
-      </w:r>
-      <w:r>
-        <w:t xml:space="preserve"> </w:t>
-      </w:r>
-      <w:r>
-        <w:rPr>
-          <w:b/>
-        </w:rPr>
-        <w:t xml:space="preserve">2</w:t>
-      </w:r>
-      <w:r>
-        <w:t xml:space="preserve">, e447.</w:t>
-      </w:r>
-    </w:p>
-    <w:bookmarkEnd w:id="91"/>
-    <w:bookmarkStart w:id="92" w:name="ref-nwankwo2014nosocomial"/>
-    <w:p>
-      <w:pPr>
-        <w:pStyle w:val="Bibliography"/>
-      </w:pPr>
-      <w:r>
-        <w:t xml:space="preserve">Nwankwo,E.</w:t>
-      </w:r>
-      <w:r>
-        <w:t xml:space="preserve"> </w:t>
-      </w:r>
-      <w:r>
-        <w:rPr>
-          <w:i/>
-        </w:rPr>
-        <w:t xml:space="preserve">et al.</w:t>
-      </w:r>
-      <w:r>
-        <w:t xml:space="preserve"> </w:t>
-      </w:r>
-      <w:r>
-        <w:t xml:space="preserve">(2014) Nosocomial pathogens associated with the mobile phones of healthcare workers in a hospital in anyigba, kogi state, nigeria.</w:t>
-      </w:r>
-      <w:r>
-        <w:t xml:space="preserve"> </w:t>
-      </w:r>
-      <w:r>
-        <w:rPr>
-          <w:i/>
-        </w:rPr>
-        <w:t xml:space="preserve">Journal of epidemiology and global health</w:t>
-      </w:r>
-      <w:r>
-        <w:t xml:space="preserve">,</w:t>
-      </w:r>
-      <w:r>
-        <w:t xml:space="preserve"> </w:t>
-      </w:r>
-      <w:r>
-        <w:rPr>
-          <w:b/>
-        </w:rPr>
-        <w:t xml:space="preserve">4</w:t>
-      </w:r>
-      <w:r>
-        <w:t xml:space="preserve">, 135–140.</w:t>
-      </w:r>
-    </w:p>
-    <w:bookmarkEnd w:id="92"/>
-    <w:bookmarkStart w:id="93" w:name="ref-ross2015microbial"/>
-    <w:p>
-      <w:pPr>
-        <w:pStyle w:val="Bibliography"/>
-      </w:pPr>
-      <w:r>
-        <w:t xml:space="preserve">Ross,A.A. and Neufeld,J.D. (2015) Microbial biogeography of a university campus.</w:t>
-      </w:r>
-      <w:r>
-        <w:t xml:space="preserve"> </w:t>
-      </w:r>
-      <w:r>
-        <w:rPr>
-          <w:i/>
-        </w:rPr>
-        <w:t xml:space="preserve">Microbiome</w:t>
-      </w:r>
-      <w:r>
-        <w:t xml:space="preserve">,</w:t>
-      </w:r>
-      <w:r>
-        <w:t xml:space="preserve"> </w:t>
-      </w:r>
-      <w:r>
-        <w:rPr>
-          <w:b/>
-        </w:rPr>
-        <w:t xml:space="preserve">3</w:t>
-      </w:r>
-      <w:r>
-        <w:t xml:space="preserve">, 66.</w:t>
-      </w:r>
-    </w:p>
-    <w:bookmarkEnd w:id="93"/>
-    <w:bookmarkStart w:id="94" w:name="ref-sadat2010bacterial"/>
-    <w:p>
-      <w:pPr>
-        <w:pStyle w:val="Bibliography"/>
-      </w:pPr>
-      <w:r>
-        <w:t xml:space="preserve">Sadat-Ali,M.</w:t>
-      </w:r>
-      <w:r>
-        <w:t xml:space="preserve"> </w:t>
-      </w:r>
-      <w:r>
-        <w:rPr>
-          <w:i/>
-        </w:rPr>
-        <w:t xml:space="preserve">et al.</w:t>
-      </w:r>
-      <w:r>
-        <w:t xml:space="preserve"> </w:t>
-      </w:r>
-      <w:r>
-        <w:t xml:space="preserve">(2010) Bacterial flora on cell phones of health care providers in a teaching institution.</w:t>
-      </w:r>
-      <w:r>
-        <w:t xml:space="preserve"> </w:t>
-      </w:r>
-      <w:r>
-        <w:rPr>
-          <w:i/>
-        </w:rPr>
-        <w:t xml:space="preserve">American journal of infection control</w:t>
-      </w:r>
-      <w:r>
-        <w:t xml:space="preserve">,</w:t>
-      </w:r>
-      <w:r>
-        <w:t xml:space="preserve"> </w:t>
-      </w:r>
-      <w:r>
-        <w:rPr>
-          <w:b/>
-        </w:rPr>
-        <w:t xml:space="preserve">38</w:t>
-      </w:r>
-      <w:r>
-        <w:t xml:space="preserve">, 404–405.</w:t>
-      </w:r>
-    </w:p>
-    <w:bookmarkEnd w:id="94"/>
-    <w:bookmarkStart w:id="95" w:name="ref-sepehri2009bacterial"/>
-    <w:p>
-      <w:pPr>
-        <w:pStyle w:val="Bibliography"/>
-      </w:pPr>
-      <w:r>
-        <w:t xml:space="preserve">Sepehri,G.</w:t>
-      </w:r>
-      <w:r>
-        <w:t xml:space="preserve"> </w:t>
-      </w:r>
-      <w:r>
-        <w:rPr>
-          <w:i/>
-        </w:rPr>
-        <w:t xml:space="preserve">et al.</w:t>
-      </w:r>
-      <w:r>
-        <w:t xml:space="preserve"> </w:t>
-      </w:r>
-      <w:r>
-        <w:t xml:space="preserve">(2009) Bacterial contamination and resistance to commonly used antimicrobials of healthcare workers’ mobile phones in teaching hospitals, kerman, iran.</w:t>
-      </w:r>
-      <w:r>
-        <w:t xml:space="preserve"> </w:t>
-      </w:r>
-      <w:r>
-        <w:rPr>
-          <w:i/>
-        </w:rPr>
-        <w:t xml:space="preserve">American Journal of Applied Sciences</w:t>
-      </w:r>
-      <w:r>
-        <w:t xml:space="preserve">,</w:t>
-      </w:r>
-      <w:r>
-        <w:t xml:space="preserve"> </w:t>
-      </w:r>
-      <w:r>
-        <w:rPr>
-          <w:b/>
-        </w:rPr>
-        <w:t xml:space="preserve">6</w:t>
-      </w:r>
-      <w:r>
-        <w:t xml:space="preserve">, 806.</w:t>
-      </w:r>
-    </w:p>
-    <w:bookmarkEnd w:id="95"/>
-    <w:bookmarkStart w:id="96" w:name="ref-suchard2006bali"/>
-    <w:p>
-      <w:pPr>
-        <w:pStyle w:val="Bibliography"/>
-      </w:pPr>
-      <w:r>
-        <w:t xml:space="preserve">Suchard,M.A. and Redelings,B.D. (2006) BAli-phy: Simultaneous bayesian inference of alignment and phylogeny.</w:t>
-      </w:r>
-      <w:r>
-        <w:t xml:space="preserve"> </w:t>
-      </w:r>
-      <w:r>
-        <w:rPr>
-          <w:i/>
-        </w:rPr>
-        <w:t xml:space="preserve">Bioinformatics</w:t>
-      </w:r>
-      <w:r>
-        <w:t xml:space="preserve">,</w:t>
-      </w:r>
-      <w:r>
-        <w:t xml:space="preserve"> </w:t>
-      </w:r>
-      <w:r>
-        <w:rPr>
-          <w:b/>
-        </w:rPr>
-        <w:t xml:space="preserve">22</w:t>
-      </w:r>
-      <w:r>
-        <w:t xml:space="preserve">, 2047–2048.</w:t>
-      </w:r>
-    </w:p>
-    <w:bookmarkEnd w:id="96"/>
-    <w:bookmarkStart w:id="97" w:name="ref-taher2019pathogenic"/>
-    <w:p>
-      <w:pPr>
-        <w:pStyle w:val="Bibliography"/>
-      </w:pPr>
-      <w:r>
-        <w:t xml:space="preserve">Taher,N.M. (2019) Pathogenic bacteria isolated from personal cell phones of health care staff in iraqi hospitals.</w:t>
-      </w:r>
-      <w:r>
-        <w:t xml:space="preserve"> </w:t>
-      </w:r>
-      <w:r>
-        <w:rPr>
-          <w:i/>
-        </w:rPr>
-        <w:t xml:space="preserve">J Pure Appl Microbiol</w:t>
-      </w:r>
-      <w:r>
-        <w:t xml:space="preserve">,</w:t>
-      </w:r>
-      <w:r>
-        <w:t xml:space="preserve"> </w:t>
-      </w:r>
-      <w:r>
-        <w:rPr>
-          <w:b/>
-        </w:rPr>
-        <w:t xml:space="preserve">13</w:t>
-      </w:r>
-      <w:r>
-        <w:t xml:space="preserve">, 1145–1150.</w:t>
-      </w:r>
-    </w:p>
-    <w:bookmarkEnd w:id="97"/>
-    <w:bookmarkStart w:id="98" w:name="ref-tajeddin2016role"/>
-    <w:p>
-      <w:pPr>
-        <w:pStyle w:val="Bibliography"/>
-      </w:pPr>
-      <w:r>
-        <w:t xml:space="preserve">Tajeddin,E.</w:t>
-      </w:r>
-      <w:r>
-        <w:t xml:space="preserve"> </w:t>
-      </w:r>
-      <w:r>
-        <w:rPr>
-          <w:i/>
-        </w:rPr>
-        <w:t xml:space="preserve">et al.</w:t>
-      </w:r>
-      <w:r>
-        <w:t xml:space="preserve"> </w:t>
-      </w:r>
-      <w:r>
-        <w:t xml:space="preserve">(2016) The role of the intensive care unit environment and health-care workers in the transmission of bacteria associated with hospital acquired infections.</w:t>
-      </w:r>
-      <w:r>
-        <w:t xml:space="preserve"> </w:t>
-      </w:r>
-      <w:r>
-        <w:rPr>
-          <w:i/>
-        </w:rPr>
-        <w:t xml:space="preserve">Journal of infection and public health</w:t>
-      </w:r>
-      <w:r>
-        <w:t xml:space="preserve">,</w:t>
-      </w:r>
-      <w:r>
-        <w:t xml:space="preserve"> </w:t>
-      </w:r>
-      <w:r>
-        <w:rPr>
-          <w:b/>
-        </w:rPr>
-        <w:t xml:space="preserve">9</w:t>
-      </w:r>
-      <w:r>
-        <w:t xml:space="preserve">, 13–23.</w:t>
-      </w:r>
-    </w:p>
-    <w:bookmarkEnd w:id="98"/>
-    <w:bookmarkStart w:id="99" w:name="ref-ulger2009we"/>
-    <w:p>
-      <w:pPr>
-        <w:pStyle w:val="Bibliography"/>
-      </w:pPr>
-      <w:r>
-        <w:t xml:space="preserve">Ulger,F.</w:t>
-      </w:r>
-      <w:r>
-        <w:t xml:space="preserve"> </w:t>
-      </w:r>
-      <w:r>
-        <w:rPr>
-          <w:i/>
-        </w:rPr>
-        <w:t xml:space="preserve">et al.</w:t>
-      </w:r>
-      <w:r>
-        <w:t xml:space="preserve"> </w:t>
-      </w:r>
-      <w:r>
-        <w:t xml:space="preserve">(2009) Are we aware how contaminated our mobile phones with nosocomial pathogens?</w:t>
-      </w:r>
-      <w:r>
-        <w:t xml:space="preserve"> </w:t>
-      </w:r>
-      <w:r>
-        <w:rPr>
-          <w:i/>
-        </w:rPr>
-        <w:t xml:space="preserve">Annals of clinical microbiology and antimicrobials</w:t>
-      </w:r>
-      <w:r>
-        <w:t xml:space="preserve">,</w:t>
-      </w:r>
-      <w:r>
-        <w:t xml:space="preserve"> </w:t>
-      </w:r>
-      <w:r>
-        <w:rPr>
-          <w:b/>
-        </w:rPr>
         <w:t xml:space="preserve">8</w:t>
       </w:r>
       <w:r>
         <w:t xml:space="preserve">, 7.</w:t>
       </w:r>
     </w:p>
-    <w:bookmarkEnd w:id="99"/>
-    <w:bookmarkEnd w:id="100"/>
+    <w:bookmarkEnd w:id="106"/>
+    <w:bookmarkEnd w:id="107"/>
     <w:sectPr/>
   </w:body>
 </w:document>

</xml_diff>

<commit_message>
Edit figures to fit R markdown specifications
</commit_message>
<xml_diff>
--- a/Bioinformatics_Report.docx
+++ b/Bioinformatics_Report.docx
@@ -6324,143 +6324,6 @@
         <w:t xml:space="preserve">Phylum Abundance</w:t>
       </w:r>
       <w:bookmarkEnd w:id="74"/>
-    </w:p>
-    <w:p>
-      <w:pPr>
-        <w:pStyle w:val="SourceCode"/>
-      </w:pPr>
-      <w:r>
-        <w:rPr>
-          <w:rStyle w:val="VerbatimChar"/>
-        </w:rPr>
-        <w:t xml:space="preserve">## # A tibble: 24 x 3</w:t>
-      </w:r>
-      <w:r>
-        <w:br w:type="textWrapping"/>
-      </w:r>
-      <w:r>
-        <w:rPr>
-          <w:rStyle w:val="VerbatimChar"/>
-        </w:rPr>
-        <w:t xml:space="preserve">## # Groups:   student_initials [2]</w:t>
-      </w:r>
-      <w:r>
-        <w:br w:type="textWrapping"/>
-      </w:r>
-      <w:r>
-        <w:rPr>
-          <w:rStyle w:val="VerbatimChar"/>
-        </w:rPr>
-        <w:t xml:space="preserve">##    student_initials Phylum                      sum_abundance</w:t>
-      </w:r>
-      <w:r>
-        <w:br w:type="textWrapping"/>
-      </w:r>
-      <w:r>
-        <w:rPr>
-          <w:rStyle w:val="VerbatimChar"/>
-        </w:rPr>
-        <w:t xml:space="preserve">##    &lt;chr&gt;            &lt;chr&gt;                               &lt;int&gt;</w:t>
-      </w:r>
-      <w:r>
-        <w:br w:type="textWrapping"/>
-      </w:r>
-      <w:r>
-        <w:rPr>
-          <w:rStyle w:val="VerbatimChar"/>
-        </w:rPr>
-        <w:t xml:space="preserve">##  1 AJ               Actinobacteria                      13216</w:t>
-      </w:r>
-      <w:r>
-        <w:br w:type="textWrapping"/>
-      </w:r>
-      <w:r>
-        <w:rPr>
-          <w:rStyle w:val="VerbatimChar"/>
-        </w:rPr>
-        <w:t xml:space="preserve">##  2 AJ               Bacteroidetes                        2216</w:t>
-      </w:r>
-      <w:r>
-        <w:br w:type="textWrapping"/>
-      </w:r>
-      <w:r>
-        <w:rPr>
-          <w:rStyle w:val="VerbatimChar"/>
-        </w:rPr>
-        <w:t xml:space="preserve">##  3 AJ               Candidatus_Saccharibacteria           114</w:t>
-      </w:r>
-      <w:r>
-        <w:br w:type="textWrapping"/>
-      </w:r>
-      <w:r>
-        <w:rPr>
-          <w:rStyle w:val="VerbatimChar"/>
-        </w:rPr>
-        <w:t xml:space="preserve">##  4 AJ               Cyanobacteria/Chloroplast            5122</w:t>
-      </w:r>
-      <w:r>
-        <w:br w:type="textWrapping"/>
-      </w:r>
-      <w:r>
-        <w:rPr>
-          <w:rStyle w:val="VerbatimChar"/>
-        </w:rPr>
-        <w:t xml:space="preserve">##  5 AJ               Deinococcus-Thermus                    24</w:t>
-      </w:r>
-      <w:r>
-        <w:br w:type="textWrapping"/>
-      </w:r>
-      <w:r>
-        <w:rPr>
-          <w:rStyle w:val="VerbatimChar"/>
-        </w:rPr>
-        <w:t xml:space="preserve">##  6 AJ               Firmicutes                          17739</w:t>
-      </w:r>
-      <w:r>
-        <w:br w:type="textWrapping"/>
-      </w:r>
-      <w:r>
-        <w:rPr>
-          <w:rStyle w:val="VerbatimChar"/>
-        </w:rPr>
-        <w:t xml:space="preserve">##  7 AJ               Fusobacteria                          757</w:t>
-      </w:r>
-      <w:r>
-        <w:br w:type="textWrapping"/>
-      </w:r>
-      <w:r>
-        <w:rPr>
-          <w:rStyle w:val="VerbatimChar"/>
-        </w:rPr>
-        <w:t xml:space="preserve">##  8 AJ               Planctomycetes                         70</w:t>
-      </w:r>
-      <w:r>
-        <w:br w:type="textWrapping"/>
-      </w:r>
-      <w:r>
-        <w:rPr>
-          <w:rStyle w:val="VerbatimChar"/>
-        </w:rPr>
-        <w:t xml:space="preserve">##  9 AJ               Proteobacteria                      22714</w:t>
-      </w:r>
-      <w:r>
-        <w:br w:type="textWrapping"/>
-      </w:r>
-      <w:r>
-        <w:rPr>
-          <w:rStyle w:val="VerbatimChar"/>
-        </w:rPr>
-        <w:t xml:space="preserve">## 10 AJ               Spirochaetes                           52</w:t>
-      </w:r>
-      <w:r>
-        <w:br w:type="textWrapping"/>
-      </w:r>
-      <w:r>
-        <w:rPr>
-          <w:rStyle w:val="VerbatimChar"/>
-        </w:rPr>
-        <w:t xml:space="preserve">## # … with 14 more rows</w:t>
-      </w:r>
     </w:p>
     <w:p>
       <w:pPr>

</xml_diff>

<commit_message>
Add more references to introduction and fix DADA methods
</commit_message>
<xml_diff>
--- a/Bioinformatics_Report.docx
+++ b/Bioinformatics_Report.docx
@@ -351,7 +351,49 @@
         <w:t xml:space="preserve">(2009)</w:t>
       </w:r>
       <w:r>
-        <w:t xml:space="preserve">. This further justifies that cell phones used in daily practice for health care works may be a source of nonsocial infections in hospitals. However, the risk of unsafe hospital practices are not isolated in only hospitals in Turkey but are seen across the globe. Currently, hospital-acquired infections (HAI) have become a huge concern in all the hospitals around the world due to the increased morbidity and mortality. About 5% and 10% of patients admitted to hospitals end up catching an HAI [sadat2010bacterial]. In the United States, the reported cost of HAI in 2002 was around 100,000 deaths and costs $20 billion yearly [sadat2010bacterial].</w:t>
+        <w:t xml:space="preserve">. This further justifies that cell phones used in daily practice for health care works may be a source of nonsocial infections in hospitals. However, the risk of unsafe hospital practices are not isolated in only hospitals in Turkey but are seen across the globe. Currently, hospital-acquired infections (HAI) have become a huge concern in all the hospitals around the world due to the increased morbidity and mortality. About 5% and 10% of patients admitted to hospitals end up catching an HAI</w:t>
+      </w:r>
+      <w:r>
+        <w:t xml:space="preserve"> </w:t>
+      </w:r>
+      <w:r>
+        <w:t xml:space="preserve">(Sadat-Ali</w:t>
+      </w:r>
+      <w:r>
+        <w:t xml:space="preserve"> </w:t>
+      </w:r>
+      <w:r>
+        <w:rPr>
+          <w:i/>
+        </w:rPr>
+        <w:t xml:space="preserve">et al.</w:t>
+      </w:r>
+      <w:r>
+        <w:t xml:space="preserve">, 2010)</w:t>
+      </w:r>
+      <w:r>
+        <w:t xml:space="preserve">. In the United States, the reported cost of HAI in 2002 was around 100,000 deaths and costs $20 billion yearly</w:t>
+      </w:r>
+      <w:r>
+        <w:t xml:space="preserve"> </w:t>
+      </w:r>
+      <w:r>
+        <w:t xml:space="preserve">(Sadat-Ali</w:t>
+      </w:r>
+      <w:r>
+        <w:t xml:space="preserve"> </w:t>
+      </w:r>
+      <w:r>
+        <w:rPr>
+          <w:i/>
+        </w:rPr>
+        <w:t xml:space="preserve">et al.</w:t>
+      </w:r>
+      <w:r>
+        <w:t xml:space="preserve">, 2010)</w:t>
+      </w:r>
+      <w:r>
+        <w:t xml:space="preserve">.</w:t>
       </w:r>
     </w:p>
     <w:p>
@@ -504,7 +546,49 @@
         <w:t xml:space="preserve">(2010)</w:t>
       </w:r>
       <w:r>
-        <w:t xml:space="preserve">. Similarly, in 2014, Gashaw et. al found that even a simple decontamination with 70% alcohol was effective in minimizing bacterial contamination on the mobile phones of health care workers [gashaw2014prevalence]. Both studies insist that appropriate infection prevention measures on mobile phones should be taken to minimize any potential risks due to such high rates of contamination [gashaw2014prevalence]. These studies are key in stressing the benefits of implementing cell-phone sanitizing protocols within hospitals. This also brings into question as to whether hospitals actually implement these vital protocols, despite its importance.</w:t>
+        <w:t xml:space="preserve">. Similarly, in 2014, Gashaw et. al found that even a simple decontamination with 70% alcohol was effective in minimizing bacterial contamination on the mobile phones of health care workers</w:t>
+      </w:r>
+      <w:r>
+        <w:t xml:space="preserve"> </w:t>
+      </w:r>
+      <w:r>
+        <w:t xml:space="preserve">(Gashaw</w:t>
+      </w:r>
+      <w:r>
+        <w:t xml:space="preserve"> </w:t>
+      </w:r>
+      <w:r>
+        <w:rPr>
+          <w:i/>
+        </w:rPr>
+        <w:t xml:space="preserve">et al.</w:t>
+      </w:r>
+      <w:r>
+        <w:t xml:space="preserve">, 2014)</w:t>
+      </w:r>
+      <w:r>
+        <w:t xml:space="preserve">. Both studies insist that appropriate infection prevention measures on mobile phones should be taken to minimize any potential risks due to such high rates of contamination</w:t>
+      </w:r>
+      <w:r>
+        <w:t xml:space="preserve"> </w:t>
+      </w:r>
+      <w:r>
+        <w:t xml:space="preserve">(Gashaw</w:t>
+      </w:r>
+      <w:r>
+        <w:t xml:space="preserve"> </w:t>
+      </w:r>
+      <w:r>
+        <w:rPr>
+          <w:i/>
+        </w:rPr>
+        <w:t xml:space="preserve">et al.</w:t>
+      </w:r>
+      <w:r>
+        <w:t xml:space="preserve">, 2014)</w:t>
+      </w:r>
+      <w:r>
+        <w:t xml:space="preserve">. These studies are key in stressing the benefits of implementing cell-phone sanitizing protocols within hospitals. This also brings into question as to whether hospitals actually implement these vital protocols, despite its importance.</w:t>
       </w:r>
     </w:p>
     <w:p>
@@ -603,7 +687,58 @@
         <w:t xml:space="preserve"> </w:t>
       </w:r>
       <w:r>
-        <w:t xml:space="preserve">strain. Interestingly, all three of the sequenced bacteria were as equally harmful as the other, regardless of whether the student was in nursing or not. The difference in my two results indicates that while cell phones of nursing students are more sanitary in number of bacterial growth, their cell phones still had the potential to carry dangerous and infectious diseases. This emphasizes the need for even more phone regulation when entering a hospital site to avoid any possible contamination when in the presence of sick patients.</w:t>
+        <w:t xml:space="preserve">strain. Interestingly, all three of the sequenced bacteria were as equally harmful as the other, regardless of whether the student was in nursing or not. In contrast with my Culture data, I was able to re-sequence all my samples and compare them with my results from my Sanger data. I found that 2B tested for either an uncultured</w:t>
+      </w:r>
+      <w:r>
+        <w:t xml:space="preserve"> </w:t>
+      </w:r>
+      <w:r>
+        <w:rPr>
+          <w:i/>
+        </w:rPr>
+        <w:t xml:space="preserve">bacterium</w:t>
+      </w:r>
+      <w:r>
+        <w:t xml:space="preserve"> </w:t>
+      </w:r>
+      <w:r>
+        <w:t xml:space="preserve">or</w:t>
+      </w:r>
+      <w:r>
+        <w:t xml:space="preserve"> </w:t>
+      </w:r>
+      <w:r>
+        <w:rPr>
+          <w:i/>
+        </w:rPr>
+        <w:t xml:space="preserve">Streptococcus penumoniae</w:t>
+      </w:r>
+      <w:r>
+        <w:t xml:space="preserve">, 3B for</w:t>
+      </w:r>
+      <w:r>
+        <w:t xml:space="preserve"> </w:t>
+      </w:r>
+      <w:r>
+        <w:rPr>
+          <w:i/>
+        </w:rPr>
+        <w:t xml:space="preserve">Corynebacterium accolens</w:t>
+      </w:r>
+      <w:r>
+        <w:t xml:space="preserve">, and 3A for</w:t>
+      </w:r>
+      <w:r>
+        <w:t xml:space="preserve"> </w:t>
+      </w:r>
+      <w:r>
+        <w:rPr>
+          <w:i/>
+        </w:rPr>
+        <w:t xml:space="preserve">Petrocodon jingxiensis</w:t>
+      </w:r>
+      <w:r>
+        <w:t xml:space="preserve">. Despite these changes, I also found these bacterial species found between my two groups were still just as infectious. They were also just as infectious as the species identified in my culture data. From my DADA results, I re-confirmed the results from my culture data as my culture free data also showed a higher diversity in Regular Student phones in comparison to the Nursing students. The difference in my two groups indicates that while cell phones of nursing students are more sanitary in number of bacterial growth and colony, their cell phones still had the potential to carry dangerous and infectious diseases. This emphasizes the need for even more phone regulation when entering a hospital site to avoid any possible contamination when in the presence of sick patients.</w:t>
       </w:r>
     </w:p>
     <w:p>
@@ -1090,18 +1225,78 @@
         <w:t xml:space="preserve">, 2014)</w:t>
       </w:r>
       <w:r>
-        <w:t xml:space="preserve">. Trimmomatic chopped off the first and last 5 nucleotides of each sequence and looked at everyone 8 nucleotides to see if they matched a quality level above 25. Any sequence that did not hae a minimum length of 140 was disregarded. After proper editing, my fastq files were converted into fasta files for better encoding of the BLAST results. BLAST was run on the terminal for all Illumina sequences and summarized via the cut function [madden2013blast].</w:t>
+        <w:t xml:space="preserve">. Trimmomatic chopped off the first and last 5 nucleotides of each sequence and looked at everyone 8 nucleotides to see if they matched a quality level above 25. Any sequence that did not have a minimum length of 140 was disregarded. After proper editing, my fastq files were converted into fasta files for better encoding of the BLAST results. BLAST was run on the terminal for all Illumina sequences and summarized via the cut function</w:t>
+      </w:r>
+      <w:r>
+        <w:t xml:space="preserve"> </w:t>
+      </w:r>
+      <w:r>
+        <w:t xml:space="preserve">(Madden, 2013)</w:t>
+      </w:r>
+      <w:r>
+        <w:t xml:space="preserve">.</w:t>
+      </w:r>
+    </w:p>
+    <w:p>
+      <w:pPr>
+        <w:pStyle w:val="Heading2"/>
+      </w:pPr>
+      <w:bookmarkStart w:id="41" w:name="dada2-and-phyloseq"/>
+      <w:r>
+        <w:t xml:space="preserve">DADA2 and Phyloseq</w:t>
+      </w:r>
+      <w:bookmarkEnd w:id="41"/>
+    </w:p>
+    <w:p>
+      <w:pPr>
+        <w:pStyle w:val="FirstParagraph"/>
+      </w:pPr>
+      <w:r>
+        <w:t xml:space="preserve">For analysis of my Illumina results, I used DADA2</w:t>
+      </w:r>
+      <w:r>
+        <w:t xml:space="preserve"> </w:t>
+      </w:r>
+      <w:r>
+        <w:t xml:space="preserve">(Callahan</w:t>
+      </w:r>
+      <w:r>
+        <w:t xml:space="preserve"> </w:t>
+      </w:r>
+      <w:r>
+        <w:rPr>
+          <w:i/>
+        </w:rPr>
+        <w:t xml:space="preserve">et al.</w:t>
+      </w:r>
+      <w:r>
+        <w:t xml:space="preserve">, 2016)</w:t>
+      </w:r>
+      <w:r>
+        <w:t xml:space="preserve"> </w:t>
+      </w:r>
+      <w:r>
+        <w:t xml:space="preserve">and phyloseq</w:t>
+      </w:r>
+      <w:r>
+        <w:t xml:space="preserve"> </w:t>
+      </w:r>
+      <w:r>
+        <w:t xml:space="preserve">(McMurdie and Holmes, 2013)</w:t>
+      </w:r>
+      <w:r>
+        <w:t xml:space="preserve">. From my Illumina-sequenced paired-end fastq files, DADA2 created a sequence variant (SV) table to record the number of times each ribosomal sequence variant (SV) was observed in each sample. Within this table, each of my samples were assigned different taxonomy which were then imported into the phyloseq R package for the analysis. Using Phyloseq, I created various tables and groups for an easier visualization of my different phyla, groups, taxa, etc.</w:t>
       </w:r>
     </w:p>
     <w:p>
       <w:pPr>
         <w:pStyle w:val="Heading1"/>
       </w:pPr>
-      <w:bookmarkStart w:id="41" w:name="results"/>
+      <w:bookmarkStart w:id="42" w:name="results"/>
       <w:r>
         <w:t xml:space="preserve">Results</w:t>
       </w:r>
-      <w:bookmarkEnd w:id="41"/>
+      <w:bookmarkEnd w:id="42"/>
     </w:p>
     <w:p>
       <w:pPr>
@@ -1115,57 +1310,57 @@
       <w:pPr>
         <w:pStyle w:val="Heading2"/>
       </w:pPr>
-      <w:bookmarkStart w:id="42" w:name="qubit-data-and-gel-electrophoresis"/>
+      <w:bookmarkStart w:id="43" w:name="qubit-data-and-gel-electrophoresis"/>
       <w:r>
         <w:t xml:space="preserve">Qubit Data and Gel Electrophoresis</w:t>
       </w:r>
-      <w:bookmarkEnd w:id="42"/>
+      <w:bookmarkEnd w:id="43"/>
     </w:p>
     <w:p>
       <w:pPr>
         <w:pStyle w:val="FirstParagraph"/>
       </w:pPr>
       <w:r>
-        <w:t xml:space="preserve">I had collected Qubit data from all my samples to ensure DNA content (Table 1). This provided a more accurate measurement of how much DNA was successfully extracted in my samples. All my samples were confirmed with a high Qubit value (~3-30 ng/ml), thus indicating a good amount of DNA was present in my samples to be confident in preparation for PCR (Table 1). Following Touchdown PCR of my Culture samples, gel electrophoresis was done to analyze DNA molecular size and compare it alongside other samples. Each gel ran on 2 percent Agarose gel with SYBR Safe Dye added to it and ran overnight alongside a ladder (Ez load 1 kb Molecular Ruler) for comparison (Figure 1). My final gel electrophoresis for my Culture Data showcased strong bands are seen in samples 1A, 2B, and 3B. 2A and 3A were described as light bands but are still prominently shown. However, 1b and the control failed to run at all, producing no bands (Figure 1). I also ran gel electrophoresis to confrim my Culture Free samples and found that this gel was different in comparison to the Culture Data (Figure 1) as these bands appeared much lower within the gel (Figure 2). Bands for 1a, 2a, 1b, and the control all appeared very faintly in comparison to 2b and 3b which were much more distinct white bands. The sample, 3a, appeared most lightly on the gel in comparison to the other run bands. These gel images show how the DNA within the samples were separated based on size and charge. This was also done to help indicate whether our PCR protocol would work by confirming that the samples had contained DNA which resulted in this formed bands (Figure 2).</w:t>
+        <w:t xml:space="preserve">I had collected Qubit data from all my samples to ensure DNA content (Table 1). This provided a more accurate measurement of how much DNA was successfully extracted in my samples. All my samples were confirmed with a high Qubit value (~3-30 ng/ml), thus indicating a good amount of DNA was present in my samples to be confident in preparation for PCR (Table 1). Following Touchdown PCR of my Culture samples, gel electrophoresis was done to analyze DNA molecular size and compare it alongside other samples. Each gel ran on 2 percent Agarose gel with SYBR Safe Dye added to it and ran overnight alongside a ladder (Ez load 1 kb Molecular Ruler) for comparison (Figure 1). My final gel electrophoresis for my Culture Data showcased strong bands are seen in samples 1A, 2B, and 3B. 2A and 3A were described as light bands but are still prominently shown. However, 1b and the control failed to run at all, producing no bands (Figure 1). I also ran gel electrophoresis to confirm my Culture Free samples and found that this gel was different in comparison to the Culture Data (Figure 1) as these bands appeared much lower within the gel (Figure 2). Bands for 1a, 2a, 1b, and the control all appeared very faintly in comparison to 2b and 3b which were much more distinct white bands. The sample, 3a, appeared most lightly on the gel in comparison to the other run bands. These gel images show how the DNA within the samples were separated based on size and charge. This was also done to help indicate whether our PCR protocol would work by confirming that the samples had contained DNA which resulted in this formed bands (Figure 2).</w:t>
       </w:r>
     </w:p>
     <w:p>
       <w:pPr>
         <w:pStyle w:val="Heading2"/>
       </w:pPr>
-      <w:bookmarkStart w:id="43" w:name="culture-data"/>
+      <w:bookmarkStart w:id="44" w:name="culture-data"/>
       <w:r>
         <w:t xml:space="preserve">Culture Data</w:t>
       </w:r>
-      <w:bookmarkEnd w:id="43"/>
+      <w:bookmarkEnd w:id="44"/>
     </w:p>
     <w:p>
       <w:pPr>
         <w:pStyle w:val="FirstParagraph"/>
       </w:pPr>
       <w:r>
-        <w:t xml:space="preserve">After ensuring that my samples had run to completion, I also wanted to quantify my culture data for any statistically significant results between my two sample groups by using my previously collected data for counting colony abundances and morphotypes. This data was taken after analyzing my Petri TSA plate samples, using the sample dilutions with the most amount of data. From this collected data, I used a box plot to see the average and any outliers within my data (Figure 3, 4). I also used a statistical test in order to determine how statistically significant my results were to make a confident conclusion as to how to interpret my data. My boxplots from my culture data show that the number of colonies between the two groups (Group A - Nursing, Group B - Regular) were statistically different (p = 0.0365, Figure 3). Also seen in the number of morphotypes, their was also a statistically significant that suggests evidence of rejecting the null hypothesis due to p = 0.05 (Figure 4). This data confirms that there the higher number of colonies and different morphotypes within Group B (regular college students) in comparison to Group A (nursing students) is statistically significant.</w:t>
+        <w:t xml:space="preserve">After ensuring that my samples had run to completion, I also wanted to quantify my culture data for any statistically significant results between my two sample groups by using my previously collected data for counting colony abundances and morphotypes. This data was taken after analyzing my Petri TSA plate samples, using the sample dilutions with the most amount of data. From this collected data, I used a box plot to see the average and any outliers within my data (Figure 3, 4). I also used a statistical test in order to determine how statistically significant my results were to make a confident conclusion as to how to interpret my data. My box plots from my culture data show that the number of colonies between the two groups (Group A - Nursing, Group B - Regular) were statistically different (p = 0.0365, Figure 3). Also seen in the number of morphotypes, their was also a statistically significant that suggests evidence of rejecting the null hypothesis due to p = 0.05 (Figure 4). This data confirms that there the higher number of colonies and different morphotypes within Group B (regular college students) in comparison to Group A (nursing students) is statistically significant.</w:t>
       </w:r>
     </w:p>
     <w:p>
       <w:pPr>
         <w:pStyle w:val="Heading2"/>
       </w:pPr>
-      <w:bookmarkStart w:id="44" w:name="sequencing"/>
+      <w:bookmarkStart w:id="45" w:name="sequencing"/>
       <w:r>
         <w:t xml:space="preserve">Sequencing</w:t>
       </w:r>
-      <w:bookmarkEnd w:id="44"/>
+      <w:bookmarkEnd w:id="45"/>
     </w:p>
     <w:p>
       <w:pPr>
         <w:pStyle w:val="Heading3"/>
       </w:pPr>
-      <w:bookmarkStart w:id="45" w:name="sanger-sequencing"/>
+      <w:bookmarkStart w:id="46" w:name="sanger-sequencing"/>
       <w:r>
         <w:t xml:space="preserve">Sanger Sequencing</w:t>
       </w:r>
-      <w:bookmarkEnd w:id="45"/>
+      <w:bookmarkEnd w:id="46"/>
     </w:p>
     <w:p>
       <w:pPr>
@@ -1265,11 +1460,11 @@
       <w:pPr>
         <w:pStyle w:val="Heading2"/>
       </w:pPr>
-      <w:bookmarkStart w:id="46" w:name="illumina-sequences"/>
+      <w:bookmarkStart w:id="47" w:name="illumina-sequences"/>
       <w:r>
         <w:t xml:space="preserve">Illumina Sequences</w:t>
       </w:r>
-      <w:bookmarkEnd w:id="46"/>
+      <w:bookmarkEnd w:id="47"/>
     </w:p>
     <w:p>
       <w:pPr>
@@ -1338,7 +1533,7 @@
         <w:pStyle w:val="BodyText"/>
       </w:pPr>
       <w:r>
-        <w:t xml:space="preserve">All Illumina Sequences for the samples successfully ran and were able to be processed for BLAST sequencing. The result of this BLAST showed 10 different bacteria types for each of my Illumina sequences. As each of the samples equally had same amount of sequences for each taxa of bacteria for each set of 10, trends were analyzed between each sample (Table 6). However, a lot of my samples had tested for uncultered</w:t>
+        <w:t xml:space="preserve">All Illumina Sequences for the samples successfully ran and were able to be processed for BLAST sequencing. The result of this BLAST showed 10 different bacteria types for each of my Illumina sequences. As each of the samples equally had same amount of sequences for each taxa of bacteria for each set of 10, trends were analyzed between each sample (Table 6). However, a lot of my samples had tested for uncultured</w:t>
       </w:r>
       <w:r>
         <w:t xml:space="preserve"> </w:t>
@@ -1466,23 +1661,122 @@
     </w:p>
     <w:p>
       <w:pPr>
+        <w:pStyle w:val="Heading2"/>
+      </w:pPr>
+      <w:bookmarkStart w:id="48" w:name="abundance-and-diversity"/>
+      <w:r>
+        <w:t xml:space="preserve">Abundance and Diversity</w:t>
+      </w:r>
+      <w:bookmarkEnd w:id="48"/>
+    </w:p>
+    <w:p>
+      <w:pPr>
+        <w:pStyle w:val="FirstParagraph"/>
+      </w:pPr>
+      <w:r>
+        <w:t xml:space="preserve">I wanted to confirm the different phyla within my sample groups. I found that (Figure 7). I also wanted to compare the sum abundance of the phyla between the sample groups and found that</w:t>
+      </w:r>
+      <w:r>
+        <w:t xml:space="preserve"> </w:t>
+      </w:r>
+      <w:r>
+        <w:rPr>
+          <w:i/>
+        </w:rPr>
+        <w:t xml:space="preserve">Actinobacteria</w:t>
+      </w:r>
+      <w:r>
+        <w:t xml:space="preserve"> </w:t>
+      </w:r>
+      <w:r>
+        <w:t xml:space="preserve">and</w:t>
+      </w:r>
+      <w:r>
+        <w:t xml:space="preserve"> </w:t>
+      </w:r>
+      <w:r>
+        <w:rPr>
+          <w:i/>
+        </w:rPr>
+        <w:t xml:space="preserve">Proteobacteria</w:t>
+      </w:r>
+      <w:r>
+        <w:t xml:space="preserve"> </w:t>
+      </w:r>
+      <w:r>
+        <w:t xml:space="preserve">were the most common among all sample groups (~25,000). Next was the amount of</w:t>
+      </w:r>
+      <w:r>
+        <w:t xml:space="preserve"> </w:t>
+      </w:r>
+      <w:r>
+        <w:rPr>
+          <w:i/>
+        </w:rPr>
+        <w:t xml:space="preserve">Firmicutes</w:t>
+      </w:r>
+      <w:r>
+        <w:t xml:space="preserve"> </w:t>
+      </w:r>
+      <w:r>
+        <w:t xml:space="preserve">which was around ~18000 and actinobacteria which was around ~20,000 (Figure 7). In order to compare the sum abundance between just my two sample groups, I found that Nursing students contained a higher sum abundance value across all phyla in comparison to the Regular Students (Figure 8). I also used the mean abundance for reference, in comparison to sum abundance, to show any variance and outliers (Figure 9). From the mean abundance, I reconfirmed that Regular students had a greater mean abundance across all found ohyla (Figre 10). To confirm this diversity measure, I also looked at Alpha Diversity Measure of my samples in comparison to Simpson and Shannon’s indexes (Figure 11). From this data set, I found that Nursing students had less of diversity measure in comparison to its Simpson control due to the added outlying data (Figure 11) (Nursing was around ~0.9). I also wanted to look at my similarity index and found that it is mostly the all negative control (~0.4) (Figure 11). From Shannon’s similarity index, the Group type for the BLAST command with Regular students having the most amound of diversity index and Simpson having the highest</w:t>
+      </w:r>
+    </w:p>
+    <w:p>
+      <w:pPr>
+        <w:pStyle w:val="Heading2"/>
+      </w:pPr>
+      <w:bookmarkStart w:id="49" w:name="any-error"/>
+      <w:r>
+        <w:t xml:space="preserve">Any Error</w:t>
+      </w:r>
+      <w:bookmarkEnd w:id="49"/>
+    </w:p>
+    <w:p>
+      <w:pPr>
+        <w:pStyle w:val="FirstParagraph"/>
+      </w:pPr>
+      <w:r>
+        <w:t xml:space="preserve">A bar graph was created to identify which strands from my samples did not run successfully (Figure 12). Runs that were not satisfactory, like %GC, were disregarded. I found that # my sample 3b tamed me from popping off</w:t>
+      </w:r>
+      <w:r>
+        <w:t xml:space="preserve"> </w:t>
+      </w:r>
+      <w:r>
+        <w:t xml:space="preserve">“</w:t>
+      </w:r>
+      <w:r>
+        <w:t xml:space="preserve">Non-Available</w:t>
+      </w:r>
+      <w:r>
+        <w:t xml:space="preserve">”</w:t>
+      </w:r>
+      <w:r>
+        <w:t xml:space="preserve"> </w:t>
+      </w:r>
+      <w:r>
+        <w:t xml:space="preserve">I</w:t>
+      </w:r>
+    </w:p>
+    <w:p>
+      <w:pPr>
         <w:pStyle w:val="Heading1"/>
       </w:pPr>
-      <w:bookmarkStart w:id="47" w:name="discussion"/>
+      <w:bookmarkStart w:id="50" w:name="discussion"/>
       <w:r>
         <w:t xml:space="preserve">Discussion</w:t>
       </w:r>
-      <w:bookmarkEnd w:id="47"/>
+      <w:bookmarkEnd w:id="50"/>
     </w:p>
     <w:p>
       <w:pPr>
         <w:pStyle w:val="Heading2"/>
       </w:pPr>
-      <w:bookmarkStart w:id="48" w:name="summary"/>
+      <w:bookmarkStart w:id="51" w:name="summary"/>
       <w:r>
         <w:t xml:space="preserve">Summary</w:t>
       </w:r>
-      <w:bookmarkEnd w:id="48"/>
+      <w:bookmarkEnd w:id="51"/>
     </w:p>
     <w:p>
       <w:pPr>
@@ -1802,11 +2096,11 @@
       <w:pPr>
         <w:pStyle w:val="Heading2"/>
       </w:pPr>
-      <w:bookmarkStart w:id="49" w:name="interpretation-of-sanger-sequencing-and-taxa"/>
+      <w:bookmarkStart w:id="52" w:name="interpretation-of-sanger-sequencing-and-taxa"/>
       <w:r>
         <w:t xml:space="preserve">Interpretation of Sanger Sequencing and Taxa</w:t>
       </w:r>
-      <w:bookmarkEnd w:id="49"/>
+      <w:bookmarkEnd w:id="52"/>
     </w:p>
     <w:p>
       <w:pPr>
@@ -2195,11 +2489,11 @@
       <w:pPr>
         <w:pStyle w:val="Heading2"/>
       </w:pPr>
-      <w:bookmarkStart w:id="50" w:name="interpretation-of-illumina-sequencing-and-taxa"/>
+      <w:bookmarkStart w:id="53" w:name="interpretation-of-illumina-sequencing-and-taxa"/>
       <w:r>
         <w:t xml:space="preserve">Interpretation of Illumina Sequencing and Taxa</w:t>
       </w:r>
-      <w:bookmarkEnd w:id="50"/>
+      <w:bookmarkEnd w:id="53"/>
     </w:p>
     <w:p>
       <w:pPr>
@@ -2405,11 +2699,115 @@
       <w:pPr>
         <w:pStyle w:val="Heading2"/>
       </w:pPr>
-      <w:bookmarkStart w:id="51" w:name="error-analysis"/>
+      <w:bookmarkStart w:id="54" w:name="diversity-and-abundance"/>
+      <w:r>
+        <w:t xml:space="preserve">Diversity and Abundance</w:t>
+      </w:r>
+      <w:bookmarkEnd w:id="54"/>
+    </w:p>
+    <w:p>
+      <w:pPr>
+        <w:pStyle w:val="FirstParagraph"/>
+      </w:pPr>
+      <w:r>
+        <w:t xml:space="preserve">To confirm my previous studies on diversity and abundance, I created a phyloseq object in order to compare and create figures using my melted phyloseq sample data. I wanted to analyze the different phylum wtihin all of my sample groups. I found that a majority of all my samples had tested for the phyla:</w:t>
+      </w:r>
+      <w:r>
+        <w:t xml:space="preserve"> </w:t>
+      </w:r>
+      <w:r>
+        <w:rPr>
+          <w:i/>
+        </w:rPr>
+        <w:t xml:space="preserve">Actinobacteria, Firmicutes,</w:t>
+      </w:r>
+      <w:r>
+        <w:t xml:space="preserve"> </w:t>
+      </w:r>
+      <w:r>
+        <w:t xml:space="preserve">and</w:t>
+      </w:r>
+      <w:r>
+        <w:t xml:space="preserve"> </w:t>
+      </w:r>
+      <w:r>
+        <w:rPr>
+          <w:i/>
+        </w:rPr>
+        <w:t xml:space="preserve">Proteobacteria</w:t>
+      </w:r>
+      <w:r>
+        <w:t xml:space="preserve"> </w:t>
+      </w:r>
+      <w:r>
+        <w:t xml:space="preserve">(Figure 7). This data set was important to be able visualize the data that will be filtered out further, with Regular Students showcasing the most amount of abundance. It also gave us a better idea as to what types of bacteria were present. These three phyla that were present within the entire data set are all equally infectious (Figure 7). This data set also confirmed my BLAST results from Illumina that</w:t>
+      </w:r>
+      <w:r>
+        <w:t xml:space="preserve"> </w:t>
+      </w:r>
+      <w:r>
+        <w:rPr>
+          <w:i/>
+        </w:rPr>
+        <w:t xml:space="preserve">Actinobacteria</w:t>
+      </w:r>
+      <w:r>
+        <w:t xml:space="preserve"> </w:t>
+      </w:r>
+      <w:r>
+        <w:t xml:space="preserve">is heavily present in all samples. This shows that neither Nursing Students and Regular Students have a more/ more likely to get infectious disease. Instead, it was important to focus on the fact that Regular Students were more likely to get bacteria based on the fact that they sanitize less.</w:t>
+      </w:r>
+    </w:p>
+    <w:p>
+      <w:pPr>
+        <w:pStyle w:val="BodyText"/>
+      </w:pPr>
+      <w:r>
+        <w:t xml:space="preserve">I created both a sum and mean abundance plot to compare the two sample groups together (Nursing vs Regular Students) with any variance or outliers. I found out that this abundance had indicated that Regular Students had a larger mean/ range of its data set, while the sum indicated that there was more abundance within Nursing Students (Figure 9, 10). However, as previously stated, my negative controls were always unreliable due to the use of</w:t>
+      </w:r>
+      <w:r>
+        <w:t xml:space="preserve"> </w:t>
+      </w:r>
+      <w:r>
+        <w:rPr>
+          <w:i/>
+        </w:rPr>
+        <w:t xml:space="preserve">E. coli</w:t>
+      </w:r>
+      <w:r>
+        <w:t xml:space="preserve"> </w:t>
+      </w:r>
+      <w:r>
+        <w:t xml:space="preserve">as a model. Thus, I wanted to look solely at my specific, collected samples. I used both a sum and a mean abundance as a mean gives a better indicator for the data as it also includes any variance. Most of my data within Figure 11 showcase that Regular Students tend to have a more diverse, both statistically/ numerically, amount of bacteria growining within their cell phone screens. Using a Shannon test, I found the diversity index of Regular Student’s to be the highest as the outlier has an Alpha Diversity Measure of around 4.0 (Figure 11). In contrast, I used a Simpson test to look at diveristy and also found that Regular students had a higher outlier Alpha Diversity Measure of ~0.98 (Figure 11). This data confirms the idea that Regular Students contain a higher, more diverse amount of different bacteria within their cell phone screens.</w:t>
+      </w:r>
+    </w:p>
+    <w:p>
+      <w:pPr>
+        <w:pStyle w:val="Heading2"/>
+      </w:pPr>
+      <w:bookmarkStart w:id="55" w:name="the-next-steps"/>
+      <w:r>
+        <w:t xml:space="preserve">The Next Steps</w:t>
+      </w:r>
+      <w:bookmarkEnd w:id="55"/>
+    </w:p>
+    <w:p>
+      <w:pPr>
+        <w:pStyle w:val="FirstParagraph"/>
+      </w:pPr>
+      <w:r>
+        <w:t xml:space="preserve">My final results indicate that the enforcement of phone-sanitizing protocols within hospitals or other health-related facilities is necessary to avoid future contaminations of HAIs. My study can encourage hospitals to take the necessary approach of either strictly enforcing a sanitization protocol or banning cell phones from the hospital floor in general. Either way, cell phones, moreover cell phone screens, have been proven to be a good place for dangerous bacteria to manifest on and should be kept away from patients who could be easily susceptible to these bacteria. Carrying forward, I would like to confirm my results by looking at the cell phones of patient’s family members who frequent hospitals just as much as health care professionals, but also are not obligated to clean their phones. I hope that from these studies, both health care professionals and regular people will understand how harmful a common cell phone can be to a patient fighting for their life.</w:t>
+      </w:r>
+    </w:p>
+    <w:p>
+      <w:pPr>
+        <w:pStyle w:val="Heading2"/>
+      </w:pPr>
+      <w:bookmarkStart w:id="56" w:name="error-analysis"/>
       <w:r>
         <w:t xml:space="preserve">Error Analysis</w:t>
       </w:r>
-      <w:bookmarkEnd w:id="51"/>
+      <w:bookmarkEnd w:id="56"/>
     </w:p>
     <w:p>
       <w:pPr>
@@ -2424,13 +2822,16 @@
         <w:pStyle w:val="BodyText"/>
       </w:pPr>
       <w:r>
-        <w:t xml:space="preserve">Key data points that may have resulted in a lack of successful sequencing could be due to experimental error. During PCR Protocol, my master mix had actually run out before the 19 ul could be delivered to each sample. Instead, I had decided to modify the procedure and use 17 ul. Thus, there could be an indication that there was not enough template for the sequence to amplify. My data also showed a lot of compression among sequences indicating DNA fragments of different sizes with the same electrophoretic mobility (</w:t>
-      </w:r>
-      <w:r>
-        <w:t xml:space="preserve">Dillon</w:t>
-      </w:r>
-      <w:r>
-        <w:t xml:space="preserve">). This phenomenon is thought to be caused by regions of secondary structure within the template DNA which could be due to PCR not having high enough temperature for denaturing. Also notable, my gel electrophoresis already indicated a failure in 1B (Figure 1), which coincides with the idea that my sequences failed to run. There were also issues with editing my sequences as a lot of them were judgment calls. This could have caused change base pairs that were manipulated to better fit one bacteria more as opposed to another. This could also have skewed the placement of my phylogenetic tree.</w:t>
+        <w:t xml:space="preserve">Key data points that may have resulted in a lack of successful sequencing could be due to experimental error. During PCR Protocol, my master mix had actually run out before the 19 ul could be delivered to each sample. Instead, I had decided to modify the procedure and use 17 ul. Thus, there could be an indication that there was not enough template for the sequence to amplify. My data also showed a lot of compression among sequences indicating DNA fragments of different sizes with the same electrophoretic mobility</w:t>
+      </w:r>
+      <w:r>
+        <w:t xml:space="preserve"> </w:t>
+      </w:r>
+      <w:r>
+        <w:t xml:space="preserve">(Dillon)</w:t>
+      </w:r>
+      <w:r>
+        <w:t xml:space="preserve">. This phenomenon is thought to be caused by regions of secondary structure within the template DNA which could be due to PCR not having high enough temperature for denaturing. Also notable, my gel electrophoresis already indicated a failure in 1B (Figure 1), which coincides with the idea that my sequences failed to run. There were also issues with editing my sequences as a lot of them were judgment calls. This could have caused change base pairs that were manipulated to better fit one bacteria more as opposed to another. This could also have skewed the placement of my phylogenetic tree.</w:t>
       </w:r>
     </w:p>
     <w:p>
@@ -2446,28 +2847,28 @@
         <w:pStyle w:val="BodyText"/>
       </w:pPr>
       <w:r>
-        <w:t xml:space="preserve">Any other error in data from my Culture Free samples would be due to machine error. This can be attributed to any errors within command line (such as improper git pushes and cloning) or simple program errors from R Markdown or any other terminal commands. Other issues can be due to poor server connection when attempting to access the Tule sever within the University of San Francisco Network.</w:t>
+        <w:t xml:space="preserve">Any other error in data from my Culture Free samples would be due to machine error. This can be attributed to any errors within command line (such as improper git pushes and cloning) or simple program errors from R Markdown or any other terminal commands. I had noted in that within different samples, some phyla were never identified (Figure 12). This can confirm the possibility of contamination within my part or a problem with the way my phyloseq object or R markdown decided on assigning different phyla. Other issues can be due to poor server connection when attempting to access the Tule sever within the University of San Francisco Network.</w:t>
       </w:r>
     </w:p>
     <w:p>
       <w:pPr>
         <w:pStyle w:val="Heading1"/>
       </w:pPr>
-      <w:bookmarkStart w:id="52" w:name="tables-and-figures"/>
+      <w:bookmarkStart w:id="57" w:name="tables-and-figures"/>
       <w:r>
         <w:t xml:space="preserve">Tables and Figures</w:t>
       </w:r>
-      <w:bookmarkEnd w:id="52"/>
+      <w:bookmarkEnd w:id="57"/>
     </w:p>
     <w:p>
       <w:pPr>
         <w:pStyle w:val="Heading2"/>
       </w:pPr>
-      <w:bookmarkStart w:id="53" w:name="table-of-quibit-data"/>
+      <w:bookmarkStart w:id="58" w:name="table-of-quibit-data"/>
       <w:r>
         <w:t xml:space="preserve">Table of Quibit Data</w:t>
       </w:r>
-      <w:bookmarkEnd w:id="53"/>
+      <w:bookmarkEnd w:id="58"/>
     </w:p>
     <w:tbl>
       <w:tblPr>
@@ -3272,21 +3673,21 @@
       <w:pPr>
         <w:pStyle w:val="Heading2"/>
       </w:pPr>
-      <w:bookmarkStart w:id="54" w:name="gel-electrophoresis-image"/>
+      <w:bookmarkStart w:id="59" w:name="gel-electrophoresis-image"/>
       <w:r>
         <w:t xml:space="preserve">Gel Electrophoresis Image</w:t>
       </w:r>
-      <w:bookmarkEnd w:id="54"/>
+      <w:bookmarkEnd w:id="59"/>
     </w:p>
     <w:p>
       <w:pPr>
         <w:pStyle w:val="Heading3"/>
       </w:pPr>
-      <w:bookmarkStart w:id="55" w:name="image-for-culture-data"/>
+      <w:bookmarkStart w:id="60" w:name="image-for-culture-data"/>
       <w:r>
         <w:t xml:space="preserve">Image for Culture Data</w:t>
       </w:r>
-      <w:bookmarkEnd w:id="55"/>
+      <w:bookmarkEnd w:id="60"/>
     </w:p>
     <w:p>
       <w:pPr>
@@ -3308,7 +3709,7 @@
                     </pic:cNvPicPr>
                   </pic:nvPicPr>
                   <pic:blipFill>
-                    <a:blip r:embed="rId56"/>
+                    <a:blip r:embed="rId61"/>
                     <a:stretch>
                       <a:fillRect/>
                     </a:stretch>
@@ -3364,11 +3765,11 @@
       <w:pPr>
         <w:pStyle w:val="Heading3"/>
       </w:pPr>
-      <w:bookmarkStart w:id="57" w:name="image-for-culture-free-data"/>
+      <w:bookmarkStart w:id="62" w:name="image-for-culture-free-data"/>
       <w:r>
         <w:t xml:space="preserve">Image for Culture Free Data</w:t>
       </w:r>
-      <w:bookmarkEnd w:id="57"/>
+      <w:bookmarkEnd w:id="62"/>
     </w:p>
     <w:p>
       <w:pPr>
@@ -3390,7 +3791,7 @@
                     </pic:cNvPicPr>
                   </pic:nvPicPr>
                   <pic:blipFill>
-                    <a:blip r:embed="rId58"/>
+                    <a:blip r:embed="rId63"/>
                     <a:stretch>
                       <a:fillRect/>
                     </a:stretch>
@@ -3446,21 +3847,21 @@
       <w:pPr>
         <w:pStyle w:val="Heading2"/>
       </w:pPr>
-      <w:bookmarkStart w:id="59" w:name="culture-data-1"/>
+      <w:bookmarkStart w:id="64" w:name="culture-data-1"/>
       <w:r>
         <w:t xml:space="preserve">Culture Data</w:t>
       </w:r>
-      <w:bookmarkEnd w:id="59"/>
+      <w:bookmarkEnd w:id="64"/>
     </w:p>
     <w:p>
       <w:pPr>
         <w:pStyle w:val="Heading3"/>
       </w:pPr>
-      <w:bookmarkStart w:id="60" w:name="culture-data-colony-100x-box-plot"/>
+      <w:bookmarkStart w:id="65" w:name="culture-data-colony-100x-box-plot"/>
       <w:r>
         <w:t xml:space="preserve">Culture Data Colony 100x Box Plot</w:t>
       </w:r>
-      <w:bookmarkEnd w:id="60"/>
+      <w:bookmarkEnd w:id="65"/>
     </w:p>
     <w:p>
       <w:pPr>
@@ -3482,7 +3883,7 @@
                     </pic:cNvPicPr>
                   </pic:nvPicPr>
                   <pic:blipFill>
-                    <a:blip r:embed="rId61"/>
+                    <a:blip r:embed="rId66"/>
                     <a:stretch>
                       <a:fillRect/>
                     </a:stretch>
@@ -3715,7 +4116,7 @@
                     </pic:cNvPicPr>
                   </pic:nvPicPr>
                   <pic:blipFill>
-                    <a:blip r:embed="rId62"/>
+                    <a:blip r:embed="rId67"/>
                     <a:stretch>
                       <a:fillRect/>
                     </a:stretch>
@@ -3890,21 +4291,21 @@
       <w:pPr>
         <w:pStyle w:val="Heading2"/>
       </w:pPr>
-      <w:bookmarkStart w:id="63" w:name="sequencing-1"/>
+      <w:bookmarkStart w:id="68" w:name="sequencing-1"/>
       <w:r>
         <w:t xml:space="preserve">Sequencing</w:t>
       </w:r>
-      <w:bookmarkEnd w:id="63"/>
+      <w:bookmarkEnd w:id="68"/>
     </w:p>
     <w:p>
       <w:pPr>
         <w:pStyle w:val="Heading2"/>
       </w:pPr>
-      <w:bookmarkStart w:id="64" w:name="table-for-each-of-my-sequences"/>
+      <w:bookmarkStart w:id="69" w:name="table-for-each-of-my-sequences"/>
       <w:r>
         <w:t xml:space="preserve">Table for each of my sequences</w:t>
       </w:r>
-      <w:bookmarkEnd w:id="64"/>
+      <w:bookmarkEnd w:id="69"/>
     </w:p>
     <w:tbl>
       <w:tblPr>
@@ -4457,11 +4858,11 @@
       <w:pPr>
         <w:pStyle w:val="Heading2"/>
       </w:pPr>
-      <w:bookmarkStart w:id="65" w:name="table-for-each-of-my-successful-sanger-sequences-after-blast"/>
+      <w:bookmarkStart w:id="70" w:name="table-for-each-of-my-successful-sanger-sequences-after-blast"/>
       <w:r>
         <w:t xml:space="preserve">Table for each of my successful Sanger Sequences after BLAST</w:t>
       </w:r>
-      <w:bookmarkEnd w:id="65"/>
+      <w:bookmarkEnd w:id="70"/>
     </w:p>
     <w:tbl>
       <w:tblPr>
@@ -4986,21 +5387,21 @@
       <w:pPr>
         <w:pStyle w:val="Heading2"/>
       </w:pPr>
-      <w:bookmarkStart w:id="66" w:name="phylogenies"/>
+      <w:bookmarkStart w:id="71" w:name="phylogenies"/>
       <w:r>
         <w:t xml:space="preserve">Phylogenies</w:t>
       </w:r>
-      <w:bookmarkEnd w:id="66"/>
+      <w:bookmarkEnd w:id="71"/>
     </w:p>
     <w:p>
       <w:pPr>
         <w:pStyle w:val="Heading3"/>
       </w:pPr>
-      <w:bookmarkStart w:id="67" w:name="phyml-phylogenetic-tree"/>
+      <w:bookmarkStart w:id="72" w:name="phyml-phylogenetic-tree"/>
       <w:r>
         <w:t xml:space="preserve">PhyML Phylogenetic Tree</w:t>
       </w:r>
-      <w:bookmarkEnd w:id="67"/>
+      <w:bookmarkEnd w:id="72"/>
     </w:p>
     <w:p>
       <w:pPr>
@@ -5022,7 +5423,7 @@
                     </pic:cNvPicPr>
                   </pic:nvPicPr>
                   <pic:blipFill>
-                    <a:blip r:embed="rId68"/>
+                    <a:blip r:embed="rId73"/>
                     <a:stretch>
                       <a:fillRect/>
                     </a:stretch>
@@ -5093,11 +5494,11 @@
       <w:pPr>
         <w:pStyle w:val="Heading3"/>
       </w:pPr>
-      <w:bookmarkStart w:id="69" w:name="mr.bayes-phylogenetic-tree"/>
+      <w:bookmarkStart w:id="74" w:name="mr.bayes-phylogenetic-tree"/>
       <w:r>
         <w:t xml:space="preserve">Mr. Bayes Phylogenetic tree</w:t>
       </w:r>
-      <w:bookmarkEnd w:id="69"/>
+      <w:bookmarkEnd w:id="74"/>
     </w:p>
     <w:p>
       <w:pPr>
@@ -5119,7 +5520,7 @@
                     </pic:cNvPicPr>
                   </pic:nvPicPr>
                   <pic:blipFill>
-                    <a:blip r:embed="rId70"/>
+                    <a:blip r:embed="rId75"/>
                     <a:stretch>
                       <a:fillRect/>
                     </a:stretch>
@@ -5190,11 +5591,11 @@
       <w:pPr>
         <w:pStyle w:val="Heading2"/>
       </w:pPr>
-      <w:bookmarkStart w:id="71" w:name="fastqc-report"/>
+      <w:bookmarkStart w:id="76" w:name="fastqc-report"/>
       <w:r>
         <w:t xml:space="preserve">FastQC Report</w:t>
       </w:r>
-      <w:bookmarkEnd w:id="71"/>
+      <w:bookmarkEnd w:id="76"/>
     </w:p>
     <w:tbl>
       <w:tblPr>
@@ -5574,11 +5975,11 @@
       <w:pPr>
         <w:pStyle w:val="Heading2"/>
       </w:pPr>
-      <w:bookmarkStart w:id="72" w:name="trimmmomatic-data"/>
+      <w:bookmarkStart w:id="77" w:name="trimmmomatic-data"/>
       <w:r>
         <w:t xml:space="preserve">Trimmmomatic Data</w:t>
       </w:r>
-      <w:bookmarkEnd w:id="72"/>
+      <w:bookmarkEnd w:id="77"/>
     </w:p>
     <w:tbl>
       <w:tblPr>
@@ -5958,11 +6359,11 @@
       <w:pPr>
         <w:pStyle w:val="Heading2"/>
       </w:pPr>
-      <w:bookmarkStart w:id="73" w:name="command-line-blast-analysis"/>
+      <w:bookmarkStart w:id="78" w:name="command-line-blast-analysis"/>
       <w:r>
         <w:t xml:space="preserve">Command-line BLAST Analysis</w:t>
       </w:r>
-      <w:bookmarkEnd w:id="73"/>
+      <w:bookmarkEnd w:id="78"/>
     </w:p>
     <w:tbl>
       <w:tblPr>
@@ -6319,11 +6720,11 @@
       <w:pPr>
         <w:pStyle w:val="Heading2"/>
       </w:pPr>
-      <w:bookmarkStart w:id="74" w:name="phylum-abundance"/>
+      <w:bookmarkStart w:id="79" w:name="phylum-abundance"/>
       <w:r>
         <w:t xml:space="preserve">Phylum Abundance</w:t>
       </w:r>
-      <w:bookmarkEnd w:id="74"/>
+      <w:bookmarkEnd w:id="79"/>
     </w:p>
     <w:p>
       <w:pPr>
@@ -6345,7 +6746,7 @@
                     </pic:cNvPicPr>
                   </pic:nvPicPr>
                   <pic:blipFill>
-                    <a:blip r:embed="rId75"/>
+                    <a:blip r:embed="rId80"/>
                     <a:stretch>
                       <a:fillRect/>
                     </a:stretch>
@@ -6386,18 +6787,18 @@
         <w:t xml:space="preserve"> </w:t>
       </w:r>
       <w:r>
-        <w:t xml:space="preserve">Plot bar comparing the abundance of different phyla within the samples of Nursing Students and Regular Students. Positive and negative contorls are also present for comparison.</w:t>
+        <w:t xml:space="preserve">Plot bar comparing the abundance of different phyla within the samples of Nursing Students and Regular Students. Both positive and negative controls are also present for comparison.</w:t>
       </w:r>
     </w:p>
     <w:p>
       <w:pPr>
         <w:pStyle w:val="Heading3"/>
       </w:pPr>
-      <w:bookmarkStart w:id="76" w:name="sum-abundance-of-phyla"/>
+      <w:bookmarkStart w:id="81" w:name="sum-abundance-of-phyla"/>
       <w:r>
         <w:t xml:space="preserve">Sum Abundance of Phyla</w:t>
       </w:r>
-      <w:bookmarkEnd w:id="76"/>
+      <w:bookmarkEnd w:id="81"/>
     </w:p>
     <w:p>
       <w:pPr>
@@ -6419,7 +6820,7 @@
                     </pic:cNvPicPr>
                   </pic:nvPicPr>
                   <pic:blipFill>
-                    <a:blip r:embed="rId77"/>
+                    <a:blip r:embed="rId82"/>
                     <a:stretch>
                       <a:fillRect/>
                     </a:stretch>
@@ -6454,13 +6855,15 @@
         <w:rPr>
           <w:b/>
         </w:rPr>
-        <w:t xml:space="preserve">Figure 9:</w:t>
-      </w:r>
-      <w:r>
-        <w:t xml:space="preserve"> </w:t>
-      </w:r>
-      <w:r>
-        <w:t xml:space="preserve">Plot bar showing the sum Abundance of the different phyla between all Sample Groups: Nursing Students versus Regular students. This also includes all Negative controls.</w:t>
+        <w:t xml:space="preserve">Figure 8:</w:t>
+      </w:r>
+    </w:p>
+    <w:p>
+      <w:pPr>
+        <w:pStyle w:val="BodyText"/>
+      </w:pPr>
+      <w:r>
+        <w:t xml:space="preserve">Plot bar showing the SUM abundance of the different phyla between all Sample Groups: Nursing Students versus Regular students. This also includes both Negative and Positive controls.</w:t>
       </w:r>
     </w:p>
     <w:p>
@@ -6478,216 +6881,6 @@
                 <pic:pic>
                   <pic:nvPicPr>
                     <pic:cNvPr descr="Bioinformatics_Report_files/figure-docx/sum-abundance-sample-groups-1.png" id="0" name="Picture"/>
-                    <pic:cNvPicPr>
-                      <a:picLocks noChangeArrowheads="1" noChangeAspect="1"/>
-                    </pic:cNvPicPr>
-                  </pic:nvPicPr>
-                  <pic:blipFill>
-                    <a:blip r:embed="rId78"/>
-                    <a:stretch>
-                      <a:fillRect/>
-                    </a:stretch>
-                  </pic:blipFill>
-                  <pic:spPr bwMode="auto">
-                    <a:xfrm>
-                      <a:off x="0" y="0"/>
-                      <a:ext cx="5334000" cy="4267200"/>
-                    </a:xfrm>
-                    <a:prstGeom prst="rect">
-                      <a:avLst/>
-                    </a:prstGeom>
-                    <a:noFill/>
-                    <a:ln w="9525">
-                      <a:noFill/>
-                      <a:headEnd/>
-                      <a:tailEnd/>
-                    </a:ln>
-                  </pic:spPr>
-                </pic:pic>
-              </a:graphicData>
-            </a:graphic>
-          </wp:inline>
-        </w:drawing>
-      </w:r>
-      <w:r>
-        <w:t xml:space="preserve"> </w:t>
-      </w:r>
-      <w:r>
-        <w:rPr>
-          <w:b/>
-        </w:rPr>
-        <w:t xml:space="preserve">Figure 10:</w:t>
-      </w:r>
-      <w:r>
-        <w:t xml:space="preserve"> </w:t>
-      </w:r>
-      <w:r>
-        <w:t xml:space="preserve">Bar plot showing the difference between the sum abundance of phyla in Samples groups: Nursing Student versus Regular Student. This does not include any negative control samples.</w:t>
-      </w:r>
-    </w:p>
-    <w:p>
-      <w:pPr>
-        <w:pStyle w:val="BodyText"/>
-      </w:pPr>
-      <w:r>
-        <w:drawing>
-          <wp:inline>
-            <wp:extent cx="5334000" cy="4267200"/>
-            <wp:effectExtent b="0" l="0" r="0" t="0"/>
-            <wp:docPr descr="" title="" id="1" name="Picture"/>
-            <a:graphic>
-              <a:graphicData uri="http://schemas.openxmlformats.org/drawingml/2006/picture">
-                <pic:pic>
-                  <pic:nvPicPr>
-                    <pic:cNvPr descr="Bioinformatics_Report_files/figure-docx/mean-abudance-1.png" id="0" name="Picture"/>
-                    <pic:cNvPicPr>
-                      <a:picLocks noChangeArrowheads="1" noChangeAspect="1"/>
-                    </pic:cNvPicPr>
-                  </pic:nvPicPr>
-                  <pic:blipFill>
-                    <a:blip r:embed="rId79"/>
-                    <a:stretch>
-                      <a:fillRect/>
-                    </a:stretch>
-                  </pic:blipFill>
-                  <pic:spPr bwMode="auto">
-                    <a:xfrm>
-                      <a:off x="0" y="0"/>
-                      <a:ext cx="5334000" cy="4267200"/>
-                    </a:xfrm>
-                    <a:prstGeom prst="rect">
-                      <a:avLst/>
-                    </a:prstGeom>
-                    <a:noFill/>
-                    <a:ln w="9525">
-                      <a:noFill/>
-                      <a:headEnd/>
-                      <a:tailEnd/>
-                    </a:ln>
-                  </pic:spPr>
-                </pic:pic>
-              </a:graphicData>
-            </a:graphic>
-          </wp:inline>
-        </w:drawing>
-      </w:r>
-    </w:p>
-    <w:p>
-      <w:pPr>
-        <w:pStyle w:val="BodyText"/>
-      </w:pPr>
-      <w:r>
-        <w:rPr>
-          <w:b/>
-        </w:rPr>
-        <w:t xml:space="preserve">Figure 11:</w:t>
-      </w:r>
-      <w:r>
-        <w:t xml:space="preserve"> </w:t>
-      </w:r>
-      <w:r>
-        <w:t xml:space="preserve">Bar plot showing the difference between the mean abundance of Phyla in Samples groups: Nursing Student versus Regular Student.</w:t>
-      </w:r>
-    </w:p>
-    <w:p>
-      <w:pPr>
-        <w:pStyle w:val="Heading2"/>
-      </w:pPr>
-      <w:bookmarkStart w:id="80" w:name="diversity-measurement"/>
-      <w:r>
-        <w:t xml:space="preserve">Diversity Measurement</w:t>
-      </w:r>
-      <w:bookmarkEnd w:id="80"/>
-    </w:p>
-    <w:p>
-      <w:pPr>
-        <w:pStyle w:val="FirstParagraph"/>
-      </w:pPr>
-      <w:r>
-        <w:drawing>
-          <wp:inline>
-            <wp:extent cx="5334000" cy="4267200"/>
-            <wp:effectExtent b="0" l="0" r="0" t="0"/>
-            <wp:docPr descr="" title="" id="1" name="Picture"/>
-            <a:graphic>
-              <a:graphicData uri="http://schemas.openxmlformats.org/drawingml/2006/picture">
-                <pic:pic>
-                  <pic:nvPicPr>
-                    <pic:cNvPr descr="Bioinformatics_Report_files/figure-docx/alpha-diversity-1.png" id="0" name="Picture"/>
-                    <pic:cNvPicPr>
-                      <a:picLocks noChangeArrowheads="1" noChangeAspect="1"/>
-                    </pic:cNvPicPr>
-                  </pic:nvPicPr>
-                  <pic:blipFill>
-                    <a:blip r:embed="rId81"/>
-                    <a:stretch>
-                      <a:fillRect/>
-                    </a:stretch>
-                  </pic:blipFill>
-                  <pic:spPr bwMode="auto">
-                    <a:xfrm>
-                      <a:off x="0" y="0"/>
-                      <a:ext cx="5334000" cy="4267200"/>
-                    </a:xfrm>
-                    <a:prstGeom prst="rect">
-                      <a:avLst/>
-                    </a:prstGeom>
-                    <a:noFill/>
-                    <a:ln w="9525">
-                      <a:noFill/>
-                      <a:headEnd/>
-                      <a:tailEnd/>
-                    </a:ln>
-                  </pic:spPr>
-                </pic:pic>
-              </a:graphicData>
-            </a:graphic>
-          </wp:inline>
-        </w:drawing>
-      </w:r>
-    </w:p>
-    <w:p>
-      <w:pPr>
-        <w:pStyle w:val="BodyText"/>
-      </w:pPr>
-      <w:r>
-        <w:rPr>
-          <w:b/>
-        </w:rPr>
-        <w:t xml:space="preserve">Figure 12:</w:t>
-      </w:r>
-      <w:r>
-        <w:t xml:space="preserve"> </w:t>
-      </w:r>
-      <w:r>
-        <w:t xml:space="preserve">Boxplot showing the Alpha Diversity Measure within types of samples using Shannon’s and Simpson’s indexes. Simpson is a similarity index while Shannon is a diversity index.</w:t>
-      </w:r>
-    </w:p>
-    <w:p>
-      <w:pPr>
-        <w:pStyle w:val="Heading2"/>
-      </w:pPr>
-      <w:bookmarkStart w:id="82" w:name="errors"/>
-      <w:r>
-        <w:t xml:space="preserve">Errors</w:t>
-      </w:r>
-      <w:bookmarkEnd w:id="82"/>
-    </w:p>
-    <w:p>
-      <w:pPr>
-        <w:pStyle w:val="FirstParagraph"/>
-      </w:pPr>
-      <w:r>
-        <w:drawing>
-          <wp:inline>
-            <wp:extent cx="5334000" cy="4267200"/>
-            <wp:effectExtent b="0" l="0" r="0" t="0"/>
-            <wp:docPr descr="" title="" id="1" name="Picture"/>
-            <a:graphic>
-              <a:graphicData uri="http://schemas.openxmlformats.org/drawingml/2006/picture">
-                <pic:pic>
-                  <pic:nvPicPr>
-                    <pic:cNvPr descr="Bioinformatics_Report_files/figure-docx/non-availble-1.png" id="0" name="Picture"/>
                     <pic:cNvPicPr>
                       <a:picLocks noChangeArrowheads="1" noChangeAspect="1"/>
                     </pic:cNvPicPr>
@@ -6719,14 +6912,228 @@
           </wp:inline>
         </w:drawing>
       </w:r>
-      <w:r>
-        <w:t xml:space="preserve"> </w:t>
-      </w:r>
+    </w:p>
+    <w:p>
+      <w:pPr>
+        <w:pStyle w:val="BodyText"/>
+      </w:pPr>
       <w:r>
         <w:rPr>
           <w:b/>
         </w:rPr>
-        <w:t xml:space="preserve">Figure 13:</w:t>
+        <w:t xml:space="preserve">Figure 9:</w:t>
+      </w:r>
+      <w:r>
+        <w:t xml:space="preserve"> </w:t>
+      </w:r>
+      <w:r>
+        <w:t xml:space="preserve">Bar plot showing the difference between the sum abundance of phyla within solely sample groups: Nursing Student (red) versus Regular Student (blue). This does not include any Positive or Negative control samples. Phyla is listed below on the x axis and sum abundance is soon as the y-value.</w:t>
+      </w:r>
+    </w:p>
+    <w:p>
+      <w:pPr>
+        <w:pStyle w:val="BodyText"/>
+      </w:pPr>
+      <w:r>
+        <w:drawing>
+          <wp:inline>
+            <wp:extent cx="5334000" cy="4267200"/>
+            <wp:effectExtent b="0" l="0" r="0" t="0"/>
+            <wp:docPr descr="" title="" id="1" name="Picture"/>
+            <a:graphic>
+              <a:graphicData uri="http://schemas.openxmlformats.org/drawingml/2006/picture">
+                <pic:pic>
+                  <pic:nvPicPr>
+                    <pic:cNvPr descr="Bioinformatics_Report_files/figure-docx/mean-abudance-1.png" id="0" name="Picture"/>
+                    <pic:cNvPicPr>
+                      <a:picLocks noChangeArrowheads="1" noChangeAspect="1"/>
+                    </pic:cNvPicPr>
+                  </pic:nvPicPr>
+                  <pic:blipFill>
+                    <a:blip r:embed="rId84"/>
+                    <a:stretch>
+                      <a:fillRect/>
+                    </a:stretch>
+                  </pic:blipFill>
+                  <pic:spPr bwMode="auto">
+                    <a:xfrm>
+                      <a:off x="0" y="0"/>
+                      <a:ext cx="5334000" cy="4267200"/>
+                    </a:xfrm>
+                    <a:prstGeom prst="rect">
+                      <a:avLst/>
+                    </a:prstGeom>
+                    <a:noFill/>
+                    <a:ln w="9525">
+                      <a:noFill/>
+                      <a:headEnd/>
+                      <a:tailEnd/>
+                    </a:ln>
+                  </pic:spPr>
+                </pic:pic>
+              </a:graphicData>
+            </a:graphic>
+          </wp:inline>
+        </w:drawing>
+      </w:r>
+    </w:p>
+    <w:p>
+      <w:pPr>
+        <w:pStyle w:val="BodyText"/>
+      </w:pPr>
+      <w:r>
+        <w:rPr>
+          <w:b/>
+        </w:rPr>
+        <w:t xml:space="preserve">Figure 10:</w:t>
+      </w:r>
+      <w:r>
+        <w:t xml:space="preserve"> </w:t>
+      </w:r>
+      <w:r>
+        <w:t xml:space="preserve">Bar plot showing the difference between the mean abundance of phyla within samples groups. The two groups are: Nursing Student (red) versus Regular Student (blue). This allows for a general idea of the range for the mean abundance.</w:t>
+      </w:r>
+    </w:p>
+    <w:p>
+      <w:pPr>
+        <w:pStyle w:val="Heading2"/>
+      </w:pPr>
+      <w:bookmarkStart w:id="85" w:name="diversity-measurement"/>
+      <w:r>
+        <w:t xml:space="preserve">Diversity Measurement</w:t>
+      </w:r>
+      <w:bookmarkEnd w:id="85"/>
+    </w:p>
+    <w:p>
+      <w:pPr>
+        <w:pStyle w:val="FirstParagraph"/>
+      </w:pPr>
+      <w:r>
+        <w:drawing>
+          <wp:inline>
+            <wp:extent cx="5334000" cy="4267200"/>
+            <wp:effectExtent b="0" l="0" r="0" t="0"/>
+            <wp:docPr descr="" title="" id="1" name="Picture"/>
+            <a:graphic>
+              <a:graphicData uri="http://schemas.openxmlformats.org/drawingml/2006/picture">
+                <pic:pic>
+                  <pic:nvPicPr>
+                    <pic:cNvPr descr="Bioinformatics_Report_files/figure-docx/alpha-diversity-1.png" id="0" name="Picture"/>
+                    <pic:cNvPicPr>
+                      <a:picLocks noChangeArrowheads="1" noChangeAspect="1"/>
+                    </pic:cNvPicPr>
+                  </pic:nvPicPr>
+                  <pic:blipFill>
+                    <a:blip r:embed="rId86"/>
+                    <a:stretch>
+                      <a:fillRect/>
+                    </a:stretch>
+                  </pic:blipFill>
+                  <pic:spPr bwMode="auto">
+                    <a:xfrm>
+                      <a:off x="0" y="0"/>
+                      <a:ext cx="5334000" cy="4267200"/>
+                    </a:xfrm>
+                    <a:prstGeom prst="rect">
+                      <a:avLst/>
+                    </a:prstGeom>
+                    <a:noFill/>
+                    <a:ln w="9525">
+                      <a:noFill/>
+                      <a:headEnd/>
+                      <a:tailEnd/>
+                    </a:ln>
+                  </pic:spPr>
+                </pic:pic>
+              </a:graphicData>
+            </a:graphic>
+          </wp:inline>
+        </w:drawing>
+      </w:r>
+    </w:p>
+    <w:p>
+      <w:pPr>
+        <w:pStyle w:val="BodyText"/>
+      </w:pPr>
+      <w:r>
+        <w:rPr>
+          <w:b/>
+        </w:rPr>
+        <w:t xml:space="preserve">Figure 11:</w:t>
+      </w:r>
+      <w:r>
+        <w:t xml:space="preserve"> </w:t>
+      </w:r>
+      <w:r>
+        <w:t xml:space="preserve">Boxplot showing the Alpha Diversity Measure within types of samples. This uses both a Shannon’s and Simpson’s index to quantify phyloseq object. Simpson is a similarity index while Shannon is a diversity index in contrast.</w:t>
+      </w:r>
+    </w:p>
+    <w:p>
+      <w:pPr>
+        <w:pStyle w:val="Heading2"/>
+      </w:pPr>
+      <w:bookmarkStart w:id="87" w:name="errors"/>
+      <w:r>
+        <w:t xml:space="preserve">Errors</w:t>
+      </w:r>
+      <w:bookmarkEnd w:id="87"/>
+    </w:p>
+    <w:p>
+      <w:pPr>
+        <w:pStyle w:val="FirstParagraph"/>
+      </w:pPr>
+      <w:r>
+        <w:drawing>
+          <wp:inline>
+            <wp:extent cx="5334000" cy="4267200"/>
+            <wp:effectExtent b="0" l="0" r="0" t="0"/>
+            <wp:docPr descr="" title="" id="1" name="Picture"/>
+            <a:graphic>
+              <a:graphicData uri="http://schemas.openxmlformats.org/drawingml/2006/picture">
+                <pic:pic>
+                  <pic:nvPicPr>
+                    <pic:cNvPr descr="Bioinformatics_Report_files/figure-docx/non-availble-1.png" id="0" name="Picture"/>
+                    <pic:cNvPicPr>
+                      <a:picLocks noChangeArrowheads="1" noChangeAspect="1"/>
+                    </pic:cNvPicPr>
+                  </pic:nvPicPr>
+                  <pic:blipFill>
+                    <a:blip r:embed="rId88"/>
+                    <a:stretch>
+                      <a:fillRect/>
+                    </a:stretch>
+                  </pic:blipFill>
+                  <pic:spPr bwMode="auto">
+                    <a:xfrm>
+                      <a:off x="0" y="0"/>
+                      <a:ext cx="5334000" cy="4267200"/>
+                    </a:xfrm>
+                    <a:prstGeom prst="rect">
+                      <a:avLst/>
+                    </a:prstGeom>
+                    <a:noFill/>
+                    <a:ln w="9525">
+                      <a:noFill/>
+                      <a:headEnd/>
+                      <a:tailEnd/>
+                    </a:ln>
+                  </pic:spPr>
+                </pic:pic>
+              </a:graphicData>
+            </a:graphic>
+          </wp:inline>
+        </w:drawing>
+      </w:r>
+    </w:p>
+    <w:p>
+      <w:pPr>
+        <w:pStyle w:val="BodyText"/>
+      </w:pPr>
+      <w:r>
+        <w:rPr>
+          <w:b/>
+        </w:rPr>
+        <w:t xml:space="preserve">Figure 12:</w:t>
       </w:r>
       <w:r>
         <w:t xml:space="preserve"> </w:t>
@@ -6750,21 +7157,21 @@
         <w:t xml:space="preserve"> </w:t>
       </w:r>
       <w:r>
-        <w:t xml:space="preserve">phyla type.</w:t>
+        <w:t xml:space="preserve">phyla type. These samples are either considered a fail or a machine error.</w:t>
       </w:r>
     </w:p>
     <w:p>
       <w:pPr>
         <w:pStyle w:val="Heading1"/>
       </w:pPr>
-      <w:bookmarkStart w:id="84" w:name="sources-cited"/>
+      <w:bookmarkStart w:id="89" w:name="sources-cited"/>
       <w:r>
         <w:t xml:space="preserve">Sources Cited</w:t>
       </w:r>
-      <w:bookmarkEnd w:id="84"/>
-    </w:p>
-    <w:bookmarkStart w:id="107" w:name="refs"/>
-    <w:bookmarkStart w:id="85" w:name="ref-amplicon201316s"/>
+      <w:bookmarkEnd w:id="89"/>
+    </w:p>
+    <w:bookmarkStart w:id="116" w:name="refs"/>
+    <w:bookmarkStart w:id="90" w:name="ref-amplicon201316s"/>
     <w:p>
       <w:pPr>
         <w:pStyle w:val="Bibliography"/>
@@ -6788,8 +7195,8 @@
         <w:t xml:space="preserve">(2013) 16s metagenomic sequencing library preparation.</w:t>
       </w:r>
     </w:p>
-    <w:bookmarkEnd w:id="85"/>
-    <w:bookmarkStart w:id="86" w:name="ref-bolger2014trimmomatic"/>
+    <w:bookmarkEnd w:id="90"/>
+    <w:bookmarkStart w:id="91" w:name="ref-bolger2014trimmomatic"/>
     <w:p>
       <w:pPr>
         <w:pStyle w:val="Bibliography"/>
@@ -6837,13 +7244,62 @@
         <w:t xml:space="preserve">, 2114–2120.</w:t>
       </w:r>
     </w:p>
-    <w:bookmarkEnd w:id="86"/>
-    <w:bookmarkStart w:id="87" w:name="ref-campoccia2010characterization"/>
+    <w:bookmarkEnd w:id="91"/>
+    <w:bookmarkStart w:id="92" w:name="ref-callahan2016dada2"/>
     <w:p>
       <w:pPr>
         <w:pStyle w:val="Bibliography"/>
       </w:pPr>
       <w:r>
+        <w:t xml:space="preserve">Callahan,B.J.</w:t>
+      </w:r>
+      <w:r>
+        <w:t xml:space="preserve"> </w:t>
+      </w:r>
+      <w:r>
+        <w:rPr>
+          <w:i/>
+        </w:rPr>
+        <w:t xml:space="preserve">et al.</w:t>
+      </w:r>
+      <w:r>
+        <w:t xml:space="preserve"> </w:t>
+      </w:r>
+      <w:r>
+        <w:t xml:space="preserve">(2016) DADA2: High-resolution sample inference from illumina amplicon data.</w:t>
+      </w:r>
+      <w:r>
+        <w:t xml:space="preserve"> </w:t>
+      </w:r>
+      <w:r>
+        <w:rPr>
+          <w:i/>
+        </w:rPr>
+        <w:t xml:space="preserve">Nature methods</w:t>
+      </w:r>
+      <w:r>
+        <w:t xml:space="preserve">,</w:t>
+      </w:r>
+      <w:r>
+        <w:t xml:space="preserve"> </w:t>
+      </w:r>
+      <w:r>
+        <w:rPr>
+          <w:b/>
+        </w:rPr>
+        <w:t xml:space="preserve">13</w:t>
+      </w:r>
+      <w:r>
+        <w:t xml:space="preserve">, 581.</w:t>
+      </w:r>
+    </w:p>
+    <w:bookmarkEnd w:id="92"/>
+    <w:bookmarkStart w:id="93" w:name="ref-campoccia2010characterization"/>
+    <w:p>
+      <w:pPr>
+        <w:pStyle w:val="Bibliography"/>
+      </w:pPr>
+      <w:r>
         <w:t xml:space="preserve">Campoccia,D.</w:t>
       </w:r>
       <w:r>
@@ -6886,8 +7342,8 @@
         <w:t xml:space="preserve">, 575–581.</w:t>
       </w:r>
     </w:p>
-    <w:bookmarkEnd w:id="87"/>
-    <w:bookmarkStart w:id="88" w:name="ref-delarue1990attempt"/>
+    <w:bookmarkEnd w:id="93"/>
+    <w:bookmarkStart w:id="94" w:name="ref-delarue1990attempt"/>
     <w:p>
       <w:pPr>
         <w:pStyle w:val="Bibliography"/>
@@ -6935,8 +7391,8 @@
         <w:t xml:space="preserve">, 461–467.</w:t>
       </w:r>
     </w:p>
-    <w:bookmarkEnd w:id="88"/>
-    <w:bookmarkStart w:id="89" w:name="ref-dillon"/>
+    <w:bookmarkEnd w:id="94"/>
+    <w:bookmarkStart w:id="95" w:name="ref-dillon"/>
     <w:p>
       <w:pPr>
         <w:pStyle w:val="Bibliography"/>
@@ -6957,13 +7413,62 @@
         <w:t xml:space="preserve">.</w:t>
       </w:r>
     </w:p>
-    <w:bookmarkEnd w:id="89"/>
-    <w:bookmarkStart w:id="90" w:name="ref-guindon2010new"/>
+    <w:bookmarkEnd w:id="95"/>
+    <w:bookmarkStart w:id="96" w:name="ref-gashaw2014prevalence"/>
     <w:p>
       <w:pPr>
         <w:pStyle w:val="Bibliography"/>
       </w:pPr>
       <w:r>
+        <w:t xml:space="preserve">Gashaw,M.</w:t>
+      </w:r>
+      <w:r>
+        <w:t xml:space="preserve"> </w:t>
+      </w:r>
+      <w:r>
+        <w:rPr>
+          <w:i/>
+        </w:rPr>
+        <w:t xml:space="preserve">et al.</w:t>
+      </w:r>
+      <w:r>
+        <w:t xml:space="preserve"> </w:t>
+      </w:r>
+      <w:r>
+        <w:t xml:space="preserve">(2014) Prevalence and antimicrobial susceptibility pattern of bacteria isolated from mobile phones of health care professionals working in gondar town health centers.</w:t>
+      </w:r>
+      <w:r>
+        <w:t xml:space="preserve"> </w:t>
+      </w:r>
+      <w:r>
+        <w:rPr>
+          <w:i/>
+        </w:rPr>
+        <w:t xml:space="preserve">ISRN Public Health</w:t>
+      </w:r>
+      <w:r>
+        <w:t xml:space="preserve">,</w:t>
+      </w:r>
+      <w:r>
+        <w:t xml:space="preserve"> </w:t>
+      </w:r>
+      <w:r>
+        <w:rPr>
+          <w:b/>
+        </w:rPr>
+        <w:t xml:space="preserve">2014</w:t>
+      </w:r>
+      <w:r>
+        <w:t xml:space="preserve">.</w:t>
+      </w:r>
+    </w:p>
+    <w:bookmarkEnd w:id="96"/>
+    <w:bookmarkStart w:id="97" w:name="ref-guindon2010new"/>
+    <w:p>
+      <w:pPr>
+        <w:pStyle w:val="Bibliography"/>
+      </w:pPr>
+      <w:r>
         <w:t xml:space="preserve">Guindon,S.</w:t>
       </w:r>
       <w:r>
@@ -7006,8 +7511,8 @@
         <w:t xml:space="preserve">, 307–321.</w:t>
       </w:r>
     </w:p>
-    <w:bookmarkEnd w:id="90"/>
-    <w:bookmarkStart w:id="91" w:name="ref-karabay2007role"/>
+    <w:bookmarkEnd w:id="97"/>
+    <w:bookmarkStart w:id="98" w:name="ref-karabay2007role"/>
     <w:p>
       <w:pPr>
         <w:pStyle w:val="Bibliography"/>
@@ -7055,8 +7560,8 @@
         <w:t xml:space="preserve">, 72–3.</w:t>
       </w:r>
     </w:p>
-    <w:bookmarkEnd w:id="91"/>
-    <w:bookmarkStart w:id="92" w:name="ref-katoh2013mafft"/>
+    <w:bookmarkEnd w:id="98"/>
+    <w:bookmarkStart w:id="99" w:name="ref-katoh2013mafft"/>
     <w:p>
       <w:pPr>
         <w:pStyle w:val="Bibliography"/>
@@ -7089,8 +7594,8 @@
         <w:t xml:space="preserve">, 772–780.</w:t>
       </w:r>
     </w:p>
-    <w:bookmarkEnd w:id="92"/>
-    <w:bookmarkStart w:id="93" w:name="ref-kim2014actinomyces"/>
+    <w:bookmarkEnd w:id="99"/>
+    <w:bookmarkStart w:id="100" w:name="ref-kim2014actinomyces"/>
     <w:p>
       <w:pPr>
         <w:pStyle w:val="Bibliography"/>
@@ -7138,8 +7643,8 @@
         <w:t xml:space="preserve">, 393–396.</w:t>
       </w:r>
     </w:p>
-    <w:bookmarkEnd w:id="93"/>
-    <w:bookmarkStart w:id="94" w:name="ref-koljalg2017high"/>
+    <w:bookmarkEnd w:id="100"/>
+    <w:bookmarkStart w:id="101" w:name="ref-koljalg2017high"/>
     <w:p>
       <w:pPr>
         <w:pStyle w:val="Bibliography"/>
@@ -7187,8 +7692,8 @@
         <w:t xml:space="preserve">, 73.</w:t>
       </w:r>
     </w:p>
-    <w:bookmarkEnd w:id="94"/>
-    <w:bookmarkStart w:id="95" w:name="ref-kuo"/>
+    <w:bookmarkEnd w:id="101"/>
+    <w:bookmarkStart w:id="102" w:name="ref-kuo"/>
     <w:p>
       <w:pPr>
         <w:pStyle w:val="Bibliography"/>
@@ -7209,8 +7714,8 @@
         <w:t xml:space="preserve">.</w:t>
       </w:r>
     </w:p>
-    <w:bookmarkEnd w:id="95"/>
-    <w:bookmarkStart w:id="96" w:name="ref-10.1111/j.1574-6968.1998.tb12903.x"/>
+    <w:bookmarkEnd w:id="102"/>
+    <w:bookmarkStart w:id="103" w:name="ref-10.1111/j.1574-6968.1998.tb12903.x"/>
     <w:p>
       <w:pPr>
         <w:pStyle w:val="Bibliography"/>
@@ -7258,8 +7763,8 @@
         <w:t xml:space="preserve">, 137–143.</w:t>
       </w:r>
     </w:p>
-    <w:bookmarkEnd w:id="96"/>
-    <w:bookmarkStart w:id="97" w:name="ref-lim2018complete"/>
+    <w:bookmarkEnd w:id="103"/>
+    <w:bookmarkStart w:id="104" w:name="ref-lim2018complete"/>
     <w:p>
       <w:pPr>
         <w:pStyle w:val="Bibliography"/>
@@ -7307,13 +7812,69 @@
         <w:t xml:space="preserve">.</w:t>
       </w:r>
     </w:p>
-    <w:bookmarkEnd w:id="97"/>
-    <w:bookmarkStart w:id="98" w:name="ref-meadow2014mobile"/>
+    <w:bookmarkEnd w:id="104"/>
+    <w:bookmarkStart w:id="105" w:name="ref-madden2013blast"/>
     <w:p>
       <w:pPr>
         <w:pStyle w:val="Bibliography"/>
       </w:pPr>
       <w:r>
+        <w:t xml:space="preserve">Madden,T. (2013) The blast sequence analysis tool. In,</w:t>
+      </w:r>
+      <w:r>
+        <w:t xml:space="preserve"> </w:t>
+      </w:r>
+      <w:r>
+        <w:rPr>
+          <w:i/>
+        </w:rPr>
+        <w:t xml:space="preserve">The ncbi handbook [internet]. 2nd edition</w:t>
+      </w:r>
+      <w:r>
+        <w:t xml:space="preserve">. National Center for Biotechnology Information (US).</w:t>
+      </w:r>
+    </w:p>
+    <w:bookmarkEnd w:id="105"/>
+    <w:bookmarkStart w:id="106" w:name="ref-mcmurdie2013phyloseq"/>
+    <w:p>
+      <w:pPr>
+        <w:pStyle w:val="Bibliography"/>
+      </w:pPr>
+      <w:r>
+        <w:t xml:space="preserve">McMurdie,P.J. and Holmes,S. (2013) Phyloseq: An r package for reproducible interactive analysis and graphics of microbiome census data.</w:t>
+      </w:r>
+      <w:r>
+        <w:t xml:space="preserve"> </w:t>
+      </w:r>
+      <w:r>
+        <w:rPr>
+          <w:i/>
+        </w:rPr>
+        <w:t xml:space="preserve">PloS one</w:t>
+      </w:r>
+      <w:r>
+        <w:t xml:space="preserve">,</w:t>
+      </w:r>
+      <w:r>
+        <w:t xml:space="preserve"> </w:t>
+      </w:r>
+      <w:r>
+        <w:rPr>
+          <w:b/>
+        </w:rPr>
+        <w:t xml:space="preserve">8</w:t>
+      </w:r>
+      <w:r>
+        <w:t xml:space="preserve">, e61217.</w:t>
+      </w:r>
+    </w:p>
+    <w:bookmarkEnd w:id="106"/>
+    <w:bookmarkStart w:id="107" w:name="ref-meadow2014mobile"/>
+    <w:p>
+      <w:pPr>
+        <w:pStyle w:val="Bibliography"/>
+      </w:pPr>
+      <w:r>
         <w:t xml:space="preserve">Meadow,J.F.</w:t>
       </w:r>
       <w:r>
@@ -7356,8 +7917,8 @@
         <w:t xml:space="preserve">, e447.</w:t>
       </w:r>
     </w:p>
-    <w:bookmarkEnd w:id="98"/>
-    <w:bookmarkStart w:id="99" w:name="ref-nwankwo2014nosocomial"/>
+    <w:bookmarkEnd w:id="107"/>
+    <w:bookmarkStart w:id="108" w:name="ref-nwankwo2014nosocomial"/>
     <w:p>
       <w:pPr>
         <w:pStyle w:val="Bibliography"/>
@@ -7405,8 +7966,8 @@
         <w:t xml:space="preserve">, 135–140.</w:t>
       </w:r>
     </w:p>
-    <w:bookmarkEnd w:id="99"/>
-    <w:bookmarkStart w:id="100" w:name="ref-ross2015microbial"/>
+    <w:bookmarkEnd w:id="108"/>
+    <w:bookmarkStart w:id="109" w:name="ref-ross2015microbial"/>
     <w:p>
       <w:pPr>
         <w:pStyle w:val="Bibliography"/>
@@ -7439,8 +8000,8 @@
         <w:t xml:space="preserve">, 66.</w:t>
       </w:r>
     </w:p>
-    <w:bookmarkEnd w:id="100"/>
-    <w:bookmarkStart w:id="101" w:name="ref-sadat2010bacterial"/>
+    <w:bookmarkEnd w:id="109"/>
+    <w:bookmarkStart w:id="110" w:name="ref-sadat2010bacterial"/>
     <w:p>
       <w:pPr>
         <w:pStyle w:val="Bibliography"/>
@@ -7488,8 +8049,8 @@
         <w:t xml:space="preserve">, 404–405.</w:t>
       </w:r>
     </w:p>
-    <w:bookmarkEnd w:id="101"/>
-    <w:bookmarkStart w:id="102" w:name="ref-sepehri2009bacterial"/>
+    <w:bookmarkEnd w:id="110"/>
+    <w:bookmarkStart w:id="111" w:name="ref-sepehri2009bacterial"/>
     <w:p>
       <w:pPr>
         <w:pStyle w:val="Bibliography"/>
@@ -7537,8 +8098,8 @@
         <w:t xml:space="preserve">, 806.</w:t>
       </w:r>
     </w:p>
-    <w:bookmarkEnd w:id="102"/>
-    <w:bookmarkStart w:id="103" w:name="ref-suchard2006bali"/>
+    <w:bookmarkEnd w:id="111"/>
+    <w:bookmarkStart w:id="112" w:name="ref-suchard2006bali"/>
     <w:p>
       <w:pPr>
         <w:pStyle w:val="Bibliography"/>
@@ -7571,8 +8132,8 @@
         <w:t xml:space="preserve">, 2047–2048.</w:t>
       </w:r>
     </w:p>
-    <w:bookmarkEnd w:id="103"/>
-    <w:bookmarkStart w:id="104" w:name="ref-taher2019pathogenic"/>
+    <w:bookmarkEnd w:id="112"/>
+    <w:bookmarkStart w:id="113" w:name="ref-taher2019pathogenic"/>
     <w:p>
       <w:pPr>
         <w:pStyle w:val="Bibliography"/>
@@ -7605,8 +8166,8 @@
         <w:t xml:space="preserve">, 1145–1150.</w:t>
       </w:r>
     </w:p>
-    <w:bookmarkEnd w:id="104"/>
-    <w:bookmarkStart w:id="105" w:name="ref-tajeddin2016role"/>
+    <w:bookmarkEnd w:id="113"/>
+    <w:bookmarkStart w:id="114" w:name="ref-tajeddin2016role"/>
     <w:p>
       <w:pPr>
         <w:pStyle w:val="Bibliography"/>
@@ -7654,8 +8215,8 @@
         <w:t xml:space="preserve">, 13–23.</w:t>
       </w:r>
     </w:p>
-    <w:bookmarkEnd w:id="105"/>
-    <w:bookmarkStart w:id="106" w:name="ref-ulger2009we"/>
+    <w:bookmarkEnd w:id="114"/>
+    <w:bookmarkStart w:id="115" w:name="ref-ulger2009we"/>
     <w:p>
       <w:pPr>
         <w:pStyle w:val="Bibliography"/>
@@ -7703,8 +8264,8 @@
         <w:t xml:space="preserve">, 7.</w:t>
       </w:r>
     </w:p>
-    <w:bookmarkEnd w:id="106"/>
-    <w:bookmarkEnd w:id="107"/>
+    <w:bookmarkEnd w:id="115"/>
+    <w:bookmarkEnd w:id="116"/>
     <w:sectPr/>
   </w:body>
 </w:document>

</xml_diff>

<commit_message>
Edit report to fit final R report specifications by adding DADA results
</commit_message>
<xml_diff>
--- a/Bioinformatics_Report.docx
+++ b/Bioinformatics_Report.docx
@@ -185,7 +185,7 @@
         <w:pStyle w:val="FirstParagraph"/>
       </w:pPr>
       <w:r>
-        <w:t xml:space="preserve">Cell phones have become an essential tool for modern-day life; in fact, most people tend to not leave the house unless they have their cell phone present. With cell phones becoming more a necessity rather than an accessory, it is interesting to see how much bacteria our cell phones can collect from our daily lives. In fact, in a 2014 study done by Meadow et. al, they found that about 22% of the bacterial taxa on participants’ fingers were also present on their own phones, as compared to 17% they shared on average with other people’s phones</w:t>
+        <w:t xml:space="preserve">Cell phones have become an essential tool for modern-day life; in fact, most people tend to not leave the house unless they have their cell phone present. With cell phones becoming more a necessity rather than an accessory, it is interesting to see how much bacteria our cell phones can collect from our daily lives. In fact, in a 2014 study done by Meadow et. al, they found that about 22% of the bacterial taxa on our fingers are also present on our own phones</w:t>
       </w:r>
       <w:r>
         <w:t xml:space="preserve"> </w:t>
@@ -214,7 +214,28 @@
         <w:pStyle w:val="BodyText"/>
       </w:pPr>
       <w:r>
-        <w:t xml:space="preserve">This idea is more worrisome when considering how much bacteria our cell phones can bring in, especially when working in expectedly sterile environments such as hospitals or emergency rooms. Karabay et. al (2007) found that health professionals in a teaching hospital in Turkey carried around cell phones that did get contaminated with bacteria, such as</w:t>
+        <w:t xml:space="preserve">This idea is more worrisome when considering how much bacteria our cell phones can bring in, especially when working in expectedly sterile environments such as hospitals or emergency rooms. The constant handling of our cell phones is what makes it an easy breeding place for the transmission of microorganisms</w:t>
+      </w:r>
+      <w:r>
+        <w:t xml:space="preserve"> </w:t>
+      </w:r>
+      <w:r>
+        <w:t xml:space="preserve">(Goldblatt</w:t>
+      </w:r>
+      <w:r>
+        <w:t xml:space="preserve"> </w:t>
+      </w:r>
+      <w:r>
+        <w:rPr>
+          <w:i/>
+        </w:rPr>
+        <w:t xml:space="preserve">et al.</w:t>
+      </w:r>
+      <w:r>
+        <w:t xml:space="preserve">, 2007)</w:t>
+      </w:r>
+      <w:r>
+        <w:t xml:space="preserve">. Karabay et. al (2007) found that health professionals in a teaching hospital in Turkey carried around cell phones that did get contaminated with bacteria, such as</w:t>
       </w:r>
       <w:r>
         <w:t xml:space="preserve"> </w:t>
@@ -313,6 +334,182 @@
         <w:t xml:space="preserve">(2007)</w:t>
       </w:r>
       <w:r>
+        <w:t xml:space="preserve">. Another study (Borer et. al) looked at</w:t>
+      </w:r>
+      <w:r>
+        <w:t xml:space="preserve"> </w:t>
+      </w:r>
+      <w:r>
+        <w:rPr>
+          <w:i/>
+        </w:rPr>
+        <w:t xml:space="preserve">Acinetobacter</w:t>
+      </w:r>
+      <w:r>
+        <w:t xml:space="preserve"> </w:t>
+      </w:r>
+      <w:r>
+        <w:t xml:space="preserve">spp. as an endemic bacteria prone to causing infection within hospitals in Israel. They found a significant percentage of cell phones and hands were contaminated with</w:t>
+      </w:r>
+      <w:r>
+        <w:t xml:space="preserve"> </w:t>
+      </w:r>
+      <w:r>
+        <w:rPr>
+          <w:i/>
+        </w:rPr>
+        <w:t xml:space="preserve">Acinetobacter</w:t>
+      </w:r>
+      <w:r>
+        <w:t xml:space="preserve"> </w:t>
+      </w:r>
+      <w:r>
+        <w:t xml:space="preserve">spp. and that cross-contamination between hands, cell phones, and patients occurred</w:t>
+      </w:r>
+      <w:r>
+        <w:t xml:space="preserve"> </w:t>
+      </w:r>
+      <w:r>
+        <w:t xml:space="preserve">(Borer</w:t>
+      </w:r>
+      <w:r>
+        <w:t xml:space="preserve"> </w:t>
+      </w:r>
+      <w:r>
+        <w:rPr>
+          <w:i/>
+        </w:rPr>
+        <w:t xml:space="preserve">et al.</w:t>
+      </w:r>
+      <w:r>
+        <w:t xml:space="preserve">, 2005)</w:t>
+      </w:r>
+      <w:r>
+        <w:t xml:space="preserve">. A similar study by Arora et. al, also looked at cell phones from both clinical and non-clinical hospital departments which confirmed the presence of harmful bacteria such as</w:t>
+      </w:r>
+      <w:r>
+        <w:t xml:space="preserve"> </w:t>
+      </w:r>
+      <w:r>
+        <w:rPr>
+          <w:i/>
+        </w:rPr>
+        <w:t xml:space="preserve">E. coli</w:t>
+      </w:r>
+      <w:r>
+        <w:t xml:space="preserve"> </w:t>
+      </w:r>
+      <w:r>
+        <w:t xml:space="preserve">and</w:t>
+      </w:r>
+      <w:r>
+        <w:t xml:space="preserve"> </w:t>
+      </w:r>
+      <w:r>
+        <w:rPr>
+          <w:i/>
+        </w:rPr>
+        <w:t xml:space="preserve">Staphylococcus aureus</w:t>
+      </w:r>
+      <w:r>
+        <w:t xml:space="preserve"> </w:t>
+      </w:r>
+      <w:r>
+        <w:t xml:space="preserve">(Arora</w:t>
+      </w:r>
+      <w:r>
+        <w:t xml:space="preserve"> </w:t>
+      </w:r>
+      <w:r>
+        <w:rPr>
+          <w:i/>
+        </w:rPr>
+        <w:t xml:space="preserve">et al.</w:t>
+      </w:r>
+      <w:r>
+        <w:t xml:space="preserve">, 2009)</w:t>
+      </w:r>
+      <w:r>
+        <w:t xml:space="preserve">. Thus, there is a question as to whether all hospitals should be enforcing a sanitation protocol, regardless of direct patient contact.</w:t>
+      </w:r>
+    </w:p>
+    <w:p>
+      <w:pPr>
+        <w:pStyle w:val="BodyText"/>
+      </w:pPr>
+      <w:r>
+        <w:t xml:space="preserve">In 2009, Ulger et. al, found that from the cell phone screens of 200 health care workers tested at Turkey’s Ondokuz Mayis University Faculty of Medicine, 94.5% showed evidence of bacterial contamination</w:t>
+      </w:r>
+      <w:r>
+        <w:t xml:space="preserve"> </w:t>
+      </w:r>
+      <w:r>
+        <w:t xml:space="preserve">(Ulger</w:t>
+      </w:r>
+      <w:r>
+        <w:t xml:space="preserve"> </w:t>
+      </w:r>
+      <w:r>
+        <w:rPr>
+          <w:i/>
+        </w:rPr>
+        <w:t xml:space="preserve">et al.</w:t>
+      </w:r>
+      <w:r>
+        <w:t xml:space="preserve">, 2009)</w:t>
+      </w:r>
+      <w:r>
+        <w:t xml:space="preserve">. These results indicated that both the workers’ hands and phones were similarly contaminated with various types of microorganisms</w:t>
+      </w:r>
+      <w:r>
+        <w:t xml:space="preserve"> </w:t>
+      </w:r>
+      <w:r>
+        <w:t xml:space="preserve">(2009)</w:t>
+      </w:r>
+      <w:r>
+        <w:t xml:space="preserve">. This further justifies that cell phones used in daily practice for health care works may be a source of nonsocial infections in hospitals. However, the risk of unsafe hospital practices are not isolated in only hospitals in Turkey but are seen across the globe. Currently, hospital-acquired infections (HAI) have become a huge concern in all the hospitals around the world due to the increased morbidity and mortality. About 5% and 10% of patients admitted to hospitals end up catching an HAI</w:t>
+      </w:r>
+      <w:r>
+        <w:t xml:space="preserve"> </w:t>
+      </w:r>
+      <w:r>
+        <w:t xml:space="preserve">(Sadat-Ali</w:t>
+      </w:r>
+      <w:r>
+        <w:t xml:space="preserve"> </w:t>
+      </w:r>
+      <w:r>
+        <w:rPr>
+          <w:i/>
+        </w:rPr>
+        <w:t xml:space="preserve">et al.</w:t>
+      </w:r>
+      <w:r>
+        <w:t xml:space="preserve">, 2010)</w:t>
+      </w:r>
+      <w:r>
+        <w:t xml:space="preserve">. In the United States, the reported cost of HAI in 2002 was around 100,000 deaths and costs $20 billion yearly</w:t>
+      </w:r>
+      <w:r>
+        <w:t xml:space="preserve"> </w:t>
+      </w:r>
+      <w:r>
+        <w:t xml:space="preserve">(Sadat-Ali</w:t>
+      </w:r>
+      <w:r>
+        <w:t xml:space="preserve"> </w:t>
+      </w:r>
+      <w:r>
+        <w:rPr>
+          <w:i/>
+        </w:rPr>
+        <w:t xml:space="preserve">et al.</w:t>
+      </w:r>
+      <w:r>
+        <w:t xml:space="preserve">, 2010)</w:t>
+      </w:r>
+      <w:r>
         <w:t xml:space="preserve">.</w:t>
       </w:r>
     </w:p>
@@ -321,13 +518,13 @@
         <w:pStyle w:val="BodyText"/>
       </w:pPr>
       <w:r>
-        <w:t xml:space="preserve">In 2009, Ulger et. al, found that from the cell phone screens of 200 health care workers tested at Turkey’s Ondokuz Mayis University Faculty of Medicine, 94.5% showed evidence of bacterial contamination</w:t>
-      </w:r>
-      <w:r>
-        <w:t xml:space="preserve"> </w:t>
-      </w:r>
-      <w:r>
-        <w:t xml:space="preserve">(Ulger</w:t>
+        <w:t xml:space="preserve">Similarly, in a 2014 article done for Healthcare workers in Nigeria showed the same high percentage of bacterial contamination (94.6%)</w:t>
+      </w:r>
+      <w:r>
+        <w:t xml:space="preserve"> </w:t>
+      </w:r>
+      <w:r>
+        <w:t xml:space="preserve">(Nwankwo</w:t>
       </w:r>
       <w:r>
         <w:t xml:space="preserve"> </w:t>
@@ -339,19 +536,104 @@
         <w:t xml:space="preserve">et al.</w:t>
       </w:r>
       <w:r>
+        <w:t xml:space="preserve">, 2014)</w:t>
+      </w:r>
+      <w:r>
+        <w:t xml:space="preserve">. Interestingly, they also found that the bacteria isolated from mobile phones of health care workers were more resistant to antibiotics than non-health care worker phones</w:t>
+      </w:r>
+      <w:r>
+        <w:t xml:space="preserve"> </w:t>
+      </w:r>
+      <w:r>
+        <w:t xml:space="preserve">(2014)</w:t>
+      </w:r>
+      <w:r>
+        <w:t xml:space="preserve">. To confirm Nwanko et. al’s 2014 study, Taher et. al (2019) found that of their isolated bacteria species from the 93 of the studied cell phones, 80% of the bacteria were resistant to antibiotics taken from Nurse and Doctor phones</w:t>
+      </w:r>
+      <w:r>
+        <w:t xml:space="preserve"> </w:t>
+      </w:r>
+      <w:r>
+        <w:t xml:space="preserve">(Taher, 2019)</w:t>
+      </w:r>
+      <w:r>
+        <w:t xml:space="preserve">. Thus, this study further emphasizes the dangerous potential for cell phones to be pathogenic bacteria carriers.</w:t>
+      </w:r>
+    </w:p>
+    <w:p>
+      <w:pPr>
+        <w:pStyle w:val="BodyText"/>
+      </w:pPr>
+      <w:r>
+        <w:t xml:space="preserve">To get a better idea as to the real danger of infections caused by bacteria in phones, a study by Tajeddin et. al determined the rate of contamination of health-care workers’ hands and environmental surfaces in intensive care unit by the main bacteria associated with hospital-acquired infections in Tehran, Iran</w:t>
+      </w:r>
+      <w:r>
+        <w:t xml:space="preserve"> </w:t>
+      </w:r>
+      <w:r>
+        <w:t xml:space="preserve">(Tajeddin</w:t>
+      </w:r>
+      <w:r>
+        <w:t xml:space="preserve"> </w:t>
+      </w:r>
+      <w:r>
+        <w:rPr>
+          <w:i/>
+        </w:rPr>
+        <w:t xml:space="preserve">et al.</w:t>
+      </w:r>
+      <w:r>
+        <w:t xml:space="preserve">, 2016)</w:t>
+      </w:r>
+      <w:r>
+        <w:t xml:space="preserve">. They found that of everything tested, nurses’ aides and housekeepers were the most contaminated staff</w:t>
+      </w:r>
+      <w:r>
+        <w:t xml:space="preserve"> </w:t>
+      </w:r>
+      <w:r>
+        <w:t xml:space="preserve">(2016)</w:t>
+      </w:r>
+      <w:r>
+        <w:t xml:space="preserve">. These results showed how easily contaminated trusted-sterile environments such as the ICU due to the role and neglect of health care workers when dealing with important bacterial pathogens</w:t>
+      </w:r>
+      <w:r>
+        <w:t xml:space="preserve"> </w:t>
+      </w:r>
+      <w:r>
+        <w:t xml:space="preserve">(2016)</w:t>
+      </w:r>
+      <w:r>
+        <w:t xml:space="preserve">.</w:t>
+      </w:r>
+    </w:p>
+    <w:p>
+      <w:pPr>
+        <w:pStyle w:val="BodyText"/>
+      </w:pPr>
+      <w:r>
+        <w:t xml:space="preserve">My project attempts to look more into whether there is a need for more regulation on the hygiene of our cell phones (especially if we work in a hospital setting)</w:t>
+      </w:r>
+      <w:r>
+        <w:t xml:space="preserve"> </w:t>
+      </w:r>
+      <w:r>
+        <w:t xml:space="preserve">(Sepehri</w:t>
+      </w:r>
+      <w:r>
+        <w:t xml:space="preserve"> </w:t>
+      </w:r>
+      <w:r>
+        <w:rPr>
+          <w:i/>
+        </w:rPr>
+        <w:t xml:space="preserve">et al.</w:t>
+      </w:r>
+      <w:r>
         <w:t xml:space="preserve">, 2009)</w:t>
       </w:r>
       <w:r>
-        <w:t xml:space="preserve">. These results indicated that both the workers’ hands and phones were similarly contaminated with various types of microorganisms</w:t>
-      </w:r>
-      <w:r>
-        <w:t xml:space="preserve"> </w:t>
-      </w:r>
-      <w:r>
-        <w:t xml:space="preserve">(2009)</w:t>
-      </w:r>
-      <w:r>
-        <w:t xml:space="preserve">. This further justifies that cell phones used in daily practice for health care works may be a source of nonsocial infections in hospitals. However, the risk of unsafe hospital practices are not isolated in only hospitals in Turkey but are seen across the globe. Currently, hospital-acquired infections (HAI) have become a huge concern in all the hospitals around the world due to the increased morbidity and mortality. About 5% and 10% of patients admitted to hospitals end up catching an HAI</w:t>
+        <w:t xml:space="preserve">. From a study done by Shakir et. al (2010), they found that from fifty-three cell phones belonging to orthopedic surgeons, 83% had pathogenic bacteria at initial testing and 8% had pathogenic bacteria after disinfection</w:t>
       </w:r>
       <w:r>
         <w:t xml:space="preserve"> </w:t>
@@ -372,13 +654,22 @@
         <w:t xml:space="preserve">, 2010)</w:t>
       </w:r>
       <w:r>
-        <w:t xml:space="preserve">. In the United States, the reported cost of HAI in 2002 was around 100,000 deaths and costs $20 billion yearly</w:t>
-      </w:r>
-      <w:r>
-        <w:t xml:space="preserve"> </w:t>
-      </w:r>
-      <w:r>
-        <w:t xml:space="preserve">(Sadat-Ali</w:t>
+        <w:t xml:space="preserve">. Furthermore, the cell phones who did have a high rate of pathogenic bacteria and organic material contamination had a decrease in pathogens/contamination after a single disinfecting process</w:t>
+      </w:r>
+      <w:r>
+        <w:t xml:space="preserve"> </w:t>
+      </w:r>
+      <w:r>
+        <w:t xml:space="preserve">(2010)</w:t>
+      </w:r>
+      <w:r>
+        <w:t xml:space="preserve">. Similarly, in 2014, Gashaw et. al found that even simple decontamination with 70% alcohol was effective in minimizing bacterial contamination on the mobile phones of health care workers</w:t>
+      </w:r>
+      <w:r>
+        <w:t xml:space="preserve"> </w:t>
+      </w:r>
+      <w:r>
+        <w:t xml:space="preserve">(Gashaw</w:t>
       </w:r>
       <w:r>
         <w:t xml:space="preserve"> </w:t>
@@ -390,10 +681,73 @@
         <w:t xml:space="preserve">et al.</w:t>
       </w:r>
       <w:r>
-        <w:t xml:space="preserve">, 2010)</w:t>
-      </w:r>
-      <w:r>
-        <w:t xml:space="preserve">.</w:t>
+        <w:t xml:space="preserve">, 2014)</w:t>
+      </w:r>
+      <w:r>
+        <w:t xml:space="preserve">. Both studies insist that appropriate infection prevention measures on mobile phones should be taken to minimize any potential risks due to such high rates of contamination</w:t>
+      </w:r>
+      <w:r>
+        <w:t xml:space="preserve"> </w:t>
+      </w:r>
+      <w:r>
+        <w:t xml:space="preserve">(Gashaw</w:t>
+      </w:r>
+      <w:r>
+        <w:t xml:space="preserve"> </w:t>
+      </w:r>
+      <w:r>
+        <w:rPr>
+          <w:i/>
+        </w:rPr>
+        <w:t xml:space="preserve">et al.</w:t>
+      </w:r>
+      <w:r>
+        <w:t xml:space="preserve">, 2014)</w:t>
+      </w:r>
+      <w:r>
+        <w:t xml:space="preserve">. Finally, Beckstrom et. al (2013) looked at cell phones within the sterility of a NICU and found that all cell phones demonstrated bacterial contamination and 90% had the same bacteria on the cell phone and their cleaned hands</w:t>
+      </w:r>
+      <w:r>
+        <w:t xml:space="preserve"> </w:t>
+      </w:r>
+      <w:r>
+        <w:t xml:space="preserve">(Beckstrom</w:t>
+      </w:r>
+      <w:r>
+        <w:t xml:space="preserve"> </w:t>
+      </w:r>
+      <w:r>
+        <w:rPr>
+          <w:i/>
+        </w:rPr>
+        <w:t xml:space="preserve">et al.</w:t>
+      </w:r>
+      <w:r>
+        <w:t xml:space="preserve">, 2013)</w:t>
+      </w:r>
+      <w:r>
+        <w:t xml:space="preserve">. Interestingly, they found only 38% cleaned their cell phones at least weekly</w:t>
+      </w:r>
+      <w:r>
+        <w:t xml:space="preserve"> </w:t>
+      </w:r>
+      <w:r>
+        <w:t xml:space="preserve">(Beckstrom</w:t>
+      </w:r>
+      <w:r>
+        <w:t xml:space="preserve"> </w:t>
+      </w:r>
+      <w:r>
+        <w:rPr>
+          <w:i/>
+        </w:rPr>
+        <w:t xml:space="preserve">et al.</w:t>
+      </w:r>
+      <w:r>
+        <w:t xml:space="preserve">, 2013)</w:t>
+      </w:r>
+      <w:r>
+        <w:t xml:space="preserve">. These studies are key in stressing the benefits of implementing cell-phone sanitizing protocols within hospitals. This also brings into question as to whether hospitals actually implement these vital protocols, despite its importance.</w:t>
       </w:r>
     </w:p>
     <w:p>
@@ -401,13 +755,21 @@
         <w:pStyle w:val="BodyText"/>
       </w:pPr>
       <w:r>
-        <w:t xml:space="preserve">Similarly, in a 2014 article done for Healthcare workers in Nigeria showed the same high percentage of bacterial contamination (94.6%)</w:t>
-      </w:r>
-      <w:r>
-        <w:t xml:space="preserve"> </w:t>
-      </w:r>
-      <w:r>
-        <w:t xml:space="preserve">(Nwankwo</w:t>
+        <w:t xml:space="preserve">My main question is whether students working in hospitals have fewer bacterial species growing on their phones than students who work outside of the medical field and do not have to follow hospital protocols for sterility. Therefore, my hypothesis is that students who do work at hospitals with their phones on hand tend to sanitize/ sterilize their phones more, thus having significantly fewer bacteria than regular college kids who have no necessary cleaning routine for their cell phones.</w:t>
+      </w:r>
+    </w:p>
+    <w:p>
+      <w:pPr>
+        <w:pStyle w:val="BodyText"/>
+      </w:pPr>
+      <w:r>
+        <w:t xml:space="preserve">In this project, I wanted to test different cell phone screens of regular college students who do not work in the health professions versus college students who are cleared to work in a hospital setting. I was particularly interested in college students due to their high-use of phones and from a study finding that there is a higher level of bacterial contamination found in secondary students’ mobile</w:t>
+      </w:r>
+      <w:r>
+        <w:t xml:space="preserve"> </w:t>
+      </w:r>
+      <w:r>
+        <w:t xml:space="preserve">(Kõljalg</w:t>
       </w:r>
       <w:r>
         <w:t xml:space="preserve"> </w:t>
@@ -419,28 +781,28 @@
         <w:t xml:space="preserve">et al.</w:t>
       </w:r>
       <w:r>
-        <w:t xml:space="preserve">, 2014)</w:t>
-      </w:r>
-      <w:r>
-        <w:t xml:space="preserve">. Interestingly, they also found that the bacteria isolated from mobile phones of health care workers were more resistant to antibiotics than non-health care worker phones</w:t>
-      </w:r>
-      <w:r>
-        <w:t xml:space="preserve"> </w:t>
-      </w:r>
-      <w:r>
-        <w:t xml:space="preserve">(2014)</w:t>
-      </w:r>
-      <w:r>
-        <w:t xml:space="preserve">. To confirm Nwanko et. al’s 2014 study, Taher et. al (2019) found that of their isolated bacteria species from the 93 of the studied cell phones, 80% of the bacteria were resistant to antibiotics taken from Nurse and Doctor phones</w:t>
-      </w:r>
-      <w:r>
-        <w:t xml:space="preserve"> </w:t>
-      </w:r>
-      <w:r>
-        <w:t xml:space="preserve">(Taher, 2019)</w:t>
-      </w:r>
-      <w:r>
-        <w:t xml:space="preserve">. Thus, this study further emphasizes the dangerous potential for cell phones to be pathogenic bacteria carriers.</w:t>
+        <w:t xml:space="preserve">, 2017)</w:t>
+      </w:r>
+      <w:r>
+        <w:t xml:space="preserve">. Furthermore, I chose to test on a University campus, for similar reasons to Ross et. al in 2015, due to the high human population density and variable building usage including lecture halls, gyms, restaurants, residences, and a daycare</w:t>
+      </w:r>
+      <w:r>
+        <w:t xml:space="preserve"> </w:t>
+      </w:r>
+      <w:r>
+        <w:t xml:space="preserve">(Ross and Neufeld, 2015)</w:t>
+      </w:r>
+      <w:r>
+        <w:t xml:space="preserve">. I also specified students in comparison to University staff as another study, Kawo et. al, found that from 35 mobile phones taken from both staff and students the results showed that students had the highest overall mean aerobic mesophilic bacterial counts</w:t>
+      </w:r>
+      <w:r>
+        <w:t xml:space="preserve"> </w:t>
+      </w:r>
+      <w:r>
+        <w:t xml:space="preserve">(Kawo and Musa, 2013)</w:t>
+      </w:r>
+      <w:r>
+        <w:t xml:space="preserve">. Thus, I sampled random students at the University of San Francisco in San Francisco, California but limited my study to focus on students who carry their phones everywhere (even while working in clinical sites such as Saint Mary’s Hospital in San Francisco, California). After collecting my samples, I prepared my collected swabs to be either cultured or culture free and analyzed them for bacterial growth based on number of colonies and different morphotypes.This left me with 12 samples (n = 2 swabs for each student, 12 total) to extract and sequence for bacterial DNA. Further analysis involved PCR protocol, DNA sequencing and editing into phylogenetic trees, and BLASTing to identify the bacteria found in these cell phones.</w:t>
       </w:r>
     </w:p>
     <w:p>
@@ -448,200 +810,6 @@
         <w:pStyle w:val="BodyText"/>
       </w:pPr>
       <w:r>
-        <w:t xml:space="preserve">To get a better idea as to the real danger of infections caused by bacteria in phones, a study by Tajeddin et. al determined the rate of contamination of health-care workers’ hands and environmental surfaces in intensive care unit by the main bacteria associated with hospital-acquired infections in Tehran, Iran</w:t>
-      </w:r>
-      <w:r>
-        <w:t xml:space="preserve"> </w:t>
-      </w:r>
-      <w:r>
-        <w:t xml:space="preserve">(Tajeddin</w:t>
-      </w:r>
-      <w:r>
-        <w:t xml:space="preserve"> </w:t>
-      </w:r>
-      <w:r>
-        <w:rPr>
-          <w:i/>
-        </w:rPr>
-        <w:t xml:space="preserve">et al.</w:t>
-      </w:r>
-      <w:r>
-        <w:t xml:space="preserve">, 2016)</w:t>
-      </w:r>
-      <w:r>
-        <w:t xml:space="preserve">. They found that of everything tested, nurses’ aides and housekeepers were the most contaminated staff</w:t>
-      </w:r>
-      <w:r>
-        <w:t xml:space="preserve"> </w:t>
-      </w:r>
-      <w:r>
-        <w:t xml:space="preserve">(2016)</w:t>
-      </w:r>
-      <w:r>
-        <w:t xml:space="preserve">. These results showed how easily contaminated trusted-sterile environments such as the ICU due to the role and neglect of health care workers when dealing with important bacterial pathogens</w:t>
-      </w:r>
-      <w:r>
-        <w:t xml:space="preserve"> </w:t>
-      </w:r>
-      <w:r>
-        <w:t xml:space="preserve">(2016)</w:t>
-      </w:r>
-      <w:r>
-        <w:t xml:space="preserve">.</w:t>
-      </w:r>
-    </w:p>
-    <w:p>
-      <w:pPr>
-        <w:pStyle w:val="BodyText"/>
-      </w:pPr>
-      <w:r>
-        <w:t xml:space="preserve">My project attempts to look more into whether there is a need for more regulation on the hygiene of our cell phones (especially if we work in a hospital setting)</w:t>
-      </w:r>
-      <w:r>
-        <w:t xml:space="preserve"> </w:t>
-      </w:r>
-      <w:r>
-        <w:t xml:space="preserve">(Sepehri</w:t>
-      </w:r>
-      <w:r>
-        <w:t xml:space="preserve"> </w:t>
-      </w:r>
-      <w:r>
-        <w:rPr>
-          <w:i/>
-        </w:rPr>
-        <w:t xml:space="preserve">et al.</w:t>
-      </w:r>
-      <w:r>
-        <w:t xml:space="preserve">, 2009)</w:t>
-      </w:r>
-      <w:r>
-        <w:t xml:space="preserve">. From a study done by Shakir et. al (2010), they found that from fifty-three cell phones belonging to orthopedic surgeons, 83% had pathogenic bacteria at initial testing and 8% had pathogenic bacteria after disinfection</w:t>
-      </w:r>
-      <w:r>
-        <w:t xml:space="preserve"> </w:t>
-      </w:r>
-      <w:r>
-        <w:t xml:space="preserve">(Sadat-Ali</w:t>
-      </w:r>
-      <w:r>
-        <w:t xml:space="preserve"> </w:t>
-      </w:r>
-      <w:r>
-        <w:rPr>
-          <w:i/>
-        </w:rPr>
-        <w:t xml:space="preserve">et al.</w:t>
-      </w:r>
-      <w:r>
-        <w:t xml:space="preserve">, 2010)</w:t>
-      </w:r>
-      <w:r>
-        <w:t xml:space="preserve">. Furthermore, of the cell phones who did have a high rate of pathogenic bacteria and organic material contamination had a decrease in pathogens/contamination after a single disinfecting process</w:t>
-      </w:r>
-      <w:r>
-        <w:t xml:space="preserve"> </w:t>
-      </w:r>
-      <w:r>
-        <w:t xml:space="preserve">(2010)</w:t>
-      </w:r>
-      <w:r>
-        <w:t xml:space="preserve">. Similarly, in 2014, Gashaw et. al found that even a simple decontamination with 70% alcohol was effective in minimizing bacterial contamination on the mobile phones of health care workers</w:t>
-      </w:r>
-      <w:r>
-        <w:t xml:space="preserve"> </w:t>
-      </w:r>
-      <w:r>
-        <w:t xml:space="preserve">(Gashaw</w:t>
-      </w:r>
-      <w:r>
-        <w:t xml:space="preserve"> </w:t>
-      </w:r>
-      <w:r>
-        <w:rPr>
-          <w:i/>
-        </w:rPr>
-        <w:t xml:space="preserve">et al.</w:t>
-      </w:r>
-      <w:r>
-        <w:t xml:space="preserve">, 2014)</w:t>
-      </w:r>
-      <w:r>
-        <w:t xml:space="preserve">. Both studies insist that appropriate infection prevention measures on mobile phones should be taken to minimize any potential risks due to such high rates of contamination</w:t>
-      </w:r>
-      <w:r>
-        <w:t xml:space="preserve"> </w:t>
-      </w:r>
-      <w:r>
-        <w:t xml:space="preserve">(Gashaw</w:t>
-      </w:r>
-      <w:r>
-        <w:t xml:space="preserve"> </w:t>
-      </w:r>
-      <w:r>
-        <w:rPr>
-          <w:i/>
-        </w:rPr>
-        <w:t xml:space="preserve">et al.</w:t>
-      </w:r>
-      <w:r>
-        <w:t xml:space="preserve">, 2014)</w:t>
-      </w:r>
-      <w:r>
-        <w:t xml:space="preserve">. These studies are key in stressing the benefits of implementing cell-phone sanitizing protocols within hospitals. This also brings into question as to whether hospitals actually implement these vital protocols, despite its importance.</w:t>
-      </w:r>
-    </w:p>
-    <w:p>
-      <w:pPr>
-        <w:pStyle w:val="BodyText"/>
-      </w:pPr>
-      <w:r>
-        <w:t xml:space="preserve">My main question is whether students working in hospitals have fewer bacterial species growing on their phones than students who work outside of the medical field and do not have to follow hospital protocols for sterility. Therefore, my hypothesis is that students who do work at hospitals with their phones on hand tend to sanitize/ sterilize their phones more, thus having significantly fewer bacteria than regular college kids who have no necessary cleaning routine for their cell phones.</w:t>
-      </w:r>
-    </w:p>
-    <w:p>
-      <w:pPr>
-        <w:pStyle w:val="BodyText"/>
-      </w:pPr>
-      <w:r>
-        <w:t xml:space="preserve">In this project, I wanted to test different cell phone screens of regular college students who do not work in the health professions versus college students who are cleared to work in a hospital setting. I was particularly interested in college students due to their high-use of phones and from a study finding that there is a higher level of bacterial contamination found in secondary students’ mobile</w:t>
-      </w:r>
-      <w:r>
-        <w:t xml:space="preserve"> </w:t>
-      </w:r>
-      <w:r>
-        <w:t xml:space="preserve">(Kõljalg</w:t>
-      </w:r>
-      <w:r>
-        <w:t xml:space="preserve"> </w:t>
-      </w:r>
-      <w:r>
-        <w:rPr>
-          <w:i/>
-        </w:rPr>
-        <w:t xml:space="preserve">et al.</w:t>
-      </w:r>
-      <w:r>
-        <w:t xml:space="preserve">, 2017)</w:t>
-      </w:r>
-      <w:r>
-        <w:t xml:space="preserve">. Furthermore, I chose to test on a University campus, for similar reasons to Ross et. al in 2015, due to the high human population density and variable building usage including lecture halls, gyms, restaurants, residences, and a daycare</w:t>
-      </w:r>
-      <w:r>
-        <w:t xml:space="preserve"> </w:t>
-      </w:r>
-      <w:r>
-        <w:t xml:space="preserve">(Ross and Neufeld, 2015)</w:t>
-      </w:r>
-      <w:r>
-        <w:t xml:space="preserve">. Thus, I sampled random students at the University of San Francisco in San Francisco, California but limited my study to focus on students who carry their phones everywhere (even while working in clinical sites such as Saint Mary’s Hospital in San Francisco, California). After collecting my samples, I prepared my collected swabs to be either cultured or culture free and analyzed them for bacterial growth based on number of colonies and different morphotypes.This left me with 12 samples (n = 2 swabs for each student, 12 total) to extract and sequence for bacterial DNA. Further analysis involved PCR protocol, DNA sequencing and editing into phylogenetic trees, and BLASTing to identify the bacteria found in these cell phones.</w:t>
-      </w:r>
-    </w:p>
-    <w:p>
-      <w:pPr>
-        <w:pStyle w:val="BodyText"/>
-      </w:pPr>
-      <w:r>
         <w:t xml:space="preserve">My results confirmed that bacterial growth is evident in all cell phones, however, the amount of bacteria morphotypes and colonies found in the cell phones of regular students was statistically more than the amount found in the cell phones of nursing students. This result can be attributed to the phone-sanitizing protocols within hospitals which had been notably implemented at Saint Mary’s Hospital where the sampled nursing students have their clinicals. However, I also identified the bacteria found in the phones of the regular students (2B and 3B) as</w:t>
       </w:r>
       <w:r>
@@ -756,7 +924,7 @@
         <w:pStyle w:val="FirstParagraph"/>
       </w:pPr>
       <w:r>
-        <w:t xml:space="preserve">I wanted to compare the bacterial growth and diversity within my sample group’s cell phone screens. My study first involved sample collection to create both a culture and culture free condition for each sample (n = 6, 12 total). To note bacterial growth and diversity, I prepared my samples following their conditions to grow on dish culture plates and set up either Touchdown PCR Protocol for Sanger Sequencing or PCR for Illumina Sequencing. To confirm successful preparation of each sample, I also used gel electrophoresis and Quibit Fluorometers. Following sequencing, I edited and trimmed my successful sequences using Geneious Prime V.4 2019.2 or bash scripts For further analysis, I used phylogenetic trees and BLAST to sort out my data and support my results.</w:t>
+        <w:t xml:space="preserve">I wanted to compare the bacterial growth and diversity within my sample group’s cell phone screens. My study first involved sample collection to create both a culture and culture free condition for each sample (n = 6, 12 total). To note bacterial growth and diversity, I prepared my samples following their conditions to grow on dish culture plates and set up either Touchdown PCR Protocol for Sanger Sequencing or PCR for Illumina Sequencing. To confirm the successful preparation of each sample, I also used gel electrophoresis and Qubit Fluorometers. Following sequencing, I edited and trimmed my successful sequences using Geneious Prime V.4 2019.2 or bash scripts For further analysis, I created phylogenetic trees and BLAST to sort out my data and support my results. Finally, I used DADA2 and phyloseq to de-noise and compile my sequences into a logical table for further analysis and visualization and to create logical plots and figures to confirm my results.</w:t>
       </w:r>
     </w:p>
     <w:p>
@@ -1285,7 +1453,16 @@
         <w:t xml:space="preserve">(McMurdie and Holmes, 2013)</w:t>
       </w:r>
       <w:r>
-        <w:t xml:space="preserve">. From my Illumina-sequenced paired-end fastq files, DADA2 created a sequence variant (SV) table to record the number of times each ribosomal sequence variant (SV) was observed in each sample. Within this table, each of my samples were assigned different taxonomy which were then imported into the phyloseq R package for the analysis. Using Phyloseq, I created various tables and groups for an easier visualization of my different phyla, groups, taxa, etc.</w:t>
+        <w:t xml:space="preserve">. From my Illumina-sequenced paired-end fastq files, DADA2 created a sequence variant (SV) table to record the number of times each ribosomal sequence variant (SV) was observed in each sample. In order to get my data to be ready for DADA2, I first filtered, and trimmed, and dereplicated my data</w:t>
+      </w:r>
+      <w:r>
+        <w:t xml:space="preserve"> </w:t>
+      </w:r>
+      <w:r>
+        <w:t xml:space="preserve">(Callahan, 2019)</w:t>
+      </w:r>
+      <w:r>
+        <w:t xml:space="preserve">. This was done using my error models to look at my sequences’ error rates that were visualized into plots comparing error frequency versus quality score. Following these error models, I de-noised each of my sequences. One of my DADA parameters was to remove and disregard any sequences shorter than 50 because I would not be able to assign their taxonomy. After, the paired reads were then merged and constructed into the final expected sequence table. Within this table, each of my samples were assigned different taxonomy which were then imported into the phyloseq R package for the analysis. Using Phyloseq, I created various tables and groups for an easier visualization of my different phyla, groups, taxa, etc.</w:t>
       </w:r>
     </w:p>
     <w:p>
@@ -1303,7 +1480,22 @@
         <w:pStyle w:val="FirstParagraph"/>
       </w:pPr>
       <w:r>
-        <w:t xml:space="preserve">I wanted to confirm that there was a statistically significant difference between the bacterial growth and diversity of Nursing Students and Regular Students and note any phylogenetic difference between the bacteria on each groups’ cell phones. My samples confirmed proper PCR set-up as all my sequences had an appropriate Qubit level and most of my sequences had successfully run gel electrophoresis except for one (Figure 1, 1B). I gathered by my culture data and culture free data of each sample to test colony abundances, morphotypes, and sequencing. I confirmed that there was a higher colony abundance and colony morphoptypes on the cell phones of Regular Students compared to Nursing Students using a Wilcox test. Further sequence analysis involved BLAST results and phylogenetic trees (PhyML and Mr. Bayes) to compare phylogeny of my sequenced bacteria. I found that while each sample had tested for bacterial growth, Regular students had greater phylum abundance and diversity in comparison to Nursing Students. However, I also found that the bacteria in Nursing Students still had bacteria that was just as infectious as the bacteria found in Regular Students.</w:t>
+        <w:t xml:space="preserve">I wanted to confirm that there was a statistically significant difference between the bacterial growth and diversity of Nursing Students and Regular Students and note any phylogenetic difference between the bacteria on each groups’ cell phones. My samples confirmed proper PCR set-up as all my sequences had an appropriate Qubit level and most of my sequences had successfully run gel electrophoresis except for one (Figure 1, 1B). I gathered by my culture data and culture free data of each sample to test colony abundances, morphotypes, and sequencing. I confirmed that there was a higher colony abundance and colony morphotypes on the cell phones of Regular Students compared to Nursing Students using a Wilcox test. Further sequence analysis involved BLAST results and phylogenetic trees (PhyML and Mr. Bayes) to compare the phylogeny of my sequenced bacteria. I also looked at my DADA results to compare with my BLAST results for Illumina Sequencing. In total, I found that while each sample had tested for bacterial growth, Regular students had greater phylum abundance and diversity in comparison to Nursing Students. However, I also found that the bacteria in Nursing Students still had bacteria that were just as infectious as the bacteria found in Regular Students. The type of bacteria found differed between my Sanger, BLAST, and DADA, however, the bacteria that was found throughout was</w:t>
+      </w:r>
+      <w:r>
+        <w:t xml:space="preserve"> </w:t>
+      </w:r>
+      <w:r>
+        <w:rPr>
+          <w:i/>
+        </w:rPr>
+        <w:t xml:space="preserve">Actinobacter</w:t>
+      </w:r>
+      <w:r>
+        <w:t xml:space="preserve"> </w:t>
+      </w:r>
+      <w:r>
+        <w:t xml:space="preserve">spp., which is an infectious bacteria commonly found within hospials.</w:t>
       </w:r>
     </w:p>
     <w:p>
@@ -1663,9 +1855,9 @@
       <w:pPr>
         <w:pStyle w:val="Heading2"/>
       </w:pPr>
-      <w:bookmarkStart w:id="48" w:name="abundance-and-diversity"/>
-      <w:r>
-        <w:t xml:space="preserve">Abundance and Diversity</w:t>
+      <w:bookmarkStart w:id="48" w:name="abundance-and-diversity-dada-results"/>
+      <w:r>
+        <w:t xml:space="preserve">Abundance and Diversity (DADA Results)</w:t>
       </w:r>
       <w:bookmarkEnd w:id="48"/>
     </w:p>
@@ -1674,7 +1866,15 @@
         <w:pStyle w:val="FirstParagraph"/>
       </w:pPr>
       <w:r>
-        <w:t xml:space="preserve">I wanted to confirm the different phyla within my sample groups. I found that (Figure 7). I also wanted to compare the sum abundance of the phyla between the sample groups and found that</w:t>
+        <w:t xml:space="preserve">I also used DADA to analyze my data by running my Illumina sequences through an R Markdown pipeline. My DADA results identified 92 bimeras out of 675 input sequences. My data was compiled into a markdown table indicating the amount denoised, sequence table, and non-chimeric reads (Table 7). My amount of nucleotides denoised were also the same number for the sequence table reads for all samples. The non-chimeric reads for 1A: 7497 2A: 10309, 3A: 7124, 1B: 13674, 2B: 13831, 3B: 11852. From denoising, I found the sequence variants for each unique sequences with 1A: 62 sequence variants from 3960 input unique sequences, 1B: 99 from 4877, 2A: 83 from 3652 input, 2B: 131 from 7057, 3A: 124 from 6374, 3B: 100 from 5696. Any sequence that was below 50 reads was disregarded because DADA would not be able ot assign taxonomy.</w:t>
+      </w:r>
+    </w:p>
+    <w:p>
+      <w:pPr>
+        <w:pStyle w:val="BodyText"/>
+      </w:pPr>
+      <w:r>
+        <w:t xml:space="preserve">I also wanted to confirm the different phyla within my sample groups. I found that (Figure 7). Thus, I compared the sum abundance of the phyla between the sample groups and found that</w:t>
       </w:r>
       <w:r>
         <w:t xml:space="preserve"> </w:t>
@@ -1719,7 +1919,7 @@
         <w:t xml:space="preserve"> </w:t>
       </w:r>
       <w:r>
-        <w:t xml:space="preserve">which was around ~18000 and actinobacteria which was around ~20,000 (Figure 7). In order to compare the sum abundance between just my two sample groups, I found that Nursing students contained a higher sum abundance value across all phyla in comparison to the Regular Students (Figure 8). I also used the mean abundance for reference, in comparison to sum abundance, to show any variance and outliers (Figure 9). From the mean abundance, I reconfirmed that Regular students had a greater mean abundance across all found ohyla (Figre 10). To confirm this diversity measure, I also looked at Alpha Diversity Measure of my samples in comparison to Simpson and Shannon’s indexes (Figure 11). From this data set, I found that Nursing students had less of diversity measure in comparison to its Simpson control due to the added outlying data (Figure 11) (Nursing was around ~0.9). I also wanted to look at my similarity index and found that it is mostly the all negative control (~0.4) (Figure 11). From Shannon’s similarity index, the Group type for the BLAST command with Regular students having the most amound of diversity index and Simpson having the highest</w:t>
+        <w:t xml:space="preserve">which was around ~18000 and actinobacteria which was around ~20,000 (Figure 7). In order to compare the sum abundance between just my two sample groups, I found that Nursing students contained a higher sum abundance value across all phyla in comparison to the Regular Students (Figure 8). I also used the mean abundance for reference, in comparison to sum abundance, to show any variance and outliers (Figure 9). From the mean abundance, I reconfirmed that Regular students had a greater mean abundance across all found phyla (Figure 10). To confirm this diversity measure, I also looked at the Alpha Diversity Measure of my samples in comparison to Simpson and Shannon’s indexes (Figure 11). From this data set, I found that Nursing students had less diversity measure in comparison to its Simpson control due to the added outlying data (Figure 11) (Nursing was around ~0.9). I also wanted to look at my similarity index and found that it is mostly all negative control (~0.4) (Figure 11). From Shannon’s similarity index, the Group type for the BLAST command with Regular students having the most amount of diversity index and Simpson having the highest.</w:t>
       </w:r>
     </w:p>
     <w:p>
@@ -1866,7 +2066,7 @@
         <w:t xml:space="preserve"> </w:t>
       </w:r>
       <w:r>
-        <w:t xml:space="preserve">(Figure 4). For both conditions, I found that Nursing Students had less morphotypes and colony abundance in comparison to Regular Students. However, interestingly, I found that the bacteria found in the phones of the regular students (2B and 3B) indicated bacteria that were just as likely to be infectious than the bacteria found from the nursing student (3A). 2B showed up as the</w:t>
+        <w:t xml:space="preserve">(Figure 4). For both conditions, I found that Nursing Students had fewer morphotypes and colony abundance in comparison to Regular Students. However, interestingly, I found that the bacteria found in the phones of the Regular students (2B and 3B) indicated bacteria that were just as likely to be infectious than the bacteria found from the nursing student (3A). 2B showed up as the</w:t>
       </w:r>
       <w:r>
         <w:t xml:space="preserve"> </w:t>
@@ -1917,7 +2117,7 @@
         <w:t xml:space="preserve">(Taher, 2019)</w:t>
       </w:r>
       <w:r>
-        <w:t xml:space="preserve">. While there was no complete indication that Nursing students had fewer bacteria than regular students, it was evident that Nursing students (Group A) had much fewer morphotypes in the colonies found in Group B. This data provided some evidence that Nursing students, at least the University of San Francisco, have much better safety precaution against high levels of bacterial growth in comparison to regular college students.</w:t>
+        <w:t xml:space="preserve">. I concluded that Nursing students had fewer bacteria growth and diversity than Regular students. This data provided some evidence that Nursing students, at least the University of San Francisco, have much better safety precaution against high levels of bacterial growth in comparison to regular college students.</w:t>
       </w:r>
     </w:p>
     <w:p>
@@ -1925,7 +2125,7 @@
         <w:pStyle w:val="BodyText"/>
       </w:pPr>
       <w:r>
-        <w:t xml:space="preserve">My Culture Free data also confirmed the idea that each of the species identified on cell phones were just as likely to be as infectious as the other regardless of whether the cell phone belonged to a Nursing Student or Regular Student. All sequences (except for the sequence of sample 2B: AJ-2b_S65_L001_R1_001) had tested for a type of</w:t>
+        <w:t xml:space="preserve">My Culture Free data also confirmed the idea that each of the species identified on cell phones was just as likely to be as infectious as the other regardless of whether the cell phone belonged to a Nursing Student or Regular Student. All sequences (except for the sequence of sample 2B: AJ-2b_S65_L001_R1_001) had tested for a type of</w:t>
       </w:r>
       <w:r>
         <w:t xml:space="preserve"> </w:t>
@@ -2081,7 +2281,7 @@
         <w:t xml:space="preserve">Corynebacterium acolens</w:t>
       </w:r>
       <w:r>
-        <w:t xml:space="preserve">, each of these bacterium are known to create an airborn infection usually found within hospitals. Thus, a majority of my Culture Free data contradicted my original idea that Regular Students would have more harmful bacteria due to their lack of sanitation, but instead shows that regardless of group type (A: Nursing students, B: Regular students) all samples tested for similar bacterial types.</w:t>
+        <w:t xml:space="preserve">, each of these bacterium are known to create an airborne infection usually found within hospitals. Thus, a majority of my Culture Free data contradicted my original idea that Regular Students would have more harmful bacteria due to their lack of sanitation, but instead shows that regardless of group type (A: Nursing students, B: Regular students) all samples tested for similar bacterial types.</w:t>
       </w:r>
     </w:p>
     <w:p>
@@ -2089,7 +2289,66 @@
         <w:pStyle w:val="BodyText"/>
       </w:pPr>
       <w:r>
-        <w:t xml:space="preserve">The end result of my report showed that while Regular Students had statistically shown a significant amount of bacterial colonies and morphotypes compared to Nursing Students, the level of how harmful/ infectious the bacteria (or bacteria type) did not differ between the two groups. While Nursing Students had less bacteria due to their sanitizing protocols, there is still the potential for the student to bring in an HAI into a hospital setting. Thus, further study on different sanitizing methods to properly kill off a majority of these infectious strains is required to come up with a better way of protecting hospital patients and workers.</w:t>
+        <w:t xml:space="preserve">From my DADA results, did not differ too much from my findings. I confirmed that</w:t>
+      </w:r>
+      <w:r>
+        <w:t xml:space="preserve"> </w:t>
+      </w:r>
+      <w:r>
+        <w:rPr>
+          <w:i/>
+        </w:rPr>
+        <w:t xml:space="preserve">Acinetobacter</w:t>
+      </w:r>
+      <w:r>
+        <w:t xml:space="preserve">, a type of</w:t>
+      </w:r>
+      <w:r>
+        <w:t xml:space="preserve"> </w:t>
+      </w:r>
+      <w:r>
+        <w:rPr>
+          <w:i/>
+        </w:rPr>
+        <w:t xml:space="preserve">Proteobacteria</w:t>
+      </w:r>
+      <w:r>
+        <w:t xml:space="preserve">, was present in all my samples. Iinterestingly, I also found</w:t>
+      </w:r>
+      <w:r>
+        <w:t xml:space="preserve"> </w:t>
+      </w:r>
+      <w:r>
+        <w:rPr>
+          <w:i/>
+        </w:rPr>
+        <w:t xml:space="preserve">Actinobacter</w:t>
+      </w:r>
+      <w:r>
+        <w:t xml:space="preserve">, which was also frequently seen in my Cutlure Free and Culture data.</w:t>
+      </w:r>
+      <w:r>
+        <w:t xml:space="preserve"> </w:t>
+      </w:r>
+      <w:r>
+        <w:rPr>
+          <w:i/>
+        </w:rPr>
+        <w:t xml:space="preserve">Actinobacter</w:t>
+      </w:r>
+      <w:r>
+        <w:t xml:space="preserve"> </w:t>
+      </w:r>
+      <w:r>
+        <w:t xml:space="preserve">is a known infectious disease seen most frequently within a hospital setting.</w:t>
+      </w:r>
+    </w:p>
+    <w:p>
+      <w:pPr>
+        <w:pStyle w:val="BodyText"/>
+      </w:pPr>
+      <w:r>
+        <w:t xml:space="preserve">The end result of my report showed that while Regular Students had statistically shown a significant amount of bacterial colonies and morphotypes compared to Nursing Students, the level of how harmful/ infectious the bacteria (or bacteria type) did not differ between the two groups. While Nursing Students had fewer bacteria due to their sanitizing protocols, there is still the potential for the student to bring in an HAI into a hospital setting. Thus, further study on different sanitizing methods to properly kill off a majority of these infectious strains is required to come up with a better way of protecting hospital patients and workers.</w:t>
       </w:r>
     </w:p>
     <w:p>
@@ -2107,7 +2366,7 @@
         <w:pStyle w:val="FirstParagraph"/>
       </w:pPr>
       <w:r>
-        <w:t xml:space="preserve">From my evidence found in Figure 4, it can be interpreted that there are many more types of bacteria and amount of colonies growing on regular students’ cell phones in comparison to the Nursing students. This could be due to the fact that Nursing students are found in the sterile environment, and as pointed from the data that they do clean their phones, they are more likely to come across the same type of bacteria rather than regular college students who can go around anywhere without worrying about sanitizing. There is also the interpretation that the number of colonies may not be as indicative when comparing the</w:t>
+        <w:t xml:space="preserve">From my evidence found in Figure 4, it can be interpreted that there are many more types of bacteria and amount of colonies growing on regular students’ cell phones in comparison to the Nursing students. This could be due to the fact that Nursing students are found in the sterile environment and clean their phones more frequently than regular college students who can go around anywhere without worrying about sanitizing. There is also the interpretation that the number of colonies may not be as indicative when comparing the</w:t>
       </w:r>
       <w:r>
         <w:t xml:space="preserve"> </w:t>
@@ -2612,7 +2871,7 @@
         <w:pStyle w:val="BodyText"/>
       </w:pPr>
       <w:r>
-        <w:t xml:space="preserve">I am much more confident in these newly resulting identified bacterium due to the fact that the Culture Free data relied on Illumina Sequencing rather than Sanger Sequencing. This is important because Sanger sequencing only allows for a single DNA fragment at a time, while Illumina Sequencing, a type of Next Generation Sequencing, can sequence millions of fragments simultaneously per run. Illumina Sequencing is considered a high-throughput process which results in a more with deep sequencing, which gives me much more confidence in the bacteria identified from my Culture Free data rather than my Cultured.</w:t>
+        <w:t xml:space="preserve">I am much more confident in this newly resulting identified bacterium due to the fact that the Culture Free data relied on Illumina Sequencing rather than Sanger Sequencing. This is important because Sanger sequencing only allows for a single DNA fragment at a time, while Illumina Sequencing, a type of Next Generation Sequencing, can sequence millions of fragments simultaneously per run. Illumina Sequencing is considered a high-throughput process which results in a more with deep sequencing, which gives me much more confidence in the bacteria identified from my Culture Free data rather than my Cultured.</w:t>
       </w:r>
     </w:p>
     <w:p>
@@ -2699,9 +2958,9 @@
       <w:pPr>
         <w:pStyle w:val="Heading2"/>
       </w:pPr>
-      <w:bookmarkStart w:id="54" w:name="diversity-and-abundance"/>
-      <w:r>
-        <w:t xml:space="preserve">Diversity and Abundance</w:t>
+      <w:bookmarkStart w:id="54" w:name="diversity-and-abundance-dada-results"/>
+      <w:r>
+        <w:t xml:space="preserve">Diversity and Abundance (DADA Results)</w:t>
       </w:r>
       <w:bookmarkEnd w:id="54"/>
     </w:p>
@@ -2710,7 +2969,7 @@
         <w:pStyle w:val="FirstParagraph"/>
       </w:pPr>
       <w:r>
-        <w:t xml:space="preserve">To confirm my previous studies on diversity and abundance, I created a phyloseq object in order to compare and create figures using my melted phyloseq sample data. I wanted to analyze the different phylum wtihin all of my sample groups. I found that a majority of all my samples had tested for the phyla:</w:t>
+        <w:t xml:space="preserve">To confirm my previous studies on diversity and abundance, I used DADA and my phyloseq object in order to compare and create figures using my melted phyloseq sample data. In order to compare my data with my BLAST results, I wanted to analyze the different phylum within all of my sample groups. I found that a majority of all my samples had tested for the phyla:</w:t>
       </w:r>
       <w:r>
         <w:t xml:space="preserve"> </w:t>
@@ -2740,7 +2999,7 @@
         <w:t xml:space="preserve"> </w:t>
       </w:r>
       <w:r>
-        <w:t xml:space="preserve">(Figure 7). This data set was important to be able visualize the data that will be filtered out further, with Regular Students showcasing the most amount of abundance. It also gave us a better idea as to what types of bacteria were present. These three phyla that were present within the entire data set are all equally infectious (Figure 7). This data set also confirmed my BLAST results from Illumina that</w:t>
+        <w:t xml:space="preserve">(Figure 7). From these major samples, Regular Students showcased the most amount of abundance for each group. This figure also gave a better idea as to what types of bacteria were present in comparison to my BLAST results. Like the phyla of my BLAST results, the three phyla that were present within the entire data set were also all equally infectious (Figure 7). This data set also confirmed my BLAST results that</w:t>
       </w:r>
       <w:r>
         <w:t xml:space="preserve"> </w:t>
@@ -2755,7 +3014,34 @@
         <w:t xml:space="preserve"> </w:t>
       </w:r>
       <w:r>
-        <w:t xml:space="preserve">is heavily present in all samples. This shows that neither Nursing Students and Regular Students have a more/ more likely to get infectious disease. Instead, it was important to focus on the fact that Regular Students were more likely to get bacteria based on the fact that they sanitize less.</w:t>
+        <w:t xml:space="preserve">and</w:t>
+      </w:r>
+      <w:r>
+        <w:t xml:space="preserve"> </w:t>
+      </w:r>
+      <w:r>
+        <w:rPr>
+          <w:i/>
+        </w:rPr>
+        <w:t xml:space="preserve">Proteobacteria</w:t>
+      </w:r>
+      <w:r>
+        <w:t xml:space="preserve"> </w:t>
+      </w:r>
+      <w:r>
+        <w:t xml:space="preserve">(in the form of</w:t>
+      </w:r>
+      <w:r>
+        <w:t xml:space="preserve"> </w:t>
+      </w:r>
+      <w:r>
+        <w:rPr>
+          <w:i/>
+        </w:rPr>
+        <w:t xml:space="preserve">Acinetobacteria</w:t>
+      </w:r>
+      <w:r>
+        <w:t xml:space="preserve">) is heavily present in all samples. This shows that neither Nursing Students and Regular Students have a more/ more likely to get infectious disease. Instead, it was important to focus on the fact that Regular Students were more likely to get bacteria based on the fact that they sanitize less.</w:t>
       </w:r>
     </w:p>
     <w:p>
@@ -2763,7 +3049,7 @@
         <w:pStyle w:val="BodyText"/>
       </w:pPr>
       <w:r>
-        <w:t xml:space="preserve">I created both a sum and mean abundance plot to compare the two sample groups together (Nursing vs Regular Students) with any variance or outliers. I found out that this abundance had indicated that Regular Students had a larger mean/ range of its data set, while the sum indicated that there was more abundance within Nursing Students (Figure 9, 10). However, as previously stated, my negative controls were always unreliable due to the use of</w:t>
+        <w:t xml:space="preserve">I created both a sum and mean abundance plot to compare the two sample groups together (Nursing vs Regular Students) with any variance or outliers. I found out that mean abundance had indicated that Regular Students had a larger mean/ range of its data set, while the sum indicated that there was more abundance within Nursing Students (Figure 9, 10). I regarded that the mean abundance was more statistically significant as it accounts for more variance within the data set. As previously stated, my negative controls were always unreliable due to the use of</w:t>
       </w:r>
       <w:r>
         <w:t xml:space="preserve"> </w:t>
@@ -2778,7 +3064,7 @@
         <w:t xml:space="preserve"> </w:t>
       </w:r>
       <w:r>
-        <w:t xml:space="preserve">as a model. Thus, I wanted to look solely at my specific, collected samples. I used both a sum and a mean abundance as a mean gives a better indicator for the data as it also includes any variance. Most of my data within Figure 11 showcase that Regular Students tend to have a more diverse, both statistically/ numerically, amount of bacteria growining within their cell phone screens. Using a Shannon test, I found the diversity index of Regular Student’s to be the highest as the outlier has an Alpha Diversity Measure of around 4.0 (Figure 11). In contrast, I used a Simpson test to look at diveristy and also found that Regular students had a higher outlier Alpha Diversity Measure of ~0.98 (Figure 11). This data confirms the idea that Regular Students contain a higher, more diverse amount of different bacteria within their cell phone screens.</w:t>
+        <w:t xml:space="preserve">as a model, thus I looked solely at my collected samples and ignored any negative controls. Most of my data within Figure 11 showcase that Regular Students tend to have a more diverse, both statistically/ numerically, amount of bacteria growing within their cell phone screens. Using a Shannon test, I found the diversity index of Regular Student’s to be the highest as the outlier has an Alpha Diversity Measure of around 4.0 (Figure 11). In contrast, I used a Simpson test to look at diversity and also found that Regular students had a higher outlier Alpha Diversity Measure of ~0.98 (Figure 11). This data confirms the idea that Regular Students contain a higher, more diverse amount of different bacteria within their cell phone screens.</w:t>
       </w:r>
     </w:p>
     <w:p>
@@ -2796,7 +3082,7 @@
         <w:pStyle w:val="FirstParagraph"/>
       </w:pPr>
       <w:r>
-        <w:t xml:space="preserve">My final results indicate that the enforcement of phone-sanitizing protocols within hospitals or other health-related facilities is necessary to avoid future contaminations of HAIs. My study can encourage hospitals to take the necessary approach of either strictly enforcing a sanitization protocol or banning cell phones from the hospital floor in general. Either way, cell phones, moreover cell phone screens, have been proven to be a good place for dangerous bacteria to manifest on and should be kept away from patients who could be easily susceptible to these bacteria. Carrying forward, I would like to confirm my results by looking at the cell phones of patient’s family members who frequent hospitals just as much as health care professionals, but also are not obligated to clean their phones. I hope that from these studies, both health care professionals and regular people will understand how harmful a common cell phone can be to a patient fighting for their life.</w:t>
+        <w:t xml:space="preserve">My final results confirm that cell phones are a good breeding ground for dangerous bacteria, which can potentially harm an already sick patient. This instills the fear that the medical professionals, entrusted to take care of the patients, can actually be the ones that are making them sick. Thus, my study can advocate for the enforcement of phone-sanitizing protocols within hospitals or other health-related facilities to avoid future contamination or HAIs. This can encourage hospitals to take the necessary approach of either strictly enforcing a sanitation protocol or banning cell phones from the hospital floor in general. Either way, cell phones, moreover cell phone screens, have been proven to be a good place for dangerous bacteria to manifest on and should be kept away from patients who could be easily susceptible to these bacteria. Carrying forward, I would like to confirm my results by looking at the cell phones of patient’s family members who frequent hospitals just as much as health care professionals, but also are not obligated to clean their phones. I hope that from these studies, both health care professionals and regular people will understand how harmful a common cell phone can be to a patient fighting for their life.</w:t>
       </w:r>
     </w:p>
     <w:p>
@@ -2847,7 +3133,7 @@
         <w:pStyle w:val="BodyText"/>
       </w:pPr>
       <w:r>
-        <w:t xml:space="preserve">Any other error in data from my Culture Free samples would be due to machine error. This can be attributed to any errors within command line (such as improper git pushes and cloning) or simple program errors from R Markdown or any other terminal commands. I had noted in that within different samples, some phyla were never identified (Figure 12). This can confirm the possibility of contamination within my part or a problem with the way my phyloseq object or R markdown decided on assigning different phyla. Other issues can be due to poor server connection when attempting to access the Tule sever within the University of San Francisco Network.</w:t>
+        <w:t xml:space="preserve">Any other error in data from my Culture Free samples would be due to machine error. This can be attributed to any errors within the command line (such as improper git pushes and cloning) or simple program errors from R Markdown or any other terminal commands. I had noted that within different samples, some phyla were never identified (Figure 12). This can confirm the possibility of contamination within my part or a problem with the way my phyloseq object or R markdown decided on assigning different phyla. Other issues can be due to poor server connection when attempting to access the Tule sever within the University of San Francisco Network.</w:t>
       </w:r>
     </w:p>
     <w:p>
@@ -3924,7 +4210,7 @@
         <w:t xml:space="preserve"> </w:t>
       </w:r>
       <w:r>
-        <w:t xml:space="preserve">Boxplot of colony abundances at different sites, 1x dilution. The higher median number, and total number, of colonies from Regular Students versus Nursing Students was statistically significantly between the two sites (Wilcox p = 0.03650, rejec the null hypothesis).</w:t>
+        <w:t xml:space="preserve">Boxplot of colony abundances at different sites, 1x dilution. The higher median number, and total number, of colonies from Regular Students versus Nursing Students was statistically significantly between the two sites (Wilcox p = 0.03650, reject the null hypothesis).</w:t>
       </w:r>
     </w:p>
     <w:tbl>
@@ -4053,52 +4339,20 @@
           </w:p>
         </w:tc>
       </w:tr>
-      <w:tr>
-        <w:tc>
-          <w:p>
-            <w:pPr>
-              <w:pStyle w:val="Compact"/>
-              <w:jc w:val="right"/>
-            </w:pPr>
-            <w:r>
-              <w:t xml:space="preserve">## Culture D</w:t>
-            </w:r>
-          </w:p>
-        </w:tc>
-        <w:tc>
-          <w:p>
-            <w:pPr>
-              <w:pStyle w:val="Compact"/>
-              <w:jc w:val="right"/>
-            </w:pPr>
-            <w:r>
-              <w:t xml:space="preserve">ata Morphoty</w:t>
-            </w:r>
-          </w:p>
-        </w:tc>
-        <w:tc>
-          <w:p>
-            <w:pPr>
-              <w:pStyle w:val="Compact"/>
-              <w:jc w:val="left"/>
-            </w:pPr>
-            <w:r>
-              <w:t xml:space="preserve">pe 100x Box Plot</w:t>
-            </w:r>
-          </w:p>
-        </w:tc>
-        <w:tc>
-          <w:p>
-            <w:pPr>
-              <w:pStyle w:val="Compact"/>
-            </w:pPr>
-          </w:p>
-        </w:tc>
-      </w:tr>
     </w:tbl>
     <w:p>
       <w:pPr>
-        <w:pStyle w:val="BodyText"/>
+        <w:pStyle w:val="Heading3"/>
+      </w:pPr>
+      <w:bookmarkStart w:id="67" w:name="culture-data-morphotype-100x-box-plot"/>
+      <w:r>
+        <w:t xml:space="preserve">Culture Data Morphotype 100x Box Plot</w:t>
+      </w:r>
+      <w:bookmarkEnd w:id="67"/>
+    </w:p>
+    <w:p>
+      <w:pPr>
+        <w:pStyle w:val="FirstParagraph"/>
       </w:pPr>
       <w:r>
         <w:drawing>
@@ -4116,7 +4370,7 @@
                     </pic:cNvPicPr>
                   </pic:nvPicPr>
                   <pic:blipFill>
-                    <a:blip r:embed="rId67"/>
+                    <a:blip r:embed="rId68"/>
                     <a:stretch>
                       <a:fillRect/>
                     </a:stretch>
@@ -4157,7 +4411,7 @@
         <w:t xml:space="preserve"> </w:t>
       </w:r>
       <w:r>
-        <w:t xml:space="preserve">Boxplot showing the number of morphotypes from the two different sites. Nursing students morphotypes averaged &gt;5, while Regular students had an average of ~7 morphotypes. There was a difference in the mean number of morphotypes (Wilcox p = 0.05, reject the null hypothesis).</w:t>
+        <w:t xml:space="preserve">Boxplot showing the number of morphotypes between the two sample groups. Nursing students morphotypes averaged &gt;5, while Regular students had an average of ~7 morphotypes. There was a difference in the mean number of morphotypes (Wilcox p = 0.05, reject the null hypothesis).</w:t>
       </w:r>
     </w:p>
     <w:tbl>
@@ -4291,21 +4545,21 @@
       <w:pPr>
         <w:pStyle w:val="Heading2"/>
       </w:pPr>
-      <w:bookmarkStart w:id="68" w:name="sequencing-1"/>
+      <w:bookmarkStart w:id="69" w:name="sequencing-1"/>
       <w:r>
         <w:t xml:space="preserve">Sequencing</w:t>
       </w:r>
-      <w:bookmarkEnd w:id="68"/>
+      <w:bookmarkEnd w:id="69"/>
     </w:p>
     <w:p>
       <w:pPr>
         <w:pStyle w:val="Heading2"/>
       </w:pPr>
-      <w:bookmarkStart w:id="69" w:name="table-for-each-of-my-sequences"/>
+      <w:bookmarkStart w:id="70" w:name="table-for-each-of-my-sequences"/>
       <w:r>
         <w:t xml:space="preserve">Table for each of my sequences</w:t>
       </w:r>
-      <w:bookmarkEnd w:id="69"/>
+      <w:bookmarkEnd w:id="70"/>
     </w:p>
     <w:tbl>
       <w:tblPr>
@@ -4858,11 +5112,11 @@
       <w:pPr>
         <w:pStyle w:val="Heading2"/>
       </w:pPr>
-      <w:bookmarkStart w:id="70" w:name="table-for-each-of-my-successful-sanger-sequences-after-blast"/>
+      <w:bookmarkStart w:id="71" w:name="table-for-each-of-my-successful-sanger-sequences-after-blast"/>
       <w:r>
         <w:t xml:space="preserve">Table for each of my successful Sanger Sequences after BLAST</w:t>
       </w:r>
-      <w:bookmarkEnd w:id="70"/>
+      <w:bookmarkEnd w:id="71"/>
     </w:p>
     <w:tbl>
       <w:tblPr>
@@ -5387,21 +5641,21 @@
       <w:pPr>
         <w:pStyle w:val="Heading2"/>
       </w:pPr>
-      <w:bookmarkStart w:id="71" w:name="phylogenies"/>
+      <w:bookmarkStart w:id="72" w:name="phylogenies"/>
       <w:r>
         <w:t xml:space="preserve">Phylogenies</w:t>
       </w:r>
-      <w:bookmarkEnd w:id="71"/>
+      <w:bookmarkEnd w:id="72"/>
     </w:p>
     <w:p>
       <w:pPr>
         <w:pStyle w:val="Heading3"/>
       </w:pPr>
-      <w:bookmarkStart w:id="72" w:name="phyml-phylogenetic-tree"/>
+      <w:bookmarkStart w:id="73" w:name="phyml-phylogenetic-tree"/>
       <w:r>
         <w:t xml:space="preserve">PhyML Phylogenetic Tree</w:t>
       </w:r>
-      <w:bookmarkEnd w:id="72"/>
+      <w:bookmarkEnd w:id="73"/>
     </w:p>
     <w:p>
       <w:pPr>
@@ -5423,7 +5677,7 @@
                     </pic:cNvPicPr>
                   </pic:nvPicPr>
                   <pic:blipFill>
-                    <a:blip r:embed="rId73"/>
+                    <a:blip r:embed="rId74"/>
                     <a:stretch>
                       <a:fillRect/>
                     </a:stretch>
@@ -5494,11 +5748,11 @@
       <w:pPr>
         <w:pStyle w:val="Heading3"/>
       </w:pPr>
-      <w:bookmarkStart w:id="74" w:name="mr.bayes-phylogenetic-tree"/>
+      <w:bookmarkStart w:id="75" w:name="mr.bayes-phylogenetic-tree"/>
       <w:r>
         <w:t xml:space="preserve">Mr. Bayes Phylogenetic tree</w:t>
       </w:r>
-      <w:bookmarkEnd w:id="74"/>
+      <w:bookmarkEnd w:id="75"/>
     </w:p>
     <w:p>
       <w:pPr>
@@ -5520,7 +5774,7 @@
                     </pic:cNvPicPr>
                   </pic:nvPicPr>
                   <pic:blipFill>
-                    <a:blip r:embed="rId75"/>
+                    <a:blip r:embed="rId76"/>
                     <a:stretch>
                       <a:fillRect/>
                     </a:stretch>
@@ -5591,11 +5845,11 @@
       <w:pPr>
         <w:pStyle w:val="Heading2"/>
       </w:pPr>
-      <w:bookmarkStart w:id="76" w:name="fastqc-report"/>
+      <w:bookmarkStart w:id="77" w:name="fastqc-report"/>
       <w:r>
         <w:t xml:space="preserve">FastQC Report</w:t>
       </w:r>
-      <w:bookmarkEnd w:id="76"/>
+      <w:bookmarkEnd w:id="77"/>
     </w:p>
     <w:tbl>
       <w:tblPr>
@@ -5975,11 +6229,11 @@
       <w:pPr>
         <w:pStyle w:val="Heading2"/>
       </w:pPr>
-      <w:bookmarkStart w:id="77" w:name="trimmmomatic-data"/>
+      <w:bookmarkStart w:id="78" w:name="trimmmomatic-data"/>
       <w:r>
         <w:t xml:space="preserve">Trimmmomatic Data</w:t>
       </w:r>
-      <w:bookmarkEnd w:id="77"/>
+      <w:bookmarkEnd w:id="78"/>
     </w:p>
     <w:tbl>
       <w:tblPr>
@@ -6359,11 +6613,11 @@
       <w:pPr>
         <w:pStyle w:val="Heading2"/>
       </w:pPr>
-      <w:bookmarkStart w:id="78" w:name="command-line-blast-analysis"/>
+      <w:bookmarkStart w:id="79" w:name="command-line-blast-analysis"/>
       <w:r>
         <w:t xml:space="preserve">Command-line BLAST Analysis</w:t>
       </w:r>
-      <w:bookmarkEnd w:id="78"/>
+      <w:bookmarkEnd w:id="79"/>
     </w:p>
     <w:tbl>
       <w:tblPr>
@@ -6720,11 +6974,395 @@
       <w:pPr>
         <w:pStyle w:val="Heading2"/>
       </w:pPr>
-      <w:bookmarkStart w:id="79" w:name="phylum-abundance"/>
+      <w:bookmarkStart w:id="80" w:name="dada-markdown-table"/>
+      <w:r>
+        <w:t xml:space="preserve">DADA Markdown Table</w:t>
+      </w:r>
+      <w:bookmarkEnd w:id="80"/>
+    </w:p>
+    <w:tbl>
+      <w:tblPr>
+        <w:tblStyle w:val="Table"/>
+        <w:tblW w:type="pct" w:w="0.0"/>
+        <w:tblLook w:firstRow="1"/>
+      </w:tblPr>
+      <w:tblGrid/>
+      <w:tr>
+        <w:trPr>
+          <w:cnfStyle w:firstRow="1"/>
+        </w:trPr>
+        <w:tc>
+          <w:tcPr>
+            <w:tcBorders>
+              <w:bottom w:val="single"/>
+            </w:tcBorders>
+            <w:vAlign w:val="bottom"/>
+          </w:tcPr>
+          <w:p>
+            <w:pPr>
+              <w:pStyle w:val="Compact"/>
+              <w:jc w:val="left"/>
+            </w:pPr>
+            <w:r>
+              <w:t xml:space="preserve">Sample ID</w:t>
+            </w:r>
+          </w:p>
+        </w:tc>
+        <w:tc>
+          <w:tcPr>
+            <w:tcBorders>
+              <w:bottom w:val="single"/>
+            </w:tcBorders>
+            <w:vAlign w:val="bottom"/>
+          </w:tcPr>
+          <w:p>
+            <w:pPr>
+              <w:pStyle w:val="Compact"/>
+              <w:jc w:val="right"/>
+            </w:pPr>
+            <w:r>
+              <w:t xml:space="preserve">Denoised</w:t>
+            </w:r>
+          </w:p>
+        </w:tc>
+        <w:tc>
+          <w:tcPr>
+            <w:tcBorders>
+              <w:bottom w:val="single"/>
+            </w:tcBorders>
+            <w:vAlign w:val="bottom"/>
+          </w:tcPr>
+          <w:p>
+            <w:pPr>
+              <w:pStyle w:val="Compact"/>
+              <w:jc w:val="right"/>
+            </w:pPr>
+            <w:r>
+              <w:t xml:space="preserve">Sequence Table</w:t>
+            </w:r>
+          </w:p>
+        </w:tc>
+        <w:tc>
+          <w:tcPr>
+            <w:tcBorders>
+              <w:bottom w:val="single"/>
+            </w:tcBorders>
+            <w:vAlign w:val="bottom"/>
+          </w:tcPr>
+          <w:p>
+            <w:pPr>
+              <w:pStyle w:val="Compact"/>
+              <w:jc w:val="right"/>
+            </w:pPr>
+            <w:r>
+              <w:t xml:space="preserve">Non-chimeric</w:t>
+            </w:r>
+          </w:p>
+        </w:tc>
+      </w:tr>
+      <w:tr>
+        <w:tc>
+          <w:p>
+            <w:pPr>
+              <w:pStyle w:val="Compact"/>
+              <w:jc w:val="left"/>
+            </w:pPr>
+            <w:r>
+              <w:t xml:space="preserve">AJ-1a_S61_L001_R1_001_filt</w:t>
+            </w:r>
+          </w:p>
+        </w:tc>
+        <w:tc>
+          <w:p>
+            <w:pPr>
+              <w:pStyle w:val="Compact"/>
+              <w:jc w:val="right"/>
+            </w:pPr>
+            <w:r>
+              <w:t xml:space="preserve">8251</w:t>
+            </w:r>
+          </w:p>
+        </w:tc>
+        <w:tc>
+          <w:p>
+            <w:pPr>
+              <w:pStyle w:val="Compact"/>
+              <w:jc w:val="right"/>
+            </w:pPr>
+            <w:r>
+              <w:t xml:space="preserve">8251</w:t>
+            </w:r>
+          </w:p>
+        </w:tc>
+        <w:tc>
+          <w:p>
+            <w:pPr>
+              <w:pStyle w:val="Compact"/>
+              <w:jc w:val="right"/>
+            </w:pPr>
+            <w:r>
+              <w:t xml:space="preserve">7497</w:t>
+            </w:r>
+          </w:p>
+        </w:tc>
+      </w:tr>
+      <w:tr>
+        <w:tc>
+          <w:p>
+            <w:pPr>
+              <w:pStyle w:val="Compact"/>
+              <w:jc w:val="left"/>
+            </w:pPr>
+            <w:r>
+              <w:t xml:space="preserve">AJ-1b_S64_L001_R1_001_filt</w:t>
+            </w:r>
+          </w:p>
+        </w:tc>
+        <w:tc>
+          <w:p>
+            <w:pPr>
+              <w:pStyle w:val="Compact"/>
+              <w:jc w:val="right"/>
+            </w:pPr>
+            <w:r>
+              <w:t xml:space="preserve">11412</w:t>
+            </w:r>
+          </w:p>
+        </w:tc>
+        <w:tc>
+          <w:p>
+            <w:pPr>
+              <w:pStyle w:val="Compact"/>
+              <w:jc w:val="right"/>
+            </w:pPr>
+            <w:r>
+              <w:t xml:space="preserve">11412</w:t>
+            </w:r>
+          </w:p>
+        </w:tc>
+        <w:tc>
+          <w:p>
+            <w:pPr>
+              <w:pStyle w:val="Compact"/>
+              <w:jc w:val="right"/>
+            </w:pPr>
+            <w:r>
+              <w:t xml:space="preserve">10309</w:t>
+            </w:r>
+          </w:p>
+        </w:tc>
+      </w:tr>
+      <w:tr>
+        <w:tc>
+          <w:p>
+            <w:pPr>
+              <w:pStyle w:val="Compact"/>
+              <w:jc w:val="left"/>
+            </w:pPr>
+            <w:r>
+              <w:t xml:space="preserve">AJ-2a_S62_L001_R1_001_filt</w:t>
+            </w:r>
+          </w:p>
+        </w:tc>
+        <w:tc>
+          <w:p>
+            <w:pPr>
+              <w:pStyle w:val="Compact"/>
+              <w:jc w:val="right"/>
+            </w:pPr>
+            <w:r>
+              <w:t xml:space="preserve">7594</w:t>
+            </w:r>
+          </w:p>
+        </w:tc>
+        <w:tc>
+          <w:p>
+            <w:pPr>
+              <w:pStyle w:val="Compact"/>
+              <w:jc w:val="right"/>
+            </w:pPr>
+            <w:r>
+              <w:t xml:space="preserve">7594</w:t>
+            </w:r>
+          </w:p>
+        </w:tc>
+        <w:tc>
+          <w:p>
+            <w:pPr>
+              <w:pStyle w:val="Compact"/>
+              <w:jc w:val="right"/>
+            </w:pPr>
+            <w:r>
+              <w:t xml:space="preserve">7124</w:t>
+            </w:r>
+          </w:p>
+        </w:tc>
+      </w:tr>
+      <w:tr>
+        <w:tc>
+          <w:p>
+            <w:pPr>
+              <w:pStyle w:val="Compact"/>
+              <w:jc w:val="left"/>
+            </w:pPr>
+            <w:r>
+              <w:t xml:space="preserve">AJ-2b_S65_L001_R1_001_filt</w:t>
+            </w:r>
+          </w:p>
+        </w:tc>
+        <w:tc>
+          <w:p>
+            <w:pPr>
+              <w:pStyle w:val="Compact"/>
+              <w:jc w:val="right"/>
+            </w:pPr>
+            <w:r>
+              <w:t xml:space="preserve">15580</w:t>
+            </w:r>
+          </w:p>
+        </w:tc>
+        <w:tc>
+          <w:p>
+            <w:pPr>
+              <w:pStyle w:val="Compact"/>
+              <w:jc w:val="right"/>
+            </w:pPr>
+            <w:r>
+              <w:t xml:space="preserve">15580</w:t>
+            </w:r>
+          </w:p>
+        </w:tc>
+        <w:tc>
+          <w:p>
+            <w:pPr>
+              <w:pStyle w:val="Compact"/>
+              <w:jc w:val="right"/>
+            </w:pPr>
+            <w:r>
+              <w:t xml:space="preserve">13674</w:t>
+            </w:r>
+          </w:p>
+        </w:tc>
+      </w:tr>
+      <w:tr>
+        <w:tc>
+          <w:p>
+            <w:pPr>
+              <w:pStyle w:val="Compact"/>
+              <w:jc w:val="left"/>
+            </w:pPr>
+            <w:r>
+              <w:t xml:space="preserve">AJ-3a_S63_L001_R1_001_filt</w:t>
+            </w:r>
+          </w:p>
+        </w:tc>
+        <w:tc>
+          <w:p>
+            <w:pPr>
+              <w:pStyle w:val="Compact"/>
+              <w:jc w:val="right"/>
+            </w:pPr>
+            <w:r>
+              <w:t xml:space="preserve">14798</w:t>
+            </w:r>
+          </w:p>
+        </w:tc>
+        <w:tc>
+          <w:p>
+            <w:pPr>
+              <w:pStyle w:val="Compact"/>
+              <w:jc w:val="right"/>
+            </w:pPr>
+            <w:r>
+              <w:t xml:space="preserve">14798</w:t>
+            </w:r>
+          </w:p>
+        </w:tc>
+        <w:tc>
+          <w:p>
+            <w:pPr>
+              <w:pStyle w:val="Compact"/>
+              <w:jc w:val="right"/>
+            </w:pPr>
+            <w:r>
+              <w:t xml:space="preserve">13831</w:t>
+            </w:r>
+          </w:p>
+        </w:tc>
+      </w:tr>
+      <w:tr>
+        <w:tc>
+          <w:p>
+            <w:pPr>
+              <w:pStyle w:val="Compact"/>
+              <w:jc w:val="left"/>
+            </w:pPr>
+            <w:r>
+              <w:t xml:space="preserve">AJ-3b_S66_L001_R1_001_filt</w:t>
+            </w:r>
+          </w:p>
+        </w:tc>
+        <w:tc>
+          <w:p>
+            <w:pPr>
+              <w:pStyle w:val="Compact"/>
+              <w:jc w:val="right"/>
+            </w:pPr>
+            <w:r>
+              <w:t xml:space="preserve">12934</w:t>
+            </w:r>
+          </w:p>
+        </w:tc>
+        <w:tc>
+          <w:p>
+            <w:pPr>
+              <w:pStyle w:val="Compact"/>
+              <w:jc w:val="right"/>
+            </w:pPr>
+            <w:r>
+              <w:t xml:space="preserve">12934</w:t>
+            </w:r>
+          </w:p>
+        </w:tc>
+        <w:tc>
+          <w:p>
+            <w:pPr>
+              <w:pStyle w:val="Compact"/>
+              <w:jc w:val="right"/>
+            </w:pPr>
+            <w:r>
+              <w:t xml:space="preserve">11852</w:t>
+            </w:r>
+          </w:p>
+        </w:tc>
+      </w:tr>
+    </w:tbl>
+    <w:p>
+      <w:pPr>
+        <w:pStyle w:val="BodyText"/>
+      </w:pPr>
+      <w:r>
+        <w:rPr>
+          <w:b/>
+        </w:rPr>
+        <w:t xml:space="preserve">Table 7:</w:t>
+      </w:r>
+      <w:r>
+        <w:t xml:space="preserve"> </w:t>
+      </w:r>
+      <w:r>
+        <w:t xml:space="preserve">Table showing the results from the DADA pipeline. Samples are the filtered fully-sequenced Illumina samples. Indicated are the amount of nucleotides denoised, the sequence table, and the number non-chimeric reads for each sequence (n = 6).</w:t>
+      </w:r>
+    </w:p>
+    <w:p>
+      <w:pPr>
+        <w:pStyle w:val="Heading2"/>
+      </w:pPr>
+      <w:bookmarkStart w:id="81" w:name="phylum-abundance"/>
       <w:r>
         <w:t xml:space="preserve">Phylum Abundance</w:t>
       </w:r>
-      <w:bookmarkEnd w:id="79"/>
+      <w:bookmarkEnd w:id="81"/>
     </w:p>
     <w:p>
       <w:pPr>
@@ -6741,80 +7379,6 @@
                 <pic:pic>
                   <pic:nvPicPr>
                     <pic:cNvPr descr="Bioinformatics_Report_files/figure-docx/abundance-phyla-1.png" id="0" name="Picture"/>
-                    <pic:cNvPicPr>
-                      <a:picLocks noChangeArrowheads="1" noChangeAspect="1"/>
-                    </pic:cNvPicPr>
-                  </pic:nvPicPr>
-                  <pic:blipFill>
-                    <a:blip r:embed="rId80"/>
-                    <a:stretch>
-                      <a:fillRect/>
-                    </a:stretch>
-                  </pic:blipFill>
-                  <pic:spPr bwMode="auto">
-                    <a:xfrm>
-                      <a:off x="0" y="0"/>
-                      <a:ext cx="5334000" cy="4267200"/>
-                    </a:xfrm>
-                    <a:prstGeom prst="rect">
-                      <a:avLst/>
-                    </a:prstGeom>
-                    <a:noFill/>
-                    <a:ln w="9525">
-                      <a:noFill/>
-                      <a:headEnd/>
-                      <a:tailEnd/>
-                    </a:ln>
-                  </pic:spPr>
-                </pic:pic>
-              </a:graphicData>
-            </a:graphic>
-          </wp:inline>
-        </w:drawing>
-      </w:r>
-    </w:p>
-    <w:p>
-      <w:pPr>
-        <w:pStyle w:val="BodyText"/>
-      </w:pPr>
-      <w:r>
-        <w:rPr>
-          <w:b/>
-        </w:rPr>
-        <w:t xml:space="preserve">Figure 7:</w:t>
-      </w:r>
-      <w:r>
-        <w:t xml:space="preserve"> </w:t>
-      </w:r>
-      <w:r>
-        <w:t xml:space="preserve">Plot bar comparing the abundance of different phyla within the samples of Nursing Students and Regular Students. Both positive and negative controls are also present for comparison.</w:t>
-      </w:r>
-    </w:p>
-    <w:p>
-      <w:pPr>
-        <w:pStyle w:val="Heading3"/>
-      </w:pPr>
-      <w:bookmarkStart w:id="81" w:name="sum-abundance-of-phyla"/>
-      <w:r>
-        <w:t xml:space="preserve">Sum Abundance of Phyla</w:t>
-      </w:r>
-      <w:bookmarkEnd w:id="81"/>
-    </w:p>
-    <w:p>
-      <w:pPr>
-        <w:pStyle w:val="FirstParagraph"/>
-      </w:pPr>
-      <w:r>
-        <w:drawing>
-          <wp:inline>
-            <wp:extent cx="5334000" cy="4267200"/>
-            <wp:effectExtent b="0" l="0" r="0" t="0"/>
-            <wp:docPr descr="" title="" id="1" name="Picture"/>
-            <a:graphic>
-              <a:graphicData uri="http://schemas.openxmlformats.org/drawingml/2006/picture">
-                <pic:pic>
-                  <pic:nvPicPr>
-                    <pic:cNvPr descr="Bioinformatics_Report_files/figure-docx/sum-abundance-1.png" id="0" name="Picture"/>
                     <pic:cNvPicPr>
                       <a:picLocks noChangeArrowheads="1" noChangeAspect="1"/>
                     </pic:cNvPicPr>
@@ -6855,20 +7419,28 @@
         <w:rPr>
           <w:b/>
         </w:rPr>
-        <w:t xml:space="preserve">Figure 8:</w:t>
-      </w:r>
-    </w:p>
-    <w:p>
-      <w:pPr>
-        <w:pStyle w:val="BodyText"/>
-      </w:pPr>
-      <w:r>
-        <w:t xml:space="preserve">Plot bar showing the SUM abundance of the different phyla between all Sample Groups: Nursing Students versus Regular students. This also includes both Negative and Positive controls.</w:t>
-      </w:r>
-    </w:p>
-    <w:p>
-      <w:pPr>
-        <w:pStyle w:val="BodyText"/>
+        <w:t xml:space="preserve">Figure 7:</w:t>
+      </w:r>
+      <w:r>
+        <w:t xml:space="preserve"> </w:t>
+      </w:r>
+      <w:r>
+        <w:t xml:space="preserve">Plot bar comparing the abundance of different phyla within the samples of Nursing Students and Regular Students. Both positive and negative controls are also present for comparison.</w:t>
+      </w:r>
+    </w:p>
+    <w:p>
+      <w:pPr>
+        <w:pStyle w:val="Heading3"/>
+      </w:pPr>
+      <w:bookmarkStart w:id="83" w:name="sum-abundance-of-phyla"/>
+      <w:r>
+        <w:t xml:space="preserve">Sum Abundance of Phyla</w:t>
+      </w:r>
+      <w:bookmarkEnd w:id="83"/>
+    </w:p>
+    <w:p>
+      <w:pPr>
+        <w:pStyle w:val="FirstParagraph"/>
       </w:pPr>
       <w:r>
         <w:drawing>
@@ -6880,71 +7452,7 @@
               <a:graphicData uri="http://schemas.openxmlformats.org/drawingml/2006/picture">
                 <pic:pic>
                   <pic:nvPicPr>
-                    <pic:cNvPr descr="Bioinformatics_Report_files/figure-docx/sum-abundance-sample-groups-1.png" id="0" name="Picture"/>
-                    <pic:cNvPicPr>
-                      <a:picLocks noChangeArrowheads="1" noChangeAspect="1"/>
-                    </pic:cNvPicPr>
-                  </pic:nvPicPr>
-                  <pic:blipFill>
-                    <a:blip r:embed="rId83"/>
-                    <a:stretch>
-                      <a:fillRect/>
-                    </a:stretch>
-                  </pic:blipFill>
-                  <pic:spPr bwMode="auto">
-                    <a:xfrm>
-                      <a:off x="0" y="0"/>
-                      <a:ext cx="5334000" cy="4267200"/>
-                    </a:xfrm>
-                    <a:prstGeom prst="rect">
-                      <a:avLst/>
-                    </a:prstGeom>
-                    <a:noFill/>
-                    <a:ln w="9525">
-                      <a:noFill/>
-                      <a:headEnd/>
-                      <a:tailEnd/>
-                    </a:ln>
-                  </pic:spPr>
-                </pic:pic>
-              </a:graphicData>
-            </a:graphic>
-          </wp:inline>
-        </w:drawing>
-      </w:r>
-    </w:p>
-    <w:p>
-      <w:pPr>
-        <w:pStyle w:val="BodyText"/>
-      </w:pPr>
-      <w:r>
-        <w:rPr>
-          <w:b/>
-        </w:rPr>
-        <w:t xml:space="preserve">Figure 9:</w:t>
-      </w:r>
-      <w:r>
-        <w:t xml:space="preserve"> </w:t>
-      </w:r>
-      <w:r>
-        <w:t xml:space="preserve">Bar plot showing the difference between the sum abundance of phyla within solely sample groups: Nursing Student (red) versus Regular Student (blue). This does not include any Positive or Negative control samples. Phyla is listed below on the x axis and sum abundance is soon as the y-value.</w:t>
-      </w:r>
-    </w:p>
-    <w:p>
-      <w:pPr>
-        <w:pStyle w:val="BodyText"/>
-      </w:pPr>
-      <w:r>
-        <w:drawing>
-          <wp:inline>
-            <wp:extent cx="5334000" cy="4267200"/>
-            <wp:effectExtent b="0" l="0" r="0" t="0"/>
-            <wp:docPr descr="" title="" id="1" name="Picture"/>
-            <a:graphic>
-              <a:graphicData uri="http://schemas.openxmlformats.org/drawingml/2006/picture">
-                <pic:pic>
-                  <pic:nvPicPr>
-                    <pic:cNvPr descr="Bioinformatics_Report_files/figure-docx/mean-abudance-1.png" id="0" name="Picture"/>
+                    <pic:cNvPr descr="Bioinformatics_Report_files/figure-docx/sum-abundance-1.png" id="0" name="Picture"/>
                     <pic:cNvPicPr>
                       <a:picLocks noChangeArrowheads="1" noChangeAspect="1"/>
                     </pic:cNvPicPr>
@@ -6985,28 +7493,18 @@
         <w:rPr>
           <w:b/>
         </w:rPr>
-        <w:t xml:space="preserve">Figure 10:</w:t>
-      </w:r>
-      <w:r>
-        <w:t xml:space="preserve"> </w:t>
-      </w:r>
-      <w:r>
-        <w:t xml:space="preserve">Bar plot showing the difference between the mean abundance of phyla within samples groups. The two groups are: Nursing Student (red) versus Regular Student (blue). This allows for a general idea of the range for the mean abundance.</w:t>
-      </w:r>
-    </w:p>
-    <w:p>
-      <w:pPr>
-        <w:pStyle w:val="Heading2"/>
-      </w:pPr>
-      <w:bookmarkStart w:id="85" w:name="diversity-measurement"/>
-      <w:r>
-        <w:t xml:space="preserve">Diversity Measurement</w:t>
-      </w:r>
-      <w:bookmarkEnd w:id="85"/>
-    </w:p>
-    <w:p>
-      <w:pPr>
-        <w:pStyle w:val="FirstParagraph"/>
+        <w:t xml:space="preserve">Figure 8:</w:t>
+      </w:r>
+      <w:r>
+        <w:t xml:space="preserve"> </w:t>
+      </w:r>
+      <w:r>
+        <w:t xml:space="preserve">Plot bar showing the SUM abundance of the different phyla between all Sample Groups: Nursing Students versus Regular students. This also includes both Negative and Positive controls.</w:t>
+      </w:r>
+    </w:p>
+    <w:p>
+      <w:pPr>
+        <w:pStyle w:val="BodyText"/>
       </w:pPr>
       <w:r>
         <w:drawing>
@@ -7018,7 +7516,71 @@
               <a:graphicData uri="http://schemas.openxmlformats.org/drawingml/2006/picture">
                 <pic:pic>
                   <pic:nvPicPr>
-                    <pic:cNvPr descr="Bioinformatics_Report_files/figure-docx/alpha-diversity-1.png" id="0" name="Picture"/>
+                    <pic:cNvPr descr="Bioinformatics_Report_files/figure-docx/sum-abundance-sample-groups-1.png" id="0" name="Picture"/>
+                    <pic:cNvPicPr>
+                      <a:picLocks noChangeArrowheads="1" noChangeAspect="1"/>
+                    </pic:cNvPicPr>
+                  </pic:nvPicPr>
+                  <pic:blipFill>
+                    <a:blip r:embed="rId85"/>
+                    <a:stretch>
+                      <a:fillRect/>
+                    </a:stretch>
+                  </pic:blipFill>
+                  <pic:spPr bwMode="auto">
+                    <a:xfrm>
+                      <a:off x="0" y="0"/>
+                      <a:ext cx="5334000" cy="4267200"/>
+                    </a:xfrm>
+                    <a:prstGeom prst="rect">
+                      <a:avLst/>
+                    </a:prstGeom>
+                    <a:noFill/>
+                    <a:ln w="9525">
+                      <a:noFill/>
+                      <a:headEnd/>
+                      <a:tailEnd/>
+                    </a:ln>
+                  </pic:spPr>
+                </pic:pic>
+              </a:graphicData>
+            </a:graphic>
+          </wp:inline>
+        </w:drawing>
+      </w:r>
+    </w:p>
+    <w:p>
+      <w:pPr>
+        <w:pStyle w:val="BodyText"/>
+      </w:pPr>
+      <w:r>
+        <w:rPr>
+          <w:b/>
+        </w:rPr>
+        <w:t xml:space="preserve">Figure 9:</w:t>
+      </w:r>
+      <w:r>
+        <w:t xml:space="preserve"> </w:t>
+      </w:r>
+      <w:r>
+        <w:t xml:space="preserve">Bar plot showing the difference between the sum abundance of phyla within solely sample groups: Nursing Student (red) versus Regular Student (blue). This does not include any Positive or Negative control samples. Phyla is listed below on the x axis and sum abundance is soon as the y-value.</w:t>
+      </w:r>
+    </w:p>
+    <w:p>
+      <w:pPr>
+        <w:pStyle w:val="BodyText"/>
+      </w:pPr>
+      <w:r>
+        <w:drawing>
+          <wp:inline>
+            <wp:extent cx="5334000" cy="4267200"/>
+            <wp:effectExtent b="0" l="0" r="0" t="0"/>
+            <wp:docPr descr="" title="" id="1" name="Picture"/>
+            <a:graphic>
+              <a:graphicData uri="http://schemas.openxmlformats.org/drawingml/2006/picture">
+                <pic:pic>
+                  <pic:nvPicPr>
+                    <pic:cNvPr descr="Bioinformatics_Report_files/figure-docx/mean-abudance-1.png" id="0" name="Picture"/>
                     <pic:cNvPicPr>
                       <a:picLocks noChangeArrowheads="1" noChangeAspect="1"/>
                     </pic:cNvPicPr>
@@ -7059,22 +7621,22 @@
         <w:rPr>
           <w:b/>
         </w:rPr>
-        <w:t xml:space="preserve">Figure 11:</w:t>
-      </w:r>
-      <w:r>
-        <w:t xml:space="preserve"> </w:t>
-      </w:r>
-      <w:r>
-        <w:t xml:space="preserve">Boxplot showing the Alpha Diversity Measure within types of samples. This uses both a Shannon’s and Simpson’s index to quantify phyloseq object. Simpson is a similarity index while Shannon is a diversity index in contrast.</w:t>
+        <w:t xml:space="preserve">Figure 10:</w:t>
+      </w:r>
+      <w:r>
+        <w:t xml:space="preserve"> </w:t>
+      </w:r>
+      <w:r>
+        <w:t xml:space="preserve">Bar plot showing the difference between the mean abundance of phyla within samples groups. The two groups are: Nursing Student (red) versus Regular Student (blue). This allows for a general idea of the range for the mean abundance.</w:t>
       </w:r>
     </w:p>
     <w:p>
       <w:pPr>
         <w:pStyle w:val="Heading2"/>
       </w:pPr>
-      <w:bookmarkStart w:id="87" w:name="errors"/>
-      <w:r>
-        <w:t xml:space="preserve">Errors</w:t>
+      <w:bookmarkStart w:id="87" w:name="diversity-measurement"/>
+      <w:r>
+        <w:t xml:space="preserve">Diversity Measurement</w:t>
       </w:r>
       <w:bookmarkEnd w:id="87"/>
     </w:p>
@@ -7092,7 +7654,7 @@
               <a:graphicData uri="http://schemas.openxmlformats.org/drawingml/2006/picture">
                 <pic:pic>
                   <pic:nvPicPr>
-                    <pic:cNvPr descr="Bioinformatics_Report_files/figure-docx/non-availble-1.png" id="0" name="Picture"/>
+                    <pic:cNvPr descr="Bioinformatics_Report_files/figure-docx/alpha-diversity-1.png" id="0" name="Picture"/>
                     <pic:cNvPicPr>
                       <a:picLocks noChangeArrowheads="1" noChangeAspect="1"/>
                     </pic:cNvPicPr>
@@ -7133,13 +7695,87 @@
         <w:rPr>
           <w:b/>
         </w:rPr>
+        <w:t xml:space="preserve">Figure 11:</w:t>
+      </w:r>
+      <w:r>
+        <w:t xml:space="preserve"> </w:t>
+      </w:r>
+      <w:r>
+        <w:t xml:space="preserve">Boxplot showing the Alpha Diversity Measure within types of samples. This uses both a Shannon’s and Simpson’s index to quantify phyloseq object. Simpson is a similarity index while Shannon is a diversity index in contrast.</w:t>
+      </w:r>
+    </w:p>
+    <w:p>
+      <w:pPr>
+        <w:pStyle w:val="Heading2"/>
+      </w:pPr>
+      <w:bookmarkStart w:id="89" w:name="errors"/>
+      <w:r>
+        <w:t xml:space="preserve">Errors</w:t>
+      </w:r>
+      <w:bookmarkEnd w:id="89"/>
+    </w:p>
+    <w:p>
+      <w:pPr>
+        <w:pStyle w:val="FirstParagraph"/>
+      </w:pPr>
+      <w:r>
+        <w:drawing>
+          <wp:inline>
+            <wp:extent cx="5334000" cy="4267200"/>
+            <wp:effectExtent b="0" l="0" r="0" t="0"/>
+            <wp:docPr descr="" title="" id="1" name="Picture"/>
+            <a:graphic>
+              <a:graphicData uri="http://schemas.openxmlformats.org/drawingml/2006/picture">
+                <pic:pic>
+                  <pic:nvPicPr>
+                    <pic:cNvPr descr="Bioinformatics_Report_files/figure-docx/non-availble-1.png" id="0" name="Picture"/>
+                    <pic:cNvPicPr>
+                      <a:picLocks noChangeArrowheads="1" noChangeAspect="1"/>
+                    </pic:cNvPicPr>
+                  </pic:nvPicPr>
+                  <pic:blipFill>
+                    <a:blip r:embed="rId90"/>
+                    <a:stretch>
+                      <a:fillRect/>
+                    </a:stretch>
+                  </pic:blipFill>
+                  <pic:spPr bwMode="auto">
+                    <a:xfrm>
+                      <a:off x="0" y="0"/>
+                      <a:ext cx="5334000" cy="4267200"/>
+                    </a:xfrm>
+                    <a:prstGeom prst="rect">
+                      <a:avLst/>
+                    </a:prstGeom>
+                    <a:noFill/>
+                    <a:ln w="9525">
+                      <a:noFill/>
+                      <a:headEnd/>
+                      <a:tailEnd/>
+                    </a:ln>
+                  </pic:spPr>
+                </pic:pic>
+              </a:graphicData>
+            </a:graphic>
+          </wp:inline>
+        </w:drawing>
+      </w:r>
+    </w:p>
+    <w:p>
+      <w:pPr>
+        <w:pStyle w:val="BodyText"/>
+      </w:pPr>
+      <w:r>
+        <w:rPr>
+          <w:b/>
+        </w:rPr>
         <w:t xml:space="preserve">Figure 12:</w:t>
       </w:r>
       <w:r>
         <w:t xml:space="preserve"> </w:t>
       </w:r>
       <w:r>
-        <w:t xml:space="preserve">Specific samples from either group: Nusing Student (a) and Regular Students (b) that have a</w:t>
+        <w:t xml:space="preserve">Specific samples from either group: Nursing Student (a) and Regular Students (b) that have a</w:t>
       </w:r>
       <w:r>
         <w:t xml:space="preserve"> </w:t>
@@ -7164,14 +7800,14 @@
       <w:pPr>
         <w:pStyle w:val="Heading1"/>
       </w:pPr>
-      <w:bookmarkStart w:id="89" w:name="sources-cited"/>
+      <w:bookmarkStart w:id="91" w:name="sources-cited"/>
       <w:r>
         <w:t xml:space="preserve">Sources Cited</w:t>
       </w:r>
-      <w:bookmarkEnd w:id="89"/>
-    </w:p>
-    <w:bookmarkStart w:id="116" w:name="refs"/>
-    <w:bookmarkStart w:id="90" w:name="ref-amplicon201316s"/>
+      <w:bookmarkEnd w:id="91"/>
+    </w:p>
+    <w:bookmarkStart w:id="124" w:name="refs"/>
+    <w:bookmarkStart w:id="92" w:name="ref-amplicon201316s"/>
     <w:p>
       <w:pPr>
         <w:pStyle w:val="Bibliography"/>
@@ -7195,13 +7831,111 @@
         <w:t xml:space="preserve">(2013) 16s metagenomic sequencing library preparation.</w:t>
       </w:r>
     </w:p>
-    <w:bookmarkEnd w:id="90"/>
-    <w:bookmarkStart w:id="91" w:name="ref-bolger2014trimmomatic"/>
+    <w:bookmarkEnd w:id="92"/>
+    <w:bookmarkStart w:id="93" w:name="ref-arora2009cellphones"/>
     <w:p>
       <w:pPr>
         <w:pStyle w:val="Bibliography"/>
       </w:pPr>
       <w:r>
+        <w:t xml:space="preserve">Arora,U.</w:t>
+      </w:r>
+      <w:r>
+        <w:t xml:space="preserve"> </w:t>
+      </w:r>
+      <w:r>
+        <w:rPr>
+          <w:i/>
+        </w:rPr>
+        <w:t xml:space="preserve">et al.</w:t>
+      </w:r>
+      <w:r>
+        <w:t xml:space="preserve"> </w:t>
+      </w:r>
+      <w:r>
+        <w:t xml:space="preserve">(2009) Cellphones: A modern stayhouse for bacterial pathogens.</w:t>
+      </w:r>
+      <w:r>
+        <w:t xml:space="preserve"> </w:t>
+      </w:r>
+      <w:r>
+        <w:rPr>
+          <w:i/>
+        </w:rPr>
+        <w:t xml:space="preserve">JK science</w:t>
+      </w:r>
+      <w:r>
+        <w:t xml:space="preserve">,</w:t>
+      </w:r>
+      <w:r>
+        <w:t xml:space="preserve"> </w:t>
+      </w:r>
+      <w:r>
+        <w:rPr>
+          <w:b/>
+        </w:rPr>
+        <w:t xml:space="preserve">11</w:t>
+      </w:r>
+      <w:r>
+        <w:t xml:space="preserve">, 127.</w:t>
+      </w:r>
+    </w:p>
+    <w:bookmarkEnd w:id="93"/>
+    <w:bookmarkStart w:id="94" w:name="ref-beckstrom2013surveillance"/>
+    <w:p>
+      <w:pPr>
+        <w:pStyle w:val="Bibliography"/>
+      </w:pPr>
+      <w:r>
+        <w:t xml:space="preserve">Beckstrom,A.</w:t>
+      </w:r>
+      <w:r>
+        <w:t xml:space="preserve"> </w:t>
+      </w:r>
+      <w:r>
+        <w:rPr>
+          <w:i/>
+        </w:rPr>
+        <w:t xml:space="preserve">et al.</w:t>
+      </w:r>
+      <w:r>
+        <w:t xml:space="preserve"> </w:t>
+      </w:r>
+      <w:r>
+        <w:t xml:space="preserve">(2013) Surveillance study of bacterial contamination of the parent’s cell phone in the nicu and the effectiveness of an anti-microbial gel in reducing transmission to the hands.</w:t>
+      </w:r>
+      <w:r>
+        <w:t xml:space="preserve"> </w:t>
+      </w:r>
+      <w:r>
+        <w:rPr>
+          <w:i/>
+        </w:rPr>
+        <w:t xml:space="preserve">Journal of Perinatology</w:t>
+      </w:r>
+      <w:r>
+        <w:t xml:space="preserve">,</w:t>
+      </w:r>
+      <w:r>
+        <w:t xml:space="preserve"> </w:t>
+      </w:r>
+      <w:r>
+        <w:rPr>
+          <w:b/>
+        </w:rPr>
+        <w:t xml:space="preserve">33</w:t>
+      </w:r>
+      <w:r>
+        <w:t xml:space="preserve">, 960.</w:t>
+      </w:r>
+    </w:p>
+    <w:bookmarkEnd w:id="94"/>
+    <w:bookmarkStart w:id="95" w:name="ref-bolger2014trimmomatic"/>
+    <w:p>
+      <w:pPr>
+        <w:pStyle w:val="Bibliography"/>
+      </w:pPr>
+      <w:r>
         <w:t xml:space="preserve">Bolger,A.M.</w:t>
       </w:r>
       <w:r>
@@ -7244,13 +7978,84 @@
         <w:t xml:space="preserve">, 2114–2120.</w:t>
       </w:r>
     </w:p>
-    <w:bookmarkEnd w:id="91"/>
-    <w:bookmarkStart w:id="92" w:name="ref-callahan2016dada2"/>
+    <w:bookmarkEnd w:id="95"/>
+    <w:bookmarkStart w:id="96" w:name="ref-borer2005cell"/>
     <w:p>
       <w:pPr>
         <w:pStyle w:val="Bibliography"/>
       </w:pPr>
       <w:r>
+        <w:t xml:space="preserve">Borer,A.</w:t>
+      </w:r>
+      <w:r>
+        <w:t xml:space="preserve"> </w:t>
+      </w:r>
+      <w:r>
+        <w:rPr>
+          <w:i/>
+        </w:rPr>
+        <w:t xml:space="preserve">et al.</w:t>
+      </w:r>
+      <w:r>
+        <w:t xml:space="preserve"> </w:t>
+      </w:r>
+      <w:r>
+        <w:t xml:space="preserve">(2005) Cell phones and acinetobacter transmission.</w:t>
+      </w:r>
+      <w:r>
+        <w:t xml:space="preserve"> </w:t>
+      </w:r>
+      <w:r>
+        <w:rPr>
+          <w:i/>
+        </w:rPr>
+        <w:t xml:space="preserve">Emerging infectious diseases</w:t>
+      </w:r>
+      <w:r>
+        <w:t xml:space="preserve">,</w:t>
+      </w:r>
+      <w:r>
+        <w:t xml:space="preserve"> </w:t>
+      </w:r>
+      <w:r>
+        <w:rPr>
+          <w:b/>
+        </w:rPr>
+        <w:t xml:space="preserve">11</w:t>
+      </w:r>
+      <w:r>
+        <w:t xml:space="preserve">, 1160.</w:t>
+      </w:r>
+    </w:p>
+    <w:bookmarkEnd w:id="96"/>
+    <w:bookmarkStart w:id="97" w:name="ref-dada2pipelinetutorial"/>
+    <w:p>
+      <w:pPr>
+        <w:pStyle w:val="Bibliography"/>
+      </w:pPr>
+      <w:r>
+        <w:t xml:space="preserve">Callahan,B. (2019)</w:t>
+      </w:r>
+      <w:r>
+        <w:t xml:space="preserve"> </w:t>
+      </w:r>
+      <w:r>
+        <w:rPr>
+          <w:i/>
+        </w:rPr>
+        <w:t xml:space="preserve">DADA2 Pipeline Tutorial (1.12)</w:t>
+      </w:r>
+      <w:r>
+        <w:t xml:space="preserve">.</w:t>
+      </w:r>
+    </w:p>
+    <w:bookmarkEnd w:id="97"/>
+    <w:bookmarkStart w:id="98" w:name="ref-callahan2016dada2"/>
+    <w:p>
+      <w:pPr>
+        <w:pStyle w:val="Bibliography"/>
+      </w:pPr>
+      <w:r>
         <w:t xml:space="preserve">Callahan,B.J.</w:t>
       </w:r>
       <w:r>
@@ -7293,8 +8098,8 @@
         <w:t xml:space="preserve">, 581.</w:t>
       </w:r>
     </w:p>
-    <w:bookmarkEnd w:id="92"/>
-    <w:bookmarkStart w:id="93" w:name="ref-campoccia2010characterization"/>
+    <w:bookmarkEnd w:id="98"/>
+    <w:bookmarkStart w:id="99" w:name="ref-campoccia2010characterization"/>
     <w:p>
       <w:pPr>
         <w:pStyle w:val="Bibliography"/>
@@ -7342,8 +8147,8 @@
         <w:t xml:space="preserve">, 575–581.</w:t>
       </w:r>
     </w:p>
-    <w:bookmarkEnd w:id="93"/>
-    <w:bookmarkStart w:id="94" w:name="ref-delarue1990attempt"/>
+    <w:bookmarkEnd w:id="99"/>
+    <w:bookmarkStart w:id="100" w:name="ref-delarue1990attempt"/>
     <w:p>
       <w:pPr>
         <w:pStyle w:val="Bibliography"/>
@@ -7391,8 +8196,8 @@
         <w:t xml:space="preserve">, 461–467.</w:t>
       </w:r>
     </w:p>
-    <w:bookmarkEnd w:id="94"/>
-    <w:bookmarkStart w:id="95" w:name="ref-dillon"/>
+    <w:bookmarkEnd w:id="100"/>
+    <w:bookmarkStart w:id="101" w:name="ref-dillon"/>
     <w:p>
       <w:pPr>
         <w:pStyle w:val="Bibliography"/>
@@ -7413,8 +8218,8 @@
         <w:t xml:space="preserve">.</w:t>
       </w:r>
     </w:p>
-    <w:bookmarkEnd w:id="95"/>
-    <w:bookmarkStart w:id="96" w:name="ref-gashaw2014prevalence"/>
+    <w:bookmarkEnd w:id="101"/>
+    <w:bookmarkStart w:id="102" w:name="ref-gashaw2014prevalence"/>
     <w:p>
       <w:pPr>
         <w:pStyle w:val="Bibliography"/>
@@ -7462,13 +8267,62 @@
         <w:t xml:space="preserve">.</w:t>
       </w:r>
     </w:p>
-    <w:bookmarkEnd w:id="96"/>
-    <w:bookmarkStart w:id="97" w:name="ref-guindon2010new"/>
+    <w:bookmarkEnd w:id="102"/>
+    <w:bookmarkStart w:id="103" w:name="ref-goldblatt2007use"/>
     <w:p>
       <w:pPr>
         <w:pStyle w:val="Bibliography"/>
       </w:pPr>
       <w:r>
+        <w:t xml:space="preserve">Goldblatt,J.G.</w:t>
+      </w:r>
+      <w:r>
+        <w:t xml:space="preserve"> </w:t>
+      </w:r>
+      <w:r>
+        <w:rPr>
+          <w:i/>
+        </w:rPr>
+        <w:t xml:space="preserve">et al.</w:t>
+      </w:r>
+      <w:r>
+        <w:t xml:space="preserve"> </w:t>
+      </w:r>
+      <w:r>
+        <w:t xml:space="preserve">(2007) Use of cellular telephones and transmission of pathogens by medical staff in new york and israel.</w:t>
+      </w:r>
+      <w:r>
+        <w:t xml:space="preserve"> </w:t>
+      </w:r>
+      <w:r>
+        <w:rPr>
+          <w:i/>
+        </w:rPr>
+        <w:t xml:space="preserve">Infection Control &amp; Hospital Epidemiology</w:t>
+      </w:r>
+      <w:r>
+        <w:t xml:space="preserve">,</w:t>
+      </w:r>
+      <w:r>
+        <w:t xml:space="preserve"> </w:t>
+      </w:r>
+      <w:r>
+        <w:rPr>
+          <w:b/>
+        </w:rPr>
+        <w:t xml:space="preserve">28</w:t>
+      </w:r>
+      <w:r>
+        <w:t xml:space="preserve">, 500–503.</w:t>
+      </w:r>
+    </w:p>
+    <w:bookmarkEnd w:id="103"/>
+    <w:bookmarkStart w:id="104" w:name="ref-guindon2010new"/>
+    <w:p>
+      <w:pPr>
+        <w:pStyle w:val="Bibliography"/>
+      </w:pPr>
+      <w:r>
         <w:t xml:space="preserve">Guindon,S.</w:t>
       </w:r>
       <w:r>
@@ -7511,8 +8365,8 @@
         <w:t xml:space="preserve">, 307–321.</w:t>
       </w:r>
     </w:p>
-    <w:bookmarkEnd w:id="97"/>
-    <w:bookmarkStart w:id="98" w:name="ref-karabay2007role"/>
+    <w:bookmarkEnd w:id="104"/>
+    <w:bookmarkStart w:id="105" w:name="ref-karabay2007role"/>
     <w:p>
       <w:pPr>
         <w:pStyle w:val="Bibliography"/>
@@ -7560,8 +8414,8 @@
         <w:t xml:space="preserve">, 72–3.</w:t>
       </w:r>
     </w:p>
-    <w:bookmarkEnd w:id="98"/>
-    <w:bookmarkStart w:id="99" w:name="ref-katoh2013mafft"/>
+    <w:bookmarkEnd w:id="105"/>
+    <w:bookmarkStart w:id="106" w:name="ref-katoh2013mafft"/>
     <w:p>
       <w:pPr>
         <w:pStyle w:val="Bibliography"/>
@@ -7594,13 +8448,47 @@
         <w:t xml:space="preserve">, 772–780.</w:t>
       </w:r>
     </w:p>
-    <w:bookmarkEnd w:id="99"/>
-    <w:bookmarkStart w:id="100" w:name="ref-kim2014actinomyces"/>
+    <w:bookmarkEnd w:id="106"/>
+    <w:bookmarkStart w:id="107" w:name="ref-kawo2013enumeration"/>
     <w:p>
       <w:pPr>
         <w:pStyle w:val="Bibliography"/>
       </w:pPr>
       <w:r>
+        <w:t xml:space="preserve">Kawo,A. and Musa,A. (2013) Enumeration, isolation and antibiotic susceptibility profile of bacteria associated with mobile cellphones in a university environment.</w:t>
+      </w:r>
+      <w:r>
+        <w:t xml:space="preserve"> </w:t>
+      </w:r>
+      <w:r>
+        <w:rPr>
+          <w:i/>
+        </w:rPr>
+        <w:t xml:space="preserve">Nigerian Journal of Basic and Applied Sciences</w:t>
+      </w:r>
+      <w:r>
+        <w:t xml:space="preserve">,</w:t>
+      </w:r>
+      <w:r>
+        <w:t xml:space="preserve"> </w:t>
+      </w:r>
+      <w:r>
+        <w:rPr>
+          <w:b/>
+        </w:rPr>
+        <w:t xml:space="preserve">21</w:t>
+      </w:r>
+      <w:r>
+        <w:t xml:space="preserve">, 39–44.</w:t>
+      </w:r>
+    </w:p>
+    <w:bookmarkEnd w:id="107"/>
+    <w:bookmarkStart w:id="108" w:name="ref-kim2014actinomyces"/>
+    <w:p>
+      <w:pPr>
+        <w:pStyle w:val="Bibliography"/>
+      </w:pPr>
+      <w:r>
         <w:t xml:space="preserve">Kim,Y.J.</w:t>
       </w:r>
       <w:r>
@@ -7643,8 +8531,8 @@
         <w:t xml:space="preserve">, 393–396.</w:t>
       </w:r>
     </w:p>
-    <w:bookmarkEnd w:id="100"/>
-    <w:bookmarkStart w:id="101" w:name="ref-koljalg2017high"/>
+    <w:bookmarkEnd w:id="108"/>
+    <w:bookmarkStart w:id="109" w:name="ref-koljalg2017high"/>
     <w:p>
       <w:pPr>
         <w:pStyle w:val="Bibliography"/>
@@ -7692,8 +8580,8 @@
         <w:t xml:space="preserve">, 73.</w:t>
       </w:r>
     </w:p>
-    <w:bookmarkEnd w:id="101"/>
-    <w:bookmarkStart w:id="102" w:name="ref-kuo"/>
+    <w:bookmarkEnd w:id="109"/>
+    <w:bookmarkStart w:id="110" w:name="ref-kuo"/>
     <w:p>
       <w:pPr>
         <w:pStyle w:val="Bibliography"/>
@@ -7714,8 +8602,8 @@
         <w:t xml:space="preserve">.</w:t>
       </w:r>
     </w:p>
-    <w:bookmarkEnd w:id="102"/>
-    <w:bookmarkStart w:id="103" w:name="ref-10.1111/j.1574-6968.1998.tb12903.x"/>
+    <w:bookmarkEnd w:id="110"/>
+    <w:bookmarkStart w:id="111" w:name="ref-10.1111/j.1574-6968.1998.tb12903.x"/>
     <w:p>
       <w:pPr>
         <w:pStyle w:val="Bibliography"/>
@@ -7763,8 +8651,8 @@
         <w:t xml:space="preserve">, 137–143.</w:t>
       </w:r>
     </w:p>
-    <w:bookmarkEnd w:id="103"/>
-    <w:bookmarkStart w:id="104" w:name="ref-lim2018complete"/>
+    <w:bookmarkEnd w:id="111"/>
+    <w:bookmarkStart w:id="112" w:name="ref-lim2018complete"/>
     <w:p>
       <w:pPr>
         <w:pStyle w:val="Bibliography"/>
@@ -7812,8 +8700,8 @@
         <w:t xml:space="preserve">.</w:t>
       </w:r>
     </w:p>
-    <w:bookmarkEnd w:id="104"/>
-    <w:bookmarkStart w:id="105" w:name="ref-madden2013blast"/>
+    <w:bookmarkEnd w:id="112"/>
+    <w:bookmarkStart w:id="113" w:name="ref-madden2013blast"/>
     <w:p>
       <w:pPr>
         <w:pStyle w:val="Bibliography"/>
@@ -7834,8 +8722,8 @@
         <w:t xml:space="preserve">. National Center for Biotechnology Information (US).</w:t>
       </w:r>
     </w:p>
-    <w:bookmarkEnd w:id="105"/>
-    <w:bookmarkStart w:id="106" w:name="ref-mcmurdie2013phyloseq"/>
+    <w:bookmarkEnd w:id="113"/>
+    <w:bookmarkStart w:id="114" w:name="ref-mcmurdie2013phyloseq"/>
     <w:p>
       <w:pPr>
         <w:pStyle w:val="Bibliography"/>
@@ -7868,8 +8756,8 @@
         <w:t xml:space="preserve">, e61217.</w:t>
       </w:r>
     </w:p>
-    <w:bookmarkEnd w:id="106"/>
-    <w:bookmarkStart w:id="107" w:name="ref-meadow2014mobile"/>
+    <w:bookmarkEnd w:id="114"/>
+    <w:bookmarkStart w:id="115" w:name="ref-meadow2014mobile"/>
     <w:p>
       <w:pPr>
         <w:pStyle w:val="Bibliography"/>
@@ -7917,8 +8805,8 @@
         <w:t xml:space="preserve">, e447.</w:t>
       </w:r>
     </w:p>
-    <w:bookmarkEnd w:id="107"/>
-    <w:bookmarkStart w:id="108" w:name="ref-nwankwo2014nosocomial"/>
+    <w:bookmarkEnd w:id="115"/>
+    <w:bookmarkStart w:id="116" w:name="ref-nwankwo2014nosocomial"/>
     <w:p>
       <w:pPr>
         <w:pStyle w:val="Bibliography"/>
@@ -7966,8 +8854,8 @@
         <w:t xml:space="preserve">, 135–140.</w:t>
       </w:r>
     </w:p>
-    <w:bookmarkEnd w:id="108"/>
-    <w:bookmarkStart w:id="109" w:name="ref-ross2015microbial"/>
+    <w:bookmarkEnd w:id="116"/>
+    <w:bookmarkStart w:id="117" w:name="ref-ross2015microbial"/>
     <w:p>
       <w:pPr>
         <w:pStyle w:val="Bibliography"/>
@@ -8000,8 +8888,8 @@
         <w:t xml:space="preserve">, 66.</w:t>
       </w:r>
     </w:p>
-    <w:bookmarkEnd w:id="109"/>
-    <w:bookmarkStart w:id="110" w:name="ref-sadat2010bacterial"/>
+    <w:bookmarkEnd w:id="117"/>
+    <w:bookmarkStart w:id="118" w:name="ref-sadat2010bacterial"/>
     <w:p>
       <w:pPr>
         <w:pStyle w:val="Bibliography"/>
@@ -8049,8 +8937,8 @@
         <w:t xml:space="preserve">, 404–405.</w:t>
       </w:r>
     </w:p>
-    <w:bookmarkEnd w:id="110"/>
-    <w:bookmarkStart w:id="111" w:name="ref-sepehri2009bacterial"/>
+    <w:bookmarkEnd w:id="118"/>
+    <w:bookmarkStart w:id="119" w:name="ref-sepehri2009bacterial"/>
     <w:p>
       <w:pPr>
         <w:pStyle w:val="Bibliography"/>
@@ -8098,8 +8986,8 @@
         <w:t xml:space="preserve">, 806.</w:t>
       </w:r>
     </w:p>
-    <w:bookmarkEnd w:id="111"/>
-    <w:bookmarkStart w:id="112" w:name="ref-suchard2006bali"/>
+    <w:bookmarkEnd w:id="119"/>
+    <w:bookmarkStart w:id="120" w:name="ref-suchard2006bali"/>
     <w:p>
       <w:pPr>
         <w:pStyle w:val="Bibliography"/>
@@ -8132,8 +9020,8 @@
         <w:t xml:space="preserve">, 2047–2048.</w:t>
       </w:r>
     </w:p>
-    <w:bookmarkEnd w:id="112"/>
-    <w:bookmarkStart w:id="113" w:name="ref-taher2019pathogenic"/>
+    <w:bookmarkEnd w:id="120"/>
+    <w:bookmarkStart w:id="121" w:name="ref-taher2019pathogenic"/>
     <w:p>
       <w:pPr>
         <w:pStyle w:val="Bibliography"/>
@@ -8166,8 +9054,8 @@
         <w:t xml:space="preserve">, 1145–1150.</w:t>
       </w:r>
     </w:p>
-    <w:bookmarkEnd w:id="113"/>
-    <w:bookmarkStart w:id="114" w:name="ref-tajeddin2016role"/>
+    <w:bookmarkEnd w:id="121"/>
+    <w:bookmarkStart w:id="122" w:name="ref-tajeddin2016role"/>
     <w:p>
       <w:pPr>
         <w:pStyle w:val="Bibliography"/>
@@ -8215,8 +9103,8 @@
         <w:t xml:space="preserve">, 13–23.</w:t>
       </w:r>
     </w:p>
-    <w:bookmarkEnd w:id="114"/>
-    <w:bookmarkStart w:id="115" w:name="ref-ulger2009we"/>
+    <w:bookmarkEnd w:id="122"/>
+    <w:bookmarkStart w:id="123" w:name="ref-ulger2009we"/>
     <w:p>
       <w:pPr>
         <w:pStyle w:val="Bibliography"/>
@@ -8264,8 +9152,8 @@
         <w:t xml:space="preserve">, 7.</w:t>
       </w:r>
     </w:p>
-    <w:bookmarkEnd w:id="115"/>
-    <w:bookmarkEnd w:id="116"/>
+    <w:bookmarkEnd w:id="123"/>
+    <w:bookmarkEnd w:id="124"/>
     <w:sectPr/>
   </w:body>
 </w:document>

</xml_diff>